<commit_message>
Updated Rapport, old changes in SQL
</commit_message>
<xml_diff>
--- a/Rapport/Fog-Rapport.docx
+++ b/Rapport/Fog-Rapport.docx
@@ -1,6 +1,6 @@
 
 <file path=word/document.xml><?xml version="1.0" encoding="utf-8"?>
-<w:document xmlns:wpc="http://schemas.microsoft.com/office/word/2010/wordprocessingCanvas" xmlns:cx="http://schemas.microsoft.com/office/drawing/2014/chartex" xmlns:cx1="http://schemas.microsoft.com/office/drawing/2015/9/8/chartex" xmlns:cx2="http://schemas.microsoft.com/office/drawing/2015/10/21/chartex" xmlns:cx3="http://schemas.microsoft.com/office/drawing/2016/5/9/chartex" xmlns:cx4="http://schemas.microsoft.com/office/drawing/2016/5/10/chartex" xmlns:cx5="http://schemas.microsoft.com/office/drawing/2016/5/11/chartex" xmlns:cx6="http://schemas.microsoft.com/office/drawing/2016/5/12/chartex" xmlns:cx7="http://schemas.microsoft.com/office/drawing/2016/5/13/chartex" xmlns:cx8="http://schemas.microsoft.com/office/drawing/2016/5/14/chartex" xmlns:mc="http://schemas.openxmlformats.org/markup-compatibility/2006" xmlns:aink="http://schemas.microsoft.com/office/drawing/2016/ink" xmlns:am3d="http://schemas.microsoft.com/office/drawing/2017/model3d" xmlns:o="urn:schemas-microsoft-com:office:office" xmlns:r="http://schemas.openxmlformats.org/officeDocument/2006/relationships" xmlns:m="http://schemas.openxmlformats.org/officeDocument/2006/math" xmlns:v="urn:schemas-microsoft-com:vml" xmlns:wp14="http://schemas.microsoft.com/office/word/2010/wordprocessingDrawing" xmlns:wp="http://schemas.openxmlformats.org/drawingml/2006/wordprocessingDrawing" xmlns:w10="urn:schemas-microsoft-com:office:word" xmlns:w="http://schemas.openxmlformats.org/wordprocessingml/2006/main" xmlns:w14="http://schemas.microsoft.com/office/word/2010/wordml" xmlns:w15="http://schemas.microsoft.com/office/word/2012/wordml" xmlns:w16cid="http://schemas.microsoft.com/office/word/2016/wordml/cid" xmlns:w16se="http://schemas.microsoft.com/office/word/2015/wordml/symex" xmlns:wpg="http://schemas.microsoft.com/office/word/2010/wordprocessingGroup" xmlns:wpi="http://schemas.microsoft.com/office/word/2010/wordprocessingInk" xmlns:wne="http://schemas.microsoft.com/office/word/2006/wordml" xmlns:wps="http://schemas.microsoft.com/office/word/2010/wordprocessingShape" mc:Ignorable="w14 w15 w16se w16cid wp14">
+<w:document xmlns:wpc="http://schemas.microsoft.com/office/word/2010/wordprocessingCanvas" xmlns:mc="http://schemas.openxmlformats.org/markup-compatibility/2006" xmlns:o="urn:schemas-microsoft-com:office:office" xmlns:r="http://schemas.openxmlformats.org/officeDocument/2006/relationships" xmlns:m="http://schemas.openxmlformats.org/officeDocument/2006/math" xmlns:v="urn:schemas-microsoft-com:vml" xmlns:wp14="http://schemas.microsoft.com/office/word/2010/wordprocessingDrawing" xmlns:wp="http://schemas.openxmlformats.org/drawingml/2006/wordprocessingDrawing" xmlns:w10="urn:schemas-microsoft-com:office:word" xmlns:w="http://schemas.openxmlformats.org/wordprocessingml/2006/main" xmlns:w14="http://schemas.microsoft.com/office/word/2010/wordml" xmlns:w15="http://schemas.microsoft.com/office/word/2012/wordml" xmlns:wpg="http://schemas.microsoft.com/office/word/2010/wordprocessingGroup" xmlns:wpi="http://schemas.microsoft.com/office/word/2010/wordprocessingInk" xmlns:wne="http://schemas.microsoft.com/office/word/2006/wordml" xmlns:wps="http://schemas.microsoft.com/office/word/2010/wordprocessingShape" mc:Ignorable="w14 w15 wp14">
   <w:body>
     <w:sdt>
       <w:sdtPr>
@@ -80,7 +80,7 @@
                             <w:txbxContent>
                               <w:p>
                                 <w:pPr>
-                                  <w:pStyle w:val="Ingenafstand"/>
+                                  <w:pStyle w:val="NoSpacing"/>
                                   <w:spacing w:before="40" w:after="40"/>
                                   <w:jc w:val="center"/>
                                   <w:rPr>
@@ -160,7 +160,7 @@
                               </w:p>
                               <w:p>
                                 <w:pPr>
-                                  <w:pStyle w:val="Ingenafstand"/>
+                                  <w:pStyle w:val="NoSpacing"/>
                                   <w:spacing w:before="40" w:after="40"/>
                                   <w:jc w:val="center"/>
                                   <w:rPr>
@@ -223,7 +223,7 @@
                               </w:p>
                               <w:p>
                                 <w:pPr>
-                                  <w:pStyle w:val="Ingenafstand"/>
+                                  <w:pStyle w:val="NoSpacing"/>
                                   <w:spacing w:before="40" w:after="40"/>
                                   <w:jc w:val="center"/>
                                   <w:rPr>
@@ -262,7 +262,7 @@
                               </w:p>
                               <w:p>
                                 <w:pPr>
-                                  <w:pStyle w:val="Ingenafstand"/>
+                                  <w:pStyle w:val="NoSpacing"/>
                                   <w:spacing w:before="40" w:after="40"/>
                                   <w:jc w:val="center"/>
                                   <w:rPr>
@@ -277,25 +277,7 @@
                                     <w:sz w:val="24"/>
                                     <w:szCs w:val="24"/>
                                   </w:rPr>
-                                  <w:t xml:space="preserve">weblink: </w:t>
-                                </w:r>
-                                <w:proofErr w:type="gramStart"/>
-                                <w:r>
-                                  <w:rPr>
-                                    <w:caps/>
-                                    <w:sz w:val="24"/>
-                                    <w:szCs w:val="24"/>
-                                  </w:rPr>
-                                  <w:t>ip:port</w:t>
-                                </w:r>
-                                <w:proofErr w:type="gramEnd"/>
-                                <w:r>
-                                  <w:rPr>
-                                    <w:caps/>
-                                    <w:sz w:val="24"/>
-                                    <w:szCs w:val="24"/>
-                                  </w:rPr>
-                                  <w:t>:???</w:t>
+                                  <w:t>weblink: ip:port:???</w:t>
                                 </w:r>
                               </w:p>
                             </w:txbxContent>
@@ -329,7 +311,7 @@
                       <w:txbxContent>
                         <w:p>
                           <w:pPr>
-                            <w:pStyle w:val="Ingenafstand"/>
+                            <w:pStyle w:val="NoSpacing"/>
                             <w:spacing w:before="40" w:after="40"/>
                             <w:jc w:val="center"/>
                             <w:rPr>
@@ -409,7 +391,7 @@
                         </w:p>
                         <w:p>
                           <w:pPr>
-                            <w:pStyle w:val="Ingenafstand"/>
+                            <w:pStyle w:val="NoSpacing"/>
                             <w:spacing w:before="40" w:after="40"/>
                             <w:jc w:val="center"/>
                             <w:rPr>
@@ -472,7 +454,7 @@
                         </w:p>
                         <w:p>
                           <w:pPr>
-                            <w:pStyle w:val="Ingenafstand"/>
+                            <w:pStyle w:val="NoSpacing"/>
                             <w:spacing w:before="40" w:after="40"/>
                             <w:jc w:val="center"/>
                             <w:rPr>
@@ -511,7 +493,7 @@
                         </w:p>
                         <w:p>
                           <w:pPr>
-                            <w:pStyle w:val="Ingenafstand"/>
+                            <w:pStyle w:val="NoSpacing"/>
                             <w:spacing w:before="40" w:after="40"/>
                             <w:jc w:val="center"/>
                             <w:rPr>
@@ -526,25 +508,7 @@
                               <w:sz w:val="24"/>
                               <w:szCs w:val="24"/>
                             </w:rPr>
-                            <w:t xml:space="preserve">weblink: </w:t>
-                          </w:r>
-                          <w:proofErr w:type="gramStart"/>
-                          <w:r>
-                            <w:rPr>
-                              <w:caps/>
-                              <w:sz w:val="24"/>
-                              <w:szCs w:val="24"/>
-                            </w:rPr>
-                            <w:t>ip:port</w:t>
-                          </w:r>
-                          <w:proofErr w:type="gramEnd"/>
-                          <w:r>
-                            <w:rPr>
-                              <w:caps/>
-                              <w:sz w:val="24"/>
-                              <w:szCs w:val="24"/>
-                            </w:rPr>
-                            <w:t>:???</w:t>
+                            <w:t>weblink: ip:port:???</w:t>
                           </w:r>
                         </w:p>
                       </w:txbxContent>
@@ -900,7 +864,7 @@
                 <w:pict>
                   <v:group w14:anchorId="7AAAE4ED" id="Group 125" o:spid="_x0000_s1027" style="position:absolute;margin-left:0;margin-top:0;width:540pt;height:556.55pt;z-index:-251657216;mso-width-percent:1154;mso-height-percent:670;mso-top-percent:45;mso-position-horizontal:center;mso-position-horizontal-relative:margin;mso-position-vertical-relative:page;mso-width-percent:1154;mso-height-percent:670;mso-top-percent:45;mso-width-relative:margin" coordsize="55613,54044" o:gfxdata="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">
                     <o:lock v:ext="edit" aspectratio="t"/>
-                    <v:shape id="Freeform 10" o:spid="_x0000_s1028" style="position:absolute;width:55575;height:54044;visibility:visible;mso-wrap-style:square;v-text-anchor:bottom" coordsize="720,700" o:spt="100" o:gfxdata="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" adj="-11796480,,5400" path="m,c,644,,644,,644v23,6,62,14,113,21c250,685,476,700,720,644v,-27,,-27,,-27c720,,720,,720,,,,,,,e" fillcolor="#4d5f78 [2994]" stroked="f">
+                    <v:shape id="Freeform 10" o:spid="_x0000_s1028" style="position:absolute;width:55575;height:54044;visibility:visible;mso-wrap-style:square;v-text-anchor:bottom" coordsize="720,700" o:spt="100" o:gfxdata="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" adj="-11796480,,5400" path="m,c,644,,644,,644v23,6,62,14,113,21c250,685,476,700,720,644v,-27,,-27,,-27c720,,720,,720,,,,,,,e" fillcolor="#4d5f78 [2994]" stroked="f">
                       <v:fill color2="#2a3442 [2018]" rotate="t" colors="0 #5d6d85;.5 #485972;1 #334258" focus="100%" type="gradient">
                         <o:fill v:ext="view" type="gradientUnscaled"/>
                       </v:fill>
@@ -973,7 +937,7 @@
                         </w:txbxContent>
                       </v:textbox>
                     </v:shape>
-                    <v:shape id="Freeform 11" o:spid="_x0000_s1029" style="position:absolute;left:8763;top:47697;width:46850;height:5099;visibility:visible;mso-wrap-style:square;v-text-anchor:bottom" coordsize="607,66" o:gfxdata="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" path="m607,c450,44,300,57,176,57,109,57,49,53,,48,66,58,152,66,251,66,358,66,480,56,607,27,607,,607,,607,e" fillcolor="white [3212]" stroked="f">
+                    <v:shape id="Freeform 11" o:spid="_x0000_s1029" style="position:absolute;left:8763;top:47697;width:46850;height:5099;visibility:visible;mso-wrap-style:square;v-text-anchor:bottom" coordsize="607,66" o:gfxdata="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" path="m607,c450,44,300,57,176,57,109,57,49,53,,48,66,58,152,66,251,66,358,66,480,56,607,27,607,,607,,607,e" fillcolor="white [3212]" stroked="f">
                       <v:fill opacity="19789f"/>
                       <v:path arrowok="t" o:connecttype="custom" o:connectlocs="4685030,0;1358427,440373;0,370840;1937302,509905;4685030,208598;4685030,0" o:connectangles="0,0,0,0,0,0"/>
                     </v:shape>
@@ -1054,7 +1018,7 @@
                             <w:txbxContent>
                               <w:p>
                                 <w:pPr>
-                                  <w:pStyle w:val="Ingenafstand"/>
+                                  <w:pStyle w:val="NoSpacing"/>
                                   <w:jc w:val="right"/>
                                   <w:rPr>
                                     <w:color w:val="FFFFFF" w:themeColor="background1"/>
@@ -1123,13 +1087,14 @@
               </mc:Choice>
               <mc:Fallback>
                 <w:pict>
-                  <v:rect w14:anchorId="7CCBC918" id="Rectangle 130" o:spid="_x0000_s1030" style="position:absolute;margin-left:-4.4pt;margin-top:0;width:46.8pt;height:77.75pt;z-index:251660288;visibility:visible;mso-wrap-style:square;mso-width-percent:76;mso-height-percent:98;mso-top-percent:23;mso-wrap-distance-left:9pt;mso-wrap-distance-top:0;mso-wrap-distance-right:9pt;mso-wrap-distance-bottom:0;mso-position-horizontal:right;mso-position-horizontal-relative:margin;mso-position-vertical-relative:page;mso-width-percent:76;mso-height-percent:98;mso-top-percent:23;mso-width-relative:page;mso-height-relative:page;v-text-anchor:bottom" o:gfxdata="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" fillcolor="#5b9bd5 [3204]" stroked="f" strokeweight="1pt">
+                  <v:rect w14:anchorId="7CCBC918" id="Rectangle 130" o:spid="_x0000_s1030" style="position:absolute;margin-left:-4.4pt;margin-top:0;width:46.8pt;height:77.75pt;z-index:251660288;visibility:visible;mso-wrap-style:square;mso-width-percent:76;mso-height-percent:98;mso-top-percent:23;mso-wrap-distance-left:9pt;mso-wrap-distance-top:0;mso-wrap-distance-right:9pt;mso-wrap-distance-bottom:0;mso-position-horizontal:right;mso-position-horizontal-relative:margin;mso-position-vertical-relative:page;mso-width-percent:76;mso-height-percent:98;mso-top-percent:23;mso-width-relative:page;mso-height-relative:page;v-text-anchor:bottom" o:gfxdata="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" fillcolor="#5b9bd5 [3204]" stroked="f" strokeweight="1pt">
+                    <v:path arrowok="t"/>
                     <o:lock v:ext="edit" aspectratio="t"/>
                     <v:textbox inset="3.6pt,,3.6pt">
                       <w:txbxContent>
                         <w:p>
                           <w:pPr>
-                            <w:pStyle w:val="Ingenafstand"/>
+                            <w:pStyle w:val="NoSpacing"/>
                             <w:jc w:val="right"/>
                             <w:rPr>
                               <w:color w:val="FFFFFF" w:themeColor="background1"/>
@@ -1218,7 +1183,7 @@
       <w:sdtContent>
         <w:p>
           <w:pPr>
-            <w:pStyle w:val="Overskrift"/>
+            <w:pStyle w:val="TOCHeading"/>
             <w:rPr>
               <w:color w:val="auto"/>
             </w:rPr>
@@ -1247,7 +1212,7 @@
         </w:p>
         <w:p>
           <w:pPr>
-            <w:pStyle w:val="Indholdsfortegnelse1"/>
+            <w:pStyle w:val="TOC1"/>
             <w:tabs>
               <w:tab w:val="right" w:leader="dot" w:pos="9628"/>
             </w:tabs>
@@ -1341,7 +1306,7 @@
         </w:p>
         <w:p>
           <w:pPr>
-            <w:pStyle w:val="Indholdsfortegnelse2"/>
+            <w:pStyle w:val="TOC2"/>
             <w:tabs>
               <w:tab w:val="right" w:leader="dot" w:pos="9628"/>
             </w:tabs>
@@ -1411,7 +1376,7 @@
         </w:p>
         <w:p>
           <w:pPr>
-            <w:pStyle w:val="Indholdsfortegnelse2"/>
+            <w:pStyle w:val="TOC2"/>
             <w:tabs>
               <w:tab w:val="right" w:leader="dot" w:pos="9628"/>
             </w:tabs>
@@ -1481,7 +1446,7 @@
         </w:p>
         <w:p>
           <w:pPr>
-            <w:pStyle w:val="Indholdsfortegnelse1"/>
+            <w:pStyle w:val="TOC1"/>
             <w:tabs>
               <w:tab w:val="right" w:leader="dot" w:pos="9628"/>
             </w:tabs>
@@ -1551,7 +1516,7 @@
         </w:p>
         <w:p>
           <w:pPr>
-            <w:pStyle w:val="Indholdsfortegnelse2"/>
+            <w:pStyle w:val="TOC2"/>
             <w:tabs>
               <w:tab w:val="right" w:leader="dot" w:pos="9628"/>
             </w:tabs>
@@ -1621,7 +1586,7 @@
         </w:p>
         <w:p>
           <w:pPr>
-            <w:pStyle w:val="Indholdsfortegnelse2"/>
+            <w:pStyle w:val="TOC2"/>
             <w:tabs>
               <w:tab w:val="right" w:leader="dot" w:pos="9628"/>
             </w:tabs>
@@ -1691,7 +1656,7 @@
         </w:p>
         <w:p>
           <w:pPr>
-            <w:pStyle w:val="Indholdsfortegnelse2"/>
+            <w:pStyle w:val="TOC2"/>
             <w:tabs>
               <w:tab w:val="right" w:leader="dot" w:pos="9628"/>
             </w:tabs>
@@ -1761,7 +1726,7 @@
         </w:p>
         <w:p>
           <w:pPr>
-            <w:pStyle w:val="Indholdsfortegnelse1"/>
+            <w:pStyle w:val="TOC1"/>
             <w:tabs>
               <w:tab w:val="right" w:leader="dot" w:pos="9628"/>
             </w:tabs>
@@ -1831,7 +1796,7 @@
         </w:p>
         <w:p>
           <w:pPr>
-            <w:pStyle w:val="Indholdsfortegnelse2"/>
+            <w:pStyle w:val="TOC2"/>
             <w:tabs>
               <w:tab w:val="right" w:leader="dot" w:pos="9628"/>
             </w:tabs>
@@ -1901,7 +1866,7 @@
         </w:p>
         <w:p>
           <w:pPr>
-            <w:pStyle w:val="Indholdsfortegnelse2"/>
+            <w:pStyle w:val="TOC2"/>
             <w:tabs>
               <w:tab w:val="right" w:leader="dot" w:pos="9628"/>
             </w:tabs>
@@ -1972,7 +1937,7 @@
         </w:p>
         <w:p>
           <w:pPr>
-            <w:pStyle w:val="Indholdsfortegnelse2"/>
+            <w:pStyle w:val="TOC2"/>
             <w:tabs>
               <w:tab w:val="right" w:leader="dot" w:pos="9628"/>
             </w:tabs>
@@ -2042,7 +2007,7 @@
         </w:p>
         <w:p>
           <w:pPr>
-            <w:pStyle w:val="Indholdsfortegnelse2"/>
+            <w:pStyle w:val="TOC2"/>
             <w:tabs>
               <w:tab w:val="right" w:leader="dot" w:pos="9628"/>
             </w:tabs>
@@ -2112,7 +2077,7 @@
         </w:p>
         <w:p>
           <w:pPr>
-            <w:pStyle w:val="Indholdsfortegnelse2"/>
+            <w:pStyle w:val="TOC2"/>
             <w:tabs>
               <w:tab w:val="right" w:leader="dot" w:pos="9628"/>
             </w:tabs>
@@ -2182,7 +2147,7 @@
         </w:p>
         <w:p>
           <w:pPr>
-            <w:pStyle w:val="Indholdsfortegnelse1"/>
+            <w:pStyle w:val="TOC1"/>
             <w:tabs>
               <w:tab w:val="right" w:leader="dot" w:pos="9628"/>
             </w:tabs>
@@ -2252,7 +2217,7 @@
         </w:p>
         <w:p>
           <w:pPr>
-            <w:pStyle w:val="Indholdsfortegnelse1"/>
+            <w:pStyle w:val="TOC1"/>
             <w:tabs>
               <w:tab w:val="right" w:leader="dot" w:pos="9628"/>
             </w:tabs>
@@ -2322,7 +2287,7 @@
         </w:p>
         <w:p>
           <w:pPr>
-            <w:pStyle w:val="Indholdsfortegnelse1"/>
+            <w:pStyle w:val="TOC1"/>
             <w:tabs>
               <w:tab w:val="right" w:leader="dot" w:pos="9628"/>
             </w:tabs>
@@ -2392,7 +2357,7 @@
         </w:p>
         <w:p>
           <w:pPr>
-            <w:pStyle w:val="Indholdsfortegnelse1"/>
+            <w:pStyle w:val="TOC1"/>
             <w:tabs>
               <w:tab w:val="right" w:leader="dot" w:pos="9628"/>
             </w:tabs>
@@ -2462,7 +2427,7 @@
         </w:p>
         <w:p>
           <w:pPr>
-            <w:pStyle w:val="Indholdsfortegnelse1"/>
+            <w:pStyle w:val="TOC1"/>
             <w:tabs>
               <w:tab w:val="right" w:leader="dot" w:pos="9628"/>
             </w:tabs>
@@ -2532,7 +2497,7 @@
         </w:p>
         <w:p>
           <w:pPr>
-            <w:pStyle w:val="Indholdsfortegnelse2"/>
+            <w:pStyle w:val="TOC2"/>
             <w:tabs>
               <w:tab w:val="right" w:leader="dot" w:pos="9628"/>
             </w:tabs>
@@ -2602,7 +2567,7 @@
         </w:p>
         <w:p>
           <w:pPr>
-            <w:pStyle w:val="Indholdsfortegnelse2"/>
+            <w:pStyle w:val="TOC2"/>
             <w:tabs>
               <w:tab w:val="right" w:leader="dot" w:pos="9628"/>
             </w:tabs>
@@ -2672,7 +2637,7 @@
         </w:p>
         <w:p>
           <w:pPr>
-            <w:pStyle w:val="Indholdsfortegnelse1"/>
+            <w:pStyle w:val="TOC1"/>
             <w:tabs>
               <w:tab w:val="right" w:leader="dot" w:pos="9628"/>
             </w:tabs>
@@ -2770,7 +2735,7 @@
     </w:p>
     <w:p>
       <w:pPr>
-        <w:pStyle w:val="Overskrift1"/>
+        <w:pStyle w:val="Heading1"/>
         <w:spacing w:line="360" w:lineRule="auto"/>
         <w:rPr>
           <w:rFonts w:cstheme="minorBidi"/>
@@ -2779,7 +2744,7 @@
     </w:p>
     <w:p>
       <w:pPr>
-        <w:pStyle w:val="Overskrift1"/>
+        <w:pStyle w:val="Heading1"/>
         <w:spacing w:line="360" w:lineRule="auto"/>
         <w:rPr>
           <w:rFonts w:cstheme="minorBidi"/>
@@ -2823,7 +2788,7 @@
     </w:p>
     <w:p>
       <w:pPr>
-        <w:pStyle w:val="Overskrift2"/>
+        <w:pStyle w:val="Heading2"/>
         <w:spacing w:line="360" w:lineRule="auto"/>
         <w:jc w:val="both"/>
         <w:rPr>
@@ -2875,8 +2840,6 @@
       </w:r>
     </w:p>
     <w:p>
-      <w:bookmarkStart w:id="2" w:name="_GoBack"/>
-      <w:bookmarkEnd w:id="2"/>
       <w:r>
         <w:br w:type="page"/>
       </w:r>
@@ -2888,21 +2851,21 @@
     </w:p>
     <w:p>
       <w:pPr>
-        <w:pStyle w:val="Overskrift2"/>
+        <w:pStyle w:val="Heading2"/>
         <w:spacing w:line="360" w:lineRule="auto"/>
         <w:jc w:val="both"/>
         <w:rPr>
           <w:rFonts w:cstheme="minorBidi"/>
         </w:rPr>
       </w:pPr>
-      <w:bookmarkStart w:id="3" w:name="_Toc532196461"/>
+      <w:bookmarkStart w:id="2" w:name="_Toc532196461"/>
       <w:r>
         <w:rPr>
           <w:rFonts w:cstheme="minorBidi"/>
         </w:rPr>
         <w:t>Valg af teknologi</w:t>
       </w:r>
-      <w:bookmarkEnd w:id="3"/>
+      <w:bookmarkEnd w:id="2"/>
       <w:r>
         <w:rPr>
           <w:rFonts w:cstheme="minorBidi"/>
@@ -2984,7 +2947,7 @@
     </w:p>
     <w:tbl>
       <w:tblPr>
-        <w:tblStyle w:val="Tabel-Gitter"/>
+        <w:tblStyle w:val="TableGrid"/>
         <w:tblW w:w="0" w:type="auto"/>
         <w:tblBorders>
           <w:top w:val="none" w:sz="0" w:space="0" w:color="auto"/>
@@ -3049,7 +3012,7 @@
           </w:tcPr>
           <w:p>
             <w:pPr>
-              <w:pStyle w:val="Listeafsnit"/>
+              <w:pStyle w:val="ListParagraph"/>
               <w:numPr>
                 <w:ilvl w:val="0"/>
                 <w:numId w:val="11"/>
@@ -3062,7 +3025,7 @@
           </w:p>
           <w:p>
             <w:pPr>
-              <w:pStyle w:val="Listeafsnit"/>
+              <w:pStyle w:val="ListParagraph"/>
               <w:numPr>
                 <w:ilvl w:val="0"/>
                 <w:numId w:val="11"/>
@@ -3075,7 +3038,7 @@
           </w:p>
           <w:p>
             <w:pPr>
-              <w:pStyle w:val="Listeafsnit"/>
+              <w:pStyle w:val="ListParagraph"/>
               <w:numPr>
                 <w:ilvl w:val="0"/>
                 <w:numId w:val="11"/>
@@ -3088,7 +3051,7 @@
           </w:p>
           <w:p>
             <w:pPr>
-              <w:pStyle w:val="Listeafsnit"/>
+              <w:pStyle w:val="ListParagraph"/>
               <w:numPr>
                 <w:ilvl w:val="0"/>
                 <w:numId w:val="11"/>
@@ -3106,7 +3069,7 @@
           </w:tcPr>
           <w:p>
             <w:pPr>
-              <w:pStyle w:val="Listeafsnit"/>
+              <w:pStyle w:val="ListParagraph"/>
               <w:numPr>
                 <w:ilvl w:val="0"/>
                 <w:numId w:val="11"/>
@@ -3119,7 +3082,7 @@
           </w:p>
           <w:p>
             <w:pPr>
-              <w:pStyle w:val="Listeafsnit"/>
+              <w:pStyle w:val="ListParagraph"/>
               <w:numPr>
                 <w:ilvl w:val="0"/>
                 <w:numId w:val="11"/>
@@ -3132,7 +3095,7 @@
           </w:p>
           <w:p>
             <w:pPr>
-              <w:pStyle w:val="Listeafsnit"/>
+              <w:pStyle w:val="ListParagraph"/>
               <w:numPr>
                 <w:ilvl w:val="0"/>
                 <w:numId w:val="11"/>
@@ -3148,7 +3111,7 @@
           </w:p>
           <w:p>
             <w:pPr>
-              <w:pStyle w:val="Listeafsnit"/>
+              <w:pStyle w:val="ListParagraph"/>
               <w:numPr>
                 <w:ilvl w:val="0"/>
                 <w:numId w:val="11"/>
@@ -3163,14 +3126,33 @@
       </w:tr>
     </w:tbl>
     <w:p>
-      <w:pPr>
-        <w:pStyle w:val="Overskrift1"/>
-      </w:pPr>
-      <w:bookmarkStart w:id="4" w:name="_Toc532196462"/>
+      <w:bookmarkStart w:id="3" w:name="_Toc532196462"/>
+      <w:r>
+        <w:t xml:space="preserve">Vi har også brugt </w:t>
+      </w:r>
+      <w:r>
+        <w:t>front-end framework</w:t>
+      </w:r>
+      <w:r>
+        <w:t>:</w:t>
+      </w:r>
+      <w:bookmarkStart w:id="4" w:name="_GoBack"/>
+      <w:bookmarkEnd w:id="4"/>
+      <w:r>
+        <w:t xml:space="preserve"> </w:t>
+      </w:r>
+      <w:r>
+        <w:t xml:space="preserve">Bootstrap 4.1.0 </w:t>
+      </w:r>
+    </w:p>
+    <w:p>
+      <w:pPr>
+        <w:pStyle w:val="Heading1"/>
+      </w:pPr>
       <w:r>
         <w:t>Krav</w:t>
       </w:r>
-      <w:bookmarkEnd w:id="4"/>
+      <w:bookmarkEnd w:id="3"/>
     </w:p>
     <w:p>
       <w:r>
@@ -3179,7 +3161,7 @@
     </w:p>
     <w:p>
       <w:pPr>
-        <w:pStyle w:val="Listeafsnit"/>
+        <w:pStyle w:val="ListParagraph"/>
         <w:numPr>
           <w:ilvl w:val="0"/>
           <w:numId w:val="13"/>
@@ -3191,7 +3173,7 @@
     </w:p>
     <w:p>
       <w:pPr>
-        <w:pStyle w:val="Listeafsnit"/>
+        <w:pStyle w:val="ListParagraph"/>
         <w:numPr>
           <w:ilvl w:val="0"/>
           <w:numId w:val="13"/>
@@ -3203,7 +3185,7 @@
     </w:p>
     <w:p>
       <w:pPr>
-        <w:pStyle w:val="Overskrift2"/>
+        <w:pStyle w:val="Heading2"/>
       </w:pPr>
       <w:bookmarkStart w:id="5" w:name="_Toc532196463"/>
       <w:r>
@@ -3218,7 +3200,7 @@
     </w:p>
     <w:p>
       <w:pPr>
-        <w:pStyle w:val="Overskrift2"/>
+        <w:pStyle w:val="Heading2"/>
       </w:pPr>
       <w:bookmarkStart w:id="6" w:name="_Toc532196464"/>
       <w:r>
@@ -3233,7 +3215,7 @@
     </w:p>
     <w:p>
       <w:pPr>
-        <w:pStyle w:val="Overskrift2"/>
+        <w:pStyle w:val="Heading2"/>
       </w:pPr>
       <w:bookmarkStart w:id="7" w:name="_Toc532196465"/>
       <w:r>
@@ -3248,7 +3230,7 @@
     </w:p>
     <w:p>
       <w:pPr>
-        <w:pStyle w:val="Listeafsnit"/>
+        <w:pStyle w:val="ListParagraph"/>
         <w:numPr>
           <w:ilvl w:val="0"/>
           <w:numId w:val="14"/>
@@ -3260,7 +3242,7 @@
     </w:p>
     <w:p>
       <w:pPr>
-        <w:pStyle w:val="Listeafsnit"/>
+        <w:pStyle w:val="ListParagraph"/>
         <w:numPr>
           <w:ilvl w:val="0"/>
           <w:numId w:val="14"/>
@@ -3272,7 +3254,7 @@
     </w:p>
     <w:p>
       <w:pPr>
-        <w:pStyle w:val="Listeafsnit"/>
+        <w:pStyle w:val="ListParagraph"/>
         <w:numPr>
           <w:ilvl w:val="0"/>
           <w:numId w:val="14"/>
@@ -3284,7 +3266,7 @@
     </w:p>
     <w:p>
       <w:pPr>
-        <w:pStyle w:val="Listeafsnit"/>
+        <w:pStyle w:val="ListParagraph"/>
         <w:numPr>
           <w:ilvl w:val="0"/>
           <w:numId w:val="14"/>
@@ -3296,7 +3278,7 @@
     </w:p>
     <w:p>
       <w:pPr>
-        <w:pStyle w:val="Listeafsnit"/>
+        <w:pStyle w:val="ListParagraph"/>
         <w:numPr>
           <w:ilvl w:val="0"/>
           <w:numId w:val="14"/>
@@ -3313,7 +3295,7 @@
     </w:p>
     <w:p>
       <w:pPr>
-        <w:pStyle w:val="Overskrift1"/>
+        <w:pStyle w:val="Heading1"/>
         <w:rPr>
           <w:rFonts w:cstheme="minorBidi"/>
         </w:rPr>
@@ -3360,7 +3342,7 @@
     </w:p>
     <w:p>
       <w:pPr>
-        <w:pStyle w:val="Overskrift2"/>
+        <w:pStyle w:val="Heading2"/>
       </w:pPr>
       <w:bookmarkStart w:id="9" w:name="_Toc532196467"/>
       <w:r>
@@ -3412,7 +3394,7 @@
     </w:p>
     <w:p>
       <w:pPr>
-        <w:pStyle w:val="Listeafsnit"/>
+        <w:pStyle w:val="ListParagraph"/>
         <w:numPr>
           <w:ilvl w:val="0"/>
           <w:numId w:val="15"/>
@@ -3432,7 +3414,7 @@
     </w:p>
     <w:p>
       <w:pPr>
-        <w:pStyle w:val="Listeafsnit"/>
+        <w:pStyle w:val="ListParagraph"/>
         <w:numPr>
           <w:ilvl w:val="0"/>
           <w:numId w:val="15"/>
@@ -3452,7 +3434,7 @@
     </w:p>
     <w:p>
       <w:pPr>
-        <w:pStyle w:val="Listeafsnit"/>
+        <w:pStyle w:val="ListParagraph"/>
         <w:numPr>
           <w:ilvl w:val="0"/>
           <w:numId w:val="15"/>
@@ -3472,7 +3454,7 @@
     </w:p>
     <w:p>
       <w:pPr>
-        <w:pStyle w:val="Listeafsnit"/>
+        <w:pStyle w:val="ListParagraph"/>
         <w:numPr>
           <w:ilvl w:val="0"/>
           <w:numId w:val="15"/>
@@ -3492,7 +3474,7 @@
     </w:p>
     <w:p>
       <w:pPr>
-        <w:pStyle w:val="Listeafsnit"/>
+        <w:pStyle w:val="ListParagraph"/>
         <w:numPr>
           <w:ilvl w:val="0"/>
           <w:numId w:val="15"/>
@@ -3512,7 +3494,7 @@
     </w:p>
     <w:p>
       <w:pPr>
-        <w:pStyle w:val="Listeafsnit"/>
+        <w:pStyle w:val="ListParagraph"/>
         <w:numPr>
           <w:ilvl w:val="0"/>
           <w:numId w:val="15"/>
@@ -3547,7 +3529,7 @@
     </w:p>
     <w:p>
       <w:pPr>
-        <w:pStyle w:val="Overskrift2"/>
+        <w:pStyle w:val="Heading2"/>
         <w:rPr>
           <w:rFonts w:eastAsia="Calibri"/>
         </w:rPr>
@@ -3584,7 +3566,7 @@
     </w:p>
     <w:p>
       <w:pPr>
-        <w:pStyle w:val="Overskrift2"/>
+        <w:pStyle w:val="Heading2"/>
       </w:pPr>
       <w:bookmarkStart w:id="11" w:name="_Toc532196469"/>
       <w:r>
@@ -3648,7 +3630,7 @@
     </w:p>
     <w:p>
       <w:pPr>
-        <w:pStyle w:val="Listeafsnit"/>
+        <w:pStyle w:val="ListParagraph"/>
         <w:numPr>
           <w:ilvl w:val="0"/>
           <w:numId w:val="15"/>
@@ -3668,7 +3650,7 @@
     </w:p>
     <w:p>
       <w:pPr>
-        <w:pStyle w:val="Listeafsnit"/>
+        <w:pStyle w:val="ListParagraph"/>
         <w:numPr>
           <w:ilvl w:val="0"/>
           <w:numId w:val="15"/>
@@ -3689,7 +3671,7 @@
     </w:p>
     <w:p>
       <w:pPr>
-        <w:pStyle w:val="Listeafsnit"/>
+        <w:pStyle w:val="ListParagraph"/>
         <w:numPr>
           <w:ilvl w:val="0"/>
           <w:numId w:val="15"/>
@@ -3709,7 +3691,7 @@
     </w:p>
     <w:p>
       <w:pPr>
-        <w:pStyle w:val="Listeafsnit"/>
+        <w:pStyle w:val="ListParagraph"/>
         <w:numPr>
           <w:ilvl w:val="0"/>
           <w:numId w:val="15"/>
@@ -3729,7 +3711,7 @@
     </w:p>
     <w:p>
       <w:pPr>
-        <w:pStyle w:val="Listeafsnit"/>
+        <w:pStyle w:val="ListParagraph"/>
         <w:numPr>
           <w:ilvl w:val="0"/>
           <w:numId w:val="15"/>
@@ -3749,7 +3731,7 @@
     </w:p>
     <w:p>
       <w:pPr>
-        <w:pStyle w:val="Listeafsnit"/>
+        <w:pStyle w:val="ListParagraph"/>
         <w:numPr>
           <w:ilvl w:val="0"/>
           <w:numId w:val="15"/>
@@ -3784,7 +3766,7 @@
     </w:p>
     <w:p>
       <w:pPr>
-        <w:pStyle w:val="Overskrift2"/>
+        <w:pStyle w:val="Heading2"/>
       </w:pPr>
       <w:bookmarkStart w:id="12" w:name="_Toc532196470"/>
       <w:r>
@@ -3799,7 +3781,7 @@
     </w:p>
     <w:p>
       <w:pPr>
-        <w:pStyle w:val="Listeafsnit"/>
+        <w:pStyle w:val="ListParagraph"/>
         <w:numPr>
           <w:ilvl w:val="0"/>
           <w:numId w:val="16"/>
@@ -3811,7 +3793,7 @@
     </w:p>
     <w:p>
       <w:pPr>
-        <w:pStyle w:val="Listeafsnit"/>
+        <w:pStyle w:val="ListParagraph"/>
         <w:numPr>
           <w:ilvl w:val="0"/>
           <w:numId w:val="16"/>
@@ -3823,7 +3805,7 @@
     </w:p>
     <w:p>
       <w:pPr>
-        <w:pStyle w:val="Listeafsnit"/>
+        <w:pStyle w:val="ListParagraph"/>
         <w:numPr>
           <w:ilvl w:val="0"/>
           <w:numId w:val="16"/>
@@ -3835,7 +3817,7 @@
     </w:p>
     <w:p>
       <w:pPr>
-        <w:pStyle w:val="Listeafsnit"/>
+        <w:pStyle w:val="ListParagraph"/>
         <w:numPr>
           <w:ilvl w:val="0"/>
           <w:numId w:val="16"/>
@@ -3847,7 +3829,7 @@
     </w:p>
     <w:p>
       <w:pPr>
-        <w:pStyle w:val="Overskrift2"/>
+        <w:pStyle w:val="Heading2"/>
       </w:pPr>
       <w:bookmarkStart w:id="13" w:name="_Toc532196471"/>
       <w:r>
@@ -3875,7 +3857,7 @@
     </w:p>
     <w:p>
       <w:pPr>
-        <w:pStyle w:val="Listeafsnit"/>
+        <w:pStyle w:val="ListParagraph"/>
         <w:numPr>
           <w:ilvl w:val="0"/>
           <w:numId w:val="17"/>
@@ -3889,7 +3871,7 @@
     </w:p>
     <w:p>
       <w:pPr>
-        <w:pStyle w:val="Listeafsnit"/>
+        <w:pStyle w:val="ListParagraph"/>
         <w:numPr>
           <w:ilvl w:val="0"/>
           <w:numId w:val="17"/>
@@ -3903,7 +3885,7 @@
     </w:p>
     <w:p>
       <w:pPr>
-        <w:pStyle w:val="Listeafsnit"/>
+        <w:pStyle w:val="ListParagraph"/>
         <w:numPr>
           <w:ilvl w:val="0"/>
           <w:numId w:val="17"/>
@@ -3926,7 +3908,7 @@
     </w:p>
     <w:p>
       <w:pPr>
-        <w:pStyle w:val="Overskrift1"/>
+        <w:pStyle w:val="Heading1"/>
         <w:rPr>
           <w:rFonts w:cstheme="minorBidi"/>
         </w:rPr>
@@ -3955,7 +3937,7 @@
     </w:p>
     <w:p>
       <w:pPr>
-        <w:pStyle w:val="Listeafsnit"/>
+        <w:pStyle w:val="ListParagraph"/>
         <w:numPr>
           <w:ilvl w:val="0"/>
           <w:numId w:val="18"/>
@@ -3969,7 +3951,7 @@
     </w:p>
     <w:p>
       <w:pPr>
-        <w:pStyle w:val="Listeafsnit"/>
+        <w:pStyle w:val="ListParagraph"/>
         <w:numPr>
           <w:ilvl w:val="0"/>
           <w:numId w:val="18"/>
@@ -3983,7 +3965,7 @@
     </w:p>
     <w:p>
       <w:pPr>
-        <w:pStyle w:val="Listeafsnit"/>
+        <w:pStyle w:val="ListParagraph"/>
         <w:numPr>
           <w:ilvl w:val="0"/>
           <w:numId w:val="18"/>
@@ -3997,7 +3979,7 @@
     </w:p>
     <w:p>
       <w:pPr>
-        <w:pStyle w:val="Listeafsnit"/>
+        <w:pStyle w:val="ListParagraph"/>
         <w:numPr>
           <w:ilvl w:val="0"/>
           <w:numId w:val="18"/>
@@ -4011,7 +3993,7 @@
     </w:p>
     <w:p>
       <w:pPr>
-        <w:pStyle w:val="Listeafsnit"/>
+        <w:pStyle w:val="ListParagraph"/>
         <w:numPr>
           <w:ilvl w:val="0"/>
           <w:numId w:val="18"/>
@@ -4025,7 +4007,7 @@
     </w:p>
     <w:p>
       <w:pPr>
-        <w:pStyle w:val="Listeafsnit"/>
+        <w:pStyle w:val="ListParagraph"/>
         <w:numPr>
           <w:ilvl w:val="0"/>
           <w:numId w:val="18"/>
@@ -4039,7 +4021,7 @@
     </w:p>
     <w:p>
       <w:pPr>
-        <w:pStyle w:val="Listeafsnit"/>
+        <w:pStyle w:val="ListParagraph"/>
         <w:numPr>
           <w:ilvl w:val="0"/>
           <w:numId w:val="19"/>
@@ -4053,7 +4035,7 @@
     </w:p>
     <w:p>
       <w:pPr>
-        <w:pStyle w:val="Listeafsnit"/>
+        <w:pStyle w:val="ListParagraph"/>
         <w:numPr>
           <w:ilvl w:val="0"/>
           <w:numId w:val="19"/>
@@ -4076,7 +4058,7 @@
     </w:p>
     <w:p>
       <w:pPr>
-        <w:pStyle w:val="Overskrift1"/>
+        <w:pStyle w:val="Heading1"/>
       </w:pPr>
       <w:bookmarkStart w:id="15" w:name="_Toc532196473"/>
       <w:r>
@@ -4106,7 +4088,7 @@
     </w:p>
     <w:p>
       <w:pPr>
-        <w:pStyle w:val="Overskrift1"/>
+        <w:pStyle w:val="Heading1"/>
         <w:rPr>
           <w:rFonts w:cstheme="minorBidi"/>
         </w:rPr>
@@ -4133,7 +4115,7 @@
     </w:p>
     <w:p>
       <w:pPr>
-        <w:pStyle w:val="Listeafsnit"/>
+        <w:pStyle w:val="ListParagraph"/>
         <w:numPr>
           <w:ilvl w:val="0"/>
           <w:numId w:val="20"/>
@@ -4145,7 +4127,7 @@
     </w:p>
     <w:p>
       <w:pPr>
-        <w:pStyle w:val="Listeafsnit"/>
+        <w:pStyle w:val="ListParagraph"/>
         <w:numPr>
           <w:ilvl w:val="0"/>
           <w:numId w:val="20"/>
@@ -4157,7 +4139,7 @@
     </w:p>
     <w:p>
       <w:pPr>
-        <w:pStyle w:val="Listeafsnit"/>
+        <w:pStyle w:val="ListParagraph"/>
         <w:numPr>
           <w:ilvl w:val="0"/>
           <w:numId w:val="20"/>
@@ -4169,7 +4151,7 @@
     </w:p>
     <w:p>
       <w:pPr>
-        <w:pStyle w:val="Listeafsnit"/>
+        <w:pStyle w:val="ListParagraph"/>
         <w:numPr>
           <w:ilvl w:val="0"/>
           <w:numId w:val="20"/>
@@ -4181,7 +4163,7 @@
     </w:p>
     <w:p>
       <w:pPr>
-        <w:pStyle w:val="Listeafsnit"/>
+        <w:pStyle w:val="ListParagraph"/>
         <w:numPr>
           <w:ilvl w:val="0"/>
           <w:numId w:val="20"/>
@@ -4193,7 +4175,7 @@
     </w:p>
     <w:p>
       <w:pPr>
-        <w:pStyle w:val="Listeafsnit"/>
+        <w:pStyle w:val="ListParagraph"/>
         <w:numPr>
           <w:ilvl w:val="0"/>
           <w:numId w:val="20"/>
@@ -4205,7 +4187,7 @@
     </w:p>
     <w:p>
       <w:pPr>
-        <w:pStyle w:val="Overskrift1"/>
+        <w:pStyle w:val="Heading1"/>
       </w:pPr>
       <w:bookmarkStart w:id="17" w:name="_Toc532196475"/>
       <w:r>
@@ -4221,7 +4203,7 @@
     </w:p>
     <w:p>
       <w:pPr>
-        <w:pStyle w:val="Listeafsnit"/>
+        <w:pStyle w:val="ListParagraph"/>
         <w:numPr>
           <w:ilvl w:val="0"/>
           <w:numId w:val="21"/>
@@ -4233,7 +4215,7 @@
     </w:p>
     <w:p>
       <w:pPr>
-        <w:pStyle w:val="Listeafsnit"/>
+        <w:pStyle w:val="ListParagraph"/>
         <w:numPr>
           <w:ilvl w:val="0"/>
           <w:numId w:val="21"/>
@@ -4245,7 +4227,7 @@
     </w:p>
     <w:p>
       <w:pPr>
-        <w:pStyle w:val="Listeafsnit"/>
+        <w:pStyle w:val="ListParagraph"/>
         <w:numPr>
           <w:ilvl w:val="0"/>
           <w:numId w:val="21"/>
@@ -4262,7 +4244,7 @@
     </w:p>
     <w:p>
       <w:pPr>
-        <w:pStyle w:val="Overskrift1"/>
+        <w:pStyle w:val="Heading1"/>
       </w:pPr>
       <w:bookmarkStart w:id="18" w:name="_Toc532196476"/>
       <w:r>
@@ -4277,7 +4259,7 @@
     </w:p>
     <w:p>
       <w:pPr>
-        <w:pStyle w:val="Overskrift2"/>
+        <w:pStyle w:val="Heading2"/>
       </w:pPr>
       <w:bookmarkStart w:id="19" w:name="_Toc532196477"/>
       <w:r>
@@ -4292,7 +4274,7 @@
     </w:p>
     <w:p>
       <w:pPr>
-        <w:pStyle w:val="Listeafsnit"/>
+        <w:pStyle w:val="ListParagraph"/>
         <w:numPr>
           <w:ilvl w:val="0"/>
           <w:numId w:val="22"/>
@@ -4304,7 +4286,7 @@
     </w:p>
     <w:p>
       <w:pPr>
-        <w:pStyle w:val="Listeafsnit"/>
+        <w:pStyle w:val="ListParagraph"/>
         <w:numPr>
           <w:ilvl w:val="0"/>
           <w:numId w:val="22"/>
@@ -4316,7 +4298,7 @@
     </w:p>
     <w:p>
       <w:pPr>
-        <w:pStyle w:val="Listeafsnit"/>
+        <w:pStyle w:val="ListParagraph"/>
         <w:numPr>
           <w:ilvl w:val="0"/>
           <w:numId w:val="22"/>
@@ -4328,7 +4310,7 @@
     </w:p>
     <w:p>
       <w:pPr>
-        <w:pStyle w:val="Listeafsnit"/>
+        <w:pStyle w:val="ListParagraph"/>
         <w:numPr>
           <w:ilvl w:val="0"/>
           <w:numId w:val="22"/>
@@ -4340,7 +4322,7 @@
     </w:p>
     <w:p>
       <w:pPr>
-        <w:pStyle w:val="Listeafsnit"/>
+        <w:pStyle w:val="ListParagraph"/>
         <w:numPr>
           <w:ilvl w:val="0"/>
           <w:numId w:val="22"/>
@@ -4352,7 +4334,7 @@
     </w:p>
     <w:p>
       <w:pPr>
-        <w:pStyle w:val="Overskrift2"/>
+        <w:pStyle w:val="Heading2"/>
       </w:pPr>
       <w:bookmarkStart w:id="20" w:name="_Toc532196478"/>
       <w:r>
@@ -4367,7 +4349,7 @@
     </w:p>
     <w:p>
       <w:pPr>
-        <w:pStyle w:val="Listeafsnit"/>
+        <w:pStyle w:val="ListParagraph"/>
         <w:numPr>
           <w:ilvl w:val="0"/>
           <w:numId w:val="23"/>
@@ -4379,7 +4361,7 @@
     </w:p>
     <w:p>
       <w:pPr>
-        <w:pStyle w:val="Listeafsnit"/>
+        <w:pStyle w:val="ListParagraph"/>
         <w:numPr>
           <w:ilvl w:val="0"/>
           <w:numId w:val="23"/>
@@ -4391,7 +4373,7 @@
     </w:p>
     <w:p>
       <w:pPr>
-        <w:pStyle w:val="Listeafsnit"/>
+        <w:pStyle w:val="ListParagraph"/>
         <w:numPr>
           <w:ilvl w:val="0"/>
           <w:numId w:val="23"/>
@@ -4403,7 +4385,7 @@
     </w:p>
     <w:p>
       <w:pPr>
-        <w:pStyle w:val="Listeafsnit"/>
+        <w:pStyle w:val="ListParagraph"/>
         <w:numPr>
           <w:ilvl w:val="0"/>
           <w:numId w:val="23"/>
@@ -4415,7 +4397,7 @@
     </w:p>
     <w:p>
       <w:pPr>
-        <w:pStyle w:val="Listeafsnit"/>
+        <w:pStyle w:val="ListParagraph"/>
         <w:numPr>
           <w:ilvl w:val="0"/>
           <w:numId w:val="23"/>
@@ -4427,7 +4409,7 @@
     </w:p>
     <w:p>
       <w:pPr>
-        <w:pStyle w:val="Listeafsnit"/>
+        <w:pStyle w:val="ListParagraph"/>
         <w:numPr>
           <w:ilvl w:val="0"/>
           <w:numId w:val="23"/>
@@ -4439,7 +4421,7 @@
     </w:p>
     <w:p>
       <w:pPr>
-        <w:pStyle w:val="Listeafsnit"/>
+        <w:pStyle w:val="ListParagraph"/>
         <w:numPr>
           <w:ilvl w:val="0"/>
           <w:numId w:val="23"/>
@@ -4451,7 +4433,7 @@
     </w:p>
     <w:p>
       <w:pPr>
-        <w:pStyle w:val="Overskrift1"/>
+        <w:pStyle w:val="Heading1"/>
         <w:rPr>
           <w:rFonts w:cstheme="minorHAnsi"/>
         </w:rPr>
@@ -4484,7 +4466,7 @@
 </file>
 
 <file path=word/endnotes.xml><?xml version="1.0" encoding="utf-8"?>
-<w:endnotes xmlns:wpc="http://schemas.microsoft.com/office/word/2010/wordprocessingCanvas" xmlns:cx="http://schemas.microsoft.com/office/drawing/2014/chartex" xmlns:cx1="http://schemas.microsoft.com/office/drawing/2015/9/8/chartex" xmlns:cx2="http://schemas.microsoft.com/office/drawing/2015/10/21/chartex" xmlns:cx3="http://schemas.microsoft.com/office/drawing/2016/5/9/chartex" xmlns:cx4="http://schemas.microsoft.com/office/drawing/2016/5/10/chartex" xmlns:cx5="http://schemas.microsoft.com/office/drawing/2016/5/11/chartex" xmlns:cx6="http://schemas.microsoft.com/office/drawing/2016/5/12/chartex" xmlns:cx7="http://schemas.microsoft.com/office/drawing/2016/5/13/chartex" xmlns:cx8="http://schemas.microsoft.com/office/drawing/2016/5/14/chartex" xmlns:mc="http://schemas.openxmlformats.org/markup-compatibility/2006" xmlns:aink="http://schemas.microsoft.com/office/drawing/2016/ink" xmlns:am3d="http://schemas.microsoft.com/office/drawing/2017/model3d" xmlns:o="urn:schemas-microsoft-com:office:office" xmlns:r="http://schemas.openxmlformats.org/officeDocument/2006/relationships" xmlns:m="http://schemas.openxmlformats.org/officeDocument/2006/math" xmlns:v="urn:schemas-microsoft-com:vml" xmlns:wp14="http://schemas.microsoft.com/office/word/2010/wordprocessingDrawing" xmlns:wp="http://schemas.openxmlformats.org/drawingml/2006/wordprocessingDrawing" xmlns:w10="urn:schemas-microsoft-com:office:word" xmlns:w="http://schemas.openxmlformats.org/wordprocessingml/2006/main" xmlns:w14="http://schemas.microsoft.com/office/word/2010/wordml" xmlns:w15="http://schemas.microsoft.com/office/word/2012/wordml" xmlns:w16cid="http://schemas.microsoft.com/office/word/2016/wordml/cid" xmlns:w16se="http://schemas.microsoft.com/office/word/2015/wordml/symex" xmlns:wpg="http://schemas.microsoft.com/office/word/2010/wordprocessingGroup" xmlns:wpi="http://schemas.microsoft.com/office/word/2010/wordprocessingInk" xmlns:wne="http://schemas.microsoft.com/office/word/2006/wordml" xmlns:wps="http://schemas.microsoft.com/office/word/2010/wordprocessingShape" mc:Ignorable="w14 w15 w16se w16cid wp14">
+<w:endnotes xmlns:wpc="http://schemas.microsoft.com/office/word/2010/wordprocessingCanvas" xmlns:mc="http://schemas.openxmlformats.org/markup-compatibility/2006" xmlns:o="urn:schemas-microsoft-com:office:office" xmlns:r="http://schemas.openxmlformats.org/officeDocument/2006/relationships" xmlns:m="http://schemas.openxmlformats.org/officeDocument/2006/math" xmlns:v="urn:schemas-microsoft-com:vml" xmlns:wp14="http://schemas.microsoft.com/office/word/2010/wordprocessingDrawing" xmlns:wp="http://schemas.openxmlformats.org/drawingml/2006/wordprocessingDrawing" xmlns:w10="urn:schemas-microsoft-com:office:word" xmlns:w="http://schemas.openxmlformats.org/wordprocessingml/2006/main" xmlns:w14="http://schemas.microsoft.com/office/word/2010/wordml" xmlns:w15="http://schemas.microsoft.com/office/word/2012/wordml" xmlns:wpg="http://schemas.microsoft.com/office/word/2010/wordprocessingGroup" xmlns:wpi="http://schemas.microsoft.com/office/word/2010/wordprocessingInk" xmlns:wne="http://schemas.microsoft.com/office/word/2006/wordml" xmlns:wps="http://schemas.microsoft.com/office/word/2010/wordprocessingShape" mc:Ignorable="w14 w15 wp14">
   <w:endnote w:type="separator" w:id="-1">
     <w:p>
       <w:pPr>
@@ -4509,17 +4491,17 @@
 </file>
 
 <file path=word/footer1.xml><?xml version="1.0" encoding="utf-8"?>
-<w:ftr xmlns:wpc="http://schemas.microsoft.com/office/word/2010/wordprocessingCanvas" xmlns:cx="http://schemas.microsoft.com/office/drawing/2014/chartex" xmlns:cx1="http://schemas.microsoft.com/office/drawing/2015/9/8/chartex" xmlns:cx2="http://schemas.microsoft.com/office/drawing/2015/10/21/chartex" xmlns:cx3="http://schemas.microsoft.com/office/drawing/2016/5/9/chartex" xmlns:cx4="http://schemas.microsoft.com/office/drawing/2016/5/10/chartex" xmlns:cx5="http://schemas.microsoft.com/office/drawing/2016/5/11/chartex" xmlns:cx6="http://schemas.microsoft.com/office/drawing/2016/5/12/chartex" xmlns:cx7="http://schemas.microsoft.com/office/drawing/2016/5/13/chartex" xmlns:cx8="http://schemas.microsoft.com/office/drawing/2016/5/14/chartex" xmlns:mc="http://schemas.openxmlformats.org/markup-compatibility/2006" xmlns:aink="http://schemas.microsoft.com/office/drawing/2016/ink" xmlns:am3d="http://schemas.microsoft.com/office/drawing/2017/model3d" xmlns:o="urn:schemas-microsoft-com:office:office" xmlns:r="http://schemas.openxmlformats.org/officeDocument/2006/relationships" xmlns:m="http://schemas.openxmlformats.org/officeDocument/2006/math" xmlns:v="urn:schemas-microsoft-com:vml" xmlns:wp14="http://schemas.microsoft.com/office/word/2010/wordprocessingDrawing" xmlns:wp="http://schemas.openxmlformats.org/drawingml/2006/wordprocessingDrawing" xmlns:w10="urn:schemas-microsoft-com:office:word" xmlns:w="http://schemas.openxmlformats.org/wordprocessingml/2006/main" xmlns:w14="http://schemas.microsoft.com/office/word/2010/wordml" xmlns:w15="http://schemas.microsoft.com/office/word/2012/wordml" xmlns:w16cid="http://schemas.microsoft.com/office/word/2016/wordml/cid" xmlns:w16se="http://schemas.microsoft.com/office/word/2015/wordml/symex" xmlns:wpg="http://schemas.microsoft.com/office/word/2010/wordprocessingGroup" xmlns:wpi="http://schemas.microsoft.com/office/word/2010/wordprocessingInk" xmlns:wne="http://schemas.microsoft.com/office/word/2006/wordml" xmlns:wps="http://schemas.microsoft.com/office/word/2010/wordprocessingShape" mc:Ignorable="w14 w15 w16se w16cid wp14">
+<w:ftr xmlns:wpc="http://schemas.microsoft.com/office/word/2010/wordprocessingCanvas" xmlns:mc="http://schemas.openxmlformats.org/markup-compatibility/2006" xmlns:o="urn:schemas-microsoft-com:office:office" xmlns:r="http://schemas.openxmlformats.org/officeDocument/2006/relationships" xmlns:m="http://schemas.openxmlformats.org/officeDocument/2006/math" xmlns:v="urn:schemas-microsoft-com:vml" xmlns:wp14="http://schemas.microsoft.com/office/word/2010/wordprocessingDrawing" xmlns:wp="http://schemas.openxmlformats.org/drawingml/2006/wordprocessingDrawing" xmlns:w10="urn:schemas-microsoft-com:office:word" xmlns:w="http://schemas.openxmlformats.org/wordprocessingml/2006/main" xmlns:w14="http://schemas.microsoft.com/office/word/2010/wordml" xmlns:w15="http://schemas.microsoft.com/office/word/2012/wordml" xmlns:wpg="http://schemas.microsoft.com/office/word/2010/wordprocessingGroup" xmlns:wpi="http://schemas.microsoft.com/office/word/2010/wordprocessingInk" xmlns:wne="http://schemas.microsoft.com/office/word/2006/wordml" xmlns:wps="http://schemas.microsoft.com/office/word/2010/wordprocessingShape" mc:Ignorable="w14 w15 wp14">
   <w:p>
     <w:pPr>
-      <w:pStyle w:val="Sidefod"/>
+      <w:pStyle w:val="Footer"/>
     </w:pPr>
   </w:p>
 </w:ftr>
 </file>
 
 <file path=word/footer2.xml><?xml version="1.0" encoding="utf-8"?>
-<w:ftr xmlns:wpc="http://schemas.microsoft.com/office/word/2010/wordprocessingCanvas" xmlns:cx="http://schemas.microsoft.com/office/drawing/2014/chartex" xmlns:cx1="http://schemas.microsoft.com/office/drawing/2015/9/8/chartex" xmlns:cx2="http://schemas.microsoft.com/office/drawing/2015/10/21/chartex" xmlns:cx3="http://schemas.microsoft.com/office/drawing/2016/5/9/chartex" xmlns:cx4="http://schemas.microsoft.com/office/drawing/2016/5/10/chartex" xmlns:cx5="http://schemas.microsoft.com/office/drawing/2016/5/11/chartex" xmlns:cx6="http://schemas.microsoft.com/office/drawing/2016/5/12/chartex" xmlns:cx7="http://schemas.microsoft.com/office/drawing/2016/5/13/chartex" xmlns:cx8="http://schemas.microsoft.com/office/drawing/2016/5/14/chartex" xmlns:mc="http://schemas.openxmlformats.org/markup-compatibility/2006" xmlns:aink="http://schemas.microsoft.com/office/drawing/2016/ink" xmlns:am3d="http://schemas.microsoft.com/office/drawing/2017/model3d" xmlns:o="urn:schemas-microsoft-com:office:office" xmlns:r="http://schemas.openxmlformats.org/officeDocument/2006/relationships" xmlns:m="http://schemas.openxmlformats.org/officeDocument/2006/math" xmlns:v="urn:schemas-microsoft-com:vml" xmlns:wp14="http://schemas.microsoft.com/office/word/2010/wordprocessingDrawing" xmlns:wp="http://schemas.openxmlformats.org/drawingml/2006/wordprocessingDrawing" xmlns:w10="urn:schemas-microsoft-com:office:word" xmlns:w="http://schemas.openxmlformats.org/wordprocessingml/2006/main" xmlns:w14="http://schemas.microsoft.com/office/word/2010/wordml" xmlns:w15="http://schemas.microsoft.com/office/word/2012/wordml" xmlns:w16cid="http://schemas.microsoft.com/office/word/2016/wordml/cid" xmlns:w16se="http://schemas.microsoft.com/office/word/2015/wordml/symex" xmlns:wpg="http://schemas.microsoft.com/office/word/2010/wordprocessingGroup" xmlns:wpi="http://schemas.microsoft.com/office/word/2010/wordprocessingInk" xmlns:wne="http://schemas.microsoft.com/office/word/2006/wordml" xmlns:wps="http://schemas.microsoft.com/office/word/2010/wordprocessingShape" mc:Ignorable="w14 w15 w16se w16cid wp14">
+<w:ftr xmlns:wpc="http://schemas.microsoft.com/office/word/2010/wordprocessingCanvas" xmlns:mc="http://schemas.openxmlformats.org/markup-compatibility/2006" xmlns:o="urn:schemas-microsoft-com:office:office" xmlns:r="http://schemas.openxmlformats.org/officeDocument/2006/relationships" xmlns:m="http://schemas.openxmlformats.org/officeDocument/2006/math" xmlns:v="urn:schemas-microsoft-com:vml" xmlns:wp14="http://schemas.microsoft.com/office/word/2010/wordprocessingDrawing" xmlns:wp="http://schemas.openxmlformats.org/drawingml/2006/wordprocessingDrawing" xmlns:w10="urn:schemas-microsoft-com:office:word" xmlns:w="http://schemas.openxmlformats.org/wordprocessingml/2006/main" xmlns:w14="http://schemas.microsoft.com/office/word/2010/wordml" xmlns:w15="http://schemas.microsoft.com/office/word/2012/wordml" xmlns:wpg="http://schemas.microsoft.com/office/word/2010/wordprocessingGroup" xmlns:wpi="http://schemas.microsoft.com/office/word/2010/wordprocessingInk" xmlns:wne="http://schemas.microsoft.com/office/word/2006/wordml" xmlns:wps="http://schemas.microsoft.com/office/word/2010/wordprocessingShape" mc:Ignorable="w14 w15 wp14">
   <w:sdt>
     <w:sdtPr>
       <w:id w:val="1267813787"/>
@@ -4542,7 +4524,7 @@
         <w:sdtContent>
           <w:p>
             <w:pPr>
-              <w:pStyle w:val="Sidefod"/>
+              <w:pStyle w:val="Footer"/>
               <w:jc w:val="right"/>
             </w:pPr>
             <w:r>
@@ -4578,7 +4560,7 @@
                 <w:bCs/>
                 <w:noProof/>
               </w:rPr>
-              <w:t>7</w:t>
+              <w:t>3</w:t>
             </w:r>
             <w:r>
               <w:rPr>
@@ -4638,24 +4620,24 @@
   </w:sdt>
   <w:p>
     <w:pPr>
-      <w:pStyle w:val="Sidefod"/>
+      <w:pStyle w:val="Footer"/>
     </w:pPr>
   </w:p>
 </w:ftr>
 </file>
 
 <file path=word/footer3.xml><?xml version="1.0" encoding="utf-8"?>
-<w:ftr xmlns:wpc="http://schemas.microsoft.com/office/word/2010/wordprocessingCanvas" xmlns:cx="http://schemas.microsoft.com/office/drawing/2014/chartex" xmlns:cx1="http://schemas.microsoft.com/office/drawing/2015/9/8/chartex" xmlns:cx2="http://schemas.microsoft.com/office/drawing/2015/10/21/chartex" xmlns:cx3="http://schemas.microsoft.com/office/drawing/2016/5/9/chartex" xmlns:cx4="http://schemas.microsoft.com/office/drawing/2016/5/10/chartex" xmlns:cx5="http://schemas.microsoft.com/office/drawing/2016/5/11/chartex" xmlns:cx6="http://schemas.microsoft.com/office/drawing/2016/5/12/chartex" xmlns:cx7="http://schemas.microsoft.com/office/drawing/2016/5/13/chartex" xmlns:cx8="http://schemas.microsoft.com/office/drawing/2016/5/14/chartex" xmlns:mc="http://schemas.openxmlformats.org/markup-compatibility/2006" xmlns:aink="http://schemas.microsoft.com/office/drawing/2016/ink" xmlns:am3d="http://schemas.microsoft.com/office/drawing/2017/model3d" xmlns:o="urn:schemas-microsoft-com:office:office" xmlns:r="http://schemas.openxmlformats.org/officeDocument/2006/relationships" xmlns:m="http://schemas.openxmlformats.org/officeDocument/2006/math" xmlns:v="urn:schemas-microsoft-com:vml" xmlns:wp14="http://schemas.microsoft.com/office/word/2010/wordprocessingDrawing" xmlns:wp="http://schemas.openxmlformats.org/drawingml/2006/wordprocessingDrawing" xmlns:w10="urn:schemas-microsoft-com:office:word" xmlns:w="http://schemas.openxmlformats.org/wordprocessingml/2006/main" xmlns:w14="http://schemas.microsoft.com/office/word/2010/wordml" xmlns:w15="http://schemas.microsoft.com/office/word/2012/wordml" xmlns:w16cid="http://schemas.microsoft.com/office/word/2016/wordml/cid" xmlns:w16se="http://schemas.microsoft.com/office/word/2015/wordml/symex" xmlns:wpg="http://schemas.microsoft.com/office/word/2010/wordprocessingGroup" xmlns:wpi="http://schemas.microsoft.com/office/word/2010/wordprocessingInk" xmlns:wne="http://schemas.microsoft.com/office/word/2006/wordml" xmlns:wps="http://schemas.microsoft.com/office/word/2010/wordprocessingShape" mc:Ignorable="w14 w15 w16se w16cid wp14">
+<w:ftr xmlns:wpc="http://schemas.microsoft.com/office/word/2010/wordprocessingCanvas" xmlns:mc="http://schemas.openxmlformats.org/markup-compatibility/2006" xmlns:o="urn:schemas-microsoft-com:office:office" xmlns:r="http://schemas.openxmlformats.org/officeDocument/2006/relationships" xmlns:m="http://schemas.openxmlformats.org/officeDocument/2006/math" xmlns:v="urn:schemas-microsoft-com:vml" xmlns:wp14="http://schemas.microsoft.com/office/word/2010/wordprocessingDrawing" xmlns:wp="http://schemas.openxmlformats.org/drawingml/2006/wordprocessingDrawing" xmlns:w10="urn:schemas-microsoft-com:office:word" xmlns:w="http://schemas.openxmlformats.org/wordprocessingml/2006/main" xmlns:w14="http://schemas.microsoft.com/office/word/2010/wordml" xmlns:w15="http://schemas.microsoft.com/office/word/2012/wordml" xmlns:wpg="http://schemas.microsoft.com/office/word/2010/wordprocessingGroup" xmlns:wpi="http://schemas.microsoft.com/office/word/2010/wordprocessingInk" xmlns:wne="http://schemas.microsoft.com/office/word/2006/wordml" xmlns:wps="http://schemas.microsoft.com/office/word/2010/wordprocessingShape" mc:Ignorable="w14 w15 wp14">
   <w:p>
     <w:pPr>
-      <w:pStyle w:val="Sidefod"/>
+      <w:pStyle w:val="Footer"/>
     </w:pPr>
   </w:p>
 </w:ftr>
 </file>
 
 <file path=word/footnotes.xml><?xml version="1.0" encoding="utf-8"?>
-<w:footnotes xmlns:wpc="http://schemas.microsoft.com/office/word/2010/wordprocessingCanvas" xmlns:cx="http://schemas.microsoft.com/office/drawing/2014/chartex" xmlns:cx1="http://schemas.microsoft.com/office/drawing/2015/9/8/chartex" xmlns:cx2="http://schemas.microsoft.com/office/drawing/2015/10/21/chartex" xmlns:cx3="http://schemas.microsoft.com/office/drawing/2016/5/9/chartex" xmlns:cx4="http://schemas.microsoft.com/office/drawing/2016/5/10/chartex" xmlns:cx5="http://schemas.microsoft.com/office/drawing/2016/5/11/chartex" xmlns:cx6="http://schemas.microsoft.com/office/drawing/2016/5/12/chartex" xmlns:cx7="http://schemas.microsoft.com/office/drawing/2016/5/13/chartex" xmlns:cx8="http://schemas.microsoft.com/office/drawing/2016/5/14/chartex" xmlns:mc="http://schemas.openxmlformats.org/markup-compatibility/2006" xmlns:aink="http://schemas.microsoft.com/office/drawing/2016/ink" xmlns:am3d="http://schemas.microsoft.com/office/drawing/2017/model3d" xmlns:o="urn:schemas-microsoft-com:office:office" xmlns:r="http://schemas.openxmlformats.org/officeDocument/2006/relationships" xmlns:m="http://schemas.openxmlformats.org/officeDocument/2006/math" xmlns:v="urn:schemas-microsoft-com:vml" xmlns:wp14="http://schemas.microsoft.com/office/word/2010/wordprocessingDrawing" xmlns:wp="http://schemas.openxmlformats.org/drawingml/2006/wordprocessingDrawing" xmlns:w10="urn:schemas-microsoft-com:office:word" xmlns:w="http://schemas.openxmlformats.org/wordprocessingml/2006/main" xmlns:w14="http://schemas.microsoft.com/office/word/2010/wordml" xmlns:w15="http://schemas.microsoft.com/office/word/2012/wordml" xmlns:w16cid="http://schemas.microsoft.com/office/word/2016/wordml/cid" xmlns:w16se="http://schemas.microsoft.com/office/word/2015/wordml/symex" xmlns:wpg="http://schemas.microsoft.com/office/word/2010/wordprocessingGroup" xmlns:wpi="http://schemas.microsoft.com/office/word/2010/wordprocessingInk" xmlns:wne="http://schemas.microsoft.com/office/word/2006/wordml" xmlns:wps="http://schemas.microsoft.com/office/word/2010/wordprocessingShape" mc:Ignorable="w14 w15 w16se w16cid wp14">
+<w:footnotes xmlns:wpc="http://schemas.microsoft.com/office/word/2010/wordprocessingCanvas" xmlns:mc="http://schemas.openxmlformats.org/markup-compatibility/2006" xmlns:o="urn:schemas-microsoft-com:office:office" xmlns:r="http://schemas.openxmlformats.org/officeDocument/2006/relationships" xmlns:m="http://schemas.openxmlformats.org/officeDocument/2006/math" xmlns:v="urn:schemas-microsoft-com:vml" xmlns:wp14="http://schemas.microsoft.com/office/word/2010/wordprocessingDrawing" xmlns:wp="http://schemas.openxmlformats.org/drawingml/2006/wordprocessingDrawing" xmlns:w10="urn:schemas-microsoft-com:office:word" xmlns:w="http://schemas.openxmlformats.org/wordprocessingml/2006/main" xmlns:w14="http://schemas.microsoft.com/office/word/2010/wordml" xmlns:w15="http://schemas.microsoft.com/office/word/2012/wordml" xmlns:wpg="http://schemas.microsoft.com/office/word/2010/wordprocessingGroup" xmlns:wpi="http://schemas.microsoft.com/office/word/2010/wordprocessingInk" xmlns:wne="http://schemas.microsoft.com/office/word/2006/wordml" xmlns:wps="http://schemas.microsoft.com/office/word/2010/wordprocessingShape" mc:Ignorable="w14 w15 wp14">
   <w:footnote w:type="separator" w:id="-1">
     <w:p>
       <w:pPr>
@@ -4680,20 +4662,20 @@
 </file>
 
 <file path=word/header1.xml><?xml version="1.0" encoding="utf-8"?>
-<w:hdr xmlns:wpc="http://schemas.microsoft.com/office/word/2010/wordprocessingCanvas" xmlns:cx="http://schemas.microsoft.com/office/drawing/2014/chartex" xmlns:cx1="http://schemas.microsoft.com/office/drawing/2015/9/8/chartex" xmlns:cx2="http://schemas.microsoft.com/office/drawing/2015/10/21/chartex" xmlns:cx3="http://schemas.microsoft.com/office/drawing/2016/5/9/chartex" xmlns:cx4="http://schemas.microsoft.com/office/drawing/2016/5/10/chartex" xmlns:cx5="http://schemas.microsoft.com/office/drawing/2016/5/11/chartex" xmlns:cx6="http://schemas.microsoft.com/office/drawing/2016/5/12/chartex" xmlns:cx7="http://schemas.microsoft.com/office/drawing/2016/5/13/chartex" xmlns:cx8="http://schemas.microsoft.com/office/drawing/2016/5/14/chartex" xmlns:mc="http://schemas.openxmlformats.org/markup-compatibility/2006" xmlns:aink="http://schemas.microsoft.com/office/drawing/2016/ink" xmlns:am3d="http://schemas.microsoft.com/office/drawing/2017/model3d" xmlns:o="urn:schemas-microsoft-com:office:office" xmlns:r="http://schemas.openxmlformats.org/officeDocument/2006/relationships" xmlns:m="http://schemas.openxmlformats.org/officeDocument/2006/math" xmlns:v="urn:schemas-microsoft-com:vml" xmlns:wp14="http://schemas.microsoft.com/office/word/2010/wordprocessingDrawing" xmlns:wp="http://schemas.openxmlformats.org/drawingml/2006/wordprocessingDrawing" xmlns:w10="urn:schemas-microsoft-com:office:word" xmlns:w="http://schemas.openxmlformats.org/wordprocessingml/2006/main" xmlns:w14="http://schemas.microsoft.com/office/word/2010/wordml" xmlns:w15="http://schemas.microsoft.com/office/word/2012/wordml" xmlns:w16cid="http://schemas.microsoft.com/office/word/2016/wordml/cid" xmlns:w16se="http://schemas.microsoft.com/office/word/2015/wordml/symex" xmlns:wpg="http://schemas.microsoft.com/office/word/2010/wordprocessingGroup" xmlns:wpi="http://schemas.microsoft.com/office/word/2010/wordprocessingInk" xmlns:wne="http://schemas.microsoft.com/office/word/2006/wordml" xmlns:wps="http://schemas.microsoft.com/office/word/2010/wordprocessingShape" mc:Ignorable="w14 w15 w16se w16cid wp14">
+<w:hdr xmlns:wpc="http://schemas.microsoft.com/office/word/2010/wordprocessingCanvas" xmlns:mc="http://schemas.openxmlformats.org/markup-compatibility/2006" xmlns:o="urn:schemas-microsoft-com:office:office" xmlns:r="http://schemas.openxmlformats.org/officeDocument/2006/relationships" xmlns:m="http://schemas.openxmlformats.org/officeDocument/2006/math" xmlns:v="urn:schemas-microsoft-com:vml" xmlns:wp14="http://schemas.microsoft.com/office/word/2010/wordprocessingDrawing" xmlns:wp="http://schemas.openxmlformats.org/drawingml/2006/wordprocessingDrawing" xmlns:w10="urn:schemas-microsoft-com:office:word" xmlns:w="http://schemas.openxmlformats.org/wordprocessingml/2006/main" xmlns:w14="http://schemas.microsoft.com/office/word/2010/wordml" xmlns:w15="http://schemas.microsoft.com/office/word/2012/wordml" xmlns:wpg="http://schemas.microsoft.com/office/word/2010/wordprocessingGroup" xmlns:wpi="http://schemas.microsoft.com/office/word/2010/wordprocessingInk" xmlns:wne="http://schemas.microsoft.com/office/word/2006/wordml" xmlns:wps="http://schemas.microsoft.com/office/word/2010/wordprocessingShape" mc:Ignorable="w14 w15 wp14">
   <w:p>
     <w:pPr>
-      <w:pStyle w:val="Sidehoved"/>
+      <w:pStyle w:val="Header"/>
     </w:pPr>
   </w:p>
 </w:hdr>
 </file>
 
 <file path=word/header2.xml><?xml version="1.0" encoding="utf-8"?>
-<w:hdr xmlns:wpc="http://schemas.microsoft.com/office/word/2010/wordprocessingCanvas" xmlns:cx="http://schemas.microsoft.com/office/drawing/2014/chartex" xmlns:cx1="http://schemas.microsoft.com/office/drawing/2015/9/8/chartex" xmlns:cx2="http://schemas.microsoft.com/office/drawing/2015/10/21/chartex" xmlns:cx3="http://schemas.microsoft.com/office/drawing/2016/5/9/chartex" xmlns:cx4="http://schemas.microsoft.com/office/drawing/2016/5/10/chartex" xmlns:cx5="http://schemas.microsoft.com/office/drawing/2016/5/11/chartex" xmlns:cx6="http://schemas.microsoft.com/office/drawing/2016/5/12/chartex" xmlns:cx7="http://schemas.microsoft.com/office/drawing/2016/5/13/chartex" xmlns:cx8="http://schemas.microsoft.com/office/drawing/2016/5/14/chartex" xmlns:mc="http://schemas.openxmlformats.org/markup-compatibility/2006" xmlns:aink="http://schemas.microsoft.com/office/drawing/2016/ink" xmlns:am3d="http://schemas.microsoft.com/office/drawing/2017/model3d" xmlns:o="urn:schemas-microsoft-com:office:office" xmlns:r="http://schemas.openxmlformats.org/officeDocument/2006/relationships" xmlns:m="http://schemas.openxmlformats.org/officeDocument/2006/math" xmlns:v="urn:schemas-microsoft-com:vml" xmlns:wp14="http://schemas.microsoft.com/office/word/2010/wordprocessingDrawing" xmlns:wp="http://schemas.openxmlformats.org/drawingml/2006/wordprocessingDrawing" xmlns:w10="urn:schemas-microsoft-com:office:word" xmlns:w="http://schemas.openxmlformats.org/wordprocessingml/2006/main" xmlns:w14="http://schemas.microsoft.com/office/word/2010/wordml" xmlns:w15="http://schemas.microsoft.com/office/word/2012/wordml" xmlns:w16cid="http://schemas.microsoft.com/office/word/2016/wordml/cid" xmlns:w16se="http://schemas.microsoft.com/office/word/2015/wordml/symex" xmlns:wpg="http://schemas.microsoft.com/office/word/2010/wordprocessingGroup" xmlns:wpi="http://schemas.microsoft.com/office/word/2010/wordprocessingInk" xmlns:wne="http://schemas.microsoft.com/office/word/2006/wordml" xmlns:wps="http://schemas.microsoft.com/office/word/2010/wordprocessingShape" mc:Ignorable="w14 w15 w16se w16cid wp14">
+<w:hdr xmlns:wpc="http://schemas.microsoft.com/office/word/2010/wordprocessingCanvas" xmlns:mc="http://schemas.openxmlformats.org/markup-compatibility/2006" xmlns:o="urn:schemas-microsoft-com:office:office" xmlns:r="http://schemas.openxmlformats.org/officeDocument/2006/relationships" xmlns:m="http://schemas.openxmlformats.org/officeDocument/2006/math" xmlns:v="urn:schemas-microsoft-com:vml" xmlns:wp14="http://schemas.microsoft.com/office/word/2010/wordprocessingDrawing" xmlns:wp="http://schemas.openxmlformats.org/drawingml/2006/wordprocessingDrawing" xmlns:w10="urn:schemas-microsoft-com:office:word" xmlns:w="http://schemas.openxmlformats.org/wordprocessingml/2006/main" xmlns:w14="http://schemas.microsoft.com/office/word/2010/wordml" xmlns:w15="http://schemas.microsoft.com/office/word/2012/wordml" xmlns:wpg="http://schemas.microsoft.com/office/word/2010/wordprocessingGroup" xmlns:wpi="http://schemas.microsoft.com/office/word/2010/wordprocessingInk" xmlns:wne="http://schemas.microsoft.com/office/word/2006/wordml" xmlns:wps="http://schemas.microsoft.com/office/word/2010/wordprocessingShape" mc:Ignorable="w14 w15 wp14">
   <w:p>
     <w:pPr>
-      <w:pStyle w:val="Sidehoved"/>
+      <w:pStyle w:val="Header"/>
       <w:jc w:val="right"/>
       <w:rPr>
         <w:lang w:val="en-US"/>
@@ -4739,7 +4721,7 @@
   </w:p>
   <w:p>
     <w:pPr>
-      <w:pStyle w:val="Sidehoved"/>
+      <w:pStyle w:val="Header"/>
       <w:jc w:val="right"/>
       <w:rPr>
         <w:lang w:val="en-US"/>
@@ -4762,17 +4744,17 @@
 </file>
 
 <file path=word/header3.xml><?xml version="1.0" encoding="utf-8"?>
-<w:hdr xmlns:wpc="http://schemas.microsoft.com/office/word/2010/wordprocessingCanvas" xmlns:cx="http://schemas.microsoft.com/office/drawing/2014/chartex" xmlns:cx1="http://schemas.microsoft.com/office/drawing/2015/9/8/chartex" xmlns:cx2="http://schemas.microsoft.com/office/drawing/2015/10/21/chartex" xmlns:cx3="http://schemas.microsoft.com/office/drawing/2016/5/9/chartex" xmlns:cx4="http://schemas.microsoft.com/office/drawing/2016/5/10/chartex" xmlns:cx5="http://schemas.microsoft.com/office/drawing/2016/5/11/chartex" xmlns:cx6="http://schemas.microsoft.com/office/drawing/2016/5/12/chartex" xmlns:cx7="http://schemas.microsoft.com/office/drawing/2016/5/13/chartex" xmlns:cx8="http://schemas.microsoft.com/office/drawing/2016/5/14/chartex" xmlns:mc="http://schemas.openxmlformats.org/markup-compatibility/2006" xmlns:aink="http://schemas.microsoft.com/office/drawing/2016/ink" xmlns:am3d="http://schemas.microsoft.com/office/drawing/2017/model3d" xmlns:o="urn:schemas-microsoft-com:office:office" xmlns:r="http://schemas.openxmlformats.org/officeDocument/2006/relationships" xmlns:m="http://schemas.openxmlformats.org/officeDocument/2006/math" xmlns:v="urn:schemas-microsoft-com:vml" xmlns:wp14="http://schemas.microsoft.com/office/word/2010/wordprocessingDrawing" xmlns:wp="http://schemas.openxmlformats.org/drawingml/2006/wordprocessingDrawing" xmlns:w10="urn:schemas-microsoft-com:office:word" xmlns:w="http://schemas.openxmlformats.org/wordprocessingml/2006/main" xmlns:w14="http://schemas.microsoft.com/office/word/2010/wordml" xmlns:w15="http://schemas.microsoft.com/office/word/2012/wordml" xmlns:w16cid="http://schemas.microsoft.com/office/word/2016/wordml/cid" xmlns:w16se="http://schemas.microsoft.com/office/word/2015/wordml/symex" xmlns:wpg="http://schemas.microsoft.com/office/word/2010/wordprocessingGroup" xmlns:wpi="http://schemas.microsoft.com/office/word/2010/wordprocessingInk" xmlns:wne="http://schemas.microsoft.com/office/word/2006/wordml" xmlns:wps="http://schemas.microsoft.com/office/word/2010/wordprocessingShape" mc:Ignorable="w14 w15 w16se w16cid wp14">
+<w:hdr xmlns:wpc="http://schemas.microsoft.com/office/word/2010/wordprocessingCanvas" xmlns:mc="http://schemas.openxmlformats.org/markup-compatibility/2006" xmlns:o="urn:schemas-microsoft-com:office:office" xmlns:r="http://schemas.openxmlformats.org/officeDocument/2006/relationships" xmlns:m="http://schemas.openxmlformats.org/officeDocument/2006/math" xmlns:v="urn:schemas-microsoft-com:vml" xmlns:wp14="http://schemas.microsoft.com/office/word/2010/wordprocessingDrawing" xmlns:wp="http://schemas.openxmlformats.org/drawingml/2006/wordprocessingDrawing" xmlns:w10="urn:schemas-microsoft-com:office:word" xmlns:w="http://schemas.openxmlformats.org/wordprocessingml/2006/main" xmlns:w14="http://schemas.microsoft.com/office/word/2010/wordml" xmlns:w15="http://schemas.microsoft.com/office/word/2012/wordml" xmlns:wpg="http://schemas.microsoft.com/office/word/2010/wordprocessingGroup" xmlns:wpi="http://schemas.microsoft.com/office/word/2010/wordprocessingInk" xmlns:wne="http://schemas.microsoft.com/office/word/2006/wordml" xmlns:wps="http://schemas.microsoft.com/office/word/2010/wordprocessingShape" mc:Ignorable="w14 w15 wp14">
   <w:p>
     <w:pPr>
-      <w:pStyle w:val="Sidehoved"/>
+      <w:pStyle w:val="Header"/>
     </w:pPr>
   </w:p>
 </w:hdr>
 </file>
 
 <file path=word/numbering.xml><?xml version="1.0" encoding="utf-8"?>
-<w:numbering xmlns:wpc="http://schemas.microsoft.com/office/word/2010/wordprocessingCanvas" xmlns:cx="http://schemas.microsoft.com/office/drawing/2014/chartex" xmlns:cx1="http://schemas.microsoft.com/office/drawing/2015/9/8/chartex" xmlns:cx2="http://schemas.microsoft.com/office/drawing/2015/10/21/chartex" xmlns:cx3="http://schemas.microsoft.com/office/drawing/2016/5/9/chartex" xmlns:cx4="http://schemas.microsoft.com/office/drawing/2016/5/10/chartex" xmlns:cx5="http://schemas.microsoft.com/office/drawing/2016/5/11/chartex" xmlns:cx6="http://schemas.microsoft.com/office/drawing/2016/5/12/chartex" xmlns:cx7="http://schemas.microsoft.com/office/drawing/2016/5/13/chartex" xmlns:cx8="http://schemas.microsoft.com/office/drawing/2016/5/14/chartex" xmlns:mc="http://schemas.openxmlformats.org/markup-compatibility/2006" xmlns:aink="http://schemas.microsoft.com/office/drawing/2016/ink" xmlns:am3d="http://schemas.microsoft.com/office/drawing/2017/model3d" xmlns:o="urn:schemas-microsoft-com:office:office" xmlns:r="http://schemas.openxmlformats.org/officeDocument/2006/relationships" xmlns:m="http://schemas.openxmlformats.org/officeDocument/2006/math" xmlns:v="urn:schemas-microsoft-com:vml" xmlns:wp14="http://schemas.microsoft.com/office/word/2010/wordprocessingDrawing" xmlns:wp="http://schemas.openxmlformats.org/drawingml/2006/wordprocessingDrawing" xmlns:w10="urn:schemas-microsoft-com:office:word" xmlns:w="http://schemas.openxmlformats.org/wordprocessingml/2006/main" xmlns:w14="http://schemas.microsoft.com/office/word/2010/wordml" xmlns:w15="http://schemas.microsoft.com/office/word/2012/wordml" xmlns:w16cid="http://schemas.microsoft.com/office/word/2016/wordml/cid" xmlns:w16se="http://schemas.microsoft.com/office/word/2015/wordml/symex" xmlns:wpg="http://schemas.microsoft.com/office/word/2010/wordprocessingGroup" xmlns:wpi="http://schemas.microsoft.com/office/word/2010/wordprocessingInk" xmlns:wne="http://schemas.microsoft.com/office/word/2006/wordml" xmlns:wps="http://schemas.microsoft.com/office/word/2010/wordprocessingShape" mc:Ignorable="w14 w15 w16se w16cid wp14">
+<w:numbering xmlns:wpc="http://schemas.microsoft.com/office/word/2010/wordprocessingCanvas" xmlns:mc="http://schemas.openxmlformats.org/markup-compatibility/2006" xmlns:o="urn:schemas-microsoft-com:office:office" xmlns:r="http://schemas.openxmlformats.org/officeDocument/2006/relationships" xmlns:m="http://schemas.openxmlformats.org/officeDocument/2006/math" xmlns:v="urn:schemas-microsoft-com:vml" xmlns:wp14="http://schemas.microsoft.com/office/word/2010/wordprocessingDrawing" xmlns:wp="http://schemas.openxmlformats.org/drawingml/2006/wordprocessingDrawing" xmlns:w10="urn:schemas-microsoft-com:office:word" xmlns:w="http://schemas.openxmlformats.org/wordprocessingml/2006/main" xmlns:w14="http://schemas.microsoft.com/office/word/2010/wordml" xmlns:w15="http://schemas.microsoft.com/office/word/2012/wordml" xmlns:wpg="http://schemas.microsoft.com/office/word/2010/wordprocessingGroup" xmlns:wpi="http://schemas.microsoft.com/office/word/2010/wordprocessingInk" xmlns:wne="http://schemas.microsoft.com/office/word/2006/wordml" xmlns:wps="http://schemas.microsoft.com/office/word/2010/wordprocessingShape" mc:Ignorable="w14 w15 wp14">
   <w:abstractNum w:abstractNumId="0" w15:restartNumberingAfterBreak="0">
     <w:nsid w:val="022F0655"/>
     <w:multiLevelType w:val="hybridMultilevel"/>
@@ -7445,7 +7427,7 @@
 </file>
 
 <file path=word/styles.xml><?xml version="1.0" encoding="utf-8"?>
-<w:styles xmlns:mc="http://schemas.openxmlformats.org/markup-compatibility/2006" xmlns:r="http://schemas.openxmlformats.org/officeDocument/2006/relationships" xmlns:w="http://schemas.openxmlformats.org/wordprocessingml/2006/main" xmlns:w14="http://schemas.microsoft.com/office/word/2010/wordml" xmlns:w15="http://schemas.microsoft.com/office/word/2012/wordml" xmlns:w16cid="http://schemas.microsoft.com/office/word/2016/wordml/cid" xmlns:w16se="http://schemas.microsoft.com/office/word/2015/wordml/symex" mc:Ignorable="w14 w15 w16se w16cid">
+<w:styles xmlns:mc="http://schemas.openxmlformats.org/markup-compatibility/2006" xmlns:r="http://schemas.openxmlformats.org/officeDocument/2006/relationships" xmlns:w="http://schemas.openxmlformats.org/wordprocessingml/2006/main" xmlns:w14="http://schemas.microsoft.com/office/word/2010/wordml" xmlns:w15="http://schemas.microsoft.com/office/word/2012/wordml" mc:Ignorable="w14 w15">
   <w:docDefaults>
     <w:rPrDefault>
       <w:rPr>
@@ -7461,7 +7443,7 @@
       </w:pPr>
     </w:pPrDefault>
   </w:docDefaults>
-  <w:latentStyles w:defLockedState="0" w:defUIPriority="99" w:defSemiHidden="0" w:defUnhideWhenUsed="0" w:defQFormat="0" w:count="375">
+  <w:latentStyles w:defLockedState="0" w:defUIPriority="99" w:defSemiHidden="0" w:defUnhideWhenUsed="0" w:defQFormat="0" w:count="371">
     <w:lsdException w:name="Normal" w:uiPriority="0" w:qFormat="1"/>
     <w:lsdException w:name="heading 1" w:uiPriority="9" w:qFormat="1"/>
     <w:lsdException w:name="heading 2" w:semiHidden="1" w:uiPriority="9" w:unhideWhenUsed="1" w:qFormat="1"/>
@@ -7833,20 +7815,16 @@
     <w:lsdException w:name="List Table 5 Dark Accent 6" w:uiPriority="50"/>
     <w:lsdException w:name="List Table 6 Colorful Accent 6" w:uiPriority="51"/>
     <w:lsdException w:name="List Table 7 Colorful Accent 6" w:uiPriority="52"/>
-    <w:lsdException w:name="Mention" w:semiHidden="1" w:unhideWhenUsed="1"/>
-    <w:lsdException w:name="Smart Hyperlink" w:semiHidden="1" w:unhideWhenUsed="1"/>
-    <w:lsdException w:name="Hashtag" w:semiHidden="1" w:unhideWhenUsed="1"/>
-    <w:lsdException w:name="Unresolved Mention" w:semiHidden="1" w:unhideWhenUsed="1"/>
   </w:latentStyles>
   <w:style w:type="paragraph" w:default="1" w:styleId="Normal">
     <w:name w:val="Normal"/>
     <w:qFormat/>
   </w:style>
-  <w:style w:type="paragraph" w:styleId="Overskrift1">
+  <w:style w:type="paragraph" w:styleId="Heading1">
     <w:name w:val="heading 1"/>
     <w:basedOn w:val="Normal"/>
     <w:next w:val="Normal"/>
-    <w:link w:val="Overskrift1Tegn"/>
+    <w:link w:val="Heading1Char"/>
     <w:uiPriority w:val="9"/>
     <w:qFormat/>
     <w:rsid w:val="00051057"/>
@@ -7862,11 +7840,11 @@
       <w:szCs w:val="32"/>
     </w:rPr>
   </w:style>
-  <w:style w:type="paragraph" w:styleId="Overskrift2">
+  <w:style w:type="paragraph" w:styleId="Heading2">
     <w:name w:val="heading 2"/>
     <w:basedOn w:val="Normal"/>
     <w:next w:val="Normal"/>
-    <w:link w:val="Overskrift2Tegn"/>
+    <w:link w:val="Heading2Char"/>
     <w:uiPriority w:val="9"/>
     <w:unhideWhenUsed/>
     <w:qFormat/>
@@ -7883,13 +7861,13 @@
       <w:szCs w:val="26"/>
     </w:rPr>
   </w:style>
-  <w:style w:type="character" w:default="1" w:styleId="Standardskrifttypeiafsnit">
+  <w:style w:type="character" w:default="1" w:styleId="DefaultParagraphFont">
     <w:name w:val="Default Paragraph Font"/>
     <w:uiPriority w:val="1"/>
     <w:semiHidden/>
     <w:unhideWhenUsed/>
   </w:style>
-  <w:style w:type="table" w:default="1" w:styleId="Tabel-Normal">
+  <w:style w:type="table" w:default="1" w:styleId="TableNormal">
     <w:name w:val="Normal Table"/>
     <w:uiPriority w:val="99"/>
     <w:semiHidden/>
@@ -7904,15 +7882,15 @@
       </w:tblCellMar>
     </w:tblPr>
   </w:style>
-  <w:style w:type="numbering" w:default="1" w:styleId="Ingenoversigt">
+  <w:style w:type="numbering" w:default="1" w:styleId="NoList">
     <w:name w:val="No List"/>
     <w:uiPriority w:val="99"/>
     <w:semiHidden/>
     <w:unhideWhenUsed/>
   </w:style>
-  <w:style w:type="paragraph" w:styleId="Ingenafstand">
+  <w:style w:type="paragraph" w:styleId="NoSpacing">
     <w:name w:val="No Spacing"/>
-    <w:link w:val="IngenafstandTegn"/>
+    <w:link w:val="NoSpacingChar"/>
     <w:uiPriority w:val="1"/>
     <w:qFormat/>
     <w:rsid w:val="00D354C6"/>
@@ -7924,10 +7902,10 @@
       <w:lang w:val="en-US"/>
     </w:rPr>
   </w:style>
-  <w:style w:type="character" w:customStyle="1" w:styleId="IngenafstandTegn">
-    <w:name w:val="Ingen afstand Tegn"/>
-    <w:basedOn w:val="Standardskrifttypeiafsnit"/>
-    <w:link w:val="Ingenafstand"/>
+  <w:style w:type="character" w:customStyle="1" w:styleId="NoSpacingChar">
+    <w:name w:val="No Spacing Char"/>
+    <w:basedOn w:val="DefaultParagraphFont"/>
+    <w:link w:val="NoSpacing"/>
     <w:uiPriority w:val="1"/>
     <w:rsid w:val="00D354C6"/>
     <w:rPr>
@@ -7937,7 +7915,7 @@
   </w:style>
   <w:style w:type="character" w:styleId="Hyperlink">
     <w:name w:val="Hyperlink"/>
-    <w:basedOn w:val="Standardskrifttypeiafsnit"/>
+    <w:basedOn w:val="DefaultParagraphFont"/>
     <w:uiPriority w:val="99"/>
     <w:unhideWhenUsed/>
     <w:rsid w:val="00532079"/>
@@ -7946,10 +7924,10 @@
       <w:u w:val="single"/>
     </w:rPr>
   </w:style>
-  <w:style w:type="paragraph" w:styleId="Sidehoved">
+  <w:style w:type="paragraph" w:styleId="Header">
     <w:name w:val="header"/>
     <w:basedOn w:val="Normal"/>
-    <w:link w:val="SidehovedTegn"/>
+    <w:link w:val="HeaderChar"/>
     <w:uiPriority w:val="99"/>
     <w:unhideWhenUsed/>
     <w:rsid w:val="000B03F6"/>
@@ -7961,17 +7939,17 @@
       <w:spacing w:after="0" w:line="240" w:lineRule="auto"/>
     </w:pPr>
   </w:style>
-  <w:style w:type="character" w:customStyle="1" w:styleId="SidehovedTegn">
-    <w:name w:val="Sidehoved Tegn"/>
-    <w:basedOn w:val="Standardskrifttypeiafsnit"/>
-    <w:link w:val="Sidehoved"/>
+  <w:style w:type="character" w:customStyle="1" w:styleId="HeaderChar">
+    <w:name w:val="Header Char"/>
+    <w:basedOn w:val="DefaultParagraphFont"/>
+    <w:link w:val="Header"/>
     <w:uiPriority w:val="99"/>
     <w:rsid w:val="000B03F6"/>
   </w:style>
-  <w:style w:type="paragraph" w:styleId="Sidefod">
+  <w:style w:type="paragraph" w:styleId="Footer">
     <w:name w:val="footer"/>
     <w:basedOn w:val="Normal"/>
-    <w:link w:val="SidefodTegn"/>
+    <w:link w:val="FooterChar"/>
     <w:uiPriority w:val="99"/>
     <w:unhideWhenUsed/>
     <w:rsid w:val="000B03F6"/>
@@ -7983,17 +7961,17 @@
       <w:spacing w:after="0" w:line="240" w:lineRule="auto"/>
     </w:pPr>
   </w:style>
-  <w:style w:type="character" w:customStyle="1" w:styleId="SidefodTegn">
-    <w:name w:val="Sidefod Tegn"/>
-    <w:basedOn w:val="Standardskrifttypeiafsnit"/>
-    <w:link w:val="Sidefod"/>
+  <w:style w:type="character" w:customStyle="1" w:styleId="FooterChar">
+    <w:name w:val="Footer Char"/>
+    <w:basedOn w:val="DefaultParagraphFont"/>
+    <w:link w:val="Footer"/>
     <w:uiPriority w:val="99"/>
     <w:rsid w:val="000B03F6"/>
   </w:style>
-  <w:style w:type="character" w:customStyle="1" w:styleId="Overskrift1Tegn">
-    <w:name w:val="Overskrift 1 Tegn"/>
-    <w:basedOn w:val="Standardskrifttypeiafsnit"/>
-    <w:link w:val="Overskrift1"/>
+  <w:style w:type="character" w:customStyle="1" w:styleId="Heading1Char">
+    <w:name w:val="Heading 1 Char"/>
+    <w:basedOn w:val="DefaultParagraphFont"/>
+    <w:link w:val="Heading1"/>
     <w:uiPriority w:val="9"/>
     <w:rsid w:val="00051057"/>
     <w:rPr>
@@ -8002,10 +7980,10 @@
       <w:szCs w:val="32"/>
     </w:rPr>
   </w:style>
-  <w:style w:type="character" w:customStyle="1" w:styleId="Overskrift2Tegn">
-    <w:name w:val="Overskrift 2 Tegn"/>
-    <w:basedOn w:val="Standardskrifttypeiafsnit"/>
-    <w:link w:val="Overskrift2"/>
+  <w:style w:type="character" w:customStyle="1" w:styleId="Heading2Char">
+    <w:name w:val="Heading 2 Char"/>
+    <w:basedOn w:val="DefaultParagraphFont"/>
+    <w:link w:val="Heading2"/>
     <w:uiPriority w:val="9"/>
     <w:rsid w:val="00051057"/>
     <w:rPr>
@@ -8014,7 +7992,7 @@
       <w:szCs w:val="26"/>
     </w:rPr>
   </w:style>
-  <w:style w:type="paragraph" w:styleId="Listeafsnit">
+  <w:style w:type="paragraph" w:styleId="ListParagraph">
     <w:name w:val="List Paragraph"/>
     <w:basedOn w:val="Normal"/>
     <w:uiPriority w:val="34"/>
@@ -8025,9 +8003,9 @@
       <w:contextualSpacing/>
     </w:pPr>
   </w:style>
-  <w:style w:type="paragraph" w:styleId="Overskrift">
+  <w:style w:type="paragraph" w:styleId="TOCHeading">
     <w:name w:val="TOC Heading"/>
-    <w:basedOn w:val="Overskrift1"/>
+    <w:basedOn w:val="Heading1"/>
     <w:next w:val="Normal"/>
     <w:uiPriority w:val="39"/>
     <w:unhideWhenUsed/>
@@ -8042,7 +8020,7 @@
       <w:lang w:val="en-US"/>
     </w:rPr>
   </w:style>
-  <w:style w:type="paragraph" w:styleId="Indholdsfortegnelse1">
+  <w:style w:type="paragraph" w:styleId="TOC1">
     <w:name w:val="toc 1"/>
     <w:basedOn w:val="Normal"/>
     <w:next w:val="Normal"/>
@@ -8054,7 +8032,7 @@
       <w:spacing w:after="100"/>
     </w:pPr>
   </w:style>
-  <w:style w:type="paragraph" w:styleId="Indholdsfortegnelse2">
+  <w:style w:type="paragraph" w:styleId="TOC2">
     <w:name w:val="toc 2"/>
     <w:basedOn w:val="Normal"/>
     <w:next w:val="Normal"/>
@@ -8069,7 +8047,7 @@
   </w:style>
   <w:style w:type="character" w:customStyle="1" w:styleId="Ulstomtale1">
     <w:name w:val="Uløst omtale1"/>
-    <w:basedOn w:val="Standardskrifttypeiafsnit"/>
+    <w:basedOn w:val="DefaultParagraphFont"/>
     <w:uiPriority w:val="99"/>
     <w:semiHidden/>
     <w:unhideWhenUsed/>
@@ -8079,9 +8057,9 @@
       <w:shd w:val="clear" w:color="auto" w:fill="E1DFDD"/>
     </w:rPr>
   </w:style>
-  <w:style w:type="table" w:styleId="Tabel-Gitter">
+  <w:style w:type="table" w:styleId="TableGrid">
     <w:name w:val="Table Grid"/>
-    <w:basedOn w:val="Tabel-Normal"/>
+    <w:basedOn w:val="TableNormal"/>
     <w:uiPriority w:val="39"/>
     <w:rsid w:val="002415D6"/>
     <w:pPr>
@@ -8403,7 +8381,7 @@
 </file>
 
 <file path=customXml/itemProps2.xml><?xml version="1.0" encoding="utf-8"?>
-<ds:datastoreItem xmlns:ds="http://schemas.openxmlformats.org/officeDocument/2006/customXml" ds:itemID="{05E15F96-2082-461D-B8B2-A07330A7DB1B}">
+<ds:datastoreItem xmlns:ds="http://schemas.openxmlformats.org/officeDocument/2006/customXml" ds:itemID="{51B476EF-1319-497F-99F9-12E46D056F50}">
   <ds:schemaRefs>
     <ds:schemaRef ds:uri="http://schemas.openxmlformats.org/officeDocument/2006/bibliography"/>
   </ds:schemaRefs>

</xml_diff>

<commit_message>
Updated Rapport: EER Diagram
</commit_message>
<xml_diff>
--- a/Rapport/Fog-Rapport.docx
+++ b/Rapport/Fog-Rapport.docx
@@ -1147,6 +1147,7 @@
       <w:sdtPr>
         <w:rPr>
           <w:rFonts w:asciiTheme="minorHAnsi" w:eastAsiaTheme="minorHAnsi" w:hAnsiTheme="minorHAnsi" w:cstheme="minorBidi"/>
+          <w:b w:val="0"/>
           <w:color w:val="auto"/>
           <w:sz w:val="22"/>
           <w:szCs w:val="22"/>
@@ -2057,8 +2058,6 @@
               <w:fldChar w:fldCharType="end"/>
             </w:r>
           </w:hyperlink>
-          <w:bookmarkStart w:id="0" w:name="_GoBack"/>
-          <w:bookmarkEnd w:id="0"/>
         </w:p>
         <w:p>
           <w:pPr>
@@ -3077,7 +3076,7 @@
           <w:rFonts w:cstheme="minorBidi"/>
         </w:rPr>
       </w:pPr>
-      <w:bookmarkStart w:id="1" w:name="_Toc532741382"/>
+      <w:bookmarkStart w:id="0" w:name="_Toc532741382"/>
       <w:r>
         <w:rPr>
           <w:rFonts w:cstheme="minorBidi"/>
@@ -3085,7 +3084,7 @@
         <w:lastRenderedPageBreak/>
         <w:t>Indledning</w:t>
       </w:r>
-      <w:bookmarkEnd w:id="1"/>
+      <w:bookmarkEnd w:id="0"/>
     </w:p>
     <w:p>
       <w:pPr>
@@ -3121,14 +3120,14 @@
           <w:b w:val="0"/>
         </w:rPr>
       </w:pPr>
-      <w:bookmarkStart w:id="2" w:name="_Toc532741383"/>
+      <w:bookmarkStart w:id="1" w:name="_Toc532741383"/>
       <w:r>
         <w:rPr>
           <w:rFonts w:cstheme="minorBidi"/>
         </w:rPr>
         <w:t>Baggrund</w:t>
       </w:r>
-      <w:bookmarkEnd w:id="2"/>
+      <w:bookmarkEnd w:id="1"/>
     </w:p>
     <w:p>
       <w:pPr>
@@ -3190,7 +3189,7 @@
           <w:rFonts w:cstheme="minorBidi"/>
         </w:rPr>
       </w:pPr>
-      <w:bookmarkStart w:id="3" w:name="_Toc532741384"/>
+      <w:bookmarkStart w:id="2" w:name="_Toc532741384"/>
       <w:r>
         <w:rPr>
           <w:rFonts w:cstheme="minorBidi"/>
@@ -3198,7 +3197,7 @@
         <w:lastRenderedPageBreak/>
         <w:t>Valg af teknologi</w:t>
       </w:r>
-      <w:bookmarkEnd w:id="3"/>
+      <w:bookmarkEnd w:id="2"/>
       <w:r>
         <w:rPr>
           <w:rFonts w:cstheme="minorBidi"/>
@@ -3476,11 +3475,11 @@
       <w:pPr>
         <w:pStyle w:val="Heading1"/>
       </w:pPr>
-      <w:bookmarkStart w:id="4" w:name="_Toc532741385"/>
+      <w:bookmarkStart w:id="3" w:name="_Toc532741385"/>
       <w:r>
         <w:t>Krav</w:t>
       </w:r>
-      <w:bookmarkEnd w:id="4"/>
+      <w:bookmarkEnd w:id="3"/>
     </w:p>
     <w:p>
       <w:pPr>
@@ -3604,11 +3603,11 @@
       <w:pPr>
         <w:pStyle w:val="Heading2"/>
       </w:pPr>
-      <w:bookmarkStart w:id="5" w:name="_Toc532741386"/>
+      <w:bookmarkStart w:id="4" w:name="_Toc532741386"/>
       <w:r>
         <w:t>Overordnet beskrivelse af virksomheden</w:t>
       </w:r>
-      <w:bookmarkEnd w:id="5"/>
+      <w:bookmarkEnd w:id="4"/>
     </w:p>
     <w:p>
       <w:pPr>
@@ -3650,26 +3649,26 @@
       <w:pPr>
         <w:pStyle w:val="Heading2"/>
       </w:pPr>
-      <w:bookmarkStart w:id="6" w:name="_Toc532741387"/>
+      <w:bookmarkStart w:id="5" w:name="_Toc532741387"/>
       <w:r>
         <w:t>Arbejdsgange der skal IT-støttes</w:t>
       </w:r>
+      <w:bookmarkEnd w:id="5"/>
+    </w:p>
+    <w:p>
+      <w:r>
+        <w:t>Dels skal afsnittet beskrive de overordnede arbejdsgange før og efter IT systemet. Gerne beskrevet med “as-is” og “to-be” som aktivitets diagrammerne.</w:t>
+      </w:r>
+    </w:p>
+    <w:p>
+      <w:pPr>
+        <w:pStyle w:val="Heading2"/>
+      </w:pPr>
+      <w:bookmarkStart w:id="6" w:name="_Toc532741388"/>
+      <w:r>
+        <w:t>Scrum userstories</w:t>
+      </w:r>
       <w:bookmarkEnd w:id="6"/>
-    </w:p>
-    <w:p>
-      <w:r>
-        <w:t>Dels skal afsnittet beskrive de overordnede arbejdsgange før og efter IT systemet. Gerne beskrevet med “as-is” og “to-be” som aktivitets diagrammerne.</w:t>
-      </w:r>
-    </w:p>
-    <w:p>
-      <w:pPr>
-        <w:pStyle w:val="Heading2"/>
-      </w:pPr>
-      <w:bookmarkStart w:id="7" w:name="_Toc532741388"/>
-      <w:r>
-        <w:t>Scrum userstories</w:t>
-      </w:r>
-      <w:bookmarkEnd w:id="7"/>
     </w:p>
     <w:p>
       <w:r>
@@ -3748,7 +3747,7 @@
           <w:rFonts w:cstheme="minorBidi"/>
         </w:rPr>
       </w:pPr>
-      <w:bookmarkStart w:id="8" w:name="_Toc532741389"/>
+      <w:bookmarkStart w:id="7" w:name="_Toc532741389"/>
       <w:r>
         <w:rPr>
           <w:rFonts w:cstheme="minorBidi"/>
@@ -3786,17 +3785,17 @@
         </w:rPr>
         <w:t>mer</w:t>
       </w:r>
+      <w:bookmarkEnd w:id="7"/>
+    </w:p>
+    <w:p>
+      <w:pPr>
+        <w:pStyle w:val="Heading2"/>
+      </w:pPr>
+      <w:bookmarkStart w:id="8" w:name="_Toc532741390"/>
+      <w:r>
+        <w:t>Domæne model</w:t>
+      </w:r>
       <w:bookmarkEnd w:id="8"/>
-    </w:p>
-    <w:p>
-      <w:pPr>
-        <w:pStyle w:val="Heading2"/>
-      </w:pPr>
-      <w:bookmarkStart w:id="9" w:name="_Toc532741390"/>
-      <w:r>
-        <w:t>Domæne model</w:t>
-      </w:r>
-      <w:bookmarkEnd w:id="9"/>
     </w:p>
     <w:p>
       <w:r>
@@ -3820,7 +3819,7 @@
             <v:path o:extrusionok="f" gradientshapeok="t" o:connecttype="rect"/>
             <o:lock v:ext="edit" aspectratio="t"/>
           </v:shapetype>
-          <v:shape id="_x0000_i1025" type="#_x0000_t75" style="width:441.9pt;height:567.9pt">
+          <v:shape id="_x0000_i1025" type="#_x0000_t75" style="width:441.75pt;height:567.75pt">
             <v:imagedata r:id="rId17" o:title="Domæne model"/>
           </v:shape>
         </w:pict>
@@ -3832,756 +3831,762 @@
       <w:pPr>
         <w:pStyle w:val="Heading3"/>
       </w:pPr>
-      <w:bookmarkStart w:id="10" w:name="_Toc532741391"/>
+      <w:bookmarkStart w:id="9" w:name="_Toc532741391"/>
       <w:r>
         <w:lastRenderedPageBreak/>
         <w:t>Forklaring til domæne model</w:t>
       </w:r>
+      <w:bookmarkEnd w:id="9"/>
+    </w:p>
+    <w:p>
+      <w:r>
+        <w:t>Domænemodellen er centreret omkring ordre</w:t>
+      </w:r>
+      <w:r>
+        <w:t>n</w:t>
+      </w:r>
+      <w:r>
+        <w:t>, som er delt op i</w:t>
+      </w:r>
+      <w:r>
+        <w:t xml:space="preserve"> to </w:t>
+      </w:r>
+      <w:r>
+        <w:t>dele:</w:t>
+      </w:r>
+      <w:r>
+        <w:t xml:space="preserve"> carport og ordre.</w:t>
+      </w:r>
+      <w:r>
+        <w:t xml:space="preserve"> </w:t>
+      </w:r>
+      <w:r>
+        <w:t>C</w:t>
+      </w:r>
+      <w:r>
+        <w:t xml:space="preserve">ustomer er </w:t>
+      </w:r>
+      <w:r>
+        <w:t>op</w:t>
+      </w:r>
+      <w:r>
+        <w:t xml:space="preserve">bygget ud fra vores valg </w:t>
+      </w:r>
+      <w:r>
+        <w:t xml:space="preserve">om </w:t>
+      </w:r>
+      <w:r>
+        <w:t>at</w:t>
+      </w:r>
+      <w:r>
+        <w:t xml:space="preserve"> se</w:t>
+      </w:r>
+      <w:r>
+        <w:t xml:space="preserve">parere brugeren fra ordren. </w:t>
+      </w:r>
+      <w:r>
+        <w:t>Vi er opmærksom</w:t>
+      </w:r>
+      <w:r>
+        <w:t>me</w:t>
+      </w:r>
+      <w:r>
+        <w:t xml:space="preserve"> på, </w:t>
+      </w:r>
+      <w:r>
+        <w:t>at en customer</w:t>
+      </w:r>
+      <w:r>
+        <w:t xml:space="preserve"> højst</w:t>
+      </w:r>
+      <w:r>
+        <w:t xml:space="preserve"> </w:t>
+      </w:r>
+      <w:r>
+        <w:t>sandsynligt ikke vil købe op til flere carporte</w:t>
+      </w:r>
+      <w:r>
+        <w:t xml:space="preserve">, men </w:t>
+      </w:r>
+      <w:r>
+        <w:t>at det er enkelt</w:t>
+      </w:r>
+      <w:r>
+        <w:t xml:space="preserve"> </w:t>
+      </w:r>
+      <w:r>
+        <w:t>gangs investeringer</w:t>
+      </w:r>
+      <w:r>
+        <w:t xml:space="preserve">, </w:t>
+      </w:r>
+      <w:r>
+        <w:t xml:space="preserve">og derfor kunne vi </w:t>
+      </w:r>
+      <w:r>
+        <w:t>have valgt at slå customer og ordre sammen</w:t>
+      </w:r>
+      <w:r>
+        <w:t>. Dette ville resultere i</w:t>
+      </w:r>
+      <w:r>
+        <w:t>,</w:t>
+      </w:r>
+      <w:r>
+        <w:t xml:space="preserve"> at customer ikke vil have</w:t>
+      </w:r>
+      <w:r>
+        <w:t xml:space="preserve"> l</w:t>
+      </w:r>
+      <w:r>
+        <w:t>og-in muligheder</w:t>
+      </w:r>
+      <w:r>
+        <w:t>,</w:t>
+      </w:r>
+      <w:r>
+        <w:t xml:space="preserve"> og </w:t>
+      </w:r>
+      <w:r>
+        <w:t>at customer</w:t>
+      </w:r>
+      <w:r>
+        <w:t xml:space="preserve"> manuelt skal</w:t>
+      </w:r>
+      <w:r>
+        <w:t xml:space="preserve"> skrive sine oplysninger </w:t>
+      </w:r>
+      <w:r>
+        <w:t>ved køb af</w:t>
+      </w:r>
+      <w:r>
+        <w:t xml:space="preserve"> ordre</w:t>
+      </w:r>
+      <w:r>
+        <w:t>n</w:t>
+      </w:r>
+      <w:r>
+        <w:t>.</w:t>
+      </w:r>
+    </w:p>
+    <w:p>
+      <w:r>
+        <w:t>V</w:t>
+      </w:r>
+      <w:r>
+        <w:t>i mener</w:t>
+      </w:r>
+      <w:r>
+        <w:t xml:space="preserve"> dog</w:t>
+      </w:r>
+      <w:r>
+        <w:t>, at</w:t>
+      </w:r>
+      <w:r>
+        <w:t xml:space="preserve"> det først</w:t>
+      </w:r>
+      <w:r>
+        <w:t>nævnte</w:t>
+      </w:r>
+      <w:r>
+        <w:t xml:space="preserve"> er</w:t>
+      </w:r>
+      <w:r>
+        <w:t xml:space="preserve"> en optimeret og bedre</w:t>
+      </w:r>
+      <w:r>
+        <w:t xml:space="preserve"> </w:t>
+      </w:r>
+      <w:r>
+        <w:t>løsning for</w:t>
+      </w:r>
+      <w:r>
+        <w:t xml:space="preserve"> Johannes Fo</w:t>
+      </w:r>
+      <w:r>
+        <w:t>g</w:t>
+      </w:r>
+      <w:r>
+        <w:t>. V</w:t>
+      </w:r>
+      <w:r>
+        <w:t xml:space="preserve">ores begrundelse for dette </w:t>
+      </w:r>
+      <w:r>
+        <w:t xml:space="preserve">er, </w:t>
+      </w:r>
+      <w:r>
+        <w:t>at</w:t>
+      </w:r>
+      <w:r>
+        <w:t xml:space="preserve"> Johannes Fog langt nemmere</w:t>
+      </w:r>
+      <w:r>
+        <w:t xml:space="preserve"> vil kunne ekspandere og integrere sin forretning ind i systemet</w:t>
+      </w:r>
+      <w:r>
+        <w:t xml:space="preserve"> i fremtiden</w:t>
+      </w:r>
+      <w:r>
+        <w:t>.</w:t>
+      </w:r>
+      <w:r>
+        <w:t xml:space="preserve"> Ved valg af denne løsning</w:t>
+      </w:r>
+      <w:r>
+        <w:t xml:space="preserve"> har</w:t>
+      </w:r>
+      <w:r>
+        <w:t xml:space="preserve"> brugeren</w:t>
+      </w:r>
+      <w:r>
+        <w:t xml:space="preserve"> også mulighed for at</w:t>
+      </w:r>
+      <w:r>
+        <w:t xml:space="preserve"> </w:t>
+      </w:r>
+      <w:r>
+        <w:t>logge ind</w:t>
+      </w:r>
+      <w:r>
+        <w:t xml:space="preserve"> og navigere rundt på den personlige profil, hvor </w:t>
+      </w:r>
+      <w:r>
+        <w:t xml:space="preserve">brugeren </w:t>
+      </w:r>
+      <w:r>
+        <w:t xml:space="preserve">kan følge med i </w:t>
+      </w:r>
+      <w:r>
+        <w:t>ordre</w:t>
+      </w:r>
+      <w:r>
+        <w:t>-</w:t>
+      </w:r>
+      <w:r>
+        <w:t xml:space="preserve"> og</w:t>
+      </w:r>
+      <w:r>
+        <w:t xml:space="preserve"> afsendelse</w:t>
+      </w:r>
+      <w:r>
+        <w:t>s</w:t>
+      </w:r>
+      <w:r>
+        <w:t xml:space="preserve">status. </w:t>
+      </w:r>
+    </w:p>
+    <w:p>
+      <w:r>
+        <w:t>Medarbejderne har ikke en direkte forbindelse til ordren, men</w:t>
+      </w:r>
+      <w:r>
+        <w:t xml:space="preserve"> det er medarbejderne, som med en kritisk tilgang</w:t>
+      </w:r>
+      <w:r>
+        <w:t xml:space="preserve"> skal v</w:t>
+      </w:r>
+      <w:r>
+        <w:t>urdere brugerens indtastede dat</w:t>
+      </w:r>
+      <w:r>
+        <w:t>a</w:t>
+      </w:r>
+      <w:r>
+        <w:t xml:space="preserve"> inden, at ordren bliver sendt afsted.</w:t>
+      </w:r>
+      <w:r>
+        <w:t xml:space="preserve"> I tilfælde af at en ordre ser ukorrekt ud kan medarbejderne</w:t>
+      </w:r>
+      <w:r>
+        <w:t xml:space="preserve"> således</w:t>
+      </w:r>
+      <w:r>
+        <w:t xml:space="preserve"> kontakte brugeren gennem </w:t>
+      </w:r>
+      <w:r>
+        <w:t>deres opgiv</w:t>
+      </w:r>
+      <w:r>
+        <w:t>ne kontaktoplysninger</w:t>
+      </w:r>
+      <w:r>
+        <w:t xml:space="preserve"> og sikre </w:t>
+      </w:r>
+      <w:r>
+        <w:t>ordren</w:t>
+      </w:r>
+      <w:r>
+        <w:t>s indhold</w:t>
+      </w:r>
+      <w:r>
+        <w:t>.</w:t>
+      </w:r>
+      <w:r>
+        <w:t xml:space="preserve"> </w:t>
+      </w:r>
+      <w:r>
+        <w:t xml:space="preserve">Et </w:t>
+      </w:r>
+      <w:r>
+        <w:t>andet ønske fra Johannes F</w:t>
+      </w:r>
+      <w:r>
+        <w:t>og var</w:t>
+      </w:r>
+      <w:r>
+        <w:t>,</w:t>
+      </w:r>
+      <w:r>
+        <w:t xml:space="preserve"> at medarbejderne har adgang og mulighed</w:t>
+      </w:r>
+      <w:r>
+        <w:t xml:space="preserve"> for at opdatere, tilføje og fjerne </w:t>
+      </w:r>
+      <w:r>
+        <w:t>materialer/dele gennem websystemet</w:t>
+      </w:r>
+      <w:r>
+        <w:t xml:space="preserve">, </w:t>
+      </w:r>
+      <w:r>
+        <w:t>hvilket</w:t>
+      </w:r>
+      <w:r>
+        <w:t xml:space="preserve"> kommer til syne ved at medarbejderne har en reference til butikken.</w:t>
+      </w:r>
+      <w:r>
+        <w:t xml:space="preserve"> </w:t>
+      </w:r>
+    </w:p>
+    <w:p>
+      <w:r>
+        <w:t>Vi vil til sidst kort bemærke</w:t>
+      </w:r>
+      <w:r>
+        <w:t xml:space="preserve">, </w:t>
+      </w:r>
+      <w:r>
+        <w:t>at Storage/Sh</w:t>
+      </w:r>
+      <w:r>
+        <w:t xml:space="preserve">op er </w:t>
+      </w:r>
+      <w:r>
+        <w:t>en reference til</w:t>
+      </w:r>
+      <w:r>
+        <w:t xml:space="preserve"> fysiske</w:t>
+      </w:r>
+      <w:r>
+        <w:t xml:space="preserve"> </w:t>
+      </w:r>
+      <w:r>
+        <w:t>lagre</w:t>
+      </w:r>
+      <w:r>
+        <w:t xml:space="preserve"> og </w:t>
+      </w:r>
+      <w:r>
+        <w:t>buti</w:t>
+      </w:r>
+      <w:r>
+        <w:t>k</w:t>
+      </w:r>
+      <w:r>
+        <w:t>k</w:t>
+      </w:r>
+      <w:r>
+        <w:t>er</w:t>
+      </w:r>
+      <w:r>
+        <w:t>,</w:t>
+      </w:r>
+      <w:r>
+        <w:t xml:space="preserve"> hvor mater</w:t>
+      </w:r>
+      <w:r>
+        <w:t>ialer/</w:t>
+      </w:r>
+      <w:r>
+        <w:t>dele bliver opbevaret</w:t>
+      </w:r>
+      <w:r>
+        <w:t>,</w:t>
+      </w:r>
+      <w:r>
+        <w:t xml:space="preserve"> og</w:t>
+      </w:r>
+      <w:r>
+        <w:t xml:space="preserve"> hvor det er</w:t>
+      </w:r>
+      <w:r>
+        <w:t xml:space="preserve"> medarbejderne</w:t>
+      </w:r>
+      <w:r>
+        <w:t>,</w:t>
+      </w:r>
+      <w:r>
+        <w:t xml:space="preserve"> som</w:t>
+      </w:r>
+      <w:r>
+        <w:t xml:space="preserve"> har </w:t>
+      </w:r>
+      <w:r>
+        <w:t>kundekontakt eller interagerer</w:t>
+      </w:r>
+      <w:r>
+        <w:t xml:space="preserve"> i </w:t>
+      </w:r>
+      <w:r>
+        <w:t>websystemet.</w:t>
+      </w:r>
+    </w:p>
+    <w:p>
+      <w:pPr>
+        <w:pStyle w:val="Heading3"/>
+      </w:pPr>
+      <w:bookmarkStart w:id="10" w:name="_Toc532741392"/>
+      <w:r>
+        <w:t>B</w:t>
+      </w:r>
+      <w:r>
+        <w:t>egrunde</w:t>
+      </w:r>
+      <w:r>
+        <w:t xml:space="preserve">lse for </w:t>
+      </w:r>
+      <w:r>
+        <w:t xml:space="preserve">vores valg af 1-1 relation mellem </w:t>
+      </w:r>
+      <w:r>
+        <w:t>order</w:t>
+      </w:r>
+      <w:r>
+        <w:t xml:space="preserve"> og carport</w:t>
+      </w:r>
       <w:bookmarkEnd w:id="10"/>
     </w:p>
     <w:p>
       <w:r>
-        <w:t>Domænemodellen er centreret omkring ordre</w:t>
-      </w:r>
-      <w:r>
-        <w:t>n</w:t>
-      </w:r>
-      <w:r>
-        <w:t>, som er delt op i</w:t>
-      </w:r>
-      <w:r>
-        <w:t xml:space="preserve"> to </w:t>
-      </w:r>
-      <w:r>
-        <w:t>dele:</w:t>
-      </w:r>
-      <w:r>
-        <w:t xml:space="preserve"> carport og ordre.</w:t>
+        <w:t>Når websystemet bruger de to dele af ordren, bruges de sommetider forskel</w:t>
+      </w:r>
+      <w:r>
+        <w:t xml:space="preserve">ligt, og derfor giver </w:t>
+      </w:r>
+      <w:r>
+        <w:t>bedst mening</w:t>
+      </w:r>
+      <w:r>
+        <w:t xml:space="preserve"> i vores øjne at</w:t>
+      </w:r>
+      <w:r>
+        <w:t xml:space="preserve"> dele dem op. O</w:t>
+      </w:r>
+      <w:r>
+        <w:t xml:space="preserve">rdren indeholder de konkrete informationer fra selve ordren, der vises når brugeren følger sin tidligere ordre, og endvidere når en medarbejderne skal vurdere ordren før afsendelse. Carporten indeholder data, om hvordan den skal bygges, hvordan styklisten generes og hvordan plantegningerne tegnes. </w:t>
+      </w:r>
+      <w:r>
+        <w:t>Der havde ikke været en væsentlig forskel, hvis vi havde s</w:t>
+      </w:r>
+      <w:r>
+        <w:t>lået dem sammen, men vores tanke bag</w:t>
+      </w:r>
+      <w:r>
+        <w:t xml:space="preserve"> dette</w:t>
+      </w:r>
+      <w:r>
+        <w:t>,</w:t>
+      </w:r>
+      <w:r>
+        <w:t xml:space="preserve"> er</w:t>
+      </w:r>
+      <w:r>
+        <w:t xml:space="preserve"> igen</w:t>
+      </w:r>
+      <w:r>
+        <w:t>,</w:t>
+      </w:r>
+      <w:r>
+        <w:t xml:space="preserve"> Johannes Fogs ønske omkring at kunne integrere og ekspandere sin forretning ind</w:t>
       </w:r>
       <w:r>
         <w:t xml:space="preserve"> </w:t>
       </w:r>
       <w:r>
-        <w:t>C</w:t>
-      </w:r>
-      <w:r>
-        <w:t xml:space="preserve">ustomer er </w:t>
-      </w:r>
-      <w:r>
-        <w:t>op</w:t>
-      </w:r>
-      <w:r>
-        <w:t xml:space="preserve">bygget ud fra vores valg </w:t>
-      </w:r>
-      <w:r>
-        <w:t xml:space="preserve">om </w:t>
-      </w:r>
-      <w:r>
-        <w:t>at</w:t>
-      </w:r>
-      <w:r>
-        <w:t xml:space="preserve"> se</w:t>
-      </w:r>
-      <w:r>
-        <w:t xml:space="preserve">parere brugeren fra ordren. </w:t>
-      </w:r>
-      <w:r>
-        <w:t>Vi er opmærksom</w:t>
-      </w:r>
-      <w:r>
-        <w:t>me</w:t>
-      </w:r>
-      <w:r>
-        <w:t xml:space="preserve"> på, </w:t>
-      </w:r>
-      <w:r>
-        <w:t>at en customer</w:t>
-      </w:r>
-      <w:r>
-        <w:t xml:space="preserve"> højst</w:t>
+        <w:t>i</w:t>
+      </w:r>
+      <w:r>
+        <w:t xml:space="preserve"> systemet. I tilfælde af at han i fremtiden</w:t>
+      </w:r>
+      <w:r>
+        <w:t xml:space="preserve"> integ</w:t>
+      </w:r>
+      <w:r>
+        <w:t>r</w:t>
+      </w:r>
+      <w:r>
+        <w:t xml:space="preserve">erer en større del af hans forretning i systemet, </w:t>
+      </w:r>
+      <w:r>
+        <w:t>vil det betyde, at 1-1 relationen mellem ordre og carport vil blive 1-</w:t>
+      </w:r>
+      <w:r>
+        <w:t>1..</w:t>
+      </w:r>
+      <w:r>
+        <w:t xml:space="preserve">* relation </w:t>
+      </w:r>
+      <w:r>
+        <w:t>mellem ordre og produkt, hvor produk</w:t>
+      </w:r>
+      <w:r>
+        <w:t xml:space="preserve">t </w:t>
+      </w:r>
+      <w:r>
+        <w:t>eksempelvis</w:t>
+      </w:r>
+      <w:r>
+        <w:t xml:space="preserve"> kan indeholde en carport, </w:t>
+      </w:r>
+      <w:r>
+        <w:t>værktøj og boliginterior.</w:t>
       </w:r>
       <w:r>
         <w:t xml:space="preserve"> </w:t>
       </w:r>
-      <w:r>
-        <w:t>sandsynligt ikke vil købe op til flere carporte</w:t>
-      </w:r>
-      <w:r>
-        <w:t xml:space="preserve">, men </w:t>
-      </w:r>
-      <w:r>
-        <w:t>at det er enkelt</w:t>
+    </w:p>
+    <w:p>
+      <w:pPr>
+        <w:pStyle w:val="Heading3"/>
+      </w:pPr>
+      <w:bookmarkStart w:id="11" w:name="_Toc532741393"/>
+      <w:r>
+        <w:t>Begrundelse for vores valg af 1-1 relation mellem customer og address</w:t>
+      </w:r>
+      <w:bookmarkEnd w:id="11"/>
+    </w:p>
+    <w:p>
+      <w:r>
+        <w:t>Implementationen af address</w:t>
+      </w:r>
+      <w:r>
+        <w:t xml:space="preserve"> burde </w:t>
+      </w:r>
+      <w:r>
+        <w:t>ændres, da man med fordel kunne</w:t>
+      </w:r>
+      <w:r>
+        <w:t xml:space="preserve"> have delt address op i to dele</w:t>
+      </w:r>
+      <w:r>
+        <w:t>,</w:t>
+      </w:r>
+      <w:r>
+        <w:t xml:space="preserve"> hvor</w:t>
+      </w:r>
+      <w:r>
+        <w:t xml:space="preserve"> af den ene indeholder</w:t>
+      </w:r>
+      <w:r>
+        <w:t xml:space="preserve"> post</w:t>
+      </w:r>
+      <w:r>
+        <w:t>nummer samt by, og den anden indeholder vej og vejnummer. Ud fra dette skal v</w:t>
+      </w:r>
+      <w:r>
+        <w:t xml:space="preserve">ej og vejnummer </w:t>
+      </w:r>
+      <w:r>
+        <w:t xml:space="preserve">sættes </w:t>
+      </w:r>
+      <w:r>
+        <w:t xml:space="preserve">sammen med customer, hvor </w:t>
+      </w:r>
+      <w:r>
+        <w:t>customer</w:t>
+      </w:r>
+      <w:r>
+        <w:t xml:space="preserve"> således har</w:t>
+      </w:r>
+      <w:r>
+        <w:t xml:space="preserve"> en reference via postnummer</w:t>
+      </w:r>
+      <w:r>
+        <w:t xml:space="preserve"> til postnummer og by. </w:t>
+      </w:r>
+    </w:p>
+    <w:p>
+      <w:r>
+        <w:t>1-1 relat</w:t>
+      </w:r>
+      <w:r>
+        <w:t>ionen</w:t>
+      </w:r>
+      <w:r>
+        <w:t xml:space="preserve"> mellem customer og address er ikke</w:t>
+      </w:r>
+      <w:r>
+        <w:t xml:space="preserve"> nødvendig</w:t>
+      </w:r>
+      <w:r>
+        <w:t>,</w:t>
+      </w:r>
+      <w:r>
+        <w:t xml:space="preserve"> og derfor </w:t>
+      </w:r>
+      <w:r>
+        <w:t xml:space="preserve">burde </w:t>
+      </w:r>
+      <w:r>
+        <w:t>customer og address slåes sammen</w:t>
+      </w:r>
+      <w:r>
+        <w:t>. Seperation af</w:t>
+      </w:r>
+      <w:r>
+        <w:t xml:space="preserve"> by og vej vil</w:t>
+      </w:r>
+      <w:r>
+        <w:t xml:space="preserve"> resultere i en 1-0..* relation, hvor et </w:t>
+      </w:r>
+      <w:r>
+        <w:t>postnummer vil</w:t>
+      </w:r>
+      <w:r>
+        <w:t xml:space="preserve"> referere til et </w:t>
+      </w:r>
+      <w:r>
+        <w:t>ubestemt antal brugere, og hvor en bruger vil referere til et bestemt postnummer.</w:t>
       </w:r>
       <w:r>
         <w:t xml:space="preserve"> </w:t>
       </w:r>
-      <w:r>
-        <w:t>gangs investeringer</w:t>
-      </w:r>
-      <w:r>
-        <w:t xml:space="preserve">, </w:t>
-      </w:r>
-      <w:r>
-        <w:t xml:space="preserve">og derfor kunne vi </w:t>
-      </w:r>
-      <w:r>
-        <w:t>have valgt at slå customer og ordre sammen</w:t>
-      </w:r>
-      <w:r>
-        <w:t>. Dette ville resultere i</w:t>
-      </w:r>
-      <w:r>
-        <w:t>,</w:t>
-      </w:r>
-      <w:r>
-        <w:t xml:space="preserve"> at customer ikke vil have</w:t>
-      </w:r>
-      <w:r>
-        <w:t xml:space="preserve"> l</w:t>
-      </w:r>
-      <w:r>
-        <w:t>og-in muligheder</w:t>
-      </w:r>
-      <w:r>
-        <w:t>,</w:t>
-      </w:r>
-      <w:r>
-        <w:t xml:space="preserve"> og </w:t>
-      </w:r>
-      <w:r>
-        <w:t>at customer</w:t>
-      </w:r>
-      <w:r>
-        <w:t xml:space="preserve"> manuelt skal</w:t>
-      </w:r>
-      <w:r>
-        <w:t xml:space="preserve"> skrive sine oplysninger </w:t>
-      </w:r>
-      <w:r>
-        <w:t>ved køb af</w:t>
-      </w:r>
-      <w:r>
-        <w:t xml:space="preserve"> ordre</w:t>
-      </w:r>
-      <w:r>
-        <w:t>n</w:t>
+    </w:p>
+    <w:p>
+      <w:pPr>
+        <w:jc w:val="center"/>
+      </w:pPr>
+      <w:r>
+        <w:lastRenderedPageBreak/>
+        <w:pict w14:anchorId="0D2E1846">
+          <v:shape id="_x0000_i1030" type="#_x0000_t75" style="width:270.75pt;height:135.75pt">
+            <v:imagedata r:id="rId18" o:title="Domæne model (address change)"/>
+          </v:shape>
+        </w:pict>
+      </w:r>
+    </w:p>
+    <w:p>
+      <w:r>
+        <w:t xml:space="preserve">Grunden til at det ovenstående ikke er blevet ændret i projektet, er fordi, at vi først blev opmærksomme på det </w:t>
+      </w:r>
+      <w:r>
+        <w:t>efterfølgende, og det er således ikke blevet implementeret på grund af tidsmangel.</w:t>
+      </w:r>
+      <w:r>
+        <w:t xml:space="preserve"> </w:t>
+      </w:r>
+    </w:p>
+    <w:p>
+      <w:pPr>
+        <w:pStyle w:val="Heading3"/>
+      </w:pPr>
+      <w:bookmarkStart w:id="12" w:name="_Toc532741394"/>
+      <w:r>
+        <w:t>Begrundelse for vores valg af 1..*-1..*</w:t>
+      </w:r>
+      <w:r>
+        <w:t xml:space="preserve"> relation mellem storage/shop og employee</w:t>
+      </w:r>
+      <w:r>
+        <w:t xml:space="preserve"> (?)</w:t>
+      </w:r>
+      <w:bookmarkEnd w:id="12"/>
+    </w:p>
+    <w:p>
+      <w:r>
+        <w:t>E</w:t>
+      </w:r>
+      <w:r>
+        <w:t>n medarbejder kan være til</w:t>
+      </w:r>
+      <w:r>
+        <w:t>knyttet</w:t>
+      </w:r>
+      <w:r>
+        <w:t xml:space="preserve"> til flere lagersteder</w:t>
+      </w:r>
+      <w:r>
+        <w:t xml:space="preserve"> og butikker, da man </w:t>
+      </w:r>
+      <w:r>
+        <w:t xml:space="preserve">for eksempel </w:t>
+      </w:r>
+      <w:r>
+        <w:t>kan have en leder- eller vikariat stilling,</w:t>
+      </w:r>
+      <w:r>
+        <w:t xml:space="preserve"> eller hvis man </w:t>
+      </w:r>
+      <w:r>
+        <w:t>bliver omrokeret i de forskellige butikker</w:t>
+      </w:r>
+      <w:r>
+        <w:t>. Modsat</w:t>
+      </w:r>
+      <w:r>
+        <w:t xml:space="preserve"> skal et lager/butik også kun</w:t>
+      </w:r>
+      <w:r>
+        <w:t>ne have flere medarbejdere til en sådan</w:t>
+      </w:r>
+      <w:r>
+        <w:t xml:space="preserve"> stor virksomhed</w:t>
+      </w:r>
+      <w:r>
+        <w:t xml:space="preserve"> som Johannes Fog</w:t>
       </w:r>
       <w:r>
         <w:t>.</w:t>
       </w:r>
     </w:p>
     <w:p>
-      <w:r>
-        <w:t>V</w:t>
-      </w:r>
-      <w:r>
-        <w:t>i mener</w:t>
-      </w:r>
-      <w:r>
-        <w:t xml:space="preserve"> dog</w:t>
-      </w:r>
-      <w:r>
-        <w:t>, at</w:t>
-      </w:r>
-      <w:r>
-        <w:t xml:space="preserve"> det først</w:t>
-      </w:r>
-      <w:r>
-        <w:t>nævnte</w:t>
-      </w:r>
-      <w:r>
-        <w:t xml:space="preserve"> er</w:t>
-      </w:r>
-      <w:r>
-        <w:t xml:space="preserve"> en optimeret og bedre</w:t>
+      <w:pPr>
+        <w:pStyle w:val="Heading3"/>
+      </w:pPr>
+      <w:bookmarkStart w:id="13" w:name="_Toc532741395"/>
+      <w:r>
+        <w:t>Konsistentitet</w:t>
+      </w:r>
+      <w:bookmarkEnd w:id="13"/>
+    </w:p>
+    <w:p>
+      <w:r>
+        <w:t>Ved første øjekast</w:t>
+      </w:r>
+      <w:r>
+        <w:t xml:space="preserve"> kan </w:t>
+      </w:r>
+      <w:r>
+        <w:t>man</w:t>
       </w:r>
       <w:r>
         <w:t xml:space="preserve"> </w:t>
       </w:r>
       <w:r>
-        <w:t>løsning for</w:t>
-      </w:r>
-      <w:r>
-        <w:t xml:space="preserve"> Johannes Fo</w:t>
-      </w:r>
-      <w:r>
-        <w:t>g</w:t>
-      </w:r>
-      <w:r>
-        <w:t>. V</w:t>
-      </w:r>
-      <w:r>
-        <w:t xml:space="preserve">ores begrundelse for dette </w:t>
-      </w:r>
-      <w:r>
-        <w:t xml:space="preserve">er, </w:t>
-      </w:r>
-      <w:r>
-        <w:t>at</w:t>
-      </w:r>
-      <w:r>
-        <w:t xml:space="preserve"> Johannes Fog langt nemmere</w:t>
-      </w:r>
-      <w:r>
-        <w:t xml:space="preserve"> vil kunne ekspandere og integrere sin forretning ind i systemet</w:t>
-      </w:r>
-      <w:r>
-        <w:t xml:space="preserve"> i fremtiden</w:t>
-      </w:r>
-      <w:r>
-        <w:t>.</w:t>
-      </w:r>
-      <w:r>
-        <w:t xml:space="preserve"> Ved valg af denne løsning</w:t>
-      </w:r>
-      <w:r>
-        <w:t xml:space="preserve"> har</w:t>
-      </w:r>
-      <w:r>
-        <w:t xml:space="preserve"> brugeren</w:t>
-      </w:r>
-      <w:r>
-        <w:t xml:space="preserve"> også mulighed for at</w:t>
-      </w:r>
-      <w:r>
-        <w:t xml:space="preserve"> </w:t>
-      </w:r>
-      <w:r>
-        <w:t>logge ind</w:t>
-      </w:r>
-      <w:r>
-        <w:t xml:space="preserve"> og navigere rundt på den personlige profil, hvor </w:t>
-      </w:r>
-      <w:r>
-        <w:t xml:space="preserve">brugeren </w:t>
-      </w:r>
-      <w:r>
-        <w:t xml:space="preserve">kan følge med i </w:t>
-      </w:r>
-      <w:r>
-        <w:t>ordre</w:t>
-      </w:r>
-      <w:r>
-        <w:t>-</w:t>
-      </w:r>
-      <w:r>
-        <w:t xml:space="preserve"> og</w:t>
-      </w:r>
-      <w:r>
-        <w:t xml:space="preserve"> afsendelse</w:t>
-      </w:r>
-      <w:r>
-        <w:t>s</w:t>
-      </w:r>
-      <w:r>
-        <w:t xml:space="preserve">status. </w:t>
-      </w:r>
-    </w:p>
-    <w:p>
-      <w:r>
-        <w:t>Medarbejderne har ikke en direkte forbindelse til ordren, men</w:t>
-      </w:r>
-      <w:r>
-        <w:t xml:space="preserve"> det er medarbejderne, som med en kritisk tilgang</w:t>
-      </w:r>
-      <w:r>
-        <w:t xml:space="preserve"> skal v</w:t>
-      </w:r>
-      <w:r>
-        <w:t>urdere brugerens indtastede dat</w:t>
-      </w:r>
-      <w:r>
-        <w:t>a</w:t>
-      </w:r>
-      <w:r>
-        <w:t xml:space="preserve"> inden, at ordren bliver sendt afsted.</w:t>
-      </w:r>
-      <w:r>
-        <w:t xml:space="preserve"> I tilfælde af at en ordre ser ukorrekt ud kan medarbejderne</w:t>
-      </w:r>
-      <w:r>
-        <w:t xml:space="preserve"> således</w:t>
-      </w:r>
-      <w:r>
-        <w:t xml:space="preserve"> kontakte brugeren gennem </w:t>
-      </w:r>
-      <w:r>
-        <w:t>deres opgiv</w:t>
-      </w:r>
-      <w:r>
-        <w:t>ne kontaktoplysninger</w:t>
-      </w:r>
-      <w:r>
-        <w:t xml:space="preserve"> og sikre </w:t>
-      </w:r>
-      <w:r>
-        <w:t>ordren</w:t>
-      </w:r>
-      <w:r>
-        <w:t>s indhold</w:t>
-      </w:r>
-      <w:r>
-        <w:t>.</w:t>
-      </w:r>
-      <w:r>
-        <w:t xml:space="preserve"> </w:t>
-      </w:r>
-      <w:r>
-        <w:t xml:space="preserve">Et </w:t>
-      </w:r>
-      <w:r>
-        <w:t>andet ønske fra Johannes F</w:t>
-      </w:r>
-      <w:r>
-        <w:t>og var</w:t>
-      </w:r>
-      <w:r>
-        <w:t>,</w:t>
-      </w:r>
-      <w:r>
-        <w:t xml:space="preserve"> at medarbejderne har adgang og mulighed</w:t>
-      </w:r>
-      <w:r>
-        <w:t xml:space="preserve"> for at opdatere, tilføje og fjerne </w:t>
-      </w:r>
-      <w:r>
-        <w:t>materialer/dele gennem websystemet</w:t>
-      </w:r>
-      <w:r>
-        <w:t xml:space="preserve">, </w:t>
-      </w:r>
-      <w:r>
-        <w:t>hvilket</w:t>
-      </w:r>
-      <w:r>
-        <w:t xml:space="preserve"> kommer til syne ved at medarbejderne har en reference til butikken.</w:t>
-      </w:r>
-      <w:r>
-        <w:t xml:space="preserve"> </w:t>
-      </w:r>
-    </w:p>
-    <w:p>
-      <w:r>
-        <w:t>Vi vil til sidst kort bemærke</w:t>
-      </w:r>
-      <w:r>
-        <w:t xml:space="preserve">, </w:t>
-      </w:r>
-      <w:r>
-        <w:t>at Storage/Sh</w:t>
-      </w:r>
-      <w:r>
-        <w:t xml:space="preserve">op er </w:t>
-      </w:r>
-      <w:r>
-        <w:t>en reference til</w:t>
-      </w:r>
-      <w:r>
-        <w:t xml:space="preserve"> fysiske</w:t>
-      </w:r>
-      <w:r>
-        <w:t xml:space="preserve"> </w:t>
-      </w:r>
-      <w:r>
-        <w:t>lagre</w:t>
-      </w:r>
-      <w:r>
-        <w:t xml:space="preserve"> og </w:t>
-      </w:r>
-      <w:r>
-        <w:t>buti</w:t>
-      </w:r>
-      <w:r>
-        <w:t>k</w:t>
-      </w:r>
-      <w:r>
-        <w:t>k</w:t>
-      </w:r>
-      <w:r>
-        <w:t>er</w:t>
-      </w:r>
-      <w:r>
-        <w:t>,</w:t>
-      </w:r>
-      <w:r>
-        <w:t xml:space="preserve"> hvor mater</w:t>
-      </w:r>
-      <w:r>
-        <w:t>ialer/</w:t>
-      </w:r>
-      <w:r>
-        <w:t>dele bliver opbevaret</w:t>
-      </w:r>
-      <w:r>
-        <w:t>,</w:t>
-      </w:r>
-      <w:r>
-        <w:t xml:space="preserve"> og</w:t>
-      </w:r>
-      <w:r>
-        <w:t xml:space="preserve"> hvor det er</w:t>
-      </w:r>
-      <w:r>
-        <w:t xml:space="preserve"> medarbejderne</w:t>
-      </w:r>
-      <w:r>
-        <w:t>,</w:t>
-      </w:r>
-      <w:r>
-        <w:t xml:space="preserve"> som</w:t>
-      </w:r>
-      <w:r>
-        <w:t xml:space="preserve"> har </w:t>
-      </w:r>
-      <w:r>
-        <w:t>kundekontakt eller interagerer</w:t>
-      </w:r>
-      <w:r>
-        <w:t xml:space="preserve"> i </w:t>
-      </w:r>
-      <w:r>
-        <w:t>websystemet.</w:t>
-      </w:r>
-    </w:p>
-    <w:p>
-      <w:pPr>
-        <w:pStyle w:val="Heading3"/>
-      </w:pPr>
-      <w:bookmarkStart w:id="11" w:name="_Toc532741392"/>
-      <w:r>
-        <w:t>B</w:t>
-      </w:r>
-      <w:r>
-        <w:t>egrunde</w:t>
-      </w:r>
-      <w:r>
-        <w:t xml:space="preserve">lse for </w:t>
-      </w:r>
-      <w:r>
-        <w:t xml:space="preserve">vores valg af 1-1 relation mellem </w:t>
-      </w:r>
-      <w:r>
-        <w:t>order</w:t>
-      </w:r>
-      <w:r>
-        <w:t xml:space="preserve"> og carport</w:t>
-      </w:r>
-      <w:bookmarkEnd w:id="11"/>
-    </w:p>
-    <w:p>
-      <w:r>
-        <w:t>Når websystemet bruger de to dele af ordren, bruges de sommetider forskel</w:t>
-      </w:r>
-      <w:r>
-        <w:t xml:space="preserve">ligt, og derfor giver </w:t>
-      </w:r>
-      <w:r>
-        <w:t>bedst mening</w:t>
-      </w:r>
-      <w:r>
-        <w:t xml:space="preserve"> i vores øjne at</w:t>
-      </w:r>
-      <w:r>
-        <w:t xml:space="preserve"> dele dem op. O</w:t>
-      </w:r>
-      <w:r>
-        <w:t xml:space="preserve">rdren indeholder de konkrete informationer fra selve ordren, der vises når brugeren følger sin tidligere ordre, og endvidere når en medarbejderne skal vurdere ordren før afsendelse. Carporten indeholder data, om hvordan den skal bygges, hvordan styklisten generes og hvordan plantegningerne tegnes. </w:t>
-      </w:r>
-      <w:r>
-        <w:t>Der havde ikke været en væsentlig forskel, hvis vi havde s</w:t>
-      </w:r>
-      <w:r>
-        <w:t>lået dem sammen, men vores tanke bag</w:t>
-      </w:r>
-      <w:r>
-        <w:t xml:space="preserve"> dette</w:t>
-      </w:r>
-      <w:r>
-        <w:t>,</w:t>
-      </w:r>
-      <w:r>
-        <w:t xml:space="preserve"> er</w:t>
-      </w:r>
-      <w:r>
-        <w:t xml:space="preserve"> igen</w:t>
-      </w:r>
-      <w:r>
-        <w:t>,</w:t>
-      </w:r>
-      <w:r>
-        <w:t xml:space="preserve"> Johannes Fogs ønske omkring at kunne integrere og ekspandere sin forretning ind</w:t>
-      </w:r>
-      <w:r>
-        <w:t xml:space="preserve"> </w:t>
-      </w:r>
-      <w:r>
-        <w:t>i</w:t>
-      </w:r>
-      <w:r>
-        <w:t xml:space="preserve"> systemet. I tilfælde af at han i fremtiden</w:t>
-      </w:r>
-      <w:r>
-        <w:t xml:space="preserve"> integ</w:t>
+        <w:t xml:space="preserve">fejlagtigt tro at domæne modellen </w:t>
+      </w:r>
+      <w:r>
+        <w:t>gå</w:t>
       </w:r>
       <w:r>
         <w:t>r</w:t>
       </w:r>
       <w:r>
-        <w:t xml:space="preserve">erer en større del af hans forretning i systemet, </w:t>
-      </w:r>
-      <w:r>
-        <w:t>vil det betyde, at 1-1 relationen mellem ordre og carport vil blive 1-</w:t>
-      </w:r>
-      <w:r>
-        <w:t>1..</w:t>
-      </w:r>
-      <w:r>
-        <w:t xml:space="preserve">* relation </w:t>
-      </w:r>
-      <w:r>
-        <w:t>mellem ordre og produkt, hvor produk</w:t>
-      </w:r>
-      <w:r>
-        <w:t xml:space="preserve">t </w:t>
-      </w:r>
-      <w:r>
-        <w:t>eksempelvis</w:t>
-      </w:r>
-      <w:r>
-        <w:t xml:space="preserve"> kan indeholde en carport, </w:t>
-      </w:r>
-      <w:r>
-        <w:t>værktøj og boliginterior.</w:t>
-      </w:r>
-      <w:r>
-        <w:t xml:space="preserve"> </w:t>
-      </w:r>
-    </w:p>
-    <w:p>
-      <w:pPr>
-        <w:pStyle w:val="Heading3"/>
-      </w:pPr>
-      <w:bookmarkStart w:id="12" w:name="_Toc532741393"/>
-      <w:r>
-        <w:t>Begrundelse for vores valg af 1-1 relation mellem customer og address</w:t>
-      </w:r>
-      <w:bookmarkEnd w:id="12"/>
-    </w:p>
-    <w:p>
-      <w:r>
-        <w:t>Implementationen af address</w:t>
-      </w:r>
-      <w:r>
-        <w:t xml:space="preserve"> burde </w:t>
-      </w:r>
-      <w:r>
-        <w:t>ændres, da man med fordel kunne</w:t>
-      </w:r>
-      <w:r>
-        <w:t xml:space="preserve"> have delt address op i to dele</w:t>
-      </w:r>
-      <w:r>
-        <w:t>,</w:t>
-      </w:r>
-      <w:r>
-        <w:t xml:space="preserve"> hvor</w:t>
-      </w:r>
-      <w:r>
-        <w:t xml:space="preserve"> af den ene indeholder</w:t>
-      </w:r>
-      <w:r>
-        <w:t xml:space="preserve"> post</w:t>
-      </w:r>
-      <w:r>
-        <w:t>nummer samt by, og den anden indeholder vej og vejnummer. Ud fra dette skal v</w:t>
-      </w:r>
-      <w:r>
-        <w:t xml:space="preserve">ej og vejnummer </w:t>
-      </w:r>
-      <w:r>
-        <w:t xml:space="preserve">sættes </w:t>
-      </w:r>
-      <w:r>
-        <w:t xml:space="preserve">sammen med customer, hvor </w:t>
-      </w:r>
-      <w:r>
-        <w:t>customer</w:t>
-      </w:r>
-      <w:r>
-        <w:t xml:space="preserve"> således har</w:t>
-      </w:r>
-      <w:r>
-        <w:t xml:space="preserve"> en reference via postnummer</w:t>
-      </w:r>
-      <w:r>
-        <w:t xml:space="preserve"> til postnummer og by. </w:t>
-      </w:r>
-    </w:p>
-    <w:p>
-      <w:r>
-        <w:t>1-1 relat</w:t>
-      </w:r>
-      <w:r>
-        <w:t>ionen</w:t>
-      </w:r>
-      <w:r>
-        <w:t xml:space="preserve"> mellem customer og address er ikke</w:t>
-      </w:r>
-      <w:r>
-        <w:t xml:space="preserve"> nødvendig</w:t>
-      </w:r>
-      <w:r>
-        <w:t>,</w:t>
-      </w:r>
-      <w:r>
-        <w:t xml:space="preserve"> og derfor </w:t>
-      </w:r>
-      <w:r>
-        <w:t xml:space="preserve">burde </w:t>
-      </w:r>
-      <w:r>
-        <w:t>customer og address slåes sammen</w:t>
-      </w:r>
-      <w:r>
-        <w:t>. Seperation af</w:t>
-      </w:r>
-      <w:r>
-        <w:t xml:space="preserve"> by og vej vil</w:t>
-      </w:r>
-      <w:r>
-        <w:t xml:space="preserve"> resultere i en 1-0..* relation, hvor et </w:t>
-      </w:r>
-      <w:r>
-        <w:t>postnummer vil</w:t>
-      </w:r>
-      <w:r>
-        <w:t xml:space="preserve"> referere til et </w:t>
-      </w:r>
-      <w:r>
-        <w:t>ubestemt antal brugere, og hvor en bruger vil referere til et bestemt postnummer.</w:t>
-      </w:r>
-      <w:r>
-        <w:t xml:space="preserve"> </w:t>
-      </w:r>
-    </w:p>
-    <w:p>
-      <w:r>
-        <w:t xml:space="preserve">Grunden til at det ovenstående ikke er blevet ændret i projektet, er fordi, at vi først blev opmærksomme på det </w:t>
-      </w:r>
-      <w:r>
-        <w:t>efterfølgende, og det er således ikke blevet implementeret på grund af tidsmangel.</w:t>
-      </w:r>
-      <w:r>
-        <w:t xml:space="preserve"> </w:t>
-      </w:r>
-    </w:p>
-    <w:p>
-      <w:pPr>
-        <w:pStyle w:val="Heading3"/>
-      </w:pPr>
-      <w:bookmarkStart w:id="13" w:name="_Toc532741394"/>
-      <w:r>
-        <w:lastRenderedPageBreak/>
-        <w:t>Begrundelse for vores valg af 1..*-1..*</w:t>
-      </w:r>
-      <w:r>
-        <w:t xml:space="preserve"> relation mellem storage/shop og employee</w:t>
-      </w:r>
-      <w:r>
-        <w:t xml:space="preserve"> (?)</w:t>
-      </w:r>
-      <w:bookmarkEnd w:id="13"/>
-    </w:p>
-    <w:p>
-      <w:r>
-        <w:t>E</w:t>
-      </w:r>
-      <w:r>
-        <w:t>n medarbejder kan være til</w:t>
-      </w:r>
-      <w:r>
-        <w:t>knyttet</w:t>
-      </w:r>
-      <w:r>
-        <w:t xml:space="preserve"> til flere lagersteder</w:t>
-      </w:r>
-      <w:r>
-        <w:t xml:space="preserve"> og butikker, da man </w:t>
-      </w:r>
-      <w:r>
-        <w:t xml:space="preserve">for eksempel </w:t>
-      </w:r>
-      <w:r>
-        <w:t>kan have en leder- eller vikariat stilling,</w:t>
-      </w:r>
-      <w:r>
-        <w:t xml:space="preserve"> eller hvis man </w:t>
-      </w:r>
-      <w:r>
-        <w:t>bliver omrokeret i de forskellige butikker</w:t>
-      </w:r>
-      <w:r>
-        <w:t>. Modsat</w:t>
-      </w:r>
-      <w:r>
-        <w:t xml:space="preserve"> skal et lager/butik også kun</w:t>
-      </w:r>
-      <w:r>
-        <w:t>ne have flere medarbejdere til en sådan</w:t>
-      </w:r>
-      <w:r>
-        <w:t xml:space="preserve"> stor virksomhed</w:t>
-      </w:r>
-      <w:r>
-        <w:t xml:space="preserve"> som Johannes Fog</w:t>
-      </w:r>
-      <w:r>
-        <w:t>.</w:t>
-      </w:r>
-    </w:p>
-    <w:p>
-      <w:pPr>
-        <w:pStyle w:val="Heading3"/>
-      </w:pPr>
-      <w:bookmarkStart w:id="14" w:name="_Toc532741395"/>
-      <w:r>
-        <w:t>Konsistentitet</w:t>
-      </w:r>
-      <w:bookmarkEnd w:id="14"/>
-    </w:p>
-    <w:p>
-      <w:r>
-        <w:t>Ved første øjekast</w:t>
-      </w:r>
-      <w:r>
-        <w:t xml:space="preserve"> kan </w:t>
-      </w:r>
-      <w:r>
-        <w:t>man</w:t>
-      </w:r>
-      <w:r>
-        <w:t xml:space="preserve"> </w:t>
-      </w:r>
-      <w:r>
-        <w:t xml:space="preserve">fejlagtigt tro at domæne modellen </w:t>
-      </w:r>
-      <w:r>
-        <w:t>gå</w:t>
-      </w:r>
-      <w:r>
-        <w:t>r</w:t>
-      </w:r>
-      <w:r>
         <w:t xml:space="preserve"> i ring, </w:t>
       </w:r>
       <w:r>
-        <w:t xml:space="preserve">men dette er dog ikke muligt, da </w:t>
-      </w:r>
-      <w:r>
-        <w:t>user kun har reference til enten employee eller customer,</w:t>
-      </w:r>
-      <w:r>
-        <w:t xml:space="preserve"> og derfor</w:t>
+        <w:t>men dette er dog ikke muligt, da user kun har reference til enten employee eller customer, og derfor</w:t>
       </w:r>
       <w:r>
         <w:t xml:space="preserve"> </w:t>
@@ -4617,7 +4622,7 @@
           <w:rFonts w:eastAsia="Calibri"/>
         </w:rPr>
       </w:pPr>
-      <w:bookmarkStart w:id="15" w:name="_Toc532741396"/>
+      <w:bookmarkStart w:id="14" w:name="_Toc532741396"/>
       <w:r>
         <w:rPr>
           <w:rFonts w:eastAsia="Calibri"/>
@@ -4642,7 +4647,7 @@
         </w:rPr>
         <w:t xml:space="preserve"> (burde vi slette denne?)</w:t>
       </w:r>
-      <w:bookmarkEnd w:id="15"/>
+      <w:bookmarkEnd w:id="14"/>
     </w:p>
     <w:p>
       <w:pPr>
@@ -4657,7 +4662,7 @@
       <w:pPr>
         <w:pStyle w:val="Heading2"/>
       </w:pPr>
-      <w:bookmarkStart w:id="16" w:name="_Toc532741397"/>
+      <w:bookmarkStart w:id="15" w:name="_Toc532741397"/>
       <w:r>
         <w:lastRenderedPageBreak/>
         <w:t>E</w:t>
@@ -4674,57 +4679,77 @@
       <w:r>
         <w:t>iagram</w:t>
       </w:r>
-      <w:bookmarkEnd w:id="16"/>
+      <w:bookmarkEnd w:id="15"/>
     </w:p>
     <w:p>
       <w:r>
         <w:pict w14:anchorId="33815031">
           <v:shape id="_x0000_i1026" type="#_x0000_t75" style="width:405pt;height:487.5pt">
-            <v:imagedata r:id="rId18" o:title="EER Diagram"/>
+            <v:imagedata r:id="rId19" o:title="EER Diagram"/>
           </v:shape>
         </w:pict>
       </w:r>
     </w:p>
     <w:p>
       <w:pPr>
-        <w:spacing w:line="360" w:lineRule="auto"/>
-        <w:jc w:val="both"/>
+        <w:pStyle w:val="Heading3"/>
         <w:rPr>
-          <w:rFonts w:ascii="Calibri" w:eastAsia="Calibri" w:hAnsi="Calibri" w:cs="Calibri"/>
+          <w:rFonts w:eastAsia="Calibri"/>
         </w:rPr>
       </w:pPr>
       <w:r>
         <w:rPr>
-          <w:rFonts w:ascii="Calibri" w:eastAsia="Calibri" w:hAnsi="Calibri" w:cs="Calibri"/>
+          <w:rFonts w:eastAsia="Calibri"/>
         </w:rPr>
-        <w:t>Det interesante ved denne domæne og database er at den langt hen af vejen er grundlaget for resten at systemet. Tabeller og relationer siger noget om hvad systemet arbejder med, ikke hvordan.</w:t>
-      </w:r>
-      <w:r>
-        <w:rPr>
-          <w:rFonts w:ascii="Calibri" w:eastAsia="Calibri" w:hAnsi="Calibri" w:cs="Calibri"/>
-        </w:rPr>
-        <w:t xml:space="preserve"> Så det er godt sted at starte.</w:t>
-      </w:r>
-    </w:p>
-    <w:p>
-      <w:pPr>
-        <w:spacing w:line="360" w:lineRule="auto"/>
-        <w:jc w:val="both"/>
-        <w:rPr>
-          <w:rFonts w:ascii="Calibri" w:eastAsia="Calibri" w:hAnsi="Calibri" w:cs="Calibri"/>
-        </w:rPr>
-      </w:pPr>
-      <w:r>
-        <w:rPr>
-          <w:rFonts w:ascii="Calibri" w:eastAsia="Calibri" w:hAnsi="Calibri" w:cs="Calibri"/>
-        </w:rPr>
-        <w:t>Som led i beskrivelsen af Domæne eller ER diag</w:t>
-      </w:r>
-      <w:r>
-        <w:rPr>
-          <w:rFonts w:ascii="Calibri" w:eastAsia="Calibri" w:hAnsi="Calibri" w:cs="Calibri"/>
-        </w:rPr>
-        <w:t>ram skal man have følgende med:</w:t>
+        <w:t>Normalformer</w:t>
+      </w:r>
+    </w:p>
+    <w:p>
+      <w:r>
+        <w:t>For at sikre vores database</w:t>
+      </w:r>
+      <w:r>
+        <w:t xml:space="preserve"> mod redundante data</w:t>
+      </w:r>
+      <w:r>
+        <w:t xml:space="preserve"> samt</w:t>
+      </w:r>
+      <w:r>
+        <w:t xml:space="preserve"> gøre vedligeholdelsen</w:t>
+      </w:r>
+      <w:r>
+        <w:t xml:space="preserve"> og</w:t>
+      </w:r>
+      <w:r>
+        <w:t xml:space="preserve"> </w:t>
+      </w:r>
+      <w:r>
+        <w:t>ekspandering af databasen nemmere, har vi gjort brug at de tre normalformer</w:t>
+      </w:r>
+      <w:r>
+        <w:t>.</w:t>
+      </w:r>
+      <w:r>
+        <w:t xml:space="preserve"> </w:t>
+      </w:r>
+    </w:p>
+    <w:p>
+      <w:pPr>
+        <w:pStyle w:val="Heading4"/>
+      </w:pPr>
+      <w:r>
+        <w:t>Første normalform</w:t>
+      </w:r>
+    </w:p>
+    <w:p>
+      <w:r>
+        <w:t>De krav d</w:t>
+      </w:r>
+      <w:r>
+        <w:t xml:space="preserve">er skal opfyldes for at gøre brug af </w:t>
+      </w:r>
+      <w:r>
+        <w:t>første normalform, er:</w:t>
       </w:r>
     </w:p>
     <w:p>
@@ -4732,19 +4757,17 @@
         <w:pStyle w:val="ListParagraph"/>
         <w:numPr>
           <w:ilvl w:val="0"/>
-          <w:numId w:val="15"/>
+          <w:numId w:val="26"/>
         </w:numPr>
-        <w:spacing w:line="360" w:lineRule="auto"/>
-        <w:jc w:val="both"/>
-        <w:rPr>
-          <w:rFonts w:ascii="Calibri" w:eastAsia="Calibri" w:hAnsi="Calibri" w:cs="Calibri"/>
-        </w:rPr>
-      </w:pPr>
-      <w:r>
-        <w:rPr>
-          <w:rFonts w:ascii="Calibri" w:eastAsia="Calibri" w:hAnsi="Calibri" w:cs="Calibri"/>
-        </w:rPr>
-        <w:t>Diagram over hele modellen. Det er vigtigt at få plads til alle tabeller og alle relationer. Det kan så betyde at man ikke kan få plads til alle attributter på de enkelte tabeller. Dem kan man slå op i databasen, så det er ikke så vigtigt</w:t>
+      </w:pPr>
+      <w:r>
+        <w:t>Unikke</w:t>
+      </w:r>
+      <w:r>
+        <w:t xml:space="preserve"> kolon</w:t>
+      </w:r>
+      <w:r>
+        <w:t>nenavne</w:t>
       </w:r>
     </w:p>
     <w:p>
@@ -4752,20 +4775,14 @@
         <w:pStyle w:val="ListParagraph"/>
         <w:numPr>
           <w:ilvl w:val="0"/>
-          <w:numId w:val="15"/>
+          <w:numId w:val="26"/>
         </w:numPr>
-        <w:spacing w:line="360" w:lineRule="auto"/>
-        <w:jc w:val="both"/>
-        <w:rPr>
-          <w:rFonts w:ascii="Calibri" w:eastAsia="Calibri" w:hAnsi="Calibri" w:cs="Calibri"/>
-        </w:rPr>
-      </w:pPr>
-      <w:r>
-        <w:rPr>
-          <w:rFonts w:ascii="Calibri" w:eastAsia="Calibri" w:hAnsi="Calibri" w:cs="Calibri"/>
-        </w:rPr>
-        <w:lastRenderedPageBreak/>
-        <w:t>Hvis nogle af tabellerne ikke er på 3. normal form vil det være almindeligt at nævne det, og forklare hvorfor det er gjort (tidspres eller anden overvejelse).</w:t>
+      </w:pPr>
+      <w:r>
+        <w:t>Same type</w:t>
+      </w:r>
+      <w:r>
+        <w:t xml:space="preserve"> data i kolonnen</w:t>
       </w:r>
     </w:p>
     <w:p>
@@ -4773,19 +4790,66 @@
         <w:pStyle w:val="ListParagraph"/>
         <w:numPr>
           <w:ilvl w:val="0"/>
-          <w:numId w:val="15"/>
+          <w:numId w:val="26"/>
         </w:numPr>
-        <w:spacing w:line="360" w:lineRule="auto"/>
-        <w:jc w:val="both"/>
-        <w:rPr>
-          <w:rFonts w:ascii="Calibri" w:eastAsia="Calibri" w:hAnsi="Calibri" w:cs="Calibri"/>
-        </w:rPr>
-      </w:pPr>
-      <w:r>
-        <w:rPr>
-          <w:rFonts w:ascii="Calibri" w:eastAsia="Calibri" w:hAnsi="Calibri" w:cs="Calibri"/>
-        </w:rPr>
-        <w:t>Hvis der anvendes 1-1 relationer kan man beskrive hvorfor man ikke blot har en tabel.</w:t>
+      </w:pPr>
+      <w:r>
+        <w:t>Ingen ’Multivalues’</w:t>
+      </w:r>
+    </w:p>
+    <w:p>
+      <w:r>
+        <w:lastRenderedPageBreak/>
+        <w:t>Alle tabeller i databasen har unikke kolonnenavne</w:t>
+      </w:r>
+      <w:r>
+        <w:t>.</w:t>
+      </w:r>
+      <w:r>
+        <w:t xml:space="preserve"> </w:t>
+      </w:r>
+      <w:r>
+        <w:t>K</w:t>
+      </w:r>
+      <w:r>
+        <w:t>olonnerne indeholder også kun samme type data</w:t>
+      </w:r>
+      <w:r>
+        <w:t>,</w:t>
+      </w:r>
+      <w:r>
+        <w:t xml:space="preserve"> og</w:t>
+      </w:r>
+      <w:r>
+        <w:t xml:space="preserve"> der er desuden </w:t>
+      </w:r>
+      <w:r>
+        <w:t xml:space="preserve">ingen ’multivalues’ i </w:t>
+      </w:r>
+      <w:r>
+        <w:t>dataen</w:t>
+      </w:r>
+      <w:r>
+        <w:t>.</w:t>
+      </w:r>
+    </w:p>
+    <w:p>
+      <w:pPr>
+        <w:pStyle w:val="Heading4"/>
+      </w:pPr>
+      <w:r>
+        <w:t>Anden normalform</w:t>
+      </w:r>
+    </w:p>
+    <w:p>
+      <w:r>
+        <w:t xml:space="preserve">De krav </w:t>
+      </w:r>
+      <w:r>
+        <w:t>der skal opfyldes for at gøre brug af</w:t>
+      </w:r>
+      <w:r>
+        <w:t xml:space="preserve"> anden normalform, er:</w:t>
       </w:r>
     </w:p>
     <w:p>
@@ -4793,19 +4857,11 @@
         <w:pStyle w:val="ListParagraph"/>
         <w:numPr>
           <w:ilvl w:val="0"/>
-          <w:numId w:val="15"/>
+          <w:numId w:val="26"/>
         </w:numPr>
-        <w:spacing w:line="360" w:lineRule="auto"/>
-        <w:jc w:val="both"/>
-        <w:rPr>
-          <w:rFonts w:ascii="Calibri" w:eastAsia="Calibri" w:hAnsi="Calibri" w:cs="Calibri"/>
-        </w:rPr>
-      </w:pPr>
-      <w:r>
-        <w:rPr>
-          <w:rFonts w:ascii="Calibri" w:eastAsia="Calibri" w:hAnsi="Calibri" w:cs="Calibri"/>
-        </w:rPr>
-        <w:t>Hvis nogle tabeller implementerer en mange-mange relation vil det være normalt at beskrive det.</w:t>
+      </w:pPr>
+      <w:r>
+        <w:t>Først normalform</w:t>
       </w:r>
     </w:p>
     <w:p>
@@ -4813,19 +4869,59 @@
         <w:pStyle w:val="ListParagraph"/>
         <w:numPr>
           <w:ilvl w:val="0"/>
-          <w:numId w:val="15"/>
+          <w:numId w:val="26"/>
         </w:numPr>
-        <w:spacing w:line="360" w:lineRule="auto"/>
-        <w:jc w:val="both"/>
-        <w:rPr>
-          <w:rFonts w:ascii="Calibri" w:eastAsia="Calibri" w:hAnsi="Calibri" w:cs="Calibri"/>
-        </w:rPr>
-      </w:pPr>
-      <w:r>
-        <w:rPr>
-          <w:rFonts w:ascii="Calibri" w:eastAsia="Calibri" w:hAnsi="Calibri" w:cs="Calibri"/>
-        </w:rPr>
-        <w:t>Hvis der er flere veje at nå fra et sted til et andet vil det nemt gøre det svært at holde databasen konsistent. Hvis I har gjort det alligevel så skal I forklare hvorfor.</w:t>
+      </w:pPr>
+      <w:r>
+        <w:t xml:space="preserve">Ingen partielle afhængigheder </w:t>
+      </w:r>
+    </w:p>
+    <w:p>
+      <w:r>
+        <w:t>Da</w:t>
+      </w:r>
+      <w:r>
+        <w:t xml:space="preserve"> kravene til</w:t>
+      </w:r>
+      <w:r>
+        <w:t xml:space="preserve"> førs</w:t>
+      </w:r>
+      <w:r>
+        <w:t>te normalform allerede er opfyldt</w:t>
+      </w:r>
+      <w:r>
+        <w:t xml:space="preserve">, og vores database ikke har nogen partielle afhængigheder, er </w:t>
+      </w:r>
+      <w:r>
+        <w:t xml:space="preserve">kravene til </w:t>
+      </w:r>
+      <w:r>
+        <w:t>anden n</w:t>
+      </w:r>
+      <w:r>
+        <w:t>ormalform dermed også opfyldt</w:t>
+      </w:r>
+      <w:r>
+        <w:t>.</w:t>
+      </w:r>
+    </w:p>
+    <w:p>
+      <w:pPr>
+        <w:pStyle w:val="Heading4"/>
+      </w:pPr>
+      <w:r>
+        <w:t>Tredje normalform</w:t>
+      </w:r>
+    </w:p>
+    <w:p>
+      <w:r>
+        <w:t xml:space="preserve">De krav </w:t>
+      </w:r>
+      <w:r>
+        <w:t>der skal opfyldes for at gøre brug af</w:t>
+      </w:r>
+      <w:r>
+        <w:t xml:space="preserve"> tredje normalform, er:</w:t>
       </w:r>
     </w:p>
     <w:p>
@@ -4833,36 +4929,637 @@
         <w:pStyle w:val="ListParagraph"/>
         <w:numPr>
           <w:ilvl w:val="0"/>
-          <w:numId w:val="15"/>
+          <w:numId w:val="26"/>
         </w:numPr>
-        <w:spacing w:line="360" w:lineRule="auto"/>
-        <w:jc w:val="both"/>
-        <w:rPr>
-          <w:rFonts w:ascii="Calibri" w:eastAsia="Calibri" w:hAnsi="Calibri" w:cs="Calibri"/>
-        </w:rPr>
-      </w:pPr>
-      <w:r>
-        <w:rPr>
-          <w:rFonts w:ascii="Calibri" w:eastAsia="Calibri" w:hAnsi="Calibri" w:cs="Calibri"/>
-        </w:rPr>
-        <w:t>Hvis der er tabeller hvor man benytter andet end et automatisk generetet ID som nøgle skal man forklare det.</w:t>
-      </w:r>
-    </w:p>
-    <w:p>
-      <w:pPr>
-        <w:spacing w:line="360" w:lineRule="auto"/>
-        <w:jc w:val="both"/>
-        <w:rPr>
-          <w:rFonts w:ascii="Calibri" w:eastAsia="Calibri" w:hAnsi="Calibri" w:cs="Calibri"/>
-        </w:rPr>
-      </w:pPr>
-      <w:r>
-        <w:rPr>
-          <w:rFonts w:ascii="Calibri" w:eastAsia="Calibri" w:hAnsi="Calibri" w:cs="Calibri"/>
-        </w:rPr>
-        <w:t>Der er interessant at beskrive hvilke overvejelser der ligger til grund for de konkrete valg der er i ER modellen (fremmednøgler, constraints, triggers, osv)</w:t>
-      </w:r>
-    </w:p>
+      </w:pPr>
+      <w:r>
+        <w:t>Anden normalform</w:t>
+      </w:r>
+    </w:p>
+    <w:p>
+      <w:pPr>
+        <w:pStyle w:val="ListParagraph"/>
+        <w:numPr>
+          <w:ilvl w:val="0"/>
+          <w:numId w:val="26"/>
+        </w:numPr>
+      </w:pPr>
+      <w:r>
+        <w:t xml:space="preserve">Ingen transitive afhængigheder </w:t>
+      </w:r>
+    </w:p>
+    <w:p>
+      <w:r>
+        <w:t xml:space="preserve">Som </w:t>
+      </w:r>
+      <w:r>
+        <w:t xml:space="preserve">tidligere </w:t>
+      </w:r>
+      <w:r>
+        <w:t>nævnt i</w:t>
+      </w:r>
+      <w:r>
+        <w:t xml:space="preserve"> afsnittet omkring</w:t>
+      </w:r>
+      <w:r>
+        <w:t xml:space="preserve"> domæne modellen, så er vores address tabel ikke </w:t>
+      </w:r>
+      <w:r>
+        <w:t xml:space="preserve">i tredje normalform, da der </w:t>
+      </w:r>
+      <w:r>
+        <w:t>hurtigt</w:t>
+      </w:r>
+      <w:r>
+        <w:t xml:space="preserve"> vil</w:t>
+      </w:r>
+      <w:r>
+        <w:t xml:space="preserve"> opstå en stor mængde af den</w:t>
+      </w:r>
+      <w:r>
+        <w:t xml:space="preserve"> samme dat</w:t>
+      </w:r>
+      <w:r>
+        <w:t>a. Dette er fordi, at</w:t>
+      </w:r>
+      <w:r>
+        <w:t xml:space="preserve"> man har mange brugere</w:t>
+      </w:r>
+      <w:r>
+        <w:t>, som vil have bopæl i</w:t>
+      </w:r>
+      <w:r>
+        <w:t xml:space="preserve"> samme</w:t>
+      </w:r>
+      <w:r>
+        <w:t xml:space="preserve"> by. V</w:t>
+      </w:r>
+      <w:r>
+        <w:t>ed at ændre dette</w:t>
+      </w:r>
+      <w:r>
+        <w:t xml:space="preserve">, vil </w:t>
+      </w:r>
+      <w:r>
+        <w:t>address blive til city og city vil</w:t>
+      </w:r>
+      <w:r>
+        <w:t xml:space="preserve"> således</w:t>
+      </w:r>
+      <w:r>
+        <w:t xml:space="preserve"> være i tredje normalform og </w:t>
+      </w:r>
+      <w:r>
+        <w:t>vores andre tab</w:t>
+      </w:r>
+      <w:r>
+        <w:t>eller op</w:t>
+      </w:r>
+      <w:r>
+        <w:t>fylder kravene til tredje normalform.</w:t>
+      </w:r>
+    </w:p>
+    <w:p>
+      <w:pPr>
+        <w:jc w:val="center"/>
+      </w:pPr>
+      <w:r>
+        <w:pict w14:anchorId="62229AF9">
+          <v:shape id="_x0000_i1031" type="#_x0000_t75" style="width:240.75pt;height:181.5pt">
+            <v:imagedata r:id="rId20" o:title="EER Diagram (address change)"/>
+          </v:shape>
+        </w:pict>
+      </w:r>
+    </w:p>
+    <w:p>
+      <w:pPr>
+        <w:pStyle w:val="Heading3"/>
+      </w:pPr>
+      <w:r>
+        <w:t>Auto</w:t>
+      </w:r>
+      <w:r>
+        <w:t>genereret id</w:t>
+      </w:r>
+    </w:p>
+    <w:p>
+      <w:r>
+        <w:t xml:space="preserve">Til alle vores tabeller </w:t>
+      </w:r>
+      <w:r>
+        <w:t>bruger vi auto</w:t>
+      </w:r>
+      <w:r>
+        <w:t>genereret id.</w:t>
+      </w:r>
+      <w:r>
+        <w:t xml:space="preserve"> </w:t>
+      </w:r>
+      <w:r>
+        <w:t>H</w:t>
+      </w:r>
+      <w:r>
+        <w:t xml:space="preserve">vis vi skulle lave den </w:t>
+      </w:r>
+      <w:r>
+        <w:t>tidligere nævnte ændring hvor  address vil</w:t>
+      </w:r>
+      <w:r>
+        <w:t xml:space="preserve"> blive</w:t>
+      </w:r>
+      <w:r>
+        <w:t xml:space="preserve"> ændret</w:t>
+      </w:r>
+      <w:r>
+        <w:t xml:space="preserve"> til city, så ville city ikke</w:t>
+      </w:r>
+      <w:r>
+        <w:t xml:space="preserve"> have </w:t>
+      </w:r>
+      <w:r>
+        <w:t xml:space="preserve">et </w:t>
+      </w:r>
+      <w:r>
+        <w:t>auto</w:t>
+      </w:r>
+      <w:r>
+        <w:t>genere</w:t>
+      </w:r>
+      <w:r>
+        <w:t>ret id. Dette er fordi, at</w:t>
+      </w:r>
+      <w:r>
+        <w:t xml:space="preserve"> city primary key og unique identifi</w:t>
+      </w:r>
+      <w:r>
+        <w:t>er vil</w:t>
+      </w:r>
+      <w:r>
+        <w:t xml:space="preserve"> være zip, s</w:t>
+      </w:r>
+      <w:r>
+        <w:t>om skal indeholde de</w:t>
+      </w:r>
+      <w:r>
+        <w:t xml:space="preserve"> rigtige postnumre</w:t>
+      </w:r>
+      <w:r>
+        <w:t>, u</w:t>
+      </w:r>
+      <w:r>
+        <w:t>dviklerne sk</w:t>
+      </w:r>
+      <w:r>
+        <w:t>al derfor manuelt skrive by og postnumre ind i systemet</w:t>
+      </w:r>
+      <w:r>
+        <w:t>. Ved opstart vil</w:t>
+      </w:r>
+      <w:r>
+        <w:t xml:space="preserve"> udviklerne skulle køre</w:t>
+      </w:r>
+      <w:r>
+        <w:t xml:space="preserve"> et</w:t>
+      </w:r>
+      <w:r>
+        <w:t xml:space="preserve"> </w:t>
+      </w:r>
+      <w:r>
+        <w:t>’</w:t>
+      </w:r>
+      <w:r>
+        <w:t>city data</w:t>
+      </w:r>
+      <w:r>
+        <w:t>’-</w:t>
+      </w:r>
+      <w:r>
+        <w:t xml:space="preserve">SQL </w:t>
+      </w:r>
+      <w:r>
+        <w:t>script som indeholder</w:t>
+      </w:r>
+      <w:r>
+        <w:t xml:space="preserve"> alle pos</w:t>
+      </w:r>
+      <w:r>
+        <w:t xml:space="preserve">tnummre i Danmark, så man nemt kan </w:t>
+      </w:r>
+      <w:r>
+        <w:t>indsætte dataen i databasen</w:t>
+      </w:r>
+      <w:r>
+        <w:t xml:space="preserve"> i stedet for en længere omvej</w:t>
+      </w:r>
+      <w:r>
+        <w:t>.</w:t>
+      </w:r>
+    </w:p>
+    <w:p>
+      <w:pPr>
+        <w:pStyle w:val="Heading3"/>
+      </w:pPr>
+      <w:r>
+        <w:t>Fremmednøgler og begrænsninger</w:t>
+      </w:r>
+    </w:p>
+    <w:p>
+      <w:r>
+        <w:t>Vi har flere steder</w:t>
+      </w:r>
+      <w:r>
+        <w:t xml:space="preserve"> brugt fremmednøgler for at kunne skabe en bedre database</w:t>
+      </w:r>
+      <w:r>
+        <w:t xml:space="preserve">. Som tidligere nævnt har vi valgt at holde brugeren </w:t>
+      </w:r>
+      <w:r>
+        <w:t xml:space="preserve">og ordren særskilt, da vi har </w:t>
+      </w:r>
+      <w:r>
+        <w:t xml:space="preserve">Johannes Fogs </w:t>
+      </w:r>
+      <w:r>
+        <w:t xml:space="preserve">mulige </w:t>
+      </w:r>
+      <w:r>
+        <w:t>fremtid</w:t>
+      </w:r>
+      <w:r>
+        <w:t>s</w:t>
+      </w:r>
+      <w:r>
+        <w:t>planer</w:t>
+      </w:r>
+      <w:r>
+        <w:t xml:space="preserve"> i mente. </w:t>
+      </w:r>
+      <w:r>
+        <w:t>Vi har derfor valgt</w:t>
+      </w:r>
+      <w:r>
+        <w:t xml:space="preserve"> </w:t>
+      </w:r>
+      <w:r>
+        <w:t>en fremmednøgle i ordren som referere</w:t>
+      </w:r>
+      <w:r>
+        <w:t>r</w:t>
+      </w:r>
+      <w:r>
+        <w:t xml:space="preserve"> til en bestemt bruger,</w:t>
+      </w:r>
+      <w:r>
+        <w:t xml:space="preserve"> som </w:t>
+      </w:r>
+      <w:r>
+        <w:t xml:space="preserve">er brugeren der </w:t>
+      </w:r>
+      <w:r>
+        <w:t>har købt produktet</w:t>
+      </w:r>
+      <w:r>
+        <w:t>. V</w:t>
+      </w:r>
+      <w:r>
+        <w:t>i har valgt at bruge begrænsningen ’cascade’ på ’on delete’</w:t>
+      </w:r>
+      <w:r>
+        <w:t>, hvilket medfører,</w:t>
+      </w:r>
+      <w:r>
+        <w:t xml:space="preserve"> at når en bruger </w:t>
+      </w:r>
+      <w:r>
+        <w:lastRenderedPageBreak/>
+        <w:t>bliver slettet fra systemet, så fjerner vi også alle ordre</w:t>
+      </w:r>
+      <w:r>
+        <w:t>r</w:t>
+      </w:r>
+      <w:r>
+        <w:t xml:space="preserve"> </w:t>
+      </w:r>
+      <w:r>
+        <w:t>forbundet med brugeren. Dette mener vi</w:t>
+      </w:r>
+      <w:r>
+        <w:t>,</w:t>
+      </w:r>
+      <w:r>
+        <w:t xml:space="preserve"> er en god</w:t>
+      </w:r>
+      <w:r>
+        <w:t xml:space="preserve"> </w:t>
+      </w:r>
+      <w:r>
+        <w:t>id</w:t>
+      </w:r>
+      <w:r>
+        <w:t>é, da</w:t>
+      </w:r>
+      <w:r>
+        <w:t xml:space="preserve"> vi på denne måde kan rydde </w:t>
+      </w:r>
+      <w:r>
+        <w:t xml:space="preserve">alt </w:t>
+      </w:r>
+      <w:r>
+        <w:t>urelev</w:t>
+      </w:r>
+      <w:r>
+        <w:t>ant og dermed unødvendigt</w:t>
+      </w:r>
+      <w:r>
+        <w:t xml:space="preserve"> fyldende data fra databasen.</w:t>
+      </w:r>
+      <w:r>
+        <w:t xml:space="preserve"> </w:t>
+      </w:r>
+    </w:p>
+    <w:p/>
+    <w:p>
+      <w:r>
+        <w:pict w14:anchorId="10485069">
+          <v:shape id="_x0000_i1032" type="#_x0000_t75" style="width:481.5pt;height:60pt">
+            <v:imagedata r:id="rId21" o:title="ForeignKey"/>
+          </v:shape>
+        </w:pict>
+      </w:r>
+    </w:p>
+    <w:p/>
+    <w:p>
+      <w:r>
+        <w:t>P</w:t>
+      </w:r>
+      <w:r>
+        <w:t>å</w:t>
+      </w:r>
+      <w:r>
+        <w:t xml:space="preserve"> ovenstående user tabellen kan det</w:t>
+      </w:r>
+      <w:r>
+        <w:t xml:space="preserve"> se</w:t>
+      </w:r>
+      <w:r>
+        <w:t>s, at der er to yderligere</w:t>
+      </w:r>
+      <w:r>
+        <w:t xml:space="preserve"> tabeller</w:t>
+      </w:r>
+      <w:r>
+        <w:t>,</w:t>
+      </w:r>
+      <w:r>
+        <w:t xml:space="preserve"> som har en fremmednøgle</w:t>
+      </w:r>
+      <w:r>
+        <w:t>,</w:t>
+      </w:r>
+      <w:r>
+        <w:t xml:space="preserve"> der referer</w:t>
+      </w:r>
+      <w:r>
+        <w:t>er</w:t>
+      </w:r>
+      <w:r>
+        <w:t xml:space="preserve"> til user tabell</w:t>
+      </w:r>
+      <w:r>
+        <w:t>en.</w:t>
+      </w:r>
+      <w:r>
+        <w:t xml:space="preserve"> </w:t>
+      </w:r>
+      <w:r>
+        <w:t>D</w:t>
+      </w:r>
+      <w:r>
+        <w:t>ette betyder</w:t>
+      </w:r>
+      <w:r>
+        <w:t>,</w:t>
+      </w:r>
+      <w:r>
+        <w:t xml:space="preserve"> at en user enten er forbundet med en customer, eller en employee.</w:t>
+      </w:r>
+      <w:r>
+        <w:t xml:space="preserve"> Her gør vi igen brug af </w:t>
+      </w:r>
+      <w:r>
+        <w:t>’cascade’ på ’on delete’</w:t>
+      </w:r>
+      <w:r>
+        <w:t>, da vi vil fjerne</w:t>
+      </w:r>
+      <w:r>
+        <w:t xml:space="preserve"> dataen</w:t>
+      </w:r>
+      <w:r>
+        <w:t xml:space="preserve"> fra </w:t>
+      </w:r>
+      <w:r>
+        <w:t>en</w:t>
+      </w:r>
+      <w:r>
+        <w:t xml:space="preserve"> ikke længere eksisterende</w:t>
+      </w:r>
+      <w:r>
+        <w:t xml:space="preserve"> bruger eller en medarbejder.</w:t>
+      </w:r>
+    </w:p>
+    <w:p>
+      <w:r>
+        <w:t>Vi har brugt</w:t>
+      </w:r>
+      <w:r>
+        <w:t xml:space="preserve"> </w:t>
+      </w:r>
+      <w:r>
+        <w:t>fremmednøgle</w:t>
+      </w:r>
+      <w:r>
+        <w:t xml:space="preserve"> flere steder og sat begrænsninger på dem alle, de</w:t>
+      </w:r>
+      <w:r>
+        <w:t>t vil sige, at de</w:t>
+      </w:r>
+      <w:r>
+        <w:t xml:space="preserve"> alle</w:t>
+      </w:r>
+      <w:r>
+        <w:t xml:space="preserve"> virker</w:t>
+      </w:r>
+      <w:r>
+        <w:t xml:space="preserve"> på samme måde, og </w:t>
+      </w:r>
+      <w:r>
+        <w:t>har alle samme begrænsning. H</w:t>
+      </w:r>
+      <w:r>
+        <w:t xml:space="preserve">vis vi skulle implementere </w:t>
+      </w:r>
+      <w:r>
+        <w:t xml:space="preserve">den </w:t>
+      </w:r>
+      <w:r>
+        <w:t>yidliger nævnte forbedring omhandlende address, ville der være</w:t>
+      </w:r>
+      <w:r>
+        <w:t xml:space="preserve"> en anden begræsning, da vi ikke ønsker at </w:t>
+      </w:r>
+      <w:r>
+        <w:t>slette en city</w:t>
+      </w:r>
+      <w:r>
+        <w:t>,</w:t>
+      </w:r>
+      <w:r>
+        <w:t xml:space="preserve"> og derfor ville </w:t>
+      </w:r>
+      <w:r>
+        <w:t>vælge</w:t>
+      </w:r>
+      <w:r>
+        <w:t xml:space="preserve"> ’no action’ på ’on delete’.</w:t>
+      </w:r>
+    </w:p>
+    <w:p>
+      <w:pPr>
+        <w:pStyle w:val="Heading3"/>
+      </w:pPr>
+      <w:r>
+        <w:t>Forbedringer</w:t>
+      </w:r>
+    </w:p>
+    <w:p>
+      <w:r>
+        <w:t>Først og</w:t>
+      </w:r>
+      <w:r>
+        <w:t xml:space="preserve"> fremmest </w:t>
+      </w:r>
+      <w:r>
+        <w:t>ville vi gerne have optimeret</w:t>
+      </w:r>
+      <w:r>
+        <w:t xml:space="preserve"> address tabellen</w:t>
+      </w:r>
+      <w:r>
+        <w:t>, udover dette ville vi gerne</w:t>
+      </w:r>
+      <w:r>
+        <w:t xml:space="preserve"> </w:t>
+      </w:r>
+      <w:r>
+        <w:t xml:space="preserve">have </w:t>
+      </w:r>
+      <w:r>
+        <w:t>definere</w:t>
+      </w:r>
+      <w:r>
+        <w:t>t</w:t>
+      </w:r>
+      <w:r>
+        <w:t xml:space="preserve"> data allokeri</w:t>
+      </w:r>
+      <w:r>
+        <w:t>ngerne for de enkelte datatyper. Dette ville vi gerne</w:t>
+      </w:r>
+      <w:r>
+        <w:t xml:space="preserve"> have</w:t>
+      </w:r>
+      <w:r>
+        <w:t xml:space="preserve"> </w:t>
+      </w:r>
+      <w:r>
+        <w:t>optimeret for at spare</w:t>
+      </w:r>
+      <w:r>
+        <w:t xml:space="preserve"> </w:t>
+      </w:r>
+      <w:r>
+        <w:t xml:space="preserve">serverplads på længere sigt, for jo længere systemet er i </w:t>
+      </w:r>
+      <w:r>
+        <w:t>brug -</w:t>
+      </w:r>
+      <w:bookmarkStart w:id="16" w:name="_GoBack"/>
+      <w:bookmarkEnd w:id="16"/>
+      <w:r>
+        <w:t xml:space="preserve"> </w:t>
+      </w:r>
+      <w:r>
+        <w:t>jo mere data vil der blive</w:t>
+      </w:r>
+      <w:r>
+        <w:t xml:space="preserve"> lagret i databasen. </w:t>
+      </w:r>
+      <w:r>
+        <w:t xml:space="preserve">I tilfælde af at </w:t>
+      </w:r>
+      <w:r>
+        <w:t xml:space="preserve">Johannes Fog vil </w:t>
+      </w:r>
+      <w:r>
+        <w:t xml:space="preserve">integrerer resten af sin virksomhed og </w:t>
+      </w:r>
+      <w:r>
+        <w:t xml:space="preserve">måske </w:t>
+      </w:r>
+      <w:r>
+        <w:t>sam</w:t>
+      </w:r>
+      <w:r>
+        <w:t>t</w:t>
+      </w:r>
+      <w:r>
+        <w:t>idig</w:t>
+      </w:r>
+      <w:r>
+        <w:t xml:space="preserve"> vokser og tiltrækker flere kunder, vil data allokeringer være en god idé at få implementere</w:t>
+      </w:r>
+      <w:r>
+        <w:t>t</w:t>
+      </w:r>
+      <w:r>
+        <w:t>. Vi har</w:t>
+      </w:r>
+      <w:r>
+        <w:t xml:space="preserve"> kun brugt </w:t>
+      </w:r>
+      <w:r>
+        <w:t>standard</w:t>
+      </w:r>
+      <w:r>
+        <w:t xml:space="preserve"> allokeringe</w:t>
+      </w:r>
+      <w:r>
+        <w:t>r bortset fra ét sted, som</w:t>
+      </w:r>
+      <w:r>
+        <w:t xml:space="preserve"> er under part tabellen</w:t>
+      </w:r>
+      <w:r>
+        <w:t>,</w:t>
+      </w:r>
+      <w:r>
+        <w:t xml:space="preserve"> hvor beskrivelsen</w:t>
+      </w:r>
+      <w:r>
+        <w:t xml:space="preserve"> er blevet udv</w:t>
+      </w:r>
+      <w:r>
+        <w:t>idet</w:t>
+      </w:r>
+      <w:r>
+        <w:t xml:space="preserve"> for at kunne indeholde en fyldestgørende beskrivelse</w:t>
+      </w:r>
+      <w:r>
+        <w:t>.</w:t>
+      </w:r>
+    </w:p>
+    <w:p/>
     <w:p>
       <w:pPr>
         <w:pStyle w:val="Heading2"/>
@@ -4877,8 +5574,8 @@
     <w:p>
       <w:r>
         <w:pict w14:anchorId="14D9E0B8">
-          <v:shape id="_x0000_i1027" type="#_x0000_t75" style="width:423.9pt;height:504.75pt">
-            <v:imagedata r:id="rId19" o:title="Navigation Diagram"/>
+          <v:shape id="_x0000_i1027" type="#_x0000_t75" style="width:423.75pt;height:504.75pt">
+            <v:imagedata r:id="rId22" o:title="Navigation Diagram"/>
           </v:shape>
         </w:pict>
       </w:r>
@@ -4950,8 +5647,8 @@
     <w:p>
       <w:r>
         <w:pict w14:anchorId="5F822707">
-          <v:shape id="_x0000_i1028" type="#_x0000_t75" style="width:411.35pt;height:625.65pt">
-            <v:imagedata r:id="rId20" o:title="Sekvens Diagram"/>
+          <v:shape id="_x0000_i1028" type="#_x0000_t75" style="width:411pt;height:625.5pt">
+            <v:imagedata r:id="rId23" o:title="Sekvens Diagram"/>
           </v:shape>
         </w:pict>
       </w:r>
@@ -5318,8 +6015,8 @@
     <w:p>
       <w:r>
         <w:pict w14:anchorId="1E9B7ADC">
-          <v:shape id="_x0000_i1029" type="#_x0000_t75" style="width:481.45pt;height:239.1pt">
-            <v:imagedata r:id="rId21" o:title="UnitTest"/>
+          <v:shape id="_x0000_i1029" type="#_x0000_t75" style="width:481.5pt;height:239.25pt">
+            <v:imagedata r:id="rId24" o:title="UnitTest"/>
           </v:shape>
         </w:pict>
       </w:r>
@@ -5577,12 +6274,12 @@
       <w:bookmarkEnd w:id="26"/>
     </w:p>
     <w:sectPr>
-      <w:headerReference w:type="even" r:id="rId22"/>
-      <w:headerReference w:type="default" r:id="rId23"/>
-      <w:footerReference w:type="even" r:id="rId24"/>
-      <w:footerReference w:type="default" r:id="rId25"/>
-      <w:headerReference w:type="first" r:id="rId26"/>
-      <w:footerReference w:type="first" r:id="rId27"/>
+      <w:headerReference w:type="even" r:id="rId25"/>
+      <w:headerReference w:type="default" r:id="rId26"/>
+      <w:footerReference w:type="even" r:id="rId27"/>
+      <w:footerReference w:type="default" r:id="rId28"/>
+      <w:headerReference w:type="first" r:id="rId29"/>
+      <w:footerReference w:type="first" r:id="rId30"/>
       <w:pgSz w:w="11906" w:h="16838"/>
       <w:pgMar w:top="1701" w:right="1134" w:bottom="1701" w:left="1134" w:header="708" w:footer="708" w:gutter="0"/>
       <w:pgNumType w:start="0"/>
@@ -5687,7 +6384,7 @@
                 <w:bCs/>
                 <w:noProof/>
               </w:rPr>
-              <w:t>2</w:t>
+              <w:t>15</w:t>
             </w:r>
             <w:r>
               <w:rPr>
@@ -5730,7 +6427,7 @@
                 <w:bCs/>
                 <w:noProof/>
               </w:rPr>
-              <w:t>14</w:t>
+              <w:t>15</w:t>
             </w:r>
             <w:r>
               <w:rPr>
@@ -6224,6 +6921,119 @@
     </w:lvl>
   </w:abstractNum>
   <w:abstractNum w:abstractNumId="3" w15:restartNumberingAfterBreak="0">
+    <w:nsid w:val="1CBE5DB1"/>
+    <w:multiLevelType w:val="hybridMultilevel"/>
+    <w:tmpl w:val="E8385B1A"/>
+    <w:lvl w:ilvl="0" w:tplc="1DAA67A0">
+      <w:start w:val="1"/>
+      <w:numFmt w:val="bullet"/>
+      <w:lvlText w:val="-"/>
+      <w:lvlJc w:val="left"/>
+      <w:pPr>
+        <w:ind w:left="720" w:hanging="360"/>
+      </w:pPr>
+      <w:rPr>
+        <w:rFonts w:ascii="Calibri" w:eastAsiaTheme="minorHAnsi" w:hAnsi="Calibri" w:cs="Calibri" w:hint="default"/>
+      </w:rPr>
+    </w:lvl>
+    <w:lvl w:ilvl="1" w:tplc="04060003" w:tentative="1">
+      <w:start w:val="1"/>
+      <w:numFmt w:val="bullet"/>
+      <w:lvlText w:val="o"/>
+      <w:lvlJc w:val="left"/>
+      <w:pPr>
+        <w:ind w:left="1440" w:hanging="360"/>
+      </w:pPr>
+      <w:rPr>
+        <w:rFonts w:ascii="Courier New" w:hAnsi="Courier New" w:cs="Courier New" w:hint="default"/>
+      </w:rPr>
+    </w:lvl>
+    <w:lvl w:ilvl="2" w:tplc="04060005" w:tentative="1">
+      <w:start w:val="1"/>
+      <w:numFmt w:val="bullet"/>
+      <w:lvlText w:val=""/>
+      <w:lvlJc w:val="left"/>
+      <w:pPr>
+        <w:ind w:left="2160" w:hanging="360"/>
+      </w:pPr>
+      <w:rPr>
+        <w:rFonts w:ascii="Wingdings" w:hAnsi="Wingdings" w:hint="default"/>
+      </w:rPr>
+    </w:lvl>
+    <w:lvl w:ilvl="3" w:tplc="04060001" w:tentative="1">
+      <w:start w:val="1"/>
+      <w:numFmt w:val="bullet"/>
+      <w:lvlText w:val=""/>
+      <w:lvlJc w:val="left"/>
+      <w:pPr>
+        <w:ind w:left="2880" w:hanging="360"/>
+      </w:pPr>
+      <w:rPr>
+        <w:rFonts w:ascii="Symbol" w:hAnsi="Symbol" w:hint="default"/>
+      </w:rPr>
+    </w:lvl>
+    <w:lvl w:ilvl="4" w:tplc="04060003" w:tentative="1">
+      <w:start w:val="1"/>
+      <w:numFmt w:val="bullet"/>
+      <w:lvlText w:val="o"/>
+      <w:lvlJc w:val="left"/>
+      <w:pPr>
+        <w:ind w:left="3600" w:hanging="360"/>
+      </w:pPr>
+      <w:rPr>
+        <w:rFonts w:ascii="Courier New" w:hAnsi="Courier New" w:cs="Courier New" w:hint="default"/>
+      </w:rPr>
+    </w:lvl>
+    <w:lvl w:ilvl="5" w:tplc="04060005" w:tentative="1">
+      <w:start w:val="1"/>
+      <w:numFmt w:val="bullet"/>
+      <w:lvlText w:val=""/>
+      <w:lvlJc w:val="left"/>
+      <w:pPr>
+        <w:ind w:left="4320" w:hanging="360"/>
+      </w:pPr>
+      <w:rPr>
+        <w:rFonts w:ascii="Wingdings" w:hAnsi="Wingdings" w:hint="default"/>
+      </w:rPr>
+    </w:lvl>
+    <w:lvl w:ilvl="6" w:tplc="04060001" w:tentative="1">
+      <w:start w:val="1"/>
+      <w:numFmt w:val="bullet"/>
+      <w:lvlText w:val=""/>
+      <w:lvlJc w:val="left"/>
+      <w:pPr>
+        <w:ind w:left="5040" w:hanging="360"/>
+      </w:pPr>
+      <w:rPr>
+        <w:rFonts w:ascii="Symbol" w:hAnsi="Symbol" w:hint="default"/>
+      </w:rPr>
+    </w:lvl>
+    <w:lvl w:ilvl="7" w:tplc="04060003" w:tentative="1">
+      <w:start w:val="1"/>
+      <w:numFmt w:val="bullet"/>
+      <w:lvlText w:val="o"/>
+      <w:lvlJc w:val="left"/>
+      <w:pPr>
+        <w:ind w:left="5760" w:hanging="360"/>
+      </w:pPr>
+      <w:rPr>
+        <w:rFonts w:ascii="Courier New" w:hAnsi="Courier New" w:cs="Courier New" w:hint="default"/>
+      </w:rPr>
+    </w:lvl>
+    <w:lvl w:ilvl="8" w:tplc="04060005" w:tentative="1">
+      <w:start w:val="1"/>
+      <w:numFmt w:val="bullet"/>
+      <w:lvlText w:val=""/>
+      <w:lvlJc w:val="left"/>
+      <w:pPr>
+        <w:ind w:left="6480" w:hanging="360"/>
+      </w:pPr>
+      <w:rPr>
+        <w:rFonts w:ascii="Wingdings" w:hAnsi="Wingdings" w:hint="default"/>
+      </w:rPr>
+    </w:lvl>
+  </w:abstractNum>
+  <w:abstractNum w:abstractNumId="4" w15:restartNumberingAfterBreak="0">
     <w:nsid w:val="1DF445B4"/>
     <w:multiLevelType w:val="hybridMultilevel"/>
     <w:tmpl w:val="781077F2"/>
@@ -6336,7 +7146,7 @@
       </w:rPr>
     </w:lvl>
   </w:abstractNum>
-  <w:abstractNum w:abstractNumId="4" w15:restartNumberingAfterBreak="0">
+  <w:abstractNum w:abstractNumId="5" w15:restartNumberingAfterBreak="0">
     <w:nsid w:val="2AAA74D5"/>
     <w:multiLevelType w:val="hybridMultilevel"/>
     <w:tmpl w:val="BE7EA316"/>
@@ -6449,7 +7259,7 @@
       </w:rPr>
     </w:lvl>
   </w:abstractNum>
-  <w:abstractNum w:abstractNumId="5" w15:restartNumberingAfterBreak="0">
+  <w:abstractNum w:abstractNumId="6" w15:restartNumberingAfterBreak="0">
     <w:nsid w:val="2CD47FF0"/>
     <w:multiLevelType w:val="hybridMultilevel"/>
     <w:tmpl w:val="013EFCCA"/>
@@ -6562,7 +7372,7 @@
       </w:rPr>
     </w:lvl>
   </w:abstractNum>
-  <w:abstractNum w:abstractNumId="6" w15:restartNumberingAfterBreak="0">
+  <w:abstractNum w:abstractNumId="7" w15:restartNumberingAfterBreak="0">
     <w:nsid w:val="309D21B6"/>
     <w:multiLevelType w:val="hybridMultilevel"/>
     <w:tmpl w:val="0E763720"/>
@@ -6675,7 +7485,7 @@
       </w:rPr>
     </w:lvl>
   </w:abstractNum>
-  <w:abstractNum w:abstractNumId="7" w15:restartNumberingAfterBreak="0">
+  <w:abstractNum w:abstractNumId="8" w15:restartNumberingAfterBreak="0">
     <w:nsid w:val="39093C83"/>
     <w:multiLevelType w:val="hybridMultilevel"/>
     <w:tmpl w:val="45E6DA96"/>
@@ -6788,7 +7598,7 @@
       </w:rPr>
     </w:lvl>
   </w:abstractNum>
-  <w:abstractNum w:abstractNumId="8" w15:restartNumberingAfterBreak="0">
+  <w:abstractNum w:abstractNumId="9" w15:restartNumberingAfterBreak="0">
     <w:nsid w:val="3B67235F"/>
     <w:multiLevelType w:val="hybridMultilevel"/>
     <w:tmpl w:val="57FE3A80"/>
@@ -6901,7 +7711,7 @@
       </w:rPr>
     </w:lvl>
   </w:abstractNum>
-  <w:abstractNum w:abstractNumId="9" w15:restartNumberingAfterBreak="0">
+  <w:abstractNum w:abstractNumId="10" w15:restartNumberingAfterBreak="0">
     <w:nsid w:val="3B905202"/>
     <w:multiLevelType w:val="hybridMultilevel"/>
     <w:tmpl w:val="C448A6F0"/>
@@ -7014,7 +7824,7 @@
       </w:rPr>
     </w:lvl>
   </w:abstractNum>
-  <w:abstractNum w:abstractNumId="10" w15:restartNumberingAfterBreak="0">
+  <w:abstractNum w:abstractNumId="11" w15:restartNumberingAfterBreak="0">
     <w:nsid w:val="463701FA"/>
     <w:multiLevelType w:val="hybridMultilevel"/>
     <w:tmpl w:val="2294E7AC"/>
@@ -7127,7 +7937,7 @@
       </w:rPr>
     </w:lvl>
   </w:abstractNum>
-  <w:abstractNum w:abstractNumId="11" w15:restartNumberingAfterBreak="0">
+  <w:abstractNum w:abstractNumId="12" w15:restartNumberingAfterBreak="0">
     <w:nsid w:val="4E530E6E"/>
     <w:multiLevelType w:val="hybridMultilevel"/>
     <w:tmpl w:val="6C4AF2B4"/>
@@ -7240,7 +8050,7 @@
       </w:rPr>
     </w:lvl>
   </w:abstractNum>
-  <w:abstractNum w:abstractNumId="12" w15:restartNumberingAfterBreak="0">
+  <w:abstractNum w:abstractNumId="13" w15:restartNumberingAfterBreak="0">
     <w:nsid w:val="501632CA"/>
     <w:multiLevelType w:val="hybridMultilevel"/>
     <w:tmpl w:val="75E2D508"/>
@@ -7353,7 +8163,7 @@
       </w:rPr>
     </w:lvl>
   </w:abstractNum>
-  <w:abstractNum w:abstractNumId="13" w15:restartNumberingAfterBreak="0">
+  <w:abstractNum w:abstractNumId="14" w15:restartNumberingAfterBreak="0">
     <w:nsid w:val="52246A1E"/>
     <w:multiLevelType w:val="hybridMultilevel"/>
     <w:tmpl w:val="A5320D1A"/>
@@ -7466,7 +8276,7 @@
       </w:rPr>
     </w:lvl>
   </w:abstractNum>
-  <w:abstractNum w:abstractNumId="14" w15:restartNumberingAfterBreak="0">
+  <w:abstractNum w:abstractNumId="15" w15:restartNumberingAfterBreak="0">
     <w:nsid w:val="56914323"/>
     <w:multiLevelType w:val="hybridMultilevel"/>
     <w:tmpl w:val="68760EEA"/>
@@ -7581,7 +8391,7 @@
       </w:rPr>
     </w:lvl>
   </w:abstractNum>
-  <w:abstractNum w:abstractNumId="15" w15:restartNumberingAfterBreak="0">
+  <w:abstractNum w:abstractNumId="16" w15:restartNumberingAfterBreak="0">
     <w:nsid w:val="57F46473"/>
     <w:multiLevelType w:val="hybridMultilevel"/>
     <w:tmpl w:val="BC64EB50"/>
@@ -7694,7 +8504,7 @@
       </w:rPr>
     </w:lvl>
   </w:abstractNum>
-  <w:abstractNum w:abstractNumId="16" w15:restartNumberingAfterBreak="0">
+  <w:abstractNum w:abstractNumId="17" w15:restartNumberingAfterBreak="0">
     <w:nsid w:val="57F93380"/>
     <w:multiLevelType w:val="hybridMultilevel"/>
     <w:tmpl w:val="02CEF746"/>
@@ -7807,7 +8617,7 @@
       </w:rPr>
     </w:lvl>
   </w:abstractNum>
-  <w:abstractNum w:abstractNumId="17" w15:restartNumberingAfterBreak="0">
+  <w:abstractNum w:abstractNumId="18" w15:restartNumberingAfterBreak="0">
     <w:nsid w:val="5B2A19CB"/>
     <w:multiLevelType w:val="hybridMultilevel"/>
     <w:tmpl w:val="69346EEA"/>
@@ -7920,7 +8730,7 @@
       </w:rPr>
     </w:lvl>
   </w:abstractNum>
-  <w:abstractNum w:abstractNumId="18" w15:restartNumberingAfterBreak="0">
+  <w:abstractNum w:abstractNumId="19" w15:restartNumberingAfterBreak="0">
     <w:nsid w:val="646D79DC"/>
     <w:multiLevelType w:val="hybridMultilevel"/>
     <w:tmpl w:val="883027BE"/>
@@ -8033,7 +8843,7 @@
       </w:rPr>
     </w:lvl>
   </w:abstractNum>
-  <w:abstractNum w:abstractNumId="19" w15:restartNumberingAfterBreak="0">
+  <w:abstractNum w:abstractNumId="20" w15:restartNumberingAfterBreak="0">
     <w:nsid w:val="693438B9"/>
     <w:multiLevelType w:val="hybridMultilevel"/>
     <w:tmpl w:val="8708AF90"/>
@@ -8146,7 +8956,7 @@
       </w:rPr>
     </w:lvl>
   </w:abstractNum>
-  <w:abstractNum w:abstractNumId="20" w15:restartNumberingAfterBreak="0">
+  <w:abstractNum w:abstractNumId="21" w15:restartNumberingAfterBreak="0">
     <w:nsid w:val="69B91BF1"/>
     <w:multiLevelType w:val="hybridMultilevel"/>
     <w:tmpl w:val="6108FEF6"/>
@@ -8259,7 +9069,7 @@
       </w:rPr>
     </w:lvl>
   </w:abstractNum>
-  <w:abstractNum w:abstractNumId="21" w15:restartNumberingAfterBreak="0">
+  <w:abstractNum w:abstractNumId="22" w15:restartNumberingAfterBreak="0">
     <w:nsid w:val="700841C5"/>
     <w:multiLevelType w:val="hybridMultilevel"/>
     <w:tmpl w:val="CE763E52"/>
@@ -8372,7 +9182,7 @@
       </w:rPr>
     </w:lvl>
   </w:abstractNum>
-  <w:abstractNum w:abstractNumId="22" w15:restartNumberingAfterBreak="0">
+  <w:abstractNum w:abstractNumId="23" w15:restartNumberingAfterBreak="0">
     <w:nsid w:val="77B820A0"/>
     <w:multiLevelType w:val="hybridMultilevel"/>
     <w:tmpl w:val="8C0411A2"/>
@@ -8485,7 +9295,120 @@
       </w:rPr>
     </w:lvl>
   </w:abstractNum>
-  <w:abstractNum w:abstractNumId="23" w15:restartNumberingAfterBreak="0">
+  <w:abstractNum w:abstractNumId="24" w15:restartNumberingAfterBreak="0">
+    <w:nsid w:val="7824435A"/>
+    <w:multiLevelType w:val="hybridMultilevel"/>
+    <w:tmpl w:val="912A8F2E"/>
+    <w:lvl w:ilvl="0" w:tplc="04060001">
+      <w:start w:val="1"/>
+      <w:numFmt w:val="bullet"/>
+      <w:lvlText w:val=""/>
+      <w:lvlJc w:val="left"/>
+      <w:pPr>
+        <w:ind w:left="720" w:hanging="360"/>
+      </w:pPr>
+      <w:rPr>
+        <w:rFonts w:ascii="Symbol" w:hAnsi="Symbol" w:hint="default"/>
+      </w:rPr>
+    </w:lvl>
+    <w:lvl w:ilvl="1" w:tplc="04060003" w:tentative="1">
+      <w:start w:val="1"/>
+      <w:numFmt w:val="bullet"/>
+      <w:lvlText w:val="o"/>
+      <w:lvlJc w:val="left"/>
+      <w:pPr>
+        <w:ind w:left="1440" w:hanging="360"/>
+      </w:pPr>
+      <w:rPr>
+        <w:rFonts w:ascii="Courier New" w:hAnsi="Courier New" w:cs="Courier New" w:hint="default"/>
+      </w:rPr>
+    </w:lvl>
+    <w:lvl w:ilvl="2" w:tplc="04060005" w:tentative="1">
+      <w:start w:val="1"/>
+      <w:numFmt w:val="bullet"/>
+      <w:lvlText w:val=""/>
+      <w:lvlJc w:val="left"/>
+      <w:pPr>
+        <w:ind w:left="2160" w:hanging="360"/>
+      </w:pPr>
+      <w:rPr>
+        <w:rFonts w:ascii="Wingdings" w:hAnsi="Wingdings" w:hint="default"/>
+      </w:rPr>
+    </w:lvl>
+    <w:lvl w:ilvl="3" w:tplc="04060001" w:tentative="1">
+      <w:start w:val="1"/>
+      <w:numFmt w:val="bullet"/>
+      <w:lvlText w:val=""/>
+      <w:lvlJc w:val="left"/>
+      <w:pPr>
+        <w:ind w:left="2880" w:hanging="360"/>
+      </w:pPr>
+      <w:rPr>
+        <w:rFonts w:ascii="Symbol" w:hAnsi="Symbol" w:hint="default"/>
+      </w:rPr>
+    </w:lvl>
+    <w:lvl w:ilvl="4" w:tplc="04060003" w:tentative="1">
+      <w:start w:val="1"/>
+      <w:numFmt w:val="bullet"/>
+      <w:lvlText w:val="o"/>
+      <w:lvlJc w:val="left"/>
+      <w:pPr>
+        <w:ind w:left="3600" w:hanging="360"/>
+      </w:pPr>
+      <w:rPr>
+        <w:rFonts w:ascii="Courier New" w:hAnsi="Courier New" w:cs="Courier New" w:hint="default"/>
+      </w:rPr>
+    </w:lvl>
+    <w:lvl w:ilvl="5" w:tplc="04060005" w:tentative="1">
+      <w:start w:val="1"/>
+      <w:numFmt w:val="bullet"/>
+      <w:lvlText w:val=""/>
+      <w:lvlJc w:val="left"/>
+      <w:pPr>
+        <w:ind w:left="4320" w:hanging="360"/>
+      </w:pPr>
+      <w:rPr>
+        <w:rFonts w:ascii="Wingdings" w:hAnsi="Wingdings" w:hint="default"/>
+      </w:rPr>
+    </w:lvl>
+    <w:lvl w:ilvl="6" w:tplc="04060001" w:tentative="1">
+      <w:start w:val="1"/>
+      <w:numFmt w:val="bullet"/>
+      <w:lvlText w:val=""/>
+      <w:lvlJc w:val="left"/>
+      <w:pPr>
+        <w:ind w:left="5040" w:hanging="360"/>
+      </w:pPr>
+      <w:rPr>
+        <w:rFonts w:ascii="Symbol" w:hAnsi="Symbol" w:hint="default"/>
+      </w:rPr>
+    </w:lvl>
+    <w:lvl w:ilvl="7" w:tplc="04060003" w:tentative="1">
+      <w:start w:val="1"/>
+      <w:numFmt w:val="bullet"/>
+      <w:lvlText w:val="o"/>
+      <w:lvlJc w:val="left"/>
+      <w:pPr>
+        <w:ind w:left="5760" w:hanging="360"/>
+      </w:pPr>
+      <w:rPr>
+        <w:rFonts w:ascii="Courier New" w:hAnsi="Courier New" w:cs="Courier New" w:hint="default"/>
+      </w:rPr>
+    </w:lvl>
+    <w:lvl w:ilvl="8" w:tplc="04060005" w:tentative="1">
+      <w:start w:val="1"/>
+      <w:numFmt w:val="bullet"/>
+      <w:lvlText w:val=""/>
+      <w:lvlJc w:val="left"/>
+      <w:pPr>
+        <w:ind w:left="6480" w:hanging="360"/>
+      </w:pPr>
+      <w:rPr>
+        <w:rFonts w:ascii="Wingdings" w:hAnsi="Wingdings" w:hint="default"/>
+      </w:rPr>
+    </w:lvl>
+  </w:abstractNum>
+  <w:abstractNum w:abstractNumId="25" w15:restartNumberingAfterBreak="0">
     <w:nsid w:val="7E723F78"/>
     <w:multiLevelType w:val="hybridMultilevel"/>
     <w:tmpl w:val="2DDE1A3E"/>
@@ -8602,73 +9525,79 @@
     <w:abstractNumId w:val="1"/>
   </w:num>
   <w:num w:numId="2">
-    <w:abstractNumId w:val="19"/>
+    <w:abstractNumId w:val="20"/>
   </w:num>
   <w:num w:numId="3">
+    <w:abstractNumId w:val="6"/>
+  </w:num>
+  <w:num w:numId="4">
     <w:abstractNumId w:val="5"/>
   </w:num>
-  <w:num w:numId="4">
-    <w:abstractNumId w:val="4"/>
+  <w:num w:numId="5">
+    <w:abstractNumId w:val="25"/>
   </w:num>
-  <w:num w:numId="5">
+  <w:num w:numId="6">
+    <w:abstractNumId w:val="18"/>
+  </w:num>
+  <w:num w:numId="7">
+    <w:abstractNumId w:val="9"/>
+  </w:num>
+  <w:num w:numId="8">
+    <w:abstractNumId w:val="8"/>
+  </w:num>
+  <w:num w:numId="9">
+    <w:abstractNumId w:val="7"/>
+  </w:num>
+  <w:num w:numId="10">
+    <w:abstractNumId w:val="13"/>
+  </w:num>
+  <w:num w:numId="11">
     <w:abstractNumId w:val="23"/>
   </w:num>
-  <w:num w:numId="6">
-    <w:abstractNumId w:val="17"/>
+  <w:num w:numId="12">
+    <w:abstractNumId w:val="22"/>
   </w:num>
-  <w:num w:numId="7">
-    <w:abstractNumId w:val="8"/>
-  </w:num>
-  <w:num w:numId="8">
-    <w:abstractNumId w:val="7"/>
-  </w:num>
-  <w:num w:numId="9">
-    <w:abstractNumId w:val="6"/>
-  </w:num>
-  <w:num w:numId="10">
+  <w:num w:numId="13">
     <w:abstractNumId w:val="12"/>
   </w:num>
-  <w:num w:numId="11">
-    <w:abstractNumId w:val="22"/>
-  </w:num>
-  <w:num w:numId="12">
-    <w:abstractNumId w:val="21"/>
-  </w:num>
-  <w:num w:numId="13">
-    <w:abstractNumId w:val="11"/>
-  </w:num>
   <w:num w:numId="14">
-    <w:abstractNumId w:val="13"/>
+    <w:abstractNumId w:val="14"/>
   </w:num>
   <w:num w:numId="15">
     <w:abstractNumId w:val="2"/>
   </w:num>
   <w:num w:numId="16">
-    <w:abstractNumId w:val="3"/>
+    <w:abstractNumId w:val="4"/>
   </w:num>
   <w:num w:numId="17">
-    <w:abstractNumId w:val="15"/>
+    <w:abstractNumId w:val="16"/>
   </w:num>
   <w:num w:numId="18">
-    <w:abstractNumId w:val="18"/>
+    <w:abstractNumId w:val="19"/>
   </w:num>
   <w:num w:numId="19">
-    <w:abstractNumId w:val="20"/>
+    <w:abstractNumId w:val="21"/>
   </w:num>
   <w:num w:numId="20">
-    <w:abstractNumId w:val="9"/>
+    <w:abstractNumId w:val="10"/>
   </w:num>
   <w:num w:numId="21">
-    <w:abstractNumId w:val="16"/>
+    <w:abstractNumId w:val="17"/>
   </w:num>
   <w:num w:numId="22">
-    <w:abstractNumId w:val="10"/>
+    <w:abstractNumId w:val="11"/>
   </w:num>
   <w:num w:numId="23">
     <w:abstractNumId w:val="0"/>
   </w:num>
   <w:num w:numId="24">
-    <w:abstractNumId w:val="14"/>
+    <w:abstractNumId w:val="15"/>
+  </w:num>
+  <w:num w:numId="25">
+    <w:abstractNumId w:val="3"/>
+  </w:num>
+  <w:num w:numId="26">
+    <w:abstractNumId w:val="24"/>
   </w:num>
 </w:numbering>
 </file>
@@ -9074,7 +10003,7 @@
     <w:link w:val="Heading1Char"/>
     <w:uiPriority w:val="9"/>
     <w:qFormat/>
-    <w:rsid w:val="00BC5081"/>
+    <w:rsid w:val="00D32969"/>
     <w:pPr>
       <w:keepNext/>
       <w:keepLines/>
@@ -9082,7 +10011,7 @@
       <w:outlineLvl w:val="0"/>
     </w:pPr>
     <w:rPr>
-      <w:rFonts w:eastAsiaTheme="majorEastAsia" w:cstheme="majorBidi"/>
+      <w:rFonts w:asciiTheme="majorHAnsi" w:eastAsiaTheme="majorEastAsia" w:hAnsiTheme="majorHAnsi" w:cstheme="majorBidi"/>
       <w:b/>
       <w:sz w:val="32"/>
       <w:szCs w:val="32"/>
@@ -9096,7 +10025,7 @@
     <w:uiPriority w:val="9"/>
     <w:unhideWhenUsed/>
     <w:qFormat/>
-    <w:rsid w:val="00BC5081"/>
+    <w:rsid w:val="00D32969"/>
     <w:pPr>
       <w:keepNext/>
       <w:keepLines/>
@@ -9104,7 +10033,7 @@
       <w:outlineLvl w:val="1"/>
     </w:pPr>
     <w:rPr>
-      <w:rFonts w:eastAsiaTheme="majorEastAsia" w:cstheme="majorBidi"/>
+      <w:rFonts w:asciiTheme="majorHAnsi" w:eastAsiaTheme="majorEastAsia" w:hAnsiTheme="majorHAnsi" w:cstheme="majorBidi"/>
       <w:b/>
       <w:sz w:val="26"/>
       <w:szCs w:val="26"/>
@@ -9138,7 +10067,6 @@
     <w:next w:val="Normal"/>
     <w:link w:val="Heading4Char"/>
     <w:uiPriority w:val="9"/>
-    <w:semiHidden/>
     <w:unhideWhenUsed/>
     <w:qFormat/>
     <w:rsid w:val="00BC5081"/>
@@ -9267,9 +10195,9 @@
     <w:basedOn w:val="DefaultParagraphFont"/>
     <w:link w:val="Heading1"/>
     <w:uiPriority w:val="9"/>
-    <w:rsid w:val="00BC5081"/>
+    <w:rsid w:val="00D32969"/>
     <w:rPr>
-      <w:rFonts w:eastAsiaTheme="majorEastAsia" w:cstheme="majorBidi"/>
+      <w:rFonts w:asciiTheme="majorHAnsi" w:eastAsiaTheme="majorEastAsia" w:hAnsiTheme="majorHAnsi" w:cstheme="majorBidi"/>
       <w:b/>
       <w:sz w:val="32"/>
       <w:szCs w:val="32"/>
@@ -9280,9 +10208,9 @@
     <w:basedOn w:val="DefaultParagraphFont"/>
     <w:link w:val="Heading2"/>
     <w:uiPriority w:val="9"/>
-    <w:rsid w:val="00BC5081"/>
+    <w:rsid w:val="00D32969"/>
     <w:rPr>
-      <w:rFonts w:eastAsiaTheme="majorEastAsia" w:cstheme="majorBidi"/>
+      <w:rFonts w:asciiTheme="majorHAnsi" w:eastAsiaTheme="majorEastAsia" w:hAnsiTheme="majorHAnsi" w:cstheme="majorBidi"/>
       <w:b/>
       <w:sz w:val="26"/>
       <w:szCs w:val="26"/>
@@ -9311,7 +10239,6 @@
       <w:outlineLvl w:val="9"/>
     </w:pPr>
     <w:rPr>
-      <w:rFonts w:asciiTheme="majorHAnsi" w:hAnsiTheme="majorHAnsi"/>
       <w:color w:val="2E74B5" w:themeColor="accent1" w:themeShade="BF"/>
       <w:lang w:val="en-US"/>
     </w:rPr>
@@ -9407,7 +10334,6 @@
     <w:basedOn w:val="DefaultParagraphFont"/>
     <w:link w:val="Heading4"/>
     <w:uiPriority w:val="9"/>
-    <w:semiHidden/>
     <w:rsid w:val="00BC5081"/>
     <w:rPr>
       <w:rFonts w:asciiTheme="majorHAnsi" w:eastAsiaTheme="majorEastAsia" w:hAnsiTheme="majorHAnsi" w:cstheme="majorBidi"/>
@@ -9717,7 +10643,7 @@
 </file>
 
 <file path=customXml/itemProps2.xml><?xml version="1.0" encoding="utf-8"?>
-<ds:datastoreItem xmlns:ds="http://schemas.openxmlformats.org/officeDocument/2006/customXml" ds:itemID="{E37F0C2E-1FF1-45BD-89EA-E99BAC0EF9D1}">
+<ds:datastoreItem xmlns:ds="http://schemas.openxmlformats.org/officeDocument/2006/customXml" ds:itemID="{3DA30832-518A-49E4-9BD2-F5603D5BFAA9}">
   <ds:schemaRefs>
     <ds:schemaRef ds:uri="http://schemas.openxmlformats.org/officeDocument/2006/bibliography"/>
   </ds:schemaRefs>

</xml_diff>

<commit_message>
Updated Rapport: Sequence diagram
</commit_message>
<xml_diff>
--- a/Rapport/Fog-Rapport.docx
+++ b/Rapport/Fog-Rapport.docx
@@ -13,7 +13,6 @@
           <w:docPartUnique/>
         </w:docPartObj>
       </w:sdtPr>
-      <w:sdtEndPr/>
       <w:sdtContent>
         <w:p/>
         <w:p>
@@ -703,7 +702,6 @@
                                       <w:dataBinding w:prefixMappings="xmlns:ns0='http://purl.org/dc/elements/1.1/' xmlns:ns1='http://schemas.openxmlformats.org/package/2006/metadata/core-properties' " w:xpath="/ns1:coreProperties[1]/ns0:title[1]" w:storeItemID="{6C3C8BC8-F283-45AE-878A-BAB7291924A1}"/>
                                       <w:text/>
                                     </w:sdtPr>
-                                    <w:sdtEndPr/>
                                     <w:sdtContent>
                                       <w:r>
                                         <w:rPr>
@@ -1041,7 +1039,6 @@
                                       <w:calendar w:val="gregorian"/>
                                     </w:date>
                                   </w:sdtPr>
-                                  <w:sdtEndPr/>
                                   <w:sdtContent>
                                     <w:r>
                                       <w:rPr>
@@ -3822,7 +3819,7 @@
             <v:path o:extrusionok="f" gradientshapeok="t" o:connecttype="rect"/>
             <o:lock v:ext="edit" aspectratio="t"/>
           </v:shapetype>
-          <v:shape id="_x0000_i1025" type="#_x0000_t75" style="width:441.9pt;height:567.9pt">
+          <v:shape id="_x0000_i1025" type="#_x0000_t75" style="width:441.75pt;height:567.75pt">
             <v:imagedata r:id="rId17" o:title="Domæne model"/>
           </v:shape>
         </w:pict>
@@ -4473,12 +4470,13 @@
       <w:r>
         <w:lastRenderedPageBreak/>
         <w:pict w14:anchorId="0D2E1846">
-          <v:shape id="_x0000_i1026" type="#_x0000_t75" style="width:270.75pt;height:135.7pt">
+          <v:shape id="_x0000_i1026" type="#_x0000_t75" style="width:270.75pt;height:135.75pt">
             <v:imagedata r:id="rId18" o:title="Domæne model (address change)"/>
           </v:shape>
         </w:pict>
       </w:r>
     </w:p>
+    <w:p/>
     <w:p>
       <w:r>
         <w:t xml:space="preserve">Grunden til at det ovenstående ikke er blevet ændret i projektet, er fordi, at vi først blev opmærksomme på det </w:t>
@@ -4982,7 +4980,7 @@
       </w:pPr>
       <w:r>
         <w:pict w14:anchorId="62229AF9">
-          <v:shape id="_x0000_i1028" type="#_x0000_t75" style="width:240.8pt;height:181.55pt">
+          <v:shape id="_x0000_i1028" type="#_x0000_t75" style="width:240.75pt;height:181.5pt">
             <v:imagedata r:id="rId20" o:title="EER Diagram (address change)"/>
           </v:shape>
         </w:pict>
@@ -4990,6 +4988,11 @@
     </w:p>
     <w:p>
       <w:pPr>
+        <w:jc w:val="center"/>
+      </w:pPr>
+    </w:p>
+    <w:p>
+      <w:pPr>
         <w:pStyle w:val="Heading3"/>
       </w:pPr>
       <w:r>
@@ -5152,7 +5155,11 @@
         <w:t xml:space="preserve"> i mente. </w:t>
       </w:r>
       <w:r>
-        <w:t>Vi har derfor valgt</w:t>
+        <w:t xml:space="preserve">Vi har </w:t>
+      </w:r>
+      <w:r>
+        <w:lastRenderedPageBreak/>
+        <w:t>derfor valgt</w:t>
       </w:r>
       <w:r>
         <w:t xml:space="preserve"> </w:t>
@@ -5185,11 +5192,7 @@
         <w:t>, hvilket medfører,</w:t>
       </w:r>
       <w:r>
-        <w:t xml:space="preserve"> at når en bruger </w:t>
-      </w:r>
-      <w:r>
-        <w:lastRenderedPageBreak/>
-        <w:t>bliver slettet fra systemet, så fjerner vi også alle ordre</w:t>
+        <w:t xml:space="preserve"> at når en bruger bliver slettet fra systemet, så fjerner vi også alle ordre</w:t>
       </w:r>
       <w:r>
         <w:t>r</w:t>
@@ -5238,7 +5241,7 @@
     <w:p>
       <w:r>
         <w:pict w14:anchorId="10485069">
-          <v:shape id="_x0000_i1029" type="#_x0000_t75" style="width:481.65pt;height:60pt">
+          <v:shape id="_x0000_i1029" type="#_x0000_t75" style="width:481.5pt;height:60pt">
             <v:imagedata r:id="rId21" o:title="ForeignKey"/>
           </v:shape>
         </w:pict>
@@ -5545,7 +5548,7 @@
     <w:p>
       <w:r>
         <w:pict w14:anchorId="50CA5B55">
-          <v:shape id="_x0000_i1031" type="#_x0000_t75" style="width:481.6pt;height:289.45pt">
+          <v:shape id="_x0000_i1030" type="#_x0000_t75" style="width:481.5pt;height:289.5pt">
             <v:imagedata r:id="rId22" o:title="Navigation Diagram"/>
           </v:shape>
         </w:pict>
@@ -5610,80 +5613,897 @@
       </w:pPr>
       <w:bookmarkStart w:id="17" w:name="_Toc532741399"/>
       <w:r>
+        <w:lastRenderedPageBreak/>
         <w:t>Sekvens diagram</w:t>
       </w:r>
+      <w:bookmarkEnd w:id="17"/>
+    </w:p>
+    <w:p>
+      <w:r>
+        <w:pict w14:anchorId="177725C0">
+          <v:shape id="_x0000_i1032" type="#_x0000_t75" style="width:481.5pt;height:498pt">
+            <v:imagedata r:id="rId23" o:title="Sekvens Diagram"/>
+          </v:shape>
+        </w:pict>
+      </w:r>
+    </w:p>
+    <w:p>
+      <w:r>
+        <w:t xml:space="preserve">Dette sekvens diagram viser </w:t>
+      </w:r>
+      <w:r>
+        <w:t>forløbet af en person</w:t>
+      </w:r>
+      <w:r>
+        <w:t>,</w:t>
+      </w:r>
+      <w:r>
+        <w:t xml:space="preserve"> der indtaster email og password i login felterne på startsiden. Efter at personen har indtastet email og password, vil system</w:t>
+      </w:r>
+      <w:r>
+        <w:t>et</w:t>
+      </w:r>
+      <w:r>
+        <w:t xml:space="preserve"> </w:t>
+      </w:r>
+      <w:r>
+        <w:t>kontrollere</w:t>
+      </w:r>
+      <w:r>
+        <w:t>,</w:t>
+      </w:r>
+      <w:r>
+        <w:t xml:space="preserve"> at de indtastede oplysninger findes i systemet.</w:t>
+      </w:r>
+    </w:p>
+    <w:p>
       <w:bookmarkStart w:id="18" w:name="_GoBack"/>
-      <w:bookmarkEnd w:id="17"/>
       <w:bookmarkEnd w:id="18"/>
-    </w:p>
-    <w:p>
-      <w:pPr>
-        <w:spacing w:line="360" w:lineRule="auto"/>
-        <w:jc w:val="both"/>
-      </w:pPr>
-      <w:r>
-        <w:t>De fleste programmører kan læse de enkelte metoder i et program, mens det kan være svært at skabe sig et overblik over hvordan programmet virker på overordnet plan. Et sekvens diagram bruges til at vise hvordan et typisk forløb foregår, eller til at vise et særligt svært særtilfælde. Man kan aldrig dokumentere hele programmet med sekvensdiagrammer, man vælger altid nogle interessante eksempler.</w:t>
-      </w:r>
-    </w:p>
-    <w:p>
-      <w:pPr>
-        <w:spacing w:line="360" w:lineRule="auto"/>
-        <w:jc w:val="both"/>
-      </w:pPr>
-      <w:r>
-        <w:t>Et eksempel på et typisk forløb kunne være at brugeren præsenteres for indkøbssiden. Her skal der vises følgende:</w:t>
-      </w:r>
-    </w:p>
-    <w:p>
-      <w:pPr>
-        <w:pStyle w:val="ListParagraph"/>
-        <w:numPr>
-          <w:ilvl w:val="0"/>
-          <w:numId w:val="17"/>
-        </w:numPr>
-        <w:spacing w:line="360" w:lineRule="auto"/>
-        <w:jc w:val="both"/>
-      </w:pPr>
-      <w:r>
-        <w:t>Selve diagrammet, startende med jsp-siden eller servlet.</w:t>
-      </w:r>
-    </w:p>
-    <w:p>
-      <w:pPr>
-        <w:pStyle w:val="ListParagraph"/>
-        <w:numPr>
-          <w:ilvl w:val="0"/>
-          <w:numId w:val="17"/>
-        </w:numPr>
-        <w:spacing w:line="360" w:lineRule="auto"/>
-        <w:jc w:val="both"/>
-      </w:pPr>
-      <w:r>
-        <w:t>Brug de rigtige klassenavne og metode navne</w:t>
-      </w:r>
-    </w:p>
-    <w:p>
-      <w:pPr>
-        <w:pStyle w:val="ListParagraph"/>
-        <w:numPr>
-          <w:ilvl w:val="0"/>
-          <w:numId w:val="17"/>
-        </w:numPr>
-        <w:spacing w:line="360" w:lineRule="auto"/>
-        <w:jc w:val="both"/>
-      </w:pPr>
+      <w:r>
+        <w:t>Dette vil foregå således</w:t>
+      </w:r>
+      <w:r>
+        <w:t>,</w:t>
+      </w:r>
+      <w:r>
+        <w:t xml:space="preserve"> at</w:t>
+      </w:r>
+      <w:r>
+        <w:t xml:space="preserve"> systemet</w:t>
+      </w:r>
+      <w:r>
+        <w:t xml:space="preserve"> </w:t>
+      </w:r>
+      <w:r>
+        <w:t>starter i</w:t>
+      </w:r>
+      <w:r>
+        <w:t xml:space="preserve"> præsentations-lag</w:t>
+      </w:r>
+      <w:r>
+        <w:t>et</w:t>
+      </w:r>
+      <w:r>
+        <w:t xml:space="preserve"> hvor </w:t>
+      </w:r>
+      <w:r>
+        <w:rPr>
+          <w:i/>
+        </w:rPr>
+        <w:t>l</w:t>
+      </w:r>
+      <w:r>
+        <w:rPr>
+          <w:i/>
+        </w:rPr>
+        <w:t>ogin command</w:t>
+      </w:r>
+      <w:r>
+        <w:t xml:space="preserve"> vil starte me</w:t>
+      </w:r>
+      <w:r>
+        <w:t>d at hente emailens salt værdi. F</w:t>
+      </w:r>
+      <w:r>
+        <w:t>or at kunne hente vær</w:t>
+      </w:r>
+      <w:r>
+        <w:t xml:space="preserve">dien, kalder systemet </w:t>
+      </w:r>
+      <w:r>
+        <w:t xml:space="preserve">på </w:t>
+      </w:r>
+      <w:r>
+        <w:rPr>
+          <w:i/>
+        </w:rPr>
+        <w:t>logic facade</w:t>
+      </w:r>
+      <w:r>
+        <w:t>,</w:t>
+      </w:r>
+      <w:r>
+        <w:t xml:space="preserve"> som så kalder </w:t>
+      </w:r>
+      <w:r>
+        <w:t xml:space="preserve">på </w:t>
+      </w:r>
+      <w:r>
+        <w:rPr>
+          <w:i/>
+        </w:rPr>
+        <w:t>d</w:t>
+      </w:r>
+      <w:r>
+        <w:rPr>
+          <w:i/>
+        </w:rPr>
+        <w:t>atabase facade</w:t>
+      </w:r>
+      <w:r>
+        <w:rPr>
+          <w:i/>
+        </w:rPr>
+        <w:t>,</w:t>
+      </w:r>
+      <w:r>
+        <w:t xml:space="preserve"> og fører videre</w:t>
+      </w:r>
+      <w:r>
+        <w:t xml:space="preserve"> til</w:t>
+      </w:r>
+      <w:r>
+        <w:t xml:space="preserve"> </w:t>
+      </w:r>
+      <w:r>
+        <w:rPr>
+          <w:i/>
+        </w:rPr>
+        <w:t>user mapper</w:t>
+      </w:r>
+      <w:r>
+        <w:t>, der i</w:t>
+      </w:r>
+      <w:r>
+        <w:t xml:space="preserve">ndeholder </w:t>
+      </w:r>
+      <w:r>
+        <w:t>et SQL-statement</w:t>
+      </w:r>
+      <w:r>
+        <w:t xml:space="preserve">, som </w:t>
+      </w:r>
+      <w:r>
+        <w:t xml:space="preserve">henter salt værdien fra </w:t>
+      </w:r>
+      <w:r>
+        <w:rPr>
+          <w:i/>
+        </w:rPr>
+        <w:t>database</w:t>
+      </w:r>
+      <w:r>
+        <w:t xml:space="preserve">. Når systemet har </w:t>
+      </w:r>
+      <w:r>
+        <w:t>hente</w:t>
+      </w:r>
+      <w:r>
+        <w:t>t</w:t>
+      </w:r>
+      <w:r>
+        <w:t xml:space="preserve"> væ</w:t>
+      </w:r>
+      <w:r>
+        <w:t>rdien, vil den blive return</w:t>
+      </w:r>
+      <w:r>
+        <w:t>eret</w:t>
+      </w:r>
+      <w:r>
+        <w:t xml:space="preserve"> til </w:t>
+      </w:r>
+      <w:r>
+        <w:rPr>
+          <w:i/>
+        </w:rPr>
+        <w:t>logic facade</w:t>
+      </w:r>
+      <w:r>
+        <w:t xml:space="preserve"> med</w:t>
+      </w:r>
+      <w:r>
+        <w:t>mindre</w:t>
+      </w:r>
+      <w:r>
+        <w:t>,</w:t>
+      </w:r>
+      <w:r>
+        <w:t xml:space="preserve"> at emailen ikke findes i systemet, så vil der</w:t>
+      </w:r>
+      <w:r>
+        <w:t xml:space="preserve"> nemlig</w:t>
+      </w:r>
+      <w:r>
+        <w:t xml:space="preserve"> blive kastet en ’LoginException’ fra </w:t>
+      </w:r>
+      <w:r>
+        <w:rPr>
+          <w:i/>
+        </w:rPr>
+        <w:t>user mapper</w:t>
+      </w:r>
+      <w:r>
+        <w:t xml:space="preserve">. Når </w:t>
+      </w:r>
+      <w:r>
+        <w:rPr>
+          <w:i/>
+        </w:rPr>
+        <w:t>logic facade</w:t>
+      </w:r>
+      <w:r>
+        <w:t xml:space="preserve"> har indhentet</w:t>
+      </w:r>
+      <w:r>
+        <w:t xml:space="preserve"> sa</w:t>
+      </w:r>
+      <w:r>
+        <w:t>lt værdien, vil den derefter gå</w:t>
+      </w:r>
+      <w:r>
+        <w:t xml:space="preserve"> igang med</w:t>
+      </w:r>
+      <w:r>
+        <w:t>,</w:t>
+      </w:r>
+      <w:r>
+        <w:t xml:space="preserve"> at hashe det givne </w:t>
+      </w:r>
       <w:r>
         <w:lastRenderedPageBreak/>
-        <w:t>Undlad argumenter til metoderne</w:t>
-      </w:r>
-    </w:p>
-    <w:p>
-      <w:pPr>
-        <w:spacing w:line="360" w:lineRule="auto"/>
-        <w:jc w:val="both"/>
-      </w:pPr>
-      <w:r>
-        <w:t>I forklaringen til diagrammet skal du særligt lægge vægt at beskrive hvilke grene af if-sætninger der er brugt i de enkelte metoder.</w:t>
+        <w:t>password, sammen med salt værdien.</w:t>
+      </w:r>
+      <w:r>
+        <w:t xml:space="preserve"> Dette sker i et kald til </w:t>
+      </w:r>
+      <w:r>
+        <w:rPr>
+          <w:i/>
+        </w:rPr>
+        <w:t>hashing</w:t>
+      </w:r>
+      <w:r>
+        <w:t>,</w:t>
+      </w:r>
+      <w:r>
+        <w:t xml:space="preserve"> som </w:t>
+      </w:r>
+      <w:r>
+        <w:t>både</w:t>
+      </w:r>
+      <w:r>
+        <w:t xml:space="preserve"> tager</w:t>
+      </w:r>
+      <w:r>
+        <w:t xml:space="preserve"> password</w:t>
+      </w:r>
+      <w:r>
+        <w:t xml:space="preserve"> og salt værdien,</w:t>
+      </w:r>
+      <w:r>
+        <w:t xml:space="preserve"> og returnere</w:t>
+      </w:r>
+      <w:r>
+        <w:t>r det hashede password</w:t>
+      </w:r>
+      <w:r>
+        <w:t>. Systemet har nu de nødvendige oplysninger</w:t>
+      </w:r>
+      <w:r>
+        <w:t xml:space="preserve"> til</w:t>
+      </w:r>
+      <w:r>
+        <w:t>,</w:t>
+      </w:r>
+      <w:r>
+        <w:t xml:space="preserve"> at kunne tjekke</w:t>
+      </w:r>
+      <w:r>
+        <w:t>,</w:t>
+      </w:r>
+      <w:r>
+        <w:t xml:space="preserve"> om personen har indtastet det korrekte password</w:t>
+      </w:r>
+      <w:r>
+        <w:t xml:space="preserve">. </w:t>
+      </w:r>
+      <w:r>
+        <w:rPr>
+          <w:i/>
+        </w:rPr>
+        <w:t>L</w:t>
+      </w:r>
+      <w:r>
+        <w:rPr>
+          <w:i/>
+        </w:rPr>
+        <w:t>ogic</w:t>
+      </w:r>
+      <w:r>
+        <w:rPr>
+          <w:i/>
+        </w:rPr>
+        <w:t xml:space="preserve"> facade</w:t>
+      </w:r>
+      <w:r>
+        <w:t xml:space="preserve"> vil nu sende bud efter </w:t>
+      </w:r>
+      <w:r>
+        <w:rPr>
+          <w:i/>
+        </w:rPr>
+        <w:t>database facade</w:t>
+      </w:r>
+      <w:r>
+        <w:t>, som derefter</w:t>
+      </w:r>
+      <w:r>
+        <w:t xml:space="preserve"> </w:t>
+      </w:r>
+      <w:r>
+        <w:t>kalde</w:t>
+      </w:r>
+      <w:r>
+        <w:t>r</w:t>
+      </w:r>
+      <w:r>
+        <w:t xml:space="preserve"> på </w:t>
+      </w:r>
+      <w:r>
+        <w:rPr>
+          <w:i/>
+        </w:rPr>
+        <w:t>user mapper</w:t>
+      </w:r>
+      <w:r>
+        <w:rPr>
+          <w:i/>
+        </w:rPr>
+        <w:t>,</w:t>
+      </w:r>
+      <w:r>
+        <w:t xml:space="preserve"> som så</w:t>
+      </w:r>
+      <w:r>
+        <w:rPr>
+          <w:i/>
+        </w:rPr>
+        <w:t xml:space="preserve"> </w:t>
+      </w:r>
+      <w:r>
+        <w:t>vil tjekke</w:t>
+      </w:r>
+      <w:r>
+        <w:t xml:space="preserve"> </w:t>
+      </w:r>
+      <w:r>
+        <w:t>om</w:t>
+      </w:r>
+      <w:r>
+        <w:t xml:space="preserve"> emailen og det </w:t>
+      </w:r>
+      <w:r>
+        <w:t>hashede password er et</w:t>
+      </w:r>
+      <w:r>
+        <w:t xml:space="preserve"> match</w:t>
+      </w:r>
+      <w:r>
+        <w:t xml:space="preserve"> i </w:t>
+      </w:r>
+      <w:r>
+        <w:rPr>
+          <w:i/>
+        </w:rPr>
+        <w:t>database</w:t>
+      </w:r>
+      <w:r>
+        <w:t xml:space="preserve">. </w:t>
+      </w:r>
+      <w:r>
+        <w:t xml:space="preserve">I tilfælde af </w:t>
+      </w:r>
+      <w:r>
+        <w:t xml:space="preserve">de passer sammen </w:t>
+      </w:r>
+      <w:r>
+        <w:t>vil id´et</w:t>
+      </w:r>
+      <w:r>
+        <w:t xml:space="preserve"> </w:t>
+      </w:r>
+      <w:r>
+        <w:t xml:space="preserve">blive hentet </w:t>
+      </w:r>
+      <w:r>
+        <w:t xml:space="preserve">fra </w:t>
+      </w:r>
+      <w:r>
+        <w:rPr>
+          <w:i/>
+        </w:rPr>
+        <w:t>database</w:t>
+      </w:r>
+      <w:r>
+        <w:t xml:space="preserve"> og sendt </w:t>
+      </w:r>
+      <w:r>
+        <w:t>retur</w:t>
+      </w:r>
+      <w:r>
+        <w:t xml:space="preserve"> til </w:t>
+      </w:r>
+      <w:r>
+        <w:rPr>
+          <w:i/>
+        </w:rPr>
+        <w:t>login command</w:t>
+      </w:r>
+      <w:r>
+        <w:t>, men hvis de</w:t>
+      </w:r>
+      <w:r>
+        <w:t xml:space="preserve"> derimod</w:t>
+      </w:r>
+      <w:r>
+        <w:t xml:space="preserve"> ikke passer sammen</w:t>
+      </w:r>
+      <w:r>
+        <w:t>,</w:t>
+      </w:r>
+      <w:r>
+        <w:t xml:space="preserve"> vil der blive kastet</w:t>
+      </w:r>
+      <w:r>
+        <w:t xml:space="preserve"> en ’LoginException’</w:t>
+      </w:r>
+      <w:r>
+        <w:t xml:space="preserve">. </w:t>
+      </w:r>
+      <w:r>
+        <w:t xml:space="preserve">Hvis systemet henter en valid bruger, skal </w:t>
+      </w:r>
+      <w:r>
+        <w:t>systemet dernæst identific</w:t>
+      </w:r>
+      <w:r>
+        <w:t>ere, om det er en</w:t>
+      </w:r>
+      <w:r>
+        <w:t xml:space="preserve"> </w:t>
+      </w:r>
+      <w:r>
+        <w:t xml:space="preserve">bruger eller en medarbejder, der har logget ind. </w:t>
+      </w:r>
+    </w:p>
+    <w:p>
+      <w:r>
+        <w:t xml:space="preserve">Hvis det </w:t>
+      </w:r>
+      <w:r>
+        <w:t>hentede id</w:t>
+      </w:r>
+      <w:r>
+        <w:t xml:space="preserve"> ikke matcher en bruger</w:t>
+      </w:r>
+      <w:r>
+        <w:t>,</w:t>
+      </w:r>
+      <w:r>
+        <w:t xml:space="preserve"> vil der blive</w:t>
+      </w:r>
+      <w:r>
+        <w:t xml:space="preserve"> </w:t>
+      </w:r>
+      <w:r>
+        <w:t>kastet en ’LoginException’</w:t>
+      </w:r>
+      <w:r>
+        <w:t>.</w:t>
+      </w:r>
+      <w:r>
+        <w:t xml:space="preserve"> </w:t>
+      </w:r>
+      <w:r>
+        <w:t>Ved hjælp af en</w:t>
+      </w:r>
+      <w:r>
+        <w:t xml:space="preserve"> </w:t>
+      </w:r>
+      <w:r>
+        <w:t>’try-catch block’</w:t>
+      </w:r>
+      <w:r>
+        <w:t xml:space="preserve"> kan systemet identificere, om det er en bruger eller en medarbejder, som skal hentes. </w:t>
+      </w:r>
+      <w:r>
+        <w:t>Det vil sige, at h</w:t>
+      </w:r>
+      <w:r>
+        <w:t>vis systemet</w:t>
+      </w:r>
+      <w:r>
+        <w:t xml:space="preserve"> </w:t>
+      </w:r>
+      <w:r>
+        <w:t xml:space="preserve">fejler i </w:t>
+      </w:r>
+      <w:r>
+        <w:t>at</w:t>
+      </w:r>
+      <w:r>
+        <w:t xml:space="preserve"> </w:t>
+      </w:r>
+      <w:r>
+        <w:t>hente</w:t>
+      </w:r>
+      <w:r>
+        <w:t xml:space="preserve"> en bruger</w:t>
+      </w:r>
+      <w:r>
+        <w:t xml:space="preserve">, </w:t>
+      </w:r>
+      <w:r>
+        <w:t>er</w:t>
+      </w:r>
+      <w:r>
+        <w:t xml:space="preserve"> </w:t>
+      </w:r>
+      <w:r>
+        <w:t>det</w:t>
+      </w:r>
+      <w:r>
+        <w:t xml:space="preserve"> fordi, at </w:t>
+      </w:r>
+      <w:r>
+        <w:t>en medarbejder</w:t>
+      </w:r>
+      <w:r>
+        <w:t xml:space="preserve"> </w:t>
+      </w:r>
+      <w:r>
+        <w:t>forsøger at</w:t>
+      </w:r>
+      <w:r>
+        <w:t xml:space="preserve"> </w:t>
+      </w:r>
+      <w:r>
+        <w:t>logge</w:t>
+      </w:r>
+      <w:r>
+        <w:t xml:space="preserve"> ind.</w:t>
+      </w:r>
+      <w:r>
+        <w:t xml:space="preserve"> </w:t>
+      </w:r>
+      <w:r>
+        <w:t>Dette for</w:t>
+      </w:r>
+      <w:r>
+        <w:t>e</w:t>
+      </w:r>
+      <w:r>
+        <w:t xml:space="preserve">går således at, </w:t>
+      </w:r>
+      <w:r>
+        <w:rPr>
+          <w:i/>
+        </w:rPr>
+        <w:t>login command</w:t>
+      </w:r>
+      <w:r>
+        <w:t xml:space="preserve"> </w:t>
+      </w:r>
+      <w:r>
+        <w:t>går</w:t>
+      </w:r>
+      <w:r>
+        <w:t xml:space="preserve"> i </w:t>
+      </w:r>
+      <w:r>
+        <w:rPr>
+          <w:i/>
+        </w:rPr>
+        <w:t>database</w:t>
+      </w:r>
+      <w:r>
+        <w:t xml:space="preserve"> gennem </w:t>
+      </w:r>
+      <w:r>
+        <w:rPr>
+          <w:i/>
+        </w:rPr>
+        <w:t>logic facade</w:t>
+      </w:r>
+      <w:r>
+        <w:t xml:space="preserve"> og videre til</w:t>
+      </w:r>
+      <w:r>
+        <w:t xml:space="preserve"> </w:t>
+      </w:r>
+      <w:r>
+        <w:rPr>
+          <w:i/>
+        </w:rPr>
+        <w:t>database facade</w:t>
+      </w:r>
+      <w:r>
+        <w:t xml:space="preserve"> som derefter gør brug af</w:t>
+      </w:r>
+      <w:r>
+        <w:t xml:space="preserve"> </w:t>
+      </w:r>
+      <w:r>
+        <w:rPr>
+          <w:i/>
+        </w:rPr>
+        <w:t>customer mapper</w:t>
+      </w:r>
+      <w:r>
+        <w:t>, der så</w:t>
+      </w:r>
+      <w:r>
+        <w:t xml:space="preserve"> tjekker i </w:t>
+      </w:r>
+      <w:r>
+        <w:rPr>
+          <w:i/>
+        </w:rPr>
+        <w:t>database</w:t>
+      </w:r>
+      <w:r>
+        <w:t>,</w:t>
+      </w:r>
+      <w:r>
+        <w:t xml:space="preserve"> om</w:t>
+      </w:r>
+      <w:r>
+        <w:t xml:space="preserve"> der findes en bruger med det</w:t>
+      </w:r>
+      <w:r>
+        <w:t xml:space="preserve"> </w:t>
+      </w:r>
+      <w:r>
+        <w:t>hentede</w:t>
+      </w:r>
+      <w:r>
+        <w:t xml:space="preserve"> ’userID’</w:t>
+      </w:r>
+      <w:r>
+        <w:t>. H</w:t>
+      </w:r>
+      <w:r>
+        <w:t>vis dette er tilfældet, vil denne bruger (customer)</w:t>
+      </w:r>
+      <w:r>
+        <w:t xml:space="preserve"> blive returneret</w:t>
+      </w:r>
+      <w:r>
+        <w:t xml:space="preserve"> til </w:t>
+      </w:r>
+      <w:r>
+        <w:rPr>
+          <w:i/>
+        </w:rPr>
+        <w:t>login command</w:t>
+      </w:r>
+      <w:r>
+        <w:t xml:space="preserve">, </w:t>
+      </w:r>
+      <w:r>
+        <w:t>men hvis det ikke er tilfældet</w:t>
+      </w:r>
+      <w:r>
+        <w:t>,</w:t>
+      </w:r>
+      <w:r>
+        <w:t xml:space="preserve"> skal systemet indhente en medarbejder fra </w:t>
+      </w:r>
+      <w:r>
+        <w:rPr>
+          <w:i/>
+        </w:rPr>
+        <w:t>database</w:t>
+      </w:r>
+      <w:r>
+        <w:t xml:space="preserve">. </w:t>
+      </w:r>
+      <w:r>
+        <w:t>Systemet indhenter medarbejder</w:t>
+      </w:r>
+      <w:r>
+        <w:t>en</w:t>
+      </w:r>
+      <w:r>
+        <w:t xml:space="preserve"> ved, at </w:t>
+      </w:r>
+      <w:r>
+        <w:rPr>
+          <w:i/>
+        </w:rPr>
+        <w:t>login command</w:t>
+      </w:r>
+      <w:r>
+        <w:t xml:space="preserve"> kalder</w:t>
+      </w:r>
+      <w:r>
+        <w:t xml:space="preserve"> til </w:t>
+      </w:r>
+      <w:r>
+        <w:rPr>
+          <w:i/>
+        </w:rPr>
+        <w:t>logic facade</w:t>
+      </w:r>
+      <w:r>
+        <w:t xml:space="preserve">, </w:t>
+      </w:r>
+      <w:r>
+        <w:t>som dernæst kalder</w:t>
+      </w:r>
+      <w:r>
+        <w:t xml:space="preserve"> til</w:t>
+      </w:r>
+      <w:r>
+        <w:t xml:space="preserve"> </w:t>
+      </w:r>
+      <w:r>
+        <w:rPr>
+          <w:i/>
+        </w:rPr>
+        <w:t>database facade</w:t>
+      </w:r>
+      <w:r>
+        <w:t>, der</w:t>
+      </w:r>
+      <w:r>
+        <w:t xml:space="preserve"> til forskel fra</w:t>
+      </w:r>
+      <w:r>
+        <w:t xml:space="preserve"> indhentning</w:t>
+      </w:r>
+      <w:r>
+        <w:t>en</w:t>
+      </w:r>
+      <w:r>
+        <w:t xml:space="preserve"> af</w:t>
+      </w:r>
+      <w:r>
+        <w:t xml:space="preserve"> bruger, gør</w:t>
+      </w:r>
+      <w:r>
+        <w:t>e</w:t>
+      </w:r>
+      <w:r>
+        <w:t xml:space="preserve"> brug af </w:t>
+      </w:r>
+      <w:r>
+        <w:rPr>
+          <w:i/>
+        </w:rPr>
+        <w:t>employee mapper</w:t>
+      </w:r>
+      <w:r>
+        <w:t xml:space="preserve">. </w:t>
+      </w:r>
+      <w:r>
+        <w:t xml:space="preserve">Her tjekkes </w:t>
+      </w:r>
+      <w:r>
+        <w:t xml:space="preserve"> </w:t>
+      </w:r>
+      <w:r>
+        <w:t xml:space="preserve">der i </w:t>
+      </w:r>
+      <w:r>
+        <w:rPr>
+          <w:i/>
+        </w:rPr>
+        <w:t>database</w:t>
+      </w:r>
+      <w:r>
+        <w:t xml:space="preserve"> </w:t>
+      </w:r>
+      <w:r>
+        <w:t xml:space="preserve">for at finde </w:t>
+      </w:r>
+      <w:r>
+        <w:t xml:space="preserve">netop </w:t>
+      </w:r>
+      <w:r>
+        <w:t>de</w:t>
+      </w:r>
+      <w:r>
+        <w:t>n medarbejder</w:t>
+      </w:r>
+      <w:r>
+        <w:t>, som har det korrekte ’userID’, d</w:t>
+      </w:r>
+      <w:r>
+        <w:t>erefter returnere</w:t>
+      </w:r>
+      <w:r>
+        <w:t>s</w:t>
+      </w:r>
+      <w:r>
+        <w:t xml:space="preserve"> medarbejder</w:t>
+      </w:r>
+      <w:r>
+        <w:t>en</w:t>
+      </w:r>
+      <w:r>
+        <w:t xml:space="preserve"> </w:t>
+      </w:r>
+      <w:r>
+        <w:t>(employee)</w:t>
+      </w:r>
+      <w:r>
+        <w:t xml:space="preserve"> </w:t>
+      </w:r>
+      <w:r>
+        <w:t xml:space="preserve">til </w:t>
+      </w:r>
+      <w:r>
+        <w:rPr>
+          <w:i/>
+        </w:rPr>
+        <w:t>login command</w:t>
+      </w:r>
+      <w:r>
+        <w:t xml:space="preserve">. Når </w:t>
+      </w:r>
+      <w:r>
+        <w:rPr>
+          <w:i/>
+        </w:rPr>
+        <w:t>login command</w:t>
+      </w:r>
+      <w:r>
+        <w:t xml:space="preserve"> har</w:t>
+      </w:r>
+      <w:r>
+        <w:t xml:space="preserve"> fået fat i</w:t>
+      </w:r>
+      <w:r>
+        <w:t xml:space="preserve"> den korrekte </w:t>
+      </w:r>
+      <w:r>
+        <w:t>bruger eller medarbej</w:t>
+      </w:r>
+      <w:r>
+        <w:t xml:space="preserve">der, vil dataen </w:t>
+      </w:r>
+      <w:r>
+        <w:t>blive gemt i sessionen</w:t>
+      </w:r>
+      <w:r>
+        <w:t>,</w:t>
+      </w:r>
+      <w:r>
+        <w:t xml:space="preserve"> og</w:t>
+      </w:r>
+      <w:r>
+        <w:t xml:space="preserve"> personen </w:t>
+      </w:r>
+      <w:r>
+        <w:t>vil nu være</w:t>
+      </w:r>
+      <w:r>
+        <w:t xml:space="preserve"> </w:t>
+      </w:r>
+      <w:r>
+        <w:t>logget ind i systemet.</w:t>
       </w:r>
     </w:p>
     <w:p>
@@ -5857,6 +6677,7 @@
     </w:p>
     <w:p>
       <w:r>
+        <w:lastRenderedPageBreak/>
         <w:t>Det kommer til at virke særligt overbevisende hvis den kode man vælger ud indgår som led i et af sekvensdiagrammerne.</w:t>
       </w:r>
     </w:p>
@@ -5937,7 +6758,6 @@
         </w:numPr>
       </w:pPr>
       <w:r>
-        <w:lastRenderedPageBreak/>
         <w:t>Man har fundet en fejl “i sidste øjeblik”, men har ikke haft tid til at rette det. - F.eks. at man har brugt session forkert sådan at man på en af siderne kan komme ind uden at være logget in.</w:t>
       </w:r>
     </w:p>
@@ -5978,8 +6798,8 @@
     <w:p>
       <w:r>
         <w:pict w14:anchorId="1E9B7ADC">
-          <v:shape id="_x0000_i1030" type="#_x0000_t75" style="width:481.45pt;height:239.1pt">
-            <v:imagedata r:id="rId23" o:title="UnitTest"/>
+          <v:shape id="_x0000_i1031" type="#_x0000_t75" style="width:481.5pt;height:239.25pt">
+            <v:imagedata r:id="rId24" o:title="UnitTest"/>
           </v:shape>
         </w:pict>
       </w:r>
@@ -6036,6 +6856,7 @@
       </w:pPr>
       <w:bookmarkStart w:id="23" w:name="_Toc532741404"/>
       <w:r>
+        <w:lastRenderedPageBreak/>
         <w:t>Process</w:t>
       </w:r>
       <w:bookmarkEnd w:id="23"/>
@@ -6126,7 +6947,6 @@
       </w:pPr>
       <w:bookmarkStart w:id="25" w:name="_Toc532741406"/>
       <w:r>
-        <w:lastRenderedPageBreak/>
         <w:t>Arbejdsprocessen reflekteret</w:t>
       </w:r>
       <w:bookmarkEnd w:id="25"/>
@@ -6237,12 +7057,12 @@
       <w:bookmarkEnd w:id="26"/>
     </w:p>
     <w:sectPr>
-      <w:headerReference w:type="even" r:id="rId24"/>
-      <w:headerReference w:type="default" r:id="rId25"/>
-      <w:footerReference w:type="even" r:id="rId26"/>
-      <w:footerReference w:type="default" r:id="rId27"/>
-      <w:headerReference w:type="first" r:id="rId28"/>
-      <w:footerReference w:type="first" r:id="rId29"/>
+      <w:headerReference w:type="even" r:id="rId25"/>
+      <w:headerReference w:type="default" r:id="rId26"/>
+      <w:footerReference w:type="even" r:id="rId27"/>
+      <w:footerReference w:type="default" r:id="rId28"/>
+      <w:headerReference w:type="first" r:id="rId29"/>
+      <w:footerReference w:type="first" r:id="rId30"/>
       <w:pgSz w:w="11906" w:h="16838"/>
       <w:pgMar w:top="1701" w:right="1134" w:bottom="1701" w:left="1134" w:header="708" w:footer="708" w:gutter="0"/>
       <w:pgNumType w:start="0"/>
@@ -6299,7 +7119,6 @@
         <w:docPartUnique/>
       </w:docPartObj>
     </w:sdtPr>
-    <w:sdtEndPr/>
     <w:sdtContent>
       <w:sdt>
         <w:sdtPr>
@@ -6309,7 +7128,6 @@
             <w:docPartUnique/>
           </w:docPartObj>
         </w:sdtPr>
-        <w:sdtEndPr/>
         <w:sdtContent>
           <w:p>
             <w:pPr>
@@ -6349,7 +7167,7 @@
                 <w:bCs/>
                 <w:noProof/>
               </w:rPr>
-              <w:t>10</w:t>
+              <w:t>15</w:t>
             </w:r>
             <w:r>
               <w:rPr>
@@ -6392,7 +7210,7 @@
                 <w:bCs/>
                 <w:noProof/>
               </w:rPr>
-              <w:t>14</w:t>
+              <w:t>15</w:t>
             </w:r>
             <w:r>
               <w:rPr>
@@ -6499,14 +7317,7 @@
       <w:rPr>
         <w:lang w:val="en-US"/>
       </w:rPr>
-      <w:t xml:space="preserve"> J. Christian </w:t>
-    </w:r>
-    <w:proofErr w:type="spellStart"/>
-    <w:r>
-      <w:rPr>
-        <w:lang w:val="en-US"/>
-      </w:rPr>
-      <w:t>R</w:t>
+      <w:t xml:space="preserve"> J. Christian R</w:t>
     </w:r>
     <w:r>
       <w:rPr>
@@ -6514,7 +7325,6 @@
       </w:rPr>
       <w:t>yge</w:t>
     </w:r>
-    <w:proofErr w:type="spellEnd"/>
   </w:p>
   <w:p>
     <w:pPr>
@@ -10608,7 +11418,7 @@
 </file>
 
 <file path=customXml/itemProps2.xml><?xml version="1.0" encoding="utf-8"?>
-<ds:datastoreItem xmlns:ds="http://schemas.openxmlformats.org/officeDocument/2006/customXml" ds:itemID="{1212A155-6AAA-45C7-9434-1ECB05B9D59B}">
+<ds:datastoreItem xmlns:ds="http://schemas.openxmlformats.org/officeDocument/2006/customXml" ds:itemID="{A3406FED-3DA0-4D49-97FC-25B46401F8A8}">
   <ds:schemaRefs>
     <ds:schemaRef ds:uri="http://schemas.openxmlformats.org/officeDocument/2006/bibliography"/>
   </ds:schemaRefs>

</xml_diff>

<commit_message>
Updated Rapport: Navigation diagram
</commit_message>
<xml_diff>
--- a/Rapport/Fog-Rapport.docx
+++ b/Rapport/Fog-Rapport.docx
@@ -1,6 +1,6 @@
 
 <file path=word/document.xml><?xml version="1.0" encoding="utf-8"?>
-<w:document xmlns:wpc="http://schemas.microsoft.com/office/word/2010/wordprocessingCanvas" xmlns:cx="http://schemas.microsoft.com/office/drawing/2014/chartex" xmlns:cx1="http://schemas.microsoft.com/office/drawing/2015/9/8/chartex" xmlns:cx2="http://schemas.microsoft.com/office/drawing/2015/10/21/chartex" xmlns:cx3="http://schemas.microsoft.com/office/drawing/2016/5/9/chartex" xmlns:cx4="http://schemas.microsoft.com/office/drawing/2016/5/10/chartex" xmlns:cx5="http://schemas.microsoft.com/office/drawing/2016/5/11/chartex" xmlns:cx6="http://schemas.microsoft.com/office/drawing/2016/5/12/chartex" xmlns:cx7="http://schemas.microsoft.com/office/drawing/2016/5/13/chartex" xmlns:cx8="http://schemas.microsoft.com/office/drawing/2016/5/14/chartex" xmlns:mc="http://schemas.openxmlformats.org/markup-compatibility/2006" xmlns:aink="http://schemas.microsoft.com/office/drawing/2016/ink" xmlns:am3d="http://schemas.microsoft.com/office/drawing/2017/model3d" xmlns:o="urn:schemas-microsoft-com:office:office" xmlns:r="http://schemas.openxmlformats.org/officeDocument/2006/relationships" xmlns:m="http://schemas.openxmlformats.org/officeDocument/2006/math" xmlns:v="urn:schemas-microsoft-com:vml" xmlns:wp14="http://schemas.microsoft.com/office/word/2010/wordprocessingDrawing" xmlns:wp="http://schemas.openxmlformats.org/drawingml/2006/wordprocessingDrawing" xmlns:w10="urn:schemas-microsoft-com:office:word" xmlns:w="http://schemas.openxmlformats.org/wordprocessingml/2006/main" xmlns:w14="http://schemas.microsoft.com/office/word/2010/wordml" xmlns:w15="http://schemas.microsoft.com/office/word/2012/wordml" xmlns:w16cid="http://schemas.microsoft.com/office/word/2016/wordml/cid" xmlns:w16se="http://schemas.microsoft.com/office/word/2015/wordml/symex" xmlns:wpg="http://schemas.microsoft.com/office/word/2010/wordprocessingGroup" xmlns:wpi="http://schemas.microsoft.com/office/word/2010/wordprocessingInk" xmlns:wne="http://schemas.microsoft.com/office/word/2006/wordml" xmlns:wps="http://schemas.microsoft.com/office/word/2010/wordprocessingShape" mc:Ignorable="w14 w15 w16se w16cid wp14">
+<w:document xmlns:wpc="http://schemas.microsoft.com/office/word/2010/wordprocessingCanvas" xmlns:mc="http://schemas.openxmlformats.org/markup-compatibility/2006" xmlns:o="urn:schemas-microsoft-com:office:office" xmlns:r="http://schemas.openxmlformats.org/officeDocument/2006/relationships" xmlns:m="http://schemas.openxmlformats.org/officeDocument/2006/math" xmlns:v="urn:schemas-microsoft-com:vml" xmlns:wp14="http://schemas.microsoft.com/office/word/2010/wordprocessingDrawing" xmlns:wp="http://schemas.openxmlformats.org/drawingml/2006/wordprocessingDrawing" xmlns:w10="urn:schemas-microsoft-com:office:word" xmlns:w="http://schemas.openxmlformats.org/wordprocessingml/2006/main" xmlns:w14="http://schemas.microsoft.com/office/word/2010/wordml" xmlns:w15="http://schemas.microsoft.com/office/word/2012/wordml" xmlns:wpg="http://schemas.microsoft.com/office/word/2010/wordprocessingGroup" xmlns:wpi="http://schemas.microsoft.com/office/word/2010/wordprocessingInk" xmlns:wne="http://schemas.microsoft.com/office/word/2006/wordml" xmlns:wps="http://schemas.microsoft.com/office/word/2010/wordprocessingShape" mc:Ignorable="w14 w15 wp14">
   <w:body>
     <w:bookmarkStart w:id="0" w:name="_Hlk532851687" w:displacedByCustomXml="next"/>
     <w:bookmarkEnd w:id="0" w:displacedByCustomXml="next"/>
@@ -15,7 +15,6 @@
           <w:docPartUnique/>
         </w:docPartObj>
       </w:sdtPr>
-      <w:sdtEndPr/>
       <w:sdtContent>
         <w:p/>
         <w:p>
@@ -82,7 +81,7 @@
                             <w:txbxContent>
                               <w:p>
                                 <w:pPr>
-                                  <w:pStyle w:val="Ingenafstand"/>
+                                  <w:pStyle w:val="NoSpacing"/>
                                   <w:spacing w:before="40" w:after="40"/>
                                   <w:jc w:val="center"/>
                                   <w:rPr>
@@ -154,7 +153,7 @@
                               </w:p>
                               <w:p>
                                 <w:pPr>
-                                  <w:pStyle w:val="Ingenafstand"/>
+                                  <w:pStyle w:val="NoSpacing"/>
                                   <w:spacing w:before="40" w:after="40"/>
                                   <w:jc w:val="center"/>
                                   <w:rPr>
@@ -209,7 +208,7 @@
                               </w:p>
                               <w:p>
                                 <w:pPr>
-                                  <w:pStyle w:val="Ingenafstand"/>
+                                  <w:pStyle w:val="NoSpacing"/>
                                   <w:spacing w:before="40" w:after="40"/>
                                   <w:jc w:val="center"/>
                                   <w:rPr>
@@ -248,7 +247,7 @@
                               </w:p>
                               <w:p>
                                 <w:pPr>
-                                  <w:pStyle w:val="Ingenafstand"/>
+                                  <w:pStyle w:val="NoSpacing"/>
                                   <w:spacing w:before="40" w:after="40"/>
                                   <w:jc w:val="center"/>
                                   <w:rPr>
@@ -316,7 +315,7 @@
                       <w:txbxContent>
                         <w:p>
                           <w:pPr>
-                            <w:pStyle w:val="Ingenafstand"/>
+                            <w:pStyle w:val="NoSpacing"/>
                             <w:spacing w:before="40" w:after="40"/>
                             <w:jc w:val="center"/>
                             <w:rPr>
@@ -388,7 +387,7 @@
                         </w:p>
                         <w:p>
                           <w:pPr>
-                            <w:pStyle w:val="Ingenafstand"/>
+                            <w:pStyle w:val="NoSpacing"/>
                             <w:spacing w:before="40" w:after="40"/>
                             <w:jc w:val="center"/>
                             <w:rPr>
@@ -443,7 +442,7 @@
                         </w:p>
                         <w:p>
                           <w:pPr>
-                            <w:pStyle w:val="Ingenafstand"/>
+                            <w:pStyle w:val="NoSpacing"/>
                             <w:spacing w:before="40" w:after="40"/>
                             <w:jc w:val="center"/>
                             <w:rPr>
@@ -482,7 +481,7 @@
                         </w:p>
                         <w:p>
                           <w:pPr>
-                            <w:pStyle w:val="Ingenafstand"/>
+                            <w:pStyle w:val="NoSpacing"/>
                             <w:spacing w:before="40" w:after="40"/>
                             <w:jc w:val="center"/>
                             <w:rPr>
@@ -705,7 +704,6 @@
                                       <w:dataBinding w:prefixMappings="xmlns:ns0='http://purl.org/dc/elements/1.1/' xmlns:ns1='http://schemas.openxmlformats.org/package/2006/metadata/core-properties' " w:xpath="/ns1:coreProperties[1]/ns0:title[1]" w:storeItemID="{6C3C8BC8-F283-45AE-878A-BAB7291924A1}"/>
                                       <w:text/>
                                     </w:sdtPr>
-                                    <w:sdtEndPr/>
                                     <w:sdtContent>
                                       <w:r>
                                         <w:rPr>
@@ -864,7 +862,7 @@
                 <w:pict>
                   <v:group w14:anchorId="7AAAE4ED" id="Group 125" o:spid="_x0000_s1027" style="position:absolute;margin-left:0;margin-top:0;width:540pt;height:556.55pt;z-index:-251657216;mso-width-percent:1154;mso-height-percent:670;mso-top-percent:45;mso-position-horizontal:center;mso-position-horizontal-relative:margin;mso-position-vertical-relative:page;mso-width-percent:1154;mso-height-percent:670;mso-top-percent:45;mso-width-relative:margin" coordsize="55613,54044" o:gfxdata="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">
                     <o:lock v:ext="edit" aspectratio="t"/>
-                    <v:shape id="Freeform 10" o:spid="_x0000_s1028" style="position:absolute;width:55575;height:54044;visibility:visible;mso-wrap-style:square;v-text-anchor:bottom" coordsize="720,700" o:spt="100" o:gfxdata="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" adj="-11796480,,5400" path="m,c,644,,644,,644v23,6,62,14,113,21c250,685,476,700,720,644v,-27,,-27,,-27c720,,720,,720,,,,,,,e" fillcolor="#4d5f78 [2994]" stroked="f">
+                    <v:shape id="Freeform 10" o:spid="_x0000_s1028" style="position:absolute;width:55575;height:54044;visibility:visible;mso-wrap-style:square;v-text-anchor:bottom" coordsize="720,700" o:spt="100" o:gfxdata="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" adj="-11796480,,5400" path="m,c,644,,644,,644v23,6,62,14,113,21c250,685,476,700,720,644v,-27,,-27,,-27c720,,720,,720,,,,,,,e" fillcolor="#4d5f78 [2994]" stroked="f">
                       <v:fill color2="#2a3442 [2018]" rotate="t" colors="0 #5d6d85;.5 #485972;1 #334258" focus="100%" type="gradient">
                         <o:fill v:ext="view" type="gradientUnscaled"/>
                       </v:fill>
@@ -895,7 +893,6 @@
                                 <w:dataBinding w:prefixMappings="xmlns:ns0='http://purl.org/dc/elements/1.1/' xmlns:ns1='http://schemas.openxmlformats.org/package/2006/metadata/core-properties' " w:xpath="/ns1:coreProperties[1]/ns0:title[1]" w:storeItemID="{6C3C8BC8-F283-45AE-878A-BAB7291924A1}"/>
                                 <w:text/>
                               </w:sdtPr>
-                              <w:sdtEndPr/>
                               <w:sdtContent>
                                 <w:r>
                                   <w:rPr>
@@ -929,7 +926,7 @@
                         </w:txbxContent>
                       </v:textbox>
                     </v:shape>
-                    <v:shape id="Freeform 11" o:spid="_x0000_s1029" style="position:absolute;left:8763;top:47697;width:46850;height:5099;visibility:visible;mso-wrap-style:square;v-text-anchor:bottom" coordsize="607,66" o:gfxdata="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" path="m607,c450,44,300,57,176,57,109,57,49,53,,48,66,58,152,66,251,66,358,66,480,56,607,27,607,,607,,607,e" fillcolor="white [3212]" stroked="f">
+                    <v:shape id="Freeform 11" o:spid="_x0000_s1029" style="position:absolute;left:8763;top:47697;width:46850;height:5099;visibility:visible;mso-wrap-style:square;v-text-anchor:bottom" coordsize="607,66" o:gfxdata="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" path="m607,c450,44,300,57,176,57,109,57,49,53,,48,66,58,152,66,251,66,358,66,480,56,607,27,607,,607,,607,e" fillcolor="white [3212]" stroked="f">
                       <v:fill opacity="19789f"/>
                       <v:path arrowok="t" o:connecttype="custom" o:connectlocs="4685030,0;1358427,440373;0,370840;1937302,509905;4685030,208598;4685030,0" o:connectangles="0,0,0,0,0,0"/>
                     </v:shape>
@@ -1010,7 +1007,7 @@
                             <w:txbxContent>
                               <w:p>
                                 <w:pPr>
-                                  <w:pStyle w:val="Ingenafstand"/>
+                                  <w:pStyle w:val="NoSpacing"/>
                                   <w:jc w:val="right"/>
                                   <w:rPr>
                                     <w:color w:val="FFFFFF" w:themeColor="background1"/>
@@ -1044,7 +1041,6 @@
                                       <w:calendar w:val="gregorian"/>
                                     </w:date>
                                   </w:sdtPr>
-                                  <w:sdtEndPr/>
                                   <w:sdtContent>
                                     <w:r>
                                       <w:rPr>
@@ -1079,13 +1075,14 @@
               </mc:Choice>
               <mc:Fallback>
                 <w:pict>
-                  <v:rect w14:anchorId="7CCBC918" id="Rectangle 130" o:spid="_x0000_s1030" style="position:absolute;margin-left:-4.4pt;margin-top:0;width:46.8pt;height:77.75pt;z-index:251660288;visibility:visible;mso-wrap-style:square;mso-width-percent:76;mso-height-percent:98;mso-top-percent:23;mso-wrap-distance-left:9pt;mso-wrap-distance-top:0;mso-wrap-distance-right:9pt;mso-wrap-distance-bottom:0;mso-position-horizontal:right;mso-position-horizontal-relative:margin;mso-position-vertical-relative:page;mso-width-percent:76;mso-height-percent:98;mso-top-percent:23;mso-width-relative:page;mso-height-relative:page;v-text-anchor:bottom" o:gfxdata="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" fillcolor="#5b9bd5 [3204]" stroked="f" strokeweight="1pt">
+                  <v:rect w14:anchorId="7CCBC918" id="Rectangle 130" o:spid="_x0000_s1030" style="position:absolute;margin-left:-4.4pt;margin-top:0;width:46.8pt;height:77.75pt;z-index:251660288;visibility:visible;mso-wrap-style:square;mso-width-percent:76;mso-height-percent:98;mso-top-percent:23;mso-wrap-distance-left:9pt;mso-wrap-distance-top:0;mso-wrap-distance-right:9pt;mso-wrap-distance-bottom:0;mso-position-horizontal:right;mso-position-horizontal-relative:margin;mso-position-vertical-relative:page;mso-width-percent:76;mso-height-percent:98;mso-top-percent:23;mso-width-relative:page;mso-height-relative:page;v-text-anchor:bottom" o:gfxdata="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" fillcolor="#5b9bd5 [3204]" stroked="f" strokeweight="1pt">
+                    <v:path arrowok="t"/>
                     <o:lock v:ext="edit" aspectratio="t"/>
                     <v:textbox inset="3.6pt,,3.6pt">
                       <w:txbxContent>
                         <w:p>
                           <w:pPr>
-                            <w:pStyle w:val="Ingenafstand"/>
+                            <w:pStyle w:val="NoSpacing"/>
                             <w:jc w:val="right"/>
                             <w:rPr>
                               <w:color w:val="FFFFFF" w:themeColor="background1"/>
@@ -1119,7 +1116,6 @@
                                 <w:calendar w:val="gregorian"/>
                               </w:date>
                             </w:sdtPr>
-                            <w:sdtEndPr/>
                             <w:sdtContent>
                               <w:r>
                                 <w:rPr>
@@ -1175,7 +1171,7 @@
       <w:sdtContent>
         <w:p>
           <w:pPr>
-            <w:pStyle w:val="Overskrift"/>
+            <w:pStyle w:val="TOCHeading"/>
             <w:rPr>
               <w:color w:val="auto"/>
             </w:rPr>
@@ -1204,7 +1200,7 @@
         </w:p>
         <w:p>
           <w:pPr>
-            <w:pStyle w:val="Indholdsfortegnelse1"/>
+            <w:pStyle w:val="TOC1"/>
             <w:tabs>
               <w:tab w:val="right" w:leader="dot" w:pos="9628"/>
             </w:tabs>
@@ -1298,7 +1294,7 @@
         </w:p>
         <w:p>
           <w:pPr>
-            <w:pStyle w:val="Indholdsfortegnelse2"/>
+            <w:pStyle w:val="TOC2"/>
             <w:tabs>
               <w:tab w:val="right" w:leader="dot" w:pos="9628"/>
             </w:tabs>
@@ -1368,7 +1364,7 @@
         </w:p>
         <w:p>
           <w:pPr>
-            <w:pStyle w:val="Indholdsfortegnelse2"/>
+            <w:pStyle w:val="TOC2"/>
             <w:tabs>
               <w:tab w:val="right" w:leader="dot" w:pos="9628"/>
             </w:tabs>
@@ -1438,7 +1434,7 @@
         </w:p>
         <w:p>
           <w:pPr>
-            <w:pStyle w:val="Indholdsfortegnelse1"/>
+            <w:pStyle w:val="TOC1"/>
             <w:tabs>
               <w:tab w:val="right" w:leader="dot" w:pos="9628"/>
             </w:tabs>
@@ -1508,7 +1504,7 @@
         </w:p>
         <w:p>
           <w:pPr>
-            <w:pStyle w:val="Indholdsfortegnelse2"/>
+            <w:pStyle w:val="TOC2"/>
             <w:tabs>
               <w:tab w:val="right" w:leader="dot" w:pos="9628"/>
             </w:tabs>
@@ -1578,7 +1574,7 @@
         </w:p>
         <w:p>
           <w:pPr>
-            <w:pStyle w:val="Indholdsfortegnelse2"/>
+            <w:pStyle w:val="TOC2"/>
             <w:tabs>
               <w:tab w:val="right" w:leader="dot" w:pos="9628"/>
             </w:tabs>
@@ -1648,7 +1644,7 @@
         </w:p>
         <w:p>
           <w:pPr>
-            <w:pStyle w:val="Indholdsfortegnelse3"/>
+            <w:pStyle w:val="TOC3"/>
             <w:tabs>
               <w:tab w:val="right" w:leader="dot" w:pos="9628"/>
             </w:tabs>
@@ -1718,7 +1714,7 @@
         </w:p>
         <w:p>
           <w:pPr>
-            <w:pStyle w:val="Indholdsfortegnelse3"/>
+            <w:pStyle w:val="TOC3"/>
             <w:tabs>
               <w:tab w:val="right" w:leader="dot" w:pos="9628"/>
             </w:tabs>
@@ -1788,7 +1784,7 @@
         </w:p>
         <w:p>
           <w:pPr>
-            <w:pStyle w:val="Indholdsfortegnelse2"/>
+            <w:pStyle w:val="TOC2"/>
             <w:tabs>
               <w:tab w:val="right" w:leader="dot" w:pos="9628"/>
             </w:tabs>
@@ -1858,7 +1854,7 @@
         </w:p>
         <w:p>
           <w:pPr>
-            <w:pStyle w:val="Indholdsfortegnelse1"/>
+            <w:pStyle w:val="TOC1"/>
             <w:tabs>
               <w:tab w:val="right" w:leader="dot" w:pos="9628"/>
             </w:tabs>
@@ -1928,7 +1924,7 @@
         </w:p>
         <w:p>
           <w:pPr>
-            <w:pStyle w:val="Indholdsfortegnelse2"/>
+            <w:pStyle w:val="TOC2"/>
             <w:tabs>
               <w:tab w:val="right" w:leader="dot" w:pos="9628"/>
             </w:tabs>
@@ -1998,7 +1994,7 @@
         </w:p>
         <w:p>
           <w:pPr>
-            <w:pStyle w:val="Indholdsfortegnelse3"/>
+            <w:pStyle w:val="TOC3"/>
             <w:tabs>
               <w:tab w:val="right" w:leader="dot" w:pos="9628"/>
             </w:tabs>
@@ -2068,7 +2064,7 @@
         </w:p>
         <w:p>
           <w:pPr>
-            <w:pStyle w:val="Indholdsfortegnelse3"/>
+            <w:pStyle w:val="TOC3"/>
             <w:tabs>
               <w:tab w:val="right" w:leader="dot" w:pos="9628"/>
             </w:tabs>
@@ -2138,7 +2134,7 @@
         </w:p>
         <w:p>
           <w:pPr>
-            <w:pStyle w:val="Indholdsfortegnelse3"/>
+            <w:pStyle w:val="TOC3"/>
             <w:tabs>
               <w:tab w:val="right" w:leader="dot" w:pos="9628"/>
             </w:tabs>
@@ -2208,7 +2204,7 @@
         </w:p>
         <w:p>
           <w:pPr>
-            <w:pStyle w:val="Indholdsfortegnelse3"/>
+            <w:pStyle w:val="TOC3"/>
             <w:tabs>
               <w:tab w:val="right" w:leader="dot" w:pos="9628"/>
             </w:tabs>
@@ -2278,7 +2274,7 @@
         </w:p>
         <w:p>
           <w:pPr>
-            <w:pStyle w:val="Indholdsfortegnelse3"/>
+            <w:pStyle w:val="TOC3"/>
             <w:tabs>
               <w:tab w:val="right" w:leader="dot" w:pos="9628"/>
             </w:tabs>
@@ -2348,7 +2344,7 @@
         </w:p>
         <w:p>
           <w:pPr>
-            <w:pStyle w:val="Indholdsfortegnelse2"/>
+            <w:pStyle w:val="TOC2"/>
             <w:tabs>
               <w:tab w:val="right" w:leader="dot" w:pos="9628"/>
             </w:tabs>
@@ -2418,7 +2414,7 @@
         </w:p>
         <w:p>
           <w:pPr>
-            <w:pStyle w:val="Indholdsfortegnelse3"/>
+            <w:pStyle w:val="TOC3"/>
             <w:tabs>
               <w:tab w:val="right" w:leader="dot" w:pos="9628"/>
             </w:tabs>
@@ -2489,7 +2485,7 @@
         </w:p>
         <w:p>
           <w:pPr>
-            <w:pStyle w:val="Indholdsfortegnelse3"/>
+            <w:pStyle w:val="TOC3"/>
             <w:tabs>
               <w:tab w:val="right" w:leader="dot" w:pos="9628"/>
             </w:tabs>
@@ -2559,7 +2555,7 @@
         </w:p>
         <w:p>
           <w:pPr>
-            <w:pStyle w:val="Indholdsfortegnelse3"/>
+            <w:pStyle w:val="TOC3"/>
             <w:tabs>
               <w:tab w:val="right" w:leader="dot" w:pos="9628"/>
             </w:tabs>
@@ -2629,7 +2625,7 @@
         </w:p>
         <w:p>
           <w:pPr>
-            <w:pStyle w:val="Indholdsfortegnelse3"/>
+            <w:pStyle w:val="TOC3"/>
             <w:tabs>
               <w:tab w:val="right" w:leader="dot" w:pos="9628"/>
             </w:tabs>
@@ -2699,7 +2695,7 @@
         </w:p>
         <w:p>
           <w:pPr>
-            <w:pStyle w:val="Indholdsfortegnelse2"/>
+            <w:pStyle w:val="TOC2"/>
             <w:tabs>
               <w:tab w:val="right" w:leader="dot" w:pos="9628"/>
             </w:tabs>
@@ -2777,7 +2773,7 @@
         </w:p>
         <w:p>
           <w:pPr>
-            <w:pStyle w:val="Indholdsfortegnelse2"/>
+            <w:pStyle w:val="TOC2"/>
             <w:tabs>
               <w:tab w:val="right" w:leader="dot" w:pos="9628"/>
             </w:tabs>
@@ -2847,7 +2843,7 @@
         </w:p>
         <w:p>
           <w:pPr>
-            <w:pStyle w:val="Indholdsfortegnelse2"/>
+            <w:pStyle w:val="TOC2"/>
             <w:tabs>
               <w:tab w:val="right" w:leader="dot" w:pos="9628"/>
             </w:tabs>
@@ -2917,7 +2913,7 @@
         </w:p>
         <w:p>
           <w:pPr>
-            <w:pStyle w:val="Indholdsfortegnelse1"/>
+            <w:pStyle w:val="TOC1"/>
             <w:tabs>
               <w:tab w:val="right" w:leader="dot" w:pos="9628"/>
             </w:tabs>
@@ -2987,7 +2983,7 @@
         </w:p>
         <w:p>
           <w:pPr>
-            <w:pStyle w:val="Indholdsfortegnelse1"/>
+            <w:pStyle w:val="TOC1"/>
             <w:tabs>
               <w:tab w:val="right" w:leader="dot" w:pos="9628"/>
             </w:tabs>
@@ -3057,7 +3053,7 @@
         </w:p>
         <w:p>
           <w:pPr>
-            <w:pStyle w:val="Indholdsfortegnelse1"/>
+            <w:pStyle w:val="TOC1"/>
             <w:tabs>
               <w:tab w:val="right" w:leader="dot" w:pos="9628"/>
             </w:tabs>
@@ -3127,7 +3123,7 @@
         </w:p>
         <w:p>
           <w:pPr>
-            <w:pStyle w:val="Indholdsfortegnelse1"/>
+            <w:pStyle w:val="TOC1"/>
             <w:tabs>
               <w:tab w:val="right" w:leader="dot" w:pos="9628"/>
             </w:tabs>
@@ -3197,7 +3193,7 @@
         </w:p>
         <w:p>
           <w:pPr>
-            <w:pStyle w:val="Indholdsfortegnelse1"/>
+            <w:pStyle w:val="TOC1"/>
             <w:tabs>
               <w:tab w:val="right" w:leader="dot" w:pos="9628"/>
             </w:tabs>
@@ -3267,7 +3263,7 @@
         </w:p>
         <w:p>
           <w:pPr>
-            <w:pStyle w:val="Indholdsfortegnelse2"/>
+            <w:pStyle w:val="TOC2"/>
             <w:tabs>
               <w:tab w:val="right" w:leader="dot" w:pos="9628"/>
             </w:tabs>
@@ -3337,7 +3333,7 @@
         </w:p>
         <w:p>
           <w:pPr>
-            <w:pStyle w:val="Indholdsfortegnelse2"/>
+            <w:pStyle w:val="TOC2"/>
             <w:tabs>
               <w:tab w:val="right" w:leader="dot" w:pos="9628"/>
             </w:tabs>
@@ -3407,7 +3403,7 @@
         </w:p>
         <w:p>
           <w:pPr>
-            <w:pStyle w:val="Indholdsfortegnelse1"/>
+            <w:pStyle w:val="TOC1"/>
             <w:tabs>
               <w:tab w:val="right" w:leader="dot" w:pos="9628"/>
             </w:tabs>
@@ -3496,7 +3492,7 @@
     </w:sdt>
     <w:p>
       <w:pPr>
-        <w:pStyle w:val="Overskrift1"/>
+        <w:pStyle w:val="Heading1"/>
         <w:spacing w:line="360" w:lineRule="auto"/>
         <w:rPr>
           <w:rFonts w:cstheme="minorBidi"/>
@@ -3538,7 +3534,7 @@
     </w:p>
     <w:p>
       <w:pPr>
-        <w:pStyle w:val="Overskrift2"/>
+        <w:pStyle w:val="Heading2"/>
         <w:spacing w:line="360" w:lineRule="auto"/>
         <w:jc w:val="both"/>
         <w:rPr>
@@ -3611,7 +3607,7 @@
     </w:p>
     <w:p>
       <w:pPr>
-        <w:pStyle w:val="Overskrift2"/>
+        <w:pStyle w:val="Heading2"/>
         <w:spacing w:line="360" w:lineRule="auto"/>
         <w:jc w:val="both"/>
         <w:rPr>
@@ -3707,7 +3703,7 @@
     </w:p>
     <w:tbl>
       <w:tblPr>
-        <w:tblStyle w:val="Tabel-Gitter"/>
+        <w:tblStyle w:val="TableGrid"/>
         <w:tblW w:w="0" w:type="auto"/>
         <w:tblBorders>
           <w:top w:val="none" w:sz="0" w:space="0" w:color="auto"/>
@@ -3772,7 +3768,7 @@
           </w:tcPr>
           <w:p>
             <w:pPr>
-              <w:pStyle w:val="Listeafsnit"/>
+              <w:pStyle w:val="ListParagraph"/>
               <w:numPr>
                 <w:ilvl w:val="0"/>
                 <w:numId w:val="11"/>
@@ -3785,7 +3781,7 @@
           </w:p>
           <w:p>
             <w:pPr>
-              <w:pStyle w:val="Listeafsnit"/>
+              <w:pStyle w:val="ListParagraph"/>
               <w:numPr>
                 <w:ilvl w:val="0"/>
                 <w:numId w:val="11"/>
@@ -3798,7 +3794,7 @@
           </w:p>
           <w:p>
             <w:pPr>
-              <w:pStyle w:val="Listeafsnit"/>
+              <w:pStyle w:val="ListParagraph"/>
               <w:numPr>
                 <w:ilvl w:val="0"/>
                 <w:numId w:val="11"/>
@@ -3811,7 +3807,7 @@
           </w:p>
           <w:p>
             <w:pPr>
-              <w:pStyle w:val="Listeafsnit"/>
+              <w:pStyle w:val="ListParagraph"/>
               <w:numPr>
                 <w:ilvl w:val="0"/>
                 <w:numId w:val="11"/>
@@ -3829,7 +3825,7 @@
           </w:tcPr>
           <w:p>
             <w:pPr>
-              <w:pStyle w:val="Listeafsnit"/>
+              <w:pStyle w:val="ListParagraph"/>
               <w:numPr>
                 <w:ilvl w:val="0"/>
                 <w:numId w:val="11"/>
@@ -3842,7 +3838,7 @@
           </w:p>
           <w:p>
             <w:pPr>
-              <w:pStyle w:val="Listeafsnit"/>
+              <w:pStyle w:val="ListParagraph"/>
               <w:numPr>
                 <w:ilvl w:val="0"/>
                 <w:numId w:val="11"/>
@@ -3855,7 +3851,7 @@
           </w:p>
           <w:p>
             <w:pPr>
-              <w:pStyle w:val="Listeafsnit"/>
+              <w:pStyle w:val="ListParagraph"/>
               <w:numPr>
                 <w:ilvl w:val="0"/>
                 <w:numId w:val="11"/>
@@ -3871,7 +3867,7 @@
           </w:p>
           <w:p>
             <w:pPr>
-              <w:pStyle w:val="Listeafsnit"/>
+              <w:pStyle w:val="ListParagraph"/>
               <w:numPr>
                 <w:ilvl w:val="0"/>
                 <w:numId w:val="11"/>
@@ -3901,7 +3897,7 @@
     </w:p>
     <w:p>
       <w:pPr>
-        <w:pStyle w:val="Overskrift1"/>
+        <w:pStyle w:val="Heading1"/>
       </w:pPr>
       <w:bookmarkStart w:id="4" w:name="_Toc532884593"/>
       <w:r>
@@ -3914,7 +3910,7 @@
     </w:p>
     <w:p>
       <w:pPr>
-        <w:pStyle w:val="Listeafsnit"/>
+        <w:pStyle w:val="ListParagraph"/>
         <w:numPr>
           <w:ilvl w:val="0"/>
           <w:numId w:val="24"/>
@@ -3932,7 +3928,7 @@
     </w:p>
     <w:p>
       <w:pPr>
-        <w:pStyle w:val="Listeafsnit"/>
+        <w:pStyle w:val="ListParagraph"/>
         <w:numPr>
           <w:ilvl w:val="0"/>
           <w:numId w:val="24"/>
@@ -3945,7 +3941,7 @@
     </w:p>
     <w:p>
       <w:pPr>
-        <w:pStyle w:val="Listeafsnit"/>
+        <w:pStyle w:val="ListParagraph"/>
         <w:numPr>
           <w:ilvl w:val="0"/>
           <w:numId w:val="24"/>
@@ -3958,7 +3954,7 @@
     </w:p>
     <w:p>
       <w:pPr>
-        <w:pStyle w:val="Listeafsnit"/>
+        <w:pStyle w:val="ListParagraph"/>
         <w:numPr>
           <w:ilvl w:val="0"/>
           <w:numId w:val="24"/>
@@ -3971,7 +3967,7 @@
     </w:p>
     <w:p>
       <w:pPr>
-        <w:pStyle w:val="Listeafsnit"/>
+        <w:pStyle w:val="ListParagraph"/>
         <w:numPr>
           <w:ilvl w:val="0"/>
           <w:numId w:val="24"/>
@@ -3984,7 +3980,7 @@
     </w:p>
     <w:p>
       <w:pPr>
-        <w:pStyle w:val="Listeafsnit"/>
+        <w:pStyle w:val="ListParagraph"/>
         <w:numPr>
           <w:ilvl w:val="0"/>
           <w:numId w:val="24"/>
@@ -4002,7 +3998,7 @@
     </w:p>
     <w:p>
       <w:pPr>
-        <w:pStyle w:val="Overskrift2"/>
+        <w:pStyle w:val="Heading2"/>
       </w:pPr>
       <w:bookmarkStart w:id="5" w:name="_Toc532884594"/>
       <w:r>
@@ -4045,7 +4041,7 @@
     </w:p>
     <w:p>
       <w:pPr>
-        <w:pStyle w:val="Overskrift2"/>
+        <w:pStyle w:val="Heading2"/>
       </w:pPr>
       <w:bookmarkStart w:id="6" w:name="_Toc532884595"/>
       <w:r>
@@ -4063,7 +4059,7 @@
     </w:p>
     <w:p>
       <w:pPr>
-        <w:pStyle w:val="Overskrift3"/>
+        <w:pStyle w:val="Heading3"/>
       </w:pPr>
       <w:bookmarkStart w:id="7" w:name="_Toc532884596"/>
       <w:r>
@@ -4146,7 +4142,7 @@
     </w:p>
     <w:p>
       <w:pPr>
-        <w:pStyle w:val="Overskrift3"/>
+        <w:pStyle w:val="Heading3"/>
       </w:pPr>
       <w:bookmarkStart w:id="8" w:name="_Toc532884597"/>
       <w:r>
@@ -4157,6 +4153,9 @@
     <w:p>
       <w:pPr>
         <w:spacing w:line="360" w:lineRule="auto"/>
+        <w:rPr>
+          <w:noProof/>
+        </w:rPr>
       </w:pPr>
       <w:r>
         <w:t xml:space="preserve">I vores system, vil processen i at købe en carport blive strømlinet samt give kunden flere valg mht. materialer og mål. Vi vil sikre at kunden kan vælge ukurante mål, dvs. mål der ikke stemmer med </w:t>
@@ -4171,11 +4170,7 @@
       </w:r>
       <w:r>
         <w:br/>
-        <w:t xml:space="preserve">Først nu vil salgsmedarbejderen skulle træde til, denne kan ringe til kunden og kontrollere at alt stemmer overens samt sikre sig at kunden ikke har glemt at tage højde for eventuelle byggetilladelser, størrelser på køretøj eller placering af carporten. Dette vil også kunne genere </w:t>
-      </w:r>
-      <w:r>
-        <w:lastRenderedPageBreak/>
-        <w:t>mere-salg i form af træbeskyttelse. Efterfølgende kan salgsmedarbejderen ekspedere ordren.</w:t>
+        <w:t>Først nu vil salgsmedarbejderen skulle træde til, denne kan ringe til kunden og kontrollere at alt stemmer overens samt sikre sig at kunden ikke har glemt at tage højde for eventuelle byggetilladelser, størrelser på køretøj eller placering af carporten. Dette vil også kunne genere mere-salg i form af træbeskyttelse. Efterfølgende kan salgsmedarbejderen ekspedere ordren.</w:t>
       </w:r>
       <w:r>
         <w:rPr>
@@ -4183,11 +4178,17 @@
         </w:rPr>
         <w:t xml:space="preserve"> </w:t>
       </w:r>
+    </w:p>
+    <w:p>
+      <w:pPr>
+        <w:spacing w:line="360" w:lineRule="auto"/>
+      </w:pPr>
       <w:r>
         <w:rPr>
           <w:noProof/>
           <w:lang w:eastAsia="da-DK"/>
         </w:rPr>
+        <w:lastRenderedPageBreak/>
         <w:drawing>
           <wp:inline distT="0" distB="0" distL="0" distR="0" wp14:anchorId="56063FFC" wp14:editId="48D186C1">
             <wp:extent cx="5498465" cy="7419975"/>
@@ -4247,7 +4248,7 @@
     </w:p>
     <w:p>
       <w:pPr>
-        <w:pStyle w:val="Overskrift2"/>
+        <w:pStyle w:val="Heading2"/>
       </w:pPr>
       <w:r>
         <w:lastRenderedPageBreak/>
@@ -4284,6 +4285,7 @@
       <w:r>
         <w:rPr>
           <w:noProof/>
+          <w:lang w:eastAsia="da-DK"/>
         </w:rPr>
         <w:drawing>
           <wp:inline distT="0" distB="0" distL="0" distR="0" wp14:anchorId="4AC33FCA" wp14:editId="3F731840">
@@ -4356,7 +4358,7 @@
     </w:p>
     <w:tbl>
       <w:tblPr>
-        <w:tblStyle w:val="Tabel-Gitter"/>
+        <w:tblStyle w:val="TableGrid"/>
         <w:tblW w:w="0" w:type="auto"/>
         <w:tblLook w:val="04A0" w:firstRow="1" w:lastRow="0" w:firstColumn="1" w:lastColumn="0" w:noHBand="0" w:noVBand="1"/>
       </w:tblPr>
@@ -4654,13 +4656,8 @@
           </w:tcPr>
           <w:p>
             <w:r>
-              <w:t xml:space="preserve">Sales </w:t>
-            </w:r>
-            <w:proofErr w:type="spellStart"/>
-            <w:r>
-              <w:t>emplyee</w:t>
-            </w:r>
-            <w:proofErr w:type="spellEnd"/>
+              <w:t>Sales emplyee</w:t>
+            </w:r>
           </w:p>
         </w:tc>
         <w:tc>
@@ -4866,6 +4863,7 @@
       <w:r>
         <w:rPr>
           <w:noProof/>
+          <w:lang w:eastAsia="da-DK"/>
         </w:rPr>
         <w:drawing>
           <wp:inline distT="0" distB="0" distL="0" distR="0" wp14:anchorId="3D76305C" wp14:editId="7A29FC7B">
@@ -4933,42 +4931,18 @@
       </w:r>
       <w:r>
         <w:lastRenderedPageBreak/>
-        <w:t xml:space="preserve">beregninger til vores calculator. Det var også vigtigt for PO at vi kunne byde kunder velkomne på en flot og indbydende hjemmeside hvorfra de kan navigere rundt i systemet. Til slut ønskede PO at vi gennemførte designet fra Index siden ud over hele systemet – altså implementerede det på </w:t>
-      </w:r>
-      <w:proofErr w:type="spellStart"/>
-      <w:r>
-        <w:t>custom</w:t>
-      </w:r>
-      <w:proofErr w:type="spellEnd"/>
-      <w:r>
-        <w:t xml:space="preserve"> carport siden, samt indkøbskurven.</w:t>
+        <w:t>beregninger til vores calculator. Det var også vigtigt for PO at vi kunne byde kunder velkomne på en flot og indbydende hjemmeside hvorfra de kan navigere rundt i systemet. Til slut ønskede PO at vi gennemførte designet fra Index siden ud over hele systemet – altså implementerede det på custom carport siden, samt indkøbskurven.</w:t>
       </w:r>
     </w:p>
     <w:p>
       <w:r>
         <w:br/>
-        <w:t xml:space="preserve">Her vil vi gennemgå </w:t>
-      </w:r>
-      <w:proofErr w:type="spellStart"/>
-      <w:r>
-        <w:t>Finishing</w:t>
-      </w:r>
-      <w:proofErr w:type="spellEnd"/>
-      <w:r>
-        <w:t xml:space="preserve"> touches </w:t>
-      </w:r>
-      <w:proofErr w:type="spellStart"/>
-      <w:r>
-        <w:t>Finished</w:t>
-      </w:r>
-      <w:proofErr w:type="spellEnd"/>
-      <w:r>
-        <w:t xml:space="preserve"> webpages.</w:t>
+        <w:t>Her vil vi gennemgå Finishing touches Finished webpages.</w:t>
       </w:r>
     </w:p>
     <w:tbl>
       <w:tblPr>
-        <w:tblStyle w:val="Tabel-Gitter"/>
+        <w:tblStyle w:val="TableGrid"/>
         <w:tblW w:w="0" w:type="auto"/>
         <w:tblLook w:val="04A0" w:firstRow="1" w:lastRow="0" w:firstColumn="1" w:lastColumn="0" w:noHBand="0" w:noVBand="1"/>
       </w:tblPr>
@@ -5251,15 +5225,7 @@
         <w:t>Her begyn</w:t>
       </w:r>
       <w:r>
-        <w:t xml:space="preserve">dte vi at implementere </w:t>
-      </w:r>
-      <w:proofErr w:type="spellStart"/>
-      <w:r>
-        <w:t>bootstrap</w:t>
-      </w:r>
-      <w:proofErr w:type="spellEnd"/>
-      <w:r>
-        <w:t xml:space="preserve"> over alle underside, efter vi havde lavet det overordnede design for siden. Dette var en mindre opgave som vi estimerede til at tage 3-4 timer. </w:t>
+        <w:t xml:space="preserve">dte vi at implementere bootstrap over alle underside, efter vi havde lavet det overordnede design for siden. Dette var en mindre opgave som vi estimerede til at tage 3-4 timer. </w:t>
       </w:r>
     </w:p>
     <w:p>
@@ -5285,6 +5251,7 @@
       <w:r>
         <w:rPr>
           <w:noProof/>
+          <w:lang w:eastAsia="da-DK"/>
         </w:rPr>
         <w:lastRenderedPageBreak/>
         <w:drawing>
@@ -5335,15 +5302,7 @@
         <w:spacing w:line="360" w:lineRule="auto"/>
       </w:pPr>
       <w:r>
-        <w:t xml:space="preserve">Dette sprint blev overskredet, da vi i denne uge også arbejdede meget med at teste systemet, dette blev ikke til deciderede userstories. Da vi skulle genere tests for alle vores udregninger, blev alle userstories i dette sprint forsømt i en eller anden grad. Men vi vurderede sammen med PO at vi nåede 12 point for ugen. Dette fandt han acceptabelt da han forsøgte at presse os og skulle </w:t>
-      </w:r>
-      <w:proofErr w:type="spellStart"/>
-      <w:r>
-        <w:t>testdelen</w:t>
-      </w:r>
-      <w:proofErr w:type="spellEnd"/>
-      <w:r>
-        <w:t xml:space="preserve"> laves til userstories ville denne helt sikkert også udgøre 5 point. </w:t>
+        <w:t xml:space="preserve">Dette sprint blev overskredet, da vi i denne uge også arbejdede meget med at teste systemet, dette blev ikke til deciderede userstories. Da vi skulle genere tests for alle vores udregninger, blev alle userstories i dette sprint forsømt i en eller anden grad. Men vi vurderede sammen med PO at vi nåede 12 point for ugen. Dette fandt han acceptabelt da han forsøgte at presse os og skulle testdelen laves til userstories ville denne helt sikkert også udgøre 5 point. </w:t>
       </w:r>
     </w:p>
     <w:p>
@@ -5355,8 +5314,6 @@
       <w:pPr>
         <w:spacing w:line="360" w:lineRule="auto"/>
       </w:pPr>
-      <w:bookmarkStart w:id="10" w:name="_GoBack"/>
-      <w:bookmarkEnd w:id="10"/>
     </w:p>
     <w:p>
       <w:pPr>
@@ -5365,7 +5322,7 @@
     </w:p>
     <w:tbl>
       <w:tblPr>
-        <w:tblStyle w:val="Tabel-Gitter"/>
+        <w:tblStyle w:val="TableGrid"/>
         <w:tblW w:w="0" w:type="auto"/>
         <w:tblLook w:val="04A0" w:firstRow="1" w:lastRow="0" w:firstColumn="1" w:lastColumn="0" w:noHBand="0" w:noVBand="1"/>
       </w:tblPr>
@@ -5594,25 +5551,7 @@
                 <w:color w:val="444444"/>
                 <w:shd w:val="clear" w:color="auto" w:fill="FFFFFF"/>
               </w:rPr>
-              <w:t xml:space="preserve">Vi kan vise at vi kan samle de øvrige </w:t>
-            </w:r>
-            <w:proofErr w:type="spellStart"/>
-            <w:r>
-              <w:rPr>
-                <w:rFonts w:cstheme="minorHAnsi"/>
-                <w:color w:val="444444"/>
-                <w:shd w:val="clear" w:color="auto" w:fill="FFFFFF"/>
-              </w:rPr>
-              <w:t>calculators</w:t>
-            </w:r>
-            <w:proofErr w:type="spellEnd"/>
-            <w:r>
-              <w:rPr>
-                <w:rFonts w:cstheme="minorHAnsi"/>
-                <w:color w:val="444444"/>
-                <w:shd w:val="clear" w:color="auto" w:fill="FFFFFF"/>
-              </w:rPr>
-              <w:t xml:space="preserve"> og vise den totale pris for en vilkårlig carport med eller uden et skur. Og med et fladt tag eller et tag med rejsning.</w:t>
+              <w:t>Vi kan vise at vi kan samle de øvrige calculators og vise den totale pris for en vilkårlig carport med eller uden et skur. Og med et fladt tag eller et tag med rejsning.</w:t>
             </w:r>
           </w:p>
         </w:tc>
@@ -5701,10 +5640,7 @@
         </w:rPr>
       </w:pPr>
       <w:r>
-        <w:t>Dette</w:t>
-      </w:r>
-      <w:r>
-        <w:t xml:space="preserve"> </w:t>
+        <w:t xml:space="preserve">Dette </w:t>
       </w:r>
       <w:r>
         <w:br w:type="page"/>
@@ -5712,17 +5648,17 @@
     </w:p>
     <w:p>
       <w:pPr>
-        <w:pStyle w:val="Overskrift2"/>
-      </w:pPr>
-    </w:p>
-    <w:p>
-      <w:pPr>
-        <w:pStyle w:val="Overskrift1"/>
+        <w:pStyle w:val="Heading2"/>
+      </w:pPr>
+    </w:p>
+    <w:p>
+      <w:pPr>
+        <w:pStyle w:val="Heading1"/>
         <w:rPr>
           <w:rFonts w:cstheme="minorBidi"/>
         </w:rPr>
       </w:pPr>
-      <w:bookmarkStart w:id="11" w:name="_Toc532884599"/>
+      <w:bookmarkStart w:id="10" w:name="_Toc532884599"/>
       <w:r>
         <w:rPr>
           <w:rFonts w:cstheme="minorBidi"/>
@@ -5759,17 +5695,17 @@
         </w:rPr>
         <w:t>mer</w:t>
       </w:r>
+      <w:bookmarkEnd w:id="10"/>
+    </w:p>
+    <w:p>
+      <w:pPr>
+        <w:pStyle w:val="Heading2"/>
+      </w:pPr>
+      <w:bookmarkStart w:id="11" w:name="_Toc532884600"/>
+      <w:r>
+        <w:t>Domæne model</w:t>
+      </w:r>
       <w:bookmarkEnd w:id="11"/>
-    </w:p>
-    <w:p>
-      <w:pPr>
-        <w:pStyle w:val="Overskrift2"/>
-      </w:pPr>
-      <w:bookmarkStart w:id="12" w:name="_Toc532884600"/>
-      <w:r>
-        <w:t>Domæne model</w:t>
-      </w:r>
-      <w:bookmarkEnd w:id="12"/>
     </w:p>
     <w:p>
       <w:r>
@@ -5803,541 +5739,541 @@
     <w:p/>
     <w:p>
       <w:pPr>
-        <w:pStyle w:val="Overskrift3"/>
-      </w:pPr>
-      <w:bookmarkStart w:id="13" w:name="_Toc532884601"/>
+        <w:pStyle w:val="Heading3"/>
+      </w:pPr>
+      <w:bookmarkStart w:id="12" w:name="_Toc532884601"/>
       <w:r>
         <w:t>Forklaring til domæne model</w:t>
       </w:r>
+      <w:bookmarkEnd w:id="12"/>
+    </w:p>
+    <w:p>
+      <w:r>
+        <w:t>Domænemodellen er centreret omkring ordre</w:t>
+      </w:r>
+      <w:r>
+        <w:t>n</w:t>
+      </w:r>
+      <w:r>
+        <w:t>, som er delt op i</w:t>
+      </w:r>
+      <w:r>
+        <w:t xml:space="preserve"> to </w:t>
+      </w:r>
+      <w:r>
+        <w:t>dele:</w:t>
+      </w:r>
+      <w:r>
+        <w:t xml:space="preserve"> carport og ordre.</w:t>
+      </w:r>
+      <w:r>
+        <w:t xml:space="preserve"> </w:t>
+      </w:r>
+      <w:r>
+        <w:t>C</w:t>
+      </w:r>
+      <w:r>
+        <w:t xml:space="preserve">ustomer er </w:t>
+      </w:r>
+      <w:r>
+        <w:t>op</w:t>
+      </w:r>
+      <w:r>
+        <w:t xml:space="preserve">bygget ud fra vores valg </w:t>
+      </w:r>
+      <w:r>
+        <w:t xml:space="preserve">om </w:t>
+      </w:r>
+      <w:r>
+        <w:t>at</w:t>
+      </w:r>
+      <w:r>
+        <w:t xml:space="preserve"> se</w:t>
+      </w:r>
+      <w:r>
+        <w:t xml:space="preserve">parere brugeren fra ordren. </w:t>
+      </w:r>
+      <w:r>
+        <w:t>Vi er opmærksom</w:t>
+      </w:r>
+      <w:r>
+        <w:t>me</w:t>
+      </w:r>
+      <w:r>
+        <w:t xml:space="preserve"> på, </w:t>
+      </w:r>
+      <w:r>
+        <w:t>at en customer</w:t>
+      </w:r>
+      <w:r>
+        <w:t xml:space="preserve"> højst</w:t>
+      </w:r>
+      <w:r>
+        <w:t xml:space="preserve"> </w:t>
+      </w:r>
+      <w:r>
+        <w:t>sandsynligt ikke vil købe op til flere carporte</w:t>
+      </w:r>
+      <w:r>
+        <w:t xml:space="preserve">, men </w:t>
+      </w:r>
+      <w:r>
+        <w:t>at det er enkelt</w:t>
+      </w:r>
+      <w:r>
+        <w:t xml:space="preserve"> </w:t>
+      </w:r>
+      <w:r>
+        <w:t>gangs investeringer</w:t>
+      </w:r>
+      <w:r>
+        <w:t xml:space="preserve">, </w:t>
+      </w:r>
+      <w:r>
+        <w:t xml:space="preserve">og derfor kunne vi </w:t>
+      </w:r>
+      <w:r>
+        <w:t>have valgt at slå customer og ordre sammen</w:t>
+      </w:r>
+      <w:r>
+        <w:t>. Dette ville resultere i</w:t>
+      </w:r>
+      <w:r>
+        <w:t>,</w:t>
+      </w:r>
+      <w:r>
+        <w:t xml:space="preserve"> at customer ikke vil have</w:t>
+      </w:r>
+      <w:r>
+        <w:t xml:space="preserve"> l</w:t>
+      </w:r>
+      <w:r>
+        <w:t>og-in muligheder</w:t>
+      </w:r>
+      <w:r>
+        <w:t>,</w:t>
+      </w:r>
+      <w:r>
+        <w:t xml:space="preserve"> og </w:t>
+      </w:r>
+      <w:r>
+        <w:t>at customer</w:t>
+      </w:r>
+      <w:r>
+        <w:t xml:space="preserve"> manuelt skal</w:t>
+      </w:r>
+      <w:r>
+        <w:t xml:space="preserve"> skrive sine oplysninger </w:t>
+      </w:r>
+      <w:r>
+        <w:t>ved køb af</w:t>
+      </w:r>
+      <w:r>
+        <w:t xml:space="preserve"> ordre</w:t>
+      </w:r>
+      <w:r>
+        <w:t>n</w:t>
+      </w:r>
+      <w:r>
+        <w:t>.</w:t>
+      </w:r>
+    </w:p>
+    <w:p>
+      <w:r>
+        <w:t>V</w:t>
+      </w:r>
+      <w:r>
+        <w:t>i mener</w:t>
+      </w:r>
+      <w:r>
+        <w:t xml:space="preserve"> dog</w:t>
+      </w:r>
+      <w:r>
+        <w:t>, at</w:t>
+      </w:r>
+      <w:r>
+        <w:t xml:space="preserve"> det først</w:t>
+      </w:r>
+      <w:r>
+        <w:t>nævnte</w:t>
+      </w:r>
+      <w:r>
+        <w:t xml:space="preserve"> er</w:t>
+      </w:r>
+      <w:r>
+        <w:t xml:space="preserve"> en optimeret og bedre</w:t>
+      </w:r>
+      <w:r>
+        <w:t xml:space="preserve"> </w:t>
+      </w:r>
+      <w:r>
+        <w:t>løsning for</w:t>
+      </w:r>
+      <w:r>
+        <w:t xml:space="preserve"> Johannes Fo</w:t>
+      </w:r>
+      <w:r>
+        <w:t>g</w:t>
+      </w:r>
+      <w:r>
+        <w:t>. V</w:t>
+      </w:r>
+      <w:r>
+        <w:t xml:space="preserve">ores begrundelse for dette </w:t>
+      </w:r>
+      <w:r>
+        <w:t xml:space="preserve">er, </w:t>
+      </w:r>
+      <w:r>
+        <w:t>at</w:t>
+      </w:r>
+      <w:r>
+        <w:t xml:space="preserve"> Johannes Fog langt nemmere</w:t>
+      </w:r>
+      <w:r>
+        <w:t xml:space="preserve"> vil kunne ekspandere og integrere sin forretning ind i systemet</w:t>
+      </w:r>
+      <w:r>
+        <w:t xml:space="preserve"> i fremtiden</w:t>
+      </w:r>
+      <w:r>
+        <w:t>.</w:t>
+      </w:r>
+      <w:r>
+        <w:t xml:space="preserve"> Ved valg af denne løsning</w:t>
+      </w:r>
+      <w:r>
+        <w:t xml:space="preserve"> har</w:t>
+      </w:r>
+      <w:r>
+        <w:t xml:space="preserve"> brugeren</w:t>
+      </w:r>
+      <w:r>
+        <w:t xml:space="preserve"> også mulighed for at</w:t>
+      </w:r>
+      <w:r>
+        <w:t xml:space="preserve"> </w:t>
+      </w:r>
+      <w:r>
+        <w:t>logge ind</w:t>
+      </w:r>
+      <w:r>
+        <w:t xml:space="preserve"> og navigere rundt på den personlige profil, hvor </w:t>
+      </w:r>
+      <w:r>
+        <w:t xml:space="preserve">brugeren </w:t>
+      </w:r>
+      <w:r>
+        <w:t xml:space="preserve">kan følge med i </w:t>
+      </w:r>
+      <w:r>
+        <w:t>ordre</w:t>
+      </w:r>
+      <w:r>
+        <w:t>-</w:t>
+      </w:r>
+      <w:r>
+        <w:t xml:space="preserve"> og</w:t>
+      </w:r>
+      <w:r>
+        <w:t xml:space="preserve"> afsendelse</w:t>
+      </w:r>
+      <w:r>
+        <w:t>s</w:t>
+      </w:r>
+      <w:r>
+        <w:t xml:space="preserve">status. </w:t>
+      </w:r>
+    </w:p>
+    <w:p>
+      <w:r>
+        <w:t>Medarbejderne har ikke en direkte forbindelse til ordren, men</w:t>
+      </w:r>
+      <w:r>
+        <w:t xml:space="preserve"> det er medarbejderne, som med en kritisk tilgang</w:t>
+      </w:r>
+      <w:r>
+        <w:t xml:space="preserve"> skal v</w:t>
+      </w:r>
+      <w:r>
+        <w:t>urdere brugerens indtastede dat</w:t>
+      </w:r>
+      <w:r>
+        <w:t>a</w:t>
+      </w:r>
+      <w:r>
+        <w:t xml:space="preserve"> inden, at ordren bliver sendt afsted.</w:t>
+      </w:r>
+      <w:r>
+        <w:t xml:space="preserve"> I tilfælde af at en ordre ser ukorrekt ud kan medarbejderne</w:t>
+      </w:r>
+      <w:r>
+        <w:t xml:space="preserve"> således</w:t>
+      </w:r>
+      <w:r>
+        <w:t xml:space="preserve"> kontakte brugeren gennem </w:t>
+      </w:r>
+      <w:r>
+        <w:t>deres opgiv</w:t>
+      </w:r>
+      <w:r>
+        <w:t>ne kontaktoplysninger</w:t>
+      </w:r>
+      <w:r>
+        <w:t xml:space="preserve"> og sikre </w:t>
+      </w:r>
+      <w:r>
+        <w:t>ordren</w:t>
+      </w:r>
+      <w:r>
+        <w:t>s indhold</w:t>
+      </w:r>
+      <w:r>
+        <w:t>.</w:t>
+      </w:r>
+      <w:r>
+        <w:t xml:space="preserve"> </w:t>
+      </w:r>
+      <w:r>
+        <w:t xml:space="preserve">Et </w:t>
+      </w:r>
+      <w:r>
+        <w:t>andet ønske fra Johannes F</w:t>
+      </w:r>
+      <w:r>
+        <w:t>og var</w:t>
+      </w:r>
+      <w:r>
+        <w:t>,</w:t>
+      </w:r>
+      <w:r>
+        <w:t xml:space="preserve"> at medarbejderne har adgang og mulighed</w:t>
+      </w:r>
+      <w:r>
+        <w:t xml:space="preserve"> for at opdatere, tilføje og fjerne </w:t>
+      </w:r>
+      <w:r>
+        <w:t>materialer/dele gennem websystemet</w:t>
+      </w:r>
+      <w:r>
+        <w:t xml:space="preserve">, </w:t>
+      </w:r>
+      <w:r>
+        <w:t>hvilket</w:t>
+      </w:r>
+      <w:r>
+        <w:t xml:space="preserve"> kommer til syne ved at medarbejderne har en reference til butikken.</w:t>
+      </w:r>
+      <w:r>
+        <w:t xml:space="preserve"> </w:t>
+      </w:r>
+    </w:p>
+    <w:p>
+      <w:r>
+        <w:t>Vi vil til sidst kort bemærke</w:t>
+      </w:r>
+      <w:r>
+        <w:t xml:space="preserve">, </w:t>
+      </w:r>
+      <w:r>
+        <w:t>at Storage/Sh</w:t>
+      </w:r>
+      <w:r>
+        <w:t xml:space="preserve">op er </w:t>
+      </w:r>
+      <w:r>
+        <w:t>en reference til</w:t>
+      </w:r>
+      <w:r>
+        <w:t xml:space="preserve"> fysiske</w:t>
+      </w:r>
+      <w:r>
+        <w:t xml:space="preserve"> </w:t>
+      </w:r>
+      <w:r>
+        <w:t>lagre</w:t>
+      </w:r>
+      <w:r>
+        <w:t xml:space="preserve"> og </w:t>
+      </w:r>
+      <w:r>
+        <w:t>buti</w:t>
+      </w:r>
+      <w:r>
+        <w:t>k</w:t>
+      </w:r>
+      <w:r>
+        <w:t>k</w:t>
+      </w:r>
+      <w:r>
+        <w:t>er</w:t>
+      </w:r>
+      <w:r>
+        <w:t>,</w:t>
+      </w:r>
+      <w:r>
+        <w:t xml:space="preserve"> hvor mater</w:t>
+      </w:r>
+      <w:r>
+        <w:t>ialer/</w:t>
+      </w:r>
+      <w:r>
+        <w:t>dele bliver opbevaret</w:t>
+      </w:r>
+      <w:r>
+        <w:t>,</w:t>
+      </w:r>
+      <w:r>
+        <w:t xml:space="preserve"> og</w:t>
+      </w:r>
+      <w:r>
+        <w:t xml:space="preserve"> hvor det er</w:t>
+      </w:r>
+      <w:r>
+        <w:t xml:space="preserve"> medarbejderne</w:t>
+      </w:r>
+      <w:r>
+        <w:t>,</w:t>
+      </w:r>
+      <w:r>
+        <w:t xml:space="preserve"> som</w:t>
+      </w:r>
+      <w:r>
+        <w:t xml:space="preserve"> har </w:t>
+      </w:r>
+      <w:r>
+        <w:t>kundekontakt eller interagerer</w:t>
+      </w:r>
+      <w:r>
+        <w:t xml:space="preserve"> i </w:t>
+      </w:r>
+      <w:r>
+        <w:t>websystemet.</w:t>
+      </w:r>
+    </w:p>
+    <w:p>
+      <w:pPr>
+        <w:pStyle w:val="Heading3"/>
+      </w:pPr>
+      <w:bookmarkStart w:id="13" w:name="_Toc532884602"/>
+      <w:r>
+        <w:t>B</w:t>
+      </w:r>
+      <w:r>
+        <w:t>egrunde</w:t>
+      </w:r>
+      <w:r>
+        <w:t xml:space="preserve">lse for </w:t>
+      </w:r>
+      <w:r>
+        <w:t xml:space="preserve">vores valg af 1-1 relation mellem </w:t>
+      </w:r>
+      <w:r>
+        <w:t>order</w:t>
+      </w:r>
+      <w:r>
+        <w:t xml:space="preserve"> og carport</w:t>
+      </w:r>
       <w:bookmarkEnd w:id="13"/>
     </w:p>
     <w:p>
       <w:r>
-        <w:t>Domænemodellen er centreret omkring ordre</w:t>
-      </w:r>
-      <w:r>
-        <w:t>n</w:t>
-      </w:r>
-      <w:r>
-        <w:t>, som er delt op i</w:t>
-      </w:r>
-      <w:r>
-        <w:t xml:space="preserve"> to </w:t>
-      </w:r>
-      <w:r>
-        <w:t>dele:</w:t>
-      </w:r>
-      <w:r>
-        <w:t xml:space="preserve"> carport og ordre.</w:t>
+        <w:t>Når websystemet bruger de to dele af ordren, bruges de sommetider forskel</w:t>
+      </w:r>
+      <w:r>
+        <w:t xml:space="preserve">ligt, og derfor giver </w:t>
+      </w:r>
+      <w:r>
+        <w:t>bedst mening</w:t>
+      </w:r>
+      <w:r>
+        <w:t xml:space="preserve"> i vores øjne at</w:t>
+      </w:r>
+      <w:r>
+        <w:t xml:space="preserve"> dele dem op. O</w:t>
+      </w:r>
+      <w:r>
+        <w:t xml:space="preserve">rdren indeholder de konkrete informationer fra selve ordren, der vises når brugeren følger sin tidligere ordre, og endvidere når en medarbejderne skal vurdere ordren før afsendelse. Carporten indeholder data, om hvordan den skal bygges, hvordan styklisten generes og hvordan plantegningerne tegnes. </w:t>
+      </w:r>
+      <w:r>
+        <w:t>Der havde ikke været en væsentlig forskel, hvis vi havde s</w:t>
+      </w:r>
+      <w:r>
+        <w:t>lået dem sammen, men vores tanke bag</w:t>
+      </w:r>
+      <w:r>
+        <w:t xml:space="preserve"> dette</w:t>
+      </w:r>
+      <w:r>
+        <w:t>,</w:t>
+      </w:r>
+      <w:r>
+        <w:t xml:space="preserve"> er</w:t>
+      </w:r>
+      <w:r>
+        <w:t xml:space="preserve"> igen</w:t>
+      </w:r>
+      <w:r>
+        <w:t>,</w:t>
+      </w:r>
+      <w:r>
+        <w:t xml:space="preserve"> Johannes Fogs ønske omkring at kunne integrere og ekspandere sin forretning ind</w:t>
       </w:r>
       <w:r>
         <w:t xml:space="preserve"> </w:t>
       </w:r>
       <w:r>
-        <w:t>C</w:t>
-      </w:r>
-      <w:r>
-        <w:t xml:space="preserve">ustomer er </w:t>
-      </w:r>
-      <w:r>
-        <w:t>op</w:t>
-      </w:r>
-      <w:r>
-        <w:t xml:space="preserve">bygget ud fra vores valg </w:t>
-      </w:r>
-      <w:r>
-        <w:t xml:space="preserve">om </w:t>
-      </w:r>
-      <w:r>
-        <w:t>at</w:t>
-      </w:r>
-      <w:r>
-        <w:t xml:space="preserve"> se</w:t>
-      </w:r>
-      <w:r>
-        <w:t xml:space="preserve">parere brugeren fra ordren. </w:t>
-      </w:r>
-      <w:r>
-        <w:t>Vi er opmærksom</w:t>
-      </w:r>
-      <w:r>
-        <w:t>me</w:t>
-      </w:r>
-      <w:r>
-        <w:t xml:space="preserve"> på, </w:t>
-      </w:r>
-      <w:r>
-        <w:t>at en customer</w:t>
-      </w:r>
-      <w:r>
-        <w:t xml:space="preserve"> højst</w:t>
+        <w:t>i</w:t>
+      </w:r>
+      <w:r>
+        <w:t xml:space="preserve"> systemet. I tilfælde af at han i fremtiden</w:t>
+      </w:r>
+      <w:r>
+        <w:t xml:space="preserve"> integ</w:t>
+      </w:r>
+      <w:r>
+        <w:t>r</w:t>
+      </w:r>
+      <w:r>
+        <w:t xml:space="preserve">erer en større del af hans forretning i systemet, </w:t>
+      </w:r>
+      <w:r>
+        <w:t>vil det betyde, at 1-1 relationen mellem ordre og carport vil blive 1-</w:t>
+      </w:r>
+      <w:r>
+        <w:t>1..</w:t>
+      </w:r>
+      <w:r>
+        <w:t xml:space="preserve">* relation </w:t>
+      </w:r>
+      <w:r>
+        <w:t>mellem ordre og produkt, hvor produk</w:t>
+      </w:r>
+      <w:r>
+        <w:t xml:space="preserve">t </w:t>
+      </w:r>
+      <w:r>
+        <w:t>eksempelvis</w:t>
+      </w:r>
+      <w:r>
+        <w:t xml:space="preserve"> kan indeholde en carport, </w:t>
+      </w:r>
+      <w:r>
+        <w:t>værktøj og boliginterior.</w:t>
       </w:r>
       <w:r>
         <w:t xml:space="preserve"> </w:t>
       </w:r>
-      <w:r>
-        <w:t>sandsynligt ikke vil købe op til flere carporte</w:t>
-      </w:r>
-      <w:r>
-        <w:t xml:space="preserve">, men </w:t>
-      </w:r>
-      <w:r>
-        <w:t>at det er enkelt</w:t>
-      </w:r>
-      <w:r>
-        <w:t xml:space="preserve"> </w:t>
-      </w:r>
-      <w:r>
-        <w:t>gangs investeringer</w:t>
-      </w:r>
-      <w:r>
-        <w:t xml:space="preserve">, </w:t>
-      </w:r>
-      <w:r>
-        <w:t xml:space="preserve">og derfor kunne vi </w:t>
-      </w:r>
-      <w:r>
-        <w:t>have valgt at slå customer og ordre sammen</w:t>
-      </w:r>
-      <w:r>
-        <w:t>. Dette ville resultere i</w:t>
-      </w:r>
-      <w:r>
-        <w:t>,</w:t>
-      </w:r>
-      <w:r>
-        <w:t xml:space="preserve"> at customer ikke vil have</w:t>
-      </w:r>
-      <w:r>
-        <w:t xml:space="preserve"> l</w:t>
-      </w:r>
-      <w:r>
-        <w:t>og-in muligheder</w:t>
-      </w:r>
-      <w:r>
-        <w:t>,</w:t>
-      </w:r>
-      <w:r>
-        <w:t xml:space="preserve"> og </w:t>
-      </w:r>
-      <w:r>
-        <w:t>at customer</w:t>
-      </w:r>
-      <w:r>
-        <w:t xml:space="preserve"> manuelt skal</w:t>
-      </w:r>
-      <w:r>
-        <w:t xml:space="preserve"> skrive sine oplysninger </w:t>
-      </w:r>
-      <w:r>
-        <w:t>ved køb af</w:t>
-      </w:r>
-      <w:r>
-        <w:t xml:space="preserve"> ordre</w:t>
-      </w:r>
-      <w:r>
-        <w:t>n</w:t>
-      </w:r>
-      <w:r>
-        <w:t>.</w:t>
-      </w:r>
-    </w:p>
-    <w:p>
-      <w:r>
-        <w:t>V</w:t>
-      </w:r>
-      <w:r>
-        <w:t>i mener</w:t>
-      </w:r>
-      <w:r>
-        <w:t xml:space="preserve"> dog</w:t>
-      </w:r>
-      <w:r>
-        <w:t>, at</w:t>
-      </w:r>
-      <w:r>
-        <w:t xml:space="preserve"> det først</w:t>
-      </w:r>
-      <w:r>
-        <w:t>nævnte</w:t>
-      </w:r>
-      <w:r>
-        <w:t xml:space="preserve"> er</w:t>
-      </w:r>
-      <w:r>
-        <w:t xml:space="preserve"> en optimeret og bedre</w:t>
-      </w:r>
-      <w:r>
-        <w:t xml:space="preserve"> </w:t>
-      </w:r>
-      <w:r>
-        <w:t>løsning for</w:t>
-      </w:r>
-      <w:r>
-        <w:t xml:space="preserve"> Johannes Fo</w:t>
-      </w:r>
-      <w:r>
-        <w:t>g</w:t>
-      </w:r>
-      <w:r>
-        <w:t>. V</w:t>
-      </w:r>
-      <w:r>
-        <w:t xml:space="preserve">ores begrundelse for dette </w:t>
-      </w:r>
-      <w:r>
-        <w:t xml:space="preserve">er, </w:t>
-      </w:r>
-      <w:r>
-        <w:t>at</w:t>
-      </w:r>
-      <w:r>
-        <w:t xml:space="preserve"> Johannes Fog langt nemmere</w:t>
-      </w:r>
-      <w:r>
-        <w:t xml:space="preserve"> vil kunne ekspandere og integrere sin forretning ind i systemet</w:t>
-      </w:r>
-      <w:r>
-        <w:t xml:space="preserve"> i fremtiden</w:t>
-      </w:r>
-      <w:r>
-        <w:t>.</w:t>
-      </w:r>
-      <w:r>
-        <w:t xml:space="preserve"> Ved valg af denne løsning</w:t>
-      </w:r>
-      <w:r>
-        <w:t xml:space="preserve"> har</w:t>
-      </w:r>
-      <w:r>
-        <w:t xml:space="preserve"> brugeren</w:t>
-      </w:r>
-      <w:r>
-        <w:t xml:space="preserve"> også mulighed for at</w:t>
-      </w:r>
-      <w:r>
-        <w:t xml:space="preserve"> </w:t>
-      </w:r>
-      <w:r>
-        <w:t>logge ind</w:t>
-      </w:r>
-      <w:r>
-        <w:t xml:space="preserve"> og navigere rundt på den personlige profil, hvor </w:t>
-      </w:r>
-      <w:r>
-        <w:t xml:space="preserve">brugeren </w:t>
-      </w:r>
-      <w:r>
-        <w:t xml:space="preserve">kan følge med i </w:t>
-      </w:r>
-      <w:r>
-        <w:t>ordre</w:t>
-      </w:r>
-      <w:r>
-        <w:t>-</w:t>
-      </w:r>
-      <w:r>
-        <w:t xml:space="preserve"> og</w:t>
-      </w:r>
-      <w:r>
-        <w:t xml:space="preserve"> afsendelse</w:t>
-      </w:r>
-      <w:r>
-        <w:t>s</w:t>
-      </w:r>
-      <w:r>
-        <w:t xml:space="preserve">status. </w:t>
-      </w:r>
-    </w:p>
-    <w:p>
-      <w:r>
-        <w:t>Medarbejderne har ikke en direkte forbindelse til ordren, men</w:t>
-      </w:r>
-      <w:r>
-        <w:t xml:space="preserve"> det er medarbejderne, som med en kritisk tilgang</w:t>
-      </w:r>
-      <w:r>
-        <w:t xml:space="preserve"> skal v</w:t>
-      </w:r>
-      <w:r>
-        <w:t>urdere brugerens indtastede dat</w:t>
-      </w:r>
-      <w:r>
-        <w:t>a</w:t>
-      </w:r>
-      <w:r>
-        <w:t xml:space="preserve"> inden, at ordren bliver sendt afsted.</w:t>
-      </w:r>
-      <w:r>
-        <w:t xml:space="preserve"> I tilfælde af at en ordre ser ukorrekt ud kan medarbejderne</w:t>
-      </w:r>
-      <w:r>
-        <w:t xml:space="preserve"> således</w:t>
-      </w:r>
-      <w:r>
-        <w:t xml:space="preserve"> kontakte brugeren gennem </w:t>
-      </w:r>
-      <w:r>
-        <w:t>deres opgiv</w:t>
-      </w:r>
-      <w:r>
-        <w:t>ne kontaktoplysninger</w:t>
-      </w:r>
-      <w:r>
-        <w:t xml:space="preserve"> og sikre </w:t>
-      </w:r>
-      <w:r>
-        <w:t>ordren</w:t>
-      </w:r>
-      <w:r>
-        <w:t>s indhold</w:t>
-      </w:r>
-      <w:r>
-        <w:t>.</w:t>
-      </w:r>
-      <w:r>
-        <w:t xml:space="preserve"> </w:t>
-      </w:r>
-      <w:r>
-        <w:t xml:space="preserve">Et </w:t>
-      </w:r>
-      <w:r>
-        <w:t>andet ønske fra Johannes F</w:t>
-      </w:r>
-      <w:r>
-        <w:t>og var</w:t>
-      </w:r>
-      <w:r>
-        <w:t>,</w:t>
-      </w:r>
-      <w:r>
-        <w:t xml:space="preserve"> at medarbejderne har adgang og mulighed</w:t>
-      </w:r>
-      <w:r>
-        <w:t xml:space="preserve"> for at opdatere, tilføje og fjerne </w:t>
-      </w:r>
-      <w:r>
-        <w:t>materialer/dele gennem websystemet</w:t>
-      </w:r>
-      <w:r>
-        <w:t xml:space="preserve">, </w:t>
-      </w:r>
-      <w:r>
-        <w:t>hvilket</w:t>
-      </w:r>
-      <w:r>
-        <w:t xml:space="preserve"> kommer til syne ved at medarbejderne har en reference til butikken.</w:t>
-      </w:r>
-      <w:r>
-        <w:t xml:space="preserve"> </w:t>
-      </w:r>
-    </w:p>
-    <w:p>
-      <w:r>
-        <w:t>Vi vil til sidst kort bemærke</w:t>
-      </w:r>
-      <w:r>
-        <w:t xml:space="preserve">, </w:t>
-      </w:r>
-      <w:r>
-        <w:t>at Storage/Sh</w:t>
-      </w:r>
-      <w:r>
-        <w:t xml:space="preserve">op er </w:t>
-      </w:r>
-      <w:r>
-        <w:t>en reference til</w:t>
-      </w:r>
-      <w:r>
-        <w:t xml:space="preserve"> fysiske</w:t>
-      </w:r>
-      <w:r>
-        <w:t xml:space="preserve"> </w:t>
-      </w:r>
-      <w:r>
-        <w:t>lagre</w:t>
-      </w:r>
-      <w:r>
-        <w:t xml:space="preserve"> og </w:t>
-      </w:r>
-      <w:r>
-        <w:t>buti</w:t>
-      </w:r>
-      <w:r>
-        <w:t>k</w:t>
-      </w:r>
-      <w:r>
-        <w:t>k</w:t>
-      </w:r>
-      <w:r>
-        <w:t>er</w:t>
-      </w:r>
-      <w:r>
-        <w:t>,</w:t>
-      </w:r>
-      <w:r>
-        <w:t xml:space="preserve"> hvor mater</w:t>
-      </w:r>
-      <w:r>
-        <w:t>ialer/</w:t>
-      </w:r>
-      <w:r>
-        <w:t>dele bliver opbevaret</w:t>
-      </w:r>
-      <w:r>
-        <w:t>,</w:t>
-      </w:r>
-      <w:r>
-        <w:t xml:space="preserve"> og</w:t>
-      </w:r>
-      <w:r>
-        <w:t xml:space="preserve"> hvor det er</w:t>
-      </w:r>
-      <w:r>
-        <w:t xml:space="preserve"> medarbejderne</w:t>
-      </w:r>
-      <w:r>
-        <w:t>,</w:t>
-      </w:r>
-      <w:r>
-        <w:t xml:space="preserve"> som</w:t>
-      </w:r>
-      <w:r>
-        <w:t xml:space="preserve"> har </w:t>
-      </w:r>
-      <w:r>
-        <w:t>kundekontakt eller interagerer</w:t>
-      </w:r>
-      <w:r>
-        <w:t xml:space="preserve"> i </w:t>
-      </w:r>
-      <w:r>
-        <w:t>websystemet.</w:t>
-      </w:r>
-    </w:p>
-    <w:p>
-      <w:pPr>
-        <w:pStyle w:val="Overskrift3"/>
-      </w:pPr>
-      <w:bookmarkStart w:id="14" w:name="_Toc532884602"/>
-      <w:r>
-        <w:t>B</w:t>
-      </w:r>
-      <w:r>
-        <w:t>egrunde</w:t>
-      </w:r>
-      <w:r>
-        <w:t xml:space="preserve">lse for </w:t>
-      </w:r>
-      <w:r>
-        <w:t xml:space="preserve">vores valg af 1-1 relation mellem </w:t>
-      </w:r>
-      <w:r>
-        <w:t>order</w:t>
-      </w:r>
-      <w:r>
-        <w:t xml:space="preserve"> og carport</w:t>
+    </w:p>
+    <w:p>
+      <w:pPr>
+        <w:pStyle w:val="Heading3"/>
+      </w:pPr>
+      <w:bookmarkStart w:id="14" w:name="_Toc532884603"/>
+      <w:r>
+        <w:t>Begrundelse for vores valg af 1-1 relation mellem customer og address</w:t>
       </w:r>
       <w:bookmarkEnd w:id="14"/>
-    </w:p>
-    <w:p>
-      <w:r>
-        <w:t>Når websystemet bruger de to dele af ordren, bruges de sommetider forskel</w:t>
-      </w:r>
-      <w:r>
-        <w:t xml:space="preserve">ligt, og derfor giver </w:t>
-      </w:r>
-      <w:r>
-        <w:t>bedst mening</w:t>
-      </w:r>
-      <w:r>
-        <w:t xml:space="preserve"> i vores øjne at</w:t>
-      </w:r>
-      <w:r>
-        <w:t xml:space="preserve"> dele dem op. O</w:t>
-      </w:r>
-      <w:r>
-        <w:t xml:space="preserve">rdren indeholder de konkrete informationer fra selve ordren, der vises når brugeren følger sin tidligere ordre, og endvidere når en medarbejderne skal vurdere ordren før afsendelse. Carporten indeholder data, om hvordan den skal bygges, hvordan styklisten generes og hvordan plantegningerne tegnes. </w:t>
-      </w:r>
-      <w:r>
-        <w:t>Der havde ikke været en væsentlig forskel, hvis vi havde s</w:t>
-      </w:r>
-      <w:r>
-        <w:t>lået dem sammen, men vores tanke bag</w:t>
-      </w:r>
-      <w:r>
-        <w:t xml:space="preserve"> dette</w:t>
-      </w:r>
-      <w:r>
-        <w:t>,</w:t>
-      </w:r>
-      <w:r>
-        <w:t xml:space="preserve"> er</w:t>
-      </w:r>
-      <w:r>
-        <w:t xml:space="preserve"> igen</w:t>
-      </w:r>
-      <w:r>
-        <w:t>,</w:t>
-      </w:r>
-      <w:r>
-        <w:t xml:space="preserve"> Johannes Fogs ønske omkring at kunne integrere og ekspandere sin forretning ind</w:t>
-      </w:r>
-      <w:r>
-        <w:t xml:space="preserve"> </w:t>
-      </w:r>
-      <w:r>
-        <w:t>i</w:t>
-      </w:r>
-      <w:r>
-        <w:t xml:space="preserve"> systemet. I tilfælde af at han i fremtiden</w:t>
-      </w:r>
-      <w:r>
-        <w:t xml:space="preserve"> integ</w:t>
-      </w:r>
-      <w:r>
-        <w:t>r</w:t>
-      </w:r>
-      <w:r>
-        <w:t xml:space="preserve">erer en større del af hans forretning i systemet, </w:t>
-      </w:r>
-      <w:r>
-        <w:t>vil det betyde, at 1-1 relationen mellem ordre og carport vil blive 1-</w:t>
-      </w:r>
-      <w:r>
-        <w:t>1..</w:t>
-      </w:r>
-      <w:r>
-        <w:t xml:space="preserve">* relation </w:t>
-      </w:r>
-      <w:r>
-        <w:t>mellem ordre og produkt, hvor produk</w:t>
-      </w:r>
-      <w:r>
-        <w:t xml:space="preserve">t </w:t>
-      </w:r>
-      <w:r>
-        <w:t>eksempelvis</w:t>
-      </w:r>
-      <w:r>
-        <w:t xml:space="preserve"> kan indeholde en carport, </w:t>
-      </w:r>
-      <w:r>
-        <w:t>værktøj og boliginterior.</w:t>
-      </w:r>
-      <w:r>
-        <w:t xml:space="preserve"> </w:t>
-      </w:r>
-    </w:p>
-    <w:p>
-      <w:pPr>
-        <w:pStyle w:val="Overskrift3"/>
-      </w:pPr>
-      <w:bookmarkStart w:id="15" w:name="_Toc532884603"/>
-      <w:r>
-        <w:t>Begrundelse for vores valg af 1-1 relation mellem customer og address</w:t>
-      </w:r>
-      <w:bookmarkEnd w:id="15"/>
     </w:p>
     <w:p>
       <w:r>
@@ -6463,76 +6399,76 @@
     </w:p>
     <w:p>
       <w:pPr>
-        <w:pStyle w:val="Overskrift3"/>
-      </w:pPr>
-      <w:bookmarkStart w:id="16" w:name="_Toc532884604"/>
+        <w:pStyle w:val="Heading3"/>
+      </w:pPr>
+      <w:bookmarkStart w:id="15" w:name="_Toc532884604"/>
       <w:r>
         <w:t>Begrundelse for vores valg af 1..*-1..*</w:t>
       </w:r>
       <w:r>
         <w:t xml:space="preserve"> relation mellem storage/shop og employee</w:t>
       </w:r>
+      <w:bookmarkEnd w:id="15"/>
+    </w:p>
+    <w:p>
+      <w:r>
+        <w:t>E</w:t>
+      </w:r>
+      <w:r>
+        <w:t>n medarbejder kan være til</w:t>
+      </w:r>
+      <w:r>
+        <w:t>knyttet</w:t>
+      </w:r>
+      <w:r>
+        <w:t xml:space="preserve"> til flere lagersteder</w:t>
+      </w:r>
+      <w:r>
+        <w:t xml:space="preserve"> og butikker, da man </w:t>
+      </w:r>
+      <w:r>
+        <w:t xml:space="preserve">for eksempel </w:t>
+      </w:r>
+      <w:r>
+        <w:t>kan have en leder- eller vikariat stilling,</w:t>
+      </w:r>
+      <w:r>
+        <w:t xml:space="preserve"> eller hvis man </w:t>
+      </w:r>
+      <w:r>
+        <w:t>bliver omrokeret i de forskellige butikker</w:t>
+      </w:r>
+      <w:r>
+        <w:t>. Modsat</w:t>
+      </w:r>
+      <w:r>
+        <w:t xml:space="preserve"> skal et lager/butik også kun</w:t>
+      </w:r>
+      <w:r>
+        <w:t>ne have flere medarbejdere til en sådan</w:t>
+      </w:r>
+      <w:r>
+        <w:t xml:space="preserve"> stor virksomhed</w:t>
+      </w:r>
+      <w:r>
+        <w:t xml:space="preserve"> som Johannes Fog</w:t>
+      </w:r>
+      <w:r>
+        <w:t>.</w:t>
+      </w:r>
+    </w:p>
+    <w:p>
+      <w:pPr>
+        <w:pStyle w:val="Heading3"/>
+      </w:pPr>
+      <w:bookmarkStart w:id="16" w:name="_Toc532884605"/>
+      <w:r>
+        <w:t>Konsistentitet</w:t>
+      </w:r>
       <w:bookmarkEnd w:id="16"/>
     </w:p>
     <w:p>
       <w:r>
-        <w:t>E</w:t>
-      </w:r>
-      <w:r>
-        <w:t>n medarbejder kan være til</w:t>
-      </w:r>
-      <w:r>
-        <w:t>knyttet</w:t>
-      </w:r>
-      <w:r>
-        <w:t xml:space="preserve"> til flere lagersteder</w:t>
-      </w:r>
-      <w:r>
-        <w:t xml:space="preserve"> og butikker, da man </w:t>
-      </w:r>
-      <w:r>
-        <w:t xml:space="preserve">for eksempel </w:t>
-      </w:r>
-      <w:r>
-        <w:t>kan have en leder- eller vikariat stilling,</w:t>
-      </w:r>
-      <w:r>
-        <w:t xml:space="preserve"> eller hvis man </w:t>
-      </w:r>
-      <w:r>
-        <w:t>bliver omrokeret i de forskellige butikker</w:t>
-      </w:r>
-      <w:r>
-        <w:t>. Modsat</w:t>
-      </w:r>
-      <w:r>
-        <w:t xml:space="preserve"> skal et lager/butik også kun</w:t>
-      </w:r>
-      <w:r>
-        <w:t>ne have flere medarbejdere til en sådan</w:t>
-      </w:r>
-      <w:r>
-        <w:t xml:space="preserve"> stor virksomhed</w:t>
-      </w:r>
-      <w:r>
-        <w:t xml:space="preserve"> som Johannes Fog</w:t>
-      </w:r>
-      <w:r>
-        <w:t>.</w:t>
-      </w:r>
-    </w:p>
-    <w:p>
-      <w:pPr>
-        <w:pStyle w:val="Overskrift3"/>
-      </w:pPr>
-      <w:bookmarkStart w:id="17" w:name="_Toc532884605"/>
-      <w:r>
-        <w:t>Konsistentitet</w:t>
-      </w:r>
-      <w:bookmarkEnd w:id="17"/>
-    </w:p>
-    <w:p>
-      <w:r>
         <w:t>Ved første øjekast</w:t>
       </w:r>
       <w:r>
@@ -6588,9 +6524,9 @@
     </w:p>
     <w:p>
       <w:pPr>
-        <w:pStyle w:val="Overskrift2"/>
-      </w:pPr>
-      <w:bookmarkStart w:id="18" w:name="_Toc532884606"/>
+        <w:pStyle w:val="Heading2"/>
+      </w:pPr>
+      <w:bookmarkStart w:id="17" w:name="_Toc532884606"/>
       <w:r>
         <w:lastRenderedPageBreak/>
         <w:t>E</w:t>
@@ -6607,7 +6543,7 @@
       <w:r>
         <w:t>iagram</w:t>
       </w:r>
-      <w:bookmarkEnd w:id="18"/>
+      <w:bookmarkEnd w:id="17"/>
     </w:p>
     <w:p>
       <w:r>
@@ -6620,19 +6556,19 @@
     </w:p>
     <w:p>
       <w:pPr>
-        <w:pStyle w:val="Overskrift3"/>
+        <w:pStyle w:val="Heading3"/>
         <w:rPr>
           <w:rFonts w:eastAsia="Calibri"/>
         </w:rPr>
       </w:pPr>
-      <w:bookmarkStart w:id="19" w:name="_Toc532884607"/>
+      <w:bookmarkStart w:id="18" w:name="_Toc532884607"/>
       <w:r>
         <w:rPr>
           <w:rFonts w:eastAsia="Calibri"/>
         </w:rPr>
         <w:t>Normalformer</w:t>
       </w:r>
-      <w:bookmarkEnd w:id="19"/>
+      <w:bookmarkEnd w:id="18"/>
     </w:p>
     <w:p>
       <w:r>
@@ -6665,7 +6601,7 @@
     </w:p>
     <w:p>
       <w:pPr>
-        <w:pStyle w:val="Overskrift4"/>
+        <w:pStyle w:val="Heading4"/>
       </w:pPr>
       <w:r>
         <w:t>Første normalform</w:t>
@@ -6684,7 +6620,7 @@
     </w:p>
     <w:p>
       <w:pPr>
-        <w:pStyle w:val="Listeafsnit"/>
+        <w:pStyle w:val="ListParagraph"/>
         <w:numPr>
           <w:ilvl w:val="0"/>
           <w:numId w:val="26"/>
@@ -6702,7 +6638,7 @@
     </w:p>
     <w:p>
       <w:pPr>
-        <w:pStyle w:val="Listeafsnit"/>
+        <w:pStyle w:val="ListParagraph"/>
         <w:numPr>
           <w:ilvl w:val="0"/>
           <w:numId w:val="26"/>
@@ -6717,7 +6653,7 @@
     </w:p>
     <w:p>
       <w:pPr>
-        <w:pStyle w:val="Listeafsnit"/>
+        <w:pStyle w:val="ListParagraph"/>
         <w:numPr>
           <w:ilvl w:val="0"/>
           <w:numId w:val="26"/>
@@ -6765,7 +6701,7 @@
     </w:p>
     <w:p>
       <w:pPr>
-        <w:pStyle w:val="Overskrift4"/>
+        <w:pStyle w:val="Heading4"/>
       </w:pPr>
       <w:r>
         <w:t>Anden normalform</w:t>
@@ -6784,7 +6720,7 @@
     </w:p>
     <w:p>
       <w:pPr>
-        <w:pStyle w:val="Listeafsnit"/>
+        <w:pStyle w:val="ListParagraph"/>
         <w:numPr>
           <w:ilvl w:val="0"/>
           <w:numId w:val="26"/>
@@ -6796,7 +6732,7 @@
     </w:p>
     <w:p>
       <w:pPr>
-        <w:pStyle w:val="Listeafsnit"/>
+        <w:pStyle w:val="ListParagraph"/>
         <w:numPr>
           <w:ilvl w:val="0"/>
           <w:numId w:val="26"/>
@@ -6837,7 +6773,7 @@
     </w:p>
     <w:p>
       <w:pPr>
-        <w:pStyle w:val="Overskrift4"/>
+        <w:pStyle w:val="Heading4"/>
       </w:pPr>
       <w:r>
         <w:t>Tredje normalform</w:t>
@@ -6856,7 +6792,7 @@
     </w:p>
     <w:p>
       <w:pPr>
-        <w:pStyle w:val="Listeafsnit"/>
+        <w:pStyle w:val="ListParagraph"/>
         <w:numPr>
           <w:ilvl w:val="0"/>
           <w:numId w:val="26"/>
@@ -6868,7 +6804,7 @@
     </w:p>
     <w:p>
       <w:pPr>
-        <w:pStyle w:val="Listeafsnit"/>
+        <w:pStyle w:val="ListParagraph"/>
         <w:numPr>
           <w:ilvl w:val="0"/>
           <w:numId w:val="26"/>
@@ -6968,16 +6904,16 @@
     </w:p>
     <w:p>
       <w:pPr>
-        <w:pStyle w:val="Overskrift3"/>
-      </w:pPr>
-      <w:bookmarkStart w:id="20" w:name="_Toc532884608"/>
+        <w:pStyle w:val="Heading3"/>
+      </w:pPr>
+      <w:bookmarkStart w:id="19" w:name="_Toc532884608"/>
       <w:r>
         <w:t>Auto</w:t>
       </w:r>
       <w:r>
         <w:t>genereret id</w:t>
       </w:r>
-      <w:bookmarkEnd w:id="20"/>
+      <w:bookmarkEnd w:id="19"/>
     </w:p>
     <w:p>
       <w:r>
@@ -7094,14 +7030,14 @@
     </w:p>
     <w:p>
       <w:pPr>
-        <w:pStyle w:val="Overskrift3"/>
-      </w:pPr>
-      <w:bookmarkStart w:id="21" w:name="_Toc532884609"/>
+        <w:pStyle w:val="Heading3"/>
+      </w:pPr>
+      <w:bookmarkStart w:id="20" w:name="_Toc532884609"/>
       <w:r>
         <w:lastRenderedPageBreak/>
         <w:t>Fremmednøgler og begrænsninger</w:t>
       </w:r>
-      <w:bookmarkEnd w:id="21"/>
+      <w:bookmarkEnd w:id="20"/>
     </w:p>
     <w:p>
       <w:r>
@@ -7362,13 +7298,13 @@
     </w:p>
     <w:p>
       <w:pPr>
-        <w:pStyle w:val="Overskrift3"/>
-      </w:pPr>
-      <w:bookmarkStart w:id="22" w:name="_Toc532884610"/>
+        <w:pStyle w:val="Heading3"/>
+      </w:pPr>
+      <w:bookmarkStart w:id="21" w:name="_Toc532884610"/>
       <w:r>
         <w:t>Forbedringer</w:t>
       </w:r>
-      <w:bookmarkEnd w:id="22"/>
+      <w:bookmarkEnd w:id="21"/>
     </w:p>
     <w:p>
       <w:r>
@@ -7497,12 +7433,12 @@
     </w:p>
     <w:p>
       <w:pPr>
-        <w:pStyle w:val="Overskrift2"/>
+        <w:pStyle w:val="Heading2"/>
         <w:rPr>
           <w:rFonts w:eastAsia="Calibri"/>
         </w:rPr>
       </w:pPr>
-      <w:bookmarkStart w:id="23" w:name="_Toc532884611"/>
+      <w:bookmarkStart w:id="22" w:name="_Toc532884611"/>
       <w:r>
         <w:rPr>
           <w:rFonts w:eastAsia="Calibri"/>
@@ -7513,7 +7449,7 @@
       <w:r>
         <w:t xml:space="preserve"> (*)</w:t>
       </w:r>
-      <w:bookmarkEnd w:id="23"/>
+      <w:bookmarkEnd w:id="22"/>
     </w:p>
     <w:p>
       <w:r>
@@ -7524,18 +7460,17 @@
         </w:pict>
       </w:r>
     </w:p>
-    <w:p>
-      <w:pPr>
-        <w:pStyle w:val="Overskrift2"/>
-      </w:pPr>
-      <w:bookmarkStart w:id="24" w:name="_Toc532884612"/>
-      <w:r>
+    <w:p/>
+    <w:p>
+      <w:pPr>
+        <w:pStyle w:val="Heading2"/>
+      </w:pPr>
+      <w:bookmarkStart w:id="23" w:name="_Toc532884612"/>
+      <w:r>
+        <w:lastRenderedPageBreak/>
         <w:t>Navigationsdiagram</w:t>
       </w:r>
-      <w:r>
-        <w:t xml:space="preserve"> (*)</w:t>
-      </w:r>
-      <w:bookmarkEnd w:id="24"/>
+      <w:bookmarkEnd w:id="23"/>
     </w:p>
     <w:p>
       <w:r>
@@ -7548,61 +7483,645 @@
     </w:p>
     <w:p>
       <w:r>
+        <w:t>På d</w:t>
+      </w:r>
+      <w:r>
+        <w:t>ette navigationsdiagram,</w:t>
+      </w:r>
+      <w:r>
+        <w:t xml:space="preserve"> kan det ses hvordan,</w:t>
+      </w:r>
+      <w:r>
+        <w:t xml:space="preserve"> at en person vil </w:t>
+      </w:r>
+      <w:r>
+        <w:t>starte på index siden og derfra har</w:t>
+      </w:r>
+      <w:r>
+        <w:t xml:space="preserve"> to </w:t>
+      </w:r>
+      <w:r>
+        <w:t>muligheder, for at komme videre.</w:t>
+      </w:r>
+      <w:r>
+        <w:t xml:space="preserve"> </w:t>
+      </w:r>
+      <w:r>
+        <w:t>E</w:t>
+      </w:r>
+      <w:r>
+        <w:t xml:space="preserve">nten kan </w:t>
+      </w:r>
+      <w:r>
+        <w:t>vedkommende</w:t>
+      </w:r>
+      <w:r>
+        <w:t xml:space="preserve"> opre</w:t>
+      </w:r>
+      <w:r>
+        <w:t xml:space="preserve">tte en bruger og efterfølgende </w:t>
+      </w:r>
+      <w:r>
+        <w:t>logge ind som bruger, e</w:t>
+      </w:r>
+      <w:r>
+        <w:t>ller også kan vedkommende logge ind fra start, hvi</w:t>
+      </w:r>
+      <w:r>
+        <w:t>s personen</w:t>
+      </w:r>
+      <w:r>
+        <w:t xml:space="preserve"> </w:t>
+      </w:r>
+      <w:r>
+        <w:t>allerede er oprettet i systemet</w:t>
+      </w:r>
+      <w:r>
+        <w:t>,</w:t>
+      </w:r>
+      <w:r>
+        <w:t xml:space="preserve"> og derfor ikke behøver at </w:t>
+      </w:r>
+      <w:r>
+        <w:t>registere sig igen</w:t>
+      </w:r>
+      <w:r>
+        <w:t xml:space="preserve">. </w:t>
+      </w:r>
+    </w:p>
+    <w:p>
+      <w:r>
+        <w:t xml:space="preserve">Videre på diagrammet kan det nu ses, at </w:t>
+      </w:r>
+      <w:r>
+        <w:t>de mulige funktionaliteter</w:t>
+      </w:r>
+      <w:r>
+        <w:t xml:space="preserve"> afhænger af hvilken person, det er, som </w:t>
+      </w:r>
+      <w:r>
+        <w:t>logge</w:t>
+      </w:r>
+      <w:r>
+        <w:t>r</w:t>
+      </w:r>
+      <w:r>
+        <w:t xml:space="preserve"> ind.</w:t>
+      </w:r>
+      <w:r>
+        <w:t xml:space="preserve"> </w:t>
+      </w:r>
+      <w:r>
+        <w:t>Dette skyldes, at systemet vil vise forskellige ting, som</w:t>
+      </w:r>
+      <w:r>
+        <w:t xml:space="preserve"> er illustre</w:t>
+      </w:r>
+      <w:r>
+        <w:t>re</w:t>
+      </w:r>
+      <w:r>
+        <w:t xml:space="preserve">t </w:t>
+      </w:r>
+      <w:r>
+        <w:t>ved hjælp af</w:t>
+      </w:r>
+      <w:r>
+        <w:t xml:space="preserve"> </w:t>
+      </w:r>
+      <w:r>
+        <w:t>diamant</w:t>
+      </w:r>
+      <w:r>
+        <w:t>en</w:t>
+      </w:r>
+      <w:r>
+        <w:t>(logged in).</w:t>
+      </w:r>
+      <w:r>
+        <w:t xml:space="preserve"> </w:t>
+      </w:r>
+      <w:r>
+        <w:t>Index siden bruger</w:t>
+      </w:r>
+      <w:r>
+        <w:t xml:space="preserve"> nemlig</w:t>
+      </w:r>
+      <w:r>
+        <w:t xml:space="preserve"> en navigation</w:t>
+      </w:r>
+      <w:r>
+        <w:t xml:space="preserve"> bar, som ændrer sig</w:t>
+      </w:r>
+      <w:r>
+        <w:t xml:space="preserve"> alt efter</w:t>
+      </w:r>
+      <w:r>
+        <w:t>, om det er</w:t>
+      </w:r>
+      <w:r>
+        <w:t xml:space="preserve"> en bruger eller </w:t>
+      </w:r>
+      <w:r>
+        <w:t xml:space="preserve">en </w:t>
+      </w:r>
+      <w:r>
+        <w:t>medarbejder, som logger ind</w:t>
+      </w:r>
+      <w:r>
+        <w:t xml:space="preserve">. Dette </w:t>
+      </w:r>
+      <w:r>
+        <w:t>kan ses</w:t>
+      </w:r>
+      <w:r>
+        <w:t xml:space="preserve"> efter personen har logget ind, da bruger</w:t>
+      </w:r>
+      <w:r>
+        <w:t>en</w:t>
+      </w:r>
+      <w:r>
+        <w:t xml:space="preserve"> eller medarbejder</w:t>
+      </w:r>
+      <w:r>
+        <w:t xml:space="preserve">en bliver viderestillet </w:t>
+      </w:r>
+      <w:r>
+        <w:t>til</w:t>
+      </w:r>
+      <w:r>
+        <w:t xml:space="preserve"> hver sin version af</w:t>
+      </w:r>
+      <w:r>
+        <w:t xml:space="preserve"> index</w:t>
+      </w:r>
+      <w:r>
+        <w:t xml:space="preserve"> siden</w:t>
+      </w:r>
+      <w:r>
+        <w:t>.</w:t>
+      </w:r>
+    </w:p>
+    <w:p>
+      <w:r>
+        <w:t>Hvis det er en bruger</w:t>
+      </w:r>
+      <w:r>
+        <w:t xml:space="preserve">, som logger ind </w:t>
+      </w:r>
+      <w:r>
+        <w:t>vil brugeren</w:t>
+      </w:r>
+      <w:r>
+        <w:t>s navigations bar være fyldt</w:t>
+      </w:r>
+      <w:r>
+        <w:t xml:space="preserve"> op af flere</w:t>
+      </w:r>
+      <w:r>
+        <w:t xml:space="preserve"> funktioner. Brugeren har for det første mulighed</w:t>
+      </w:r>
+      <w:r>
+        <w:t xml:space="preserve"> for</w:t>
+      </w:r>
+      <w:r>
+        <w:t xml:space="preserve"> at</w:t>
+      </w:r>
+      <w:r>
+        <w:t xml:space="preserve"> navigere videre til </w:t>
+      </w:r>
+      <w:r>
+        <w:t>Johannes F</w:t>
+      </w:r>
+      <w:r>
+        <w:t xml:space="preserve">ogs FogPro, </w:t>
+      </w:r>
+      <w:r>
+        <w:t xml:space="preserve">eller </w:t>
+      </w:r>
+      <w:r>
+        <w:t xml:space="preserve">gå </w:t>
+      </w:r>
+      <w:r>
+        <w:t>videre til sin egen bruger</w:t>
+      </w:r>
+      <w:r>
+        <w:t>p</w:t>
+      </w:r>
+      <w:r>
+        <w:t xml:space="preserve">rofil </w:t>
+      </w:r>
+      <w:r>
+        <w:t xml:space="preserve">med </w:t>
+      </w:r>
+      <w:r>
+        <w:t>personlige oplysninger</w:t>
+      </w:r>
+      <w:r>
+        <w:t>, som kan redigeres</w:t>
+      </w:r>
+      <w:r>
+        <w:t xml:space="preserve">. </w:t>
+      </w:r>
+      <w:r>
+        <w:t>Brugeren kan også</w:t>
+      </w:r>
+      <w:r>
+        <w:t xml:space="preserve"> navigere</w:t>
+      </w:r>
+      <w:r>
+        <w:t xml:space="preserve"> hen til sin ordre side, hvor </w:t>
+      </w:r>
+      <w:r>
+        <w:t>status</w:t>
+      </w:r>
+      <w:r>
+        <w:t xml:space="preserve"> på</w:t>
+      </w:r>
+      <w:r>
+        <w:t xml:space="preserve"> både nuværende og tidligere</w:t>
+      </w:r>
+      <w:r>
+        <w:t xml:space="preserve"> ordre</w:t>
+      </w:r>
+      <w:r>
+        <w:t xml:space="preserve"> kan ses</w:t>
+      </w:r>
+      <w:r>
+        <w:t>.</w:t>
+      </w:r>
+      <w:r>
+        <w:t xml:space="preserve"> Brugeren har desuden altid mulighed for at ve</w:t>
+      </w:r>
+      <w:r>
+        <w:t>nde tilbage til index siden ved et enkelt klik på Fogs logo i navigationsbaren.</w:t>
+      </w:r>
+      <w:r>
+        <w:t xml:space="preserve"> </w:t>
+      </w:r>
+    </w:p>
+    <w:p>
+      <w:r>
+        <w:t>På index siden kan brugeren kan brugeren klikke på det interaktive billede for at blive n</w:t>
+      </w:r>
+      <w:r>
+        <w:t xml:space="preserve">avigeret videre til siden, hvor det ønskede carport design nu kan iværksættes. </w:t>
+      </w:r>
+      <w:r>
+        <w:t xml:space="preserve">Først og fremmest skal brugeren opgive sine </w:t>
+      </w:r>
+      <w:r>
+        <w:t xml:space="preserve">krav og </w:t>
+      </w:r>
+      <w:r>
+        <w:t xml:space="preserve">præferencer </w:t>
+      </w:r>
+      <w:r>
+        <w:t xml:space="preserve">som eks. </w:t>
+      </w:r>
+      <w:r>
+        <w:t>m</w:t>
+      </w:r>
+      <w:r>
+        <w:t xml:space="preserve">ål, rejsning eller </w:t>
+      </w:r>
+      <w:r>
+        <w:t>tagmateriale</w:t>
+      </w:r>
+      <w:r>
+        <w:t xml:space="preserve">, derefter vil blive viderestillet til </w:t>
+      </w:r>
+      <w:r>
+        <w:t>en side</w:t>
+      </w:r>
+      <w:r>
+        <w:t xml:space="preserve">, hvor </w:t>
+      </w:r>
+      <w:r>
+        <w:t xml:space="preserve">det er muligt at se disse valgte præferencer fulgt af en </w:t>
+      </w:r>
+      <w:r>
+        <w:t>estimeret pris</w:t>
+      </w:r>
+      <w:r>
+        <w:t xml:space="preserve"> på den udregnede carport. Hvis kunden er tilfreds og bekræfter dette, vil der</w:t>
+      </w:r>
+      <w:r>
+        <w:t xml:space="preserve"> oprette</w:t>
+      </w:r>
+      <w:r>
+        <w:t>s</w:t>
+      </w:r>
+      <w:r>
+        <w:t xml:space="preserve"> en </w:t>
+      </w:r>
+      <w:r>
         <w:lastRenderedPageBreak/>
-        <w:t>Det som brugeren oplever er en række websider hvor man kan indtaste oplysninger gå videre til andre sider. I større systemer kan det være svært at bevare overblikket over hvilke sider der er, og hvordan man kommer fra den ene til den anden. Navigationsdiagrammet er beregnet på at vise dette på en mere overskuelig måde. Som led i beskrivelsen af navigationsdiagrammet skal følgende med:</w:t>
-      </w:r>
-    </w:p>
-    <w:p>
-      <w:pPr>
-        <w:pStyle w:val="Listeafsnit"/>
-        <w:numPr>
-          <w:ilvl w:val="0"/>
-          <w:numId w:val="16"/>
-        </w:numPr>
-      </w:pPr>
-      <w:r>
-        <w:t>Oversigts diagrammet. Hvis det bliver for stort må man dele det op. Men det er vigtigt at der er et overordnet diagram.</w:t>
-      </w:r>
-    </w:p>
-    <w:p>
-      <w:pPr>
-        <w:pStyle w:val="Listeafsnit"/>
-        <w:numPr>
-          <w:ilvl w:val="0"/>
-          <w:numId w:val="16"/>
-        </w:numPr>
-      </w:pPr>
-      <w:r>
-        <w:t>Hvis man har benyttet sig af en “fælles navigations bar” i toppen af alle sider skal man forklare det.</w:t>
-      </w:r>
-    </w:p>
-    <w:p>
-      <w:pPr>
-        <w:pStyle w:val="Listeafsnit"/>
-        <w:numPr>
-          <w:ilvl w:val="0"/>
-          <w:numId w:val="16"/>
-        </w:numPr>
-      </w:pPr>
-      <w:r>
-        <w:t>Hvis nogle sider kun kan nåes af nogle brugere (dem der har konto, dem der er logget ind, dem der arbejder i butikken,…), så skal det fremgå.</w:t>
-      </w:r>
-    </w:p>
-    <w:p>
-      <w:pPr>
-        <w:pStyle w:val="Listeafsnit"/>
-        <w:numPr>
-          <w:ilvl w:val="0"/>
-          <w:numId w:val="16"/>
-        </w:numPr>
-      </w:pPr>
-      <w:r>
-        <w:t>Navne på jsp sider skal fremgå, og hvilke servlet der bringer en fra den ene side til den næste.</w:t>
-      </w:r>
-    </w:p>
-    <w:p>
-      <w:pPr>
-        <w:pStyle w:val="Overskrift2"/>
+        <w:t>ordre og ku</w:t>
+      </w:r>
+      <w:r>
+        <w:t xml:space="preserve">nden bliver nu viderestillet til </w:t>
+      </w:r>
+      <w:r>
+        <w:t xml:space="preserve">en </w:t>
+      </w:r>
+      <w:r>
+        <w:t xml:space="preserve">side bestående af </w:t>
+      </w:r>
+      <w:r>
+        <w:t xml:space="preserve">stykliste og </w:t>
+      </w:r>
+      <w:r>
+        <w:t>pla</w:t>
+      </w:r>
+      <w:r>
+        <w:t>ntegninger over</w:t>
+      </w:r>
+      <w:r>
+        <w:t xml:space="preserve"> </w:t>
+      </w:r>
+      <w:r>
+        <w:t>carport</w:t>
+      </w:r>
+      <w:r>
+        <w:t>en</w:t>
+      </w:r>
+      <w:r>
+        <w:t>.</w:t>
+      </w:r>
+    </w:p>
+    <w:p>
+      <w:r>
+        <w:t xml:space="preserve">Hvis det </w:t>
+      </w:r>
+      <w:r>
+        <w:t>er medarbejderen</w:t>
+      </w:r>
+      <w:r>
+        <w:t>, som er logger</w:t>
+      </w:r>
+      <w:r>
+        <w:t xml:space="preserve"> ind, vil navigations baren indeholde andre funktioner</w:t>
+      </w:r>
+      <w:r>
+        <w:t xml:space="preserve"> end </w:t>
+      </w:r>
+      <w:r>
+        <w:t>brugerens navigations bar. Medarbejderen</w:t>
+      </w:r>
+      <w:r>
+        <w:t>s navigations bar</w:t>
+      </w:r>
+      <w:r>
+        <w:t xml:space="preserve"> giver adgang til </w:t>
+      </w:r>
+      <w:r>
+        <w:t>side</w:t>
+      </w:r>
+      <w:r>
+        <w:t>n</w:t>
+      </w:r>
+      <w:r>
+        <w:t xml:space="preserve">, hvor </w:t>
+      </w:r>
+      <w:r>
+        <w:t>alle brugernes ordre</w:t>
+      </w:r>
+      <w:r>
+        <w:t xml:space="preserve"> er arkiveret</w:t>
+      </w:r>
+      <w:r>
+        <w:t>, o</w:t>
+      </w:r>
+      <w:r>
+        <w:t>g hvor det er muligt at</w:t>
+      </w:r>
+      <w:r>
+        <w:t xml:space="preserve"> sende</w:t>
+      </w:r>
+      <w:r>
+        <w:t xml:space="preserve"> disse ordre afsted.</w:t>
+      </w:r>
+      <w:r>
+        <w:t xml:space="preserve"> </w:t>
+      </w:r>
+      <w:r>
+        <w:t>Medarbejderen</w:t>
+      </w:r>
+      <w:r>
+        <w:t xml:space="preserve"> har også </w:t>
+      </w:r>
+      <w:r>
+        <w:t xml:space="preserve">adgang til </w:t>
+      </w:r>
+      <w:r>
+        <w:t>side</w:t>
+      </w:r>
+      <w:r>
+        <w:t>n</w:t>
+      </w:r>
+      <w:r>
+        <w:t>, hvor</w:t>
+      </w:r>
+      <w:r>
+        <w:t xml:space="preserve"> </w:t>
+      </w:r>
+      <w:r>
+        <w:t xml:space="preserve">der kan </w:t>
+      </w:r>
+      <w:r>
+        <w:t>oprette</w:t>
+      </w:r>
+      <w:r>
+        <w:t>s</w:t>
+      </w:r>
+      <w:r>
+        <w:t xml:space="preserve"> nye medarbejde</w:t>
+      </w:r>
+      <w:r>
+        <w:t>r</w:t>
+      </w:r>
+      <w:r>
+        <w:t>e</w:t>
+      </w:r>
+      <w:r>
+        <w:t xml:space="preserve"> i systemet</w:t>
+      </w:r>
+      <w:r>
+        <w:t xml:space="preserve">. </w:t>
+      </w:r>
+      <w:r>
+        <w:t>Desuden</w:t>
+      </w:r>
+      <w:r>
+        <w:t xml:space="preserve"> har</w:t>
+      </w:r>
+      <w:r>
+        <w:t xml:space="preserve"> man </w:t>
+      </w:r>
+      <w:r>
+        <w:t xml:space="preserve">som </w:t>
+      </w:r>
+      <w:r>
+        <w:t>medarbejder</w:t>
+      </w:r>
+      <w:r>
+        <w:t xml:space="preserve"> også</w:t>
+      </w:r>
+      <w:r>
+        <w:t xml:space="preserve"> </w:t>
+      </w:r>
+      <w:r>
+        <w:t>adgang til</w:t>
+      </w:r>
+      <w:r>
+        <w:t xml:space="preserve"> side</w:t>
+      </w:r>
+      <w:r>
+        <w:t>n</w:t>
+      </w:r>
+      <w:r>
+        <w:t>, hvor de</w:t>
+      </w:r>
+      <w:r>
+        <w:t>r</w:t>
+      </w:r>
+      <w:r>
+        <w:t xml:space="preserve"> kan</w:t>
+      </w:r>
+      <w:r>
+        <w:t xml:space="preserve"> redigere</w:t>
+      </w:r>
+      <w:r>
+        <w:t>s</w:t>
+      </w:r>
+      <w:r>
+        <w:t>, tilføje</w:t>
+      </w:r>
+      <w:r>
+        <w:t>s</w:t>
+      </w:r>
+      <w:r>
+        <w:t xml:space="preserve"> og slette</w:t>
+      </w:r>
+      <w:r>
+        <w:t>s</w:t>
+      </w:r>
+      <w:r>
+        <w:t xml:space="preserve"> materialer i databasen.</w:t>
+      </w:r>
+    </w:p>
+    <w:p>
+      <w:r>
+        <w:t xml:space="preserve">Både medarbejderen og brugeren </w:t>
+      </w:r>
+      <w:r>
+        <w:t>kan logge ud, det vil sige, at de vender tilbage index, men med den konsekvens,</w:t>
+      </w:r>
+      <w:r>
+        <w:t xml:space="preserve"> at </w:t>
+      </w:r>
+      <w:r>
+        <w:t>både brugeren og</w:t>
+      </w:r>
+      <w:r>
+        <w:t xml:space="preserve"> medarbejder</w:t>
+      </w:r>
+      <w:bookmarkStart w:id="24" w:name="_GoBack"/>
+      <w:bookmarkEnd w:id="24"/>
+      <w:r>
+        <w:t xml:space="preserve">en </w:t>
+      </w:r>
+      <w:r>
+        <w:t>miste</w:t>
+      </w:r>
+      <w:r>
+        <w:t>r</w:t>
+      </w:r>
+      <w:r>
+        <w:t xml:space="preserve"> deres udvidet</w:t>
+      </w:r>
+      <w:r>
+        <w:t xml:space="preserve"> </w:t>
+      </w:r>
+      <w:r>
+        <w:t>navigations bar.</w:t>
+      </w:r>
+      <w:r>
+        <w:t xml:space="preserve"> Det er desuden værd at bemærke,</w:t>
+      </w:r>
+      <w:r>
+        <w:t xml:space="preserve"> at medarbejder</w:t>
+      </w:r>
+      <w:r>
+        <w:t>en</w:t>
+      </w:r>
+      <w:r>
+        <w:t xml:space="preserve"> ikke har adgang</w:t>
+      </w:r>
+      <w:r>
+        <w:t>,</w:t>
+      </w:r>
+      <w:r>
+        <w:t xml:space="preserve"> til de</w:t>
+      </w:r>
+      <w:r>
+        <w:t xml:space="preserve"> sider som </w:t>
+      </w:r>
+      <w:r>
+        <w:t>til</w:t>
+      </w:r>
+      <w:r>
+        <w:t>hører</w:t>
+      </w:r>
+      <w:r>
+        <w:t xml:space="preserve"> brugerens navigations bar</w:t>
+      </w:r>
+      <w:r>
+        <w:t>, dette</w:t>
+      </w:r>
+      <w:r>
+        <w:t xml:space="preserve"> gør sig</w:t>
+      </w:r>
+      <w:r>
+        <w:t xml:space="preserve"> selvfølgelig</w:t>
+      </w:r>
+      <w:r>
+        <w:t xml:space="preserve"> også gældende omvendt.</w:t>
+      </w:r>
+      <w:r>
+        <w:t xml:space="preserve"> </w:t>
+      </w:r>
+    </w:p>
+    <w:p>
+      <w:r>
+        <w:t>Vi vil afslutningsvist bemærke</w:t>
+      </w:r>
+      <w:r>
+        <w:t xml:space="preserve"> at a</w:t>
+      </w:r>
+      <w:r>
+        <w:t xml:space="preserve">lt navigering </w:t>
+      </w:r>
+      <w:r>
+        <w:t>på hjemmesiden</w:t>
+      </w:r>
+      <w:r>
+        <w:t>, som vist på navigationsdiagrammet,</w:t>
+      </w:r>
+      <w:r>
+        <w:t xml:space="preserve"> fore</w:t>
+      </w:r>
+      <w:r>
+        <w:t>går via vores ’frontController’</w:t>
+      </w:r>
+      <w:r>
+        <w:t>-servlet.</w:t>
+      </w:r>
+    </w:p>
+    <w:p>
+      <w:pPr>
+        <w:pStyle w:val="Heading2"/>
       </w:pPr>
       <w:bookmarkStart w:id="25" w:name="_Toc532884613"/>
       <w:r>
@@ -8499,7 +9018,7 @@
     </w:p>
     <w:p>
       <w:pPr>
-        <w:pStyle w:val="Overskrift1"/>
+        <w:pStyle w:val="Heading1"/>
         <w:rPr>
           <w:rFonts w:cstheme="minorBidi"/>
         </w:rPr>
@@ -8530,7 +9049,7 @@
     </w:p>
     <w:p>
       <w:pPr>
-        <w:pStyle w:val="Listeafsnit"/>
+        <w:pStyle w:val="ListParagraph"/>
         <w:numPr>
           <w:ilvl w:val="0"/>
           <w:numId w:val="18"/>
@@ -8544,7 +9063,7 @@
     </w:p>
     <w:p>
       <w:pPr>
-        <w:pStyle w:val="Listeafsnit"/>
+        <w:pStyle w:val="ListParagraph"/>
         <w:numPr>
           <w:ilvl w:val="0"/>
           <w:numId w:val="18"/>
@@ -8558,7 +9077,7 @@
     </w:p>
     <w:p>
       <w:pPr>
-        <w:pStyle w:val="Listeafsnit"/>
+        <w:pStyle w:val="ListParagraph"/>
         <w:numPr>
           <w:ilvl w:val="0"/>
           <w:numId w:val="18"/>
@@ -8572,7 +9091,7 @@
     </w:p>
     <w:p>
       <w:pPr>
-        <w:pStyle w:val="Listeafsnit"/>
+        <w:pStyle w:val="ListParagraph"/>
         <w:numPr>
           <w:ilvl w:val="0"/>
           <w:numId w:val="18"/>
@@ -8586,7 +9105,7 @@
     </w:p>
     <w:p>
       <w:pPr>
-        <w:pStyle w:val="Listeafsnit"/>
+        <w:pStyle w:val="ListParagraph"/>
         <w:numPr>
           <w:ilvl w:val="0"/>
           <w:numId w:val="18"/>
@@ -8600,7 +9119,7 @@
     </w:p>
     <w:p>
       <w:pPr>
-        <w:pStyle w:val="Listeafsnit"/>
+        <w:pStyle w:val="ListParagraph"/>
         <w:numPr>
           <w:ilvl w:val="0"/>
           <w:numId w:val="18"/>
@@ -8614,7 +9133,7 @@
     </w:p>
     <w:p>
       <w:pPr>
-        <w:pStyle w:val="Listeafsnit"/>
+        <w:pStyle w:val="ListParagraph"/>
         <w:numPr>
           <w:ilvl w:val="0"/>
           <w:numId w:val="19"/>
@@ -8628,7 +9147,7 @@
     </w:p>
     <w:p>
       <w:pPr>
-        <w:pStyle w:val="Listeafsnit"/>
+        <w:pStyle w:val="ListParagraph"/>
         <w:numPr>
           <w:ilvl w:val="0"/>
           <w:numId w:val="19"/>
@@ -8651,7 +9170,7 @@
     </w:p>
     <w:p>
       <w:pPr>
-        <w:pStyle w:val="Overskrift2"/>
+        <w:pStyle w:val="Heading2"/>
       </w:pPr>
       <w:r>
         <w:lastRenderedPageBreak/>
@@ -8661,7 +9180,7 @@
     <w:p/>
     <w:p>
       <w:pPr>
-        <w:pStyle w:val="Overskrift2"/>
+        <w:pStyle w:val="Heading2"/>
       </w:pPr>
       <w:r>
         <w:t>Exceptions (*)</w:t>
@@ -8670,7 +9189,7 @@
     <w:p/>
     <w:p>
       <w:pPr>
-        <w:pStyle w:val="Overskrift2"/>
+        <w:pStyle w:val="Heading2"/>
       </w:pPr>
       <w:r>
         <w:t>Brugerinput validering (*)</w:t>
@@ -8679,7 +9198,7 @@
     <w:p/>
     <w:p>
       <w:pPr>
-        <w:pStyle w:val="Overskrift2"/>
+        <w:pStyle w:val="Heading2"/>
       </w:pPr>
       <w:r>
         <w:t>Sikkerhed – Hash &amp; Salt (*)</w:t>
@@ -8688,7 +9207,7 @@
     <w:p/>
     <w:p>
       <w:pPr>
-        <w:pStyle w:val="Overskrift2"/>
+        <w:pStyle w:val="Heading2"/>
       </w:pPr>
       <w:r>
         <w:t>Brugertyper (*)</w:t>
@@ -8697,7 +9216,7 @@
     <w:p/>
     <w:p>
       <w:pPr>
-        <w:pStyle w:val="Overskrift2"/>
+        <w:pStyle w:val="Heading2"/>
       </w:pPr>
       <w:r>
         <w:t>SVG (*)</w:t>
@@ -8706,7 +9225,7 @@
     <w:p/>
     <w:p>
       <w:pPr>
-        <w:pStyle w:val="Overskrift2"/>
+        <w:pStyle w:val="Heading2"/>
       </w:pPr>
       <w:r>
         <w:t>Stykliste (*)</w:t>
@@ -8715,7 +9234,7 @@
     <w:p/>
     <w:p>
       <w:pPr>
-        <w:pStyle w:val="Overskrift2"/>
+        <w:pStyle w:val="Heading2"/>
       </w:pPr>
       <w:r>
         <w:t>Logging (*)</w:t>
@@ -8724,7 +9243,7 @@
     <w:p/>
     <w:p>
       <w:pPr>
-        <w:pStyle w:val="Overskrift2"/>
+        <w:pStyle w:val="Heading2"/>
       </w:pPr>
       <w:r>
         <w:t>Arkitektur (*)</w:t>
@@ -8733,7 +9252,7 @@
     <w:p/>
     <w:p>
       <w:pPr>
-        <w:pStyle w:val="Overskrift1"/>
+        <w:pStyle w:val="Heading1"/>
       </w:pPr>
       <w:bookmarkStart w:id="27" w:name="_Toc532884615"/>
       <w:r>
@@ -8764,10 +9283,37 @@
         <w:t>Der er mange af jer der vil skrive jeres ting i word eller googledocs. Vær opmærksom på hvordan i formaterer jeres kode. Man vælger ofte en lidt mindre font, en der er “monospaced” (alle bogstaver optager samme bredde). Der er også nogle der sætter små skærmbilleder fra Netbeans ind. Det er OK, men så husk at vælge et tema fra netbeans med hvid baggrund og mørke/farvede bogstaver da nogle censorer skriver rapporten ud på blækprintere som ikke gengiver lyse bogstaver på sort baggrund særligt godt.</w:t>
       </w:r>
     </w:p>
+    <w:p>
+      <w:pPr>
+        <w:pStyle w:val="Heading2"/>
+      </w:pPr>
+      <w:r>
+        <w:t>Carport udregning (*)</w:t>
+      </w:r>
+    </w:p>
     <w:p/>
     <w:p>
       <w:pPr>
-        <w:pStyle w:val="Overskrift1"/>
+        <w:pStyle w:val="Heading2"/>
+      </w:pPr>
+      <w:r>
+        <w:lastRenderedPageBreak/>
+        <w:t>Stykliste (*)</w:t>
+      </w:r>
+    </w:p>
+    <w:p/>
+    <w:p>
+      <w:pPr>
+        <w:pStyle w:val="Heading2"/>
+      </w:pPr>
+      <w:r>
+        <w:t>Util (*)</w:t>
+      </w:r>
+    </w:p>
+    <w:p/>
+    <w:p>
+      <w:pPr>
+        <w:pStyle w:val="Heading1"/>
         <w:rPr>
           <w:rFonts w:cstheme="minorBidi"/>
         </w:rPr>
@@ -8777,7 +9323,6 @@
         <w:rPr>
           <w:rFonts w:cstheme="minorBidi"/>
         </w:rPr>
-        <w:lastRenderedPageBreak/>
         <w:t xml:space="preserve">Status på </w:t>
       </w:r>
       <w:r>
@@ -8798,7 +9343,7 @@
     </w:p>
     <w:p>
       <w:pPr>
-        <w:pStyle w:val="Listeafsnit"/>
+        <w:pStyle w:val="ListParagraph"/>
         <w:numPr>
           <w:ilvl w:val="0"/>
           <w:numId w:val="20"/>
@@ -8810,7 +9355,7 @@
     </w:p>
     <w:p>
       <w:pPr>
-        <w:pStyle w:val="Listeafsnit"/>
+        <w:pStyle w:val="ListParagraph"/>
         <w:numPr>
           <w:ilvl w:val="0"/>
           <w:numId w:val="20"/>
@@ -8822,7 +9367,7 @@
     </w:p>
     <w:p>
       <w:pPr>
-        <w:pStyle w:val="Listeafsnit"/>
+        <w:pStyle w:val="ListParagraph"/>
         <w:numPr>
           <w:ilvl w:val="0"/>
           <w:numId w:val="20"/>
@@ -8834,7 +9379,7 @@
     </w:p>
     <w:p>
       <w:pPr>
-        <w:pStyle w:val="Listeafsnit"/>
+        <w:pStyle w:val="ListParagraph"/>
         <w:numPr>
           <w:ilvl w:val="0"/>
           <w:numId w:val="20"/>
@@ -8846,7 +9391,7 @@
     </w:p>
     <w:p>
       <w:pPr>
-        <w:pStyle w:val="Listeafsnit"/>
+        <w:pStyle w:val="ListParagraph"/>
         <w:numPr>
           <w:ilvl w:val="0"/>
           <w:numId w:val="20"/>
@@ -8858,7 +9403,7 @@
     </w:p>
     <w:p>
       <w:pPr>
-        <w:pStyle w:val="Listeafsnit"/>
+        <w:pStyle w:val="ListParagraph"/>
         <w:numPr>
           <w:ilvl w:val="0"/>
           <w:numId w:val="20"/>
@@ -8870,34 +9415,7 @@
     </w:p>
     <w:p>
       <w:pPr>
-        <w:pStyle w:val="Overskrift2"/>
-      </w:pPr>
-      <w:r>
-        <w:t>Carport udregning (*)</w:t>
-      </w:r>
-    </w:p>
-    <w:p/>
-    <w:p>
-      <w:pPr>
-        <w:pStyle w:val="Overskrift2"/>
-      </w:pPr>
-      <w:r>
-        <w:t>Stykliste (*)</w:t>
-      </w:r>
-    </w:p>
-    <w:p/>
-    <w:p>
-      <w:pPr>
-        <w:pStyle w:val="Overskrift2"/>
-      </w:pPr>
-      <w:r>
-        <w:t>Util (*)</w:t>
-      </w:r>
-    </w:p>
-    <w:p/>
-    <w:p>
-      <w:pPr>
-        <w:pStyle w:val="Overskrift1"/>
+        <w:pStyle w:val="Heading1"/>
       </w:pPr>
       <w:bookmarkStart w:id="29" w:name="_Toc532884617"/>
       <w:r>
@@ -8924,7 +9442,7 @@
     </w:p>
     <w:p>
       <w:pPr>
-        <w:pStyle w:val="Listeafsnit"/>
+        <w:pStyle w:val="ListParagraph"/>
         <w:numPr>
           <w:ilvl w:val="0"/>
           <w:numId w:val="21"/>
@@ -8936,7 +9454,7 @@
     </w:p>
     <w:p>
       <w:pPr>
-        <w:pStyle w:val="Listeafsnit"/>
+        <w:pStyle w:val="ListParagraph"/>
         <w:numPr>
           <w:ilvl w:val="0"/>
           <w:numId w:val="21"/>
@@ -8948,7 +9466,7 @@
     </w:p>
     <w:p>
       <w:pPr>
-        <w:pStyle w:val="Listeafsnit"/>
+        <w:pStyle w:val="ListParagraph"/>
         <w:numPr>
           <w:ilvl w:val="0"/>
           <w:numId w:val="21"/>
@@ -8966,7 +9484,7 @@
     </w:p>
     <w:p>
       <w:pPr>
-        <w:pStyle w:val="Overskrift1"/>
+        <w:pStyle w:val="Heading1"/>
       </w:pPr>
       <w:bookmarkStart w:id="30" w:name="_Toc532884618"/>
       <w:r>
@@ -8984,7 +9502,7 @@
     </w:p>
     <w:p>
       <w:pPr>
-        <w:pStyle w:val="Overskrift2"/>
+        <w:pStyle w:val="Heading2"/>
       </w:pPr>
       <w:bookmarkStart w:id="31" w:name="_Toc532884619"/>
       <w:r>
@@ -9002,7 +9520,7 @@
     </w:p>
     <w:p>
       <w:pPr>
-        <w:pStyle w:val="Listeafsnit"/>
+        <w:pStyle w:val="ListParagraph"/>
         <w:numPr>
           <w:ilvl w:val="0"/>
           <w:numId w:val="22"/>
@@ -9014,7 +9532,7 @@
     </w:p>
     <w:p>
       <w:pPr>
-        <w:pStyle w:val="Listeafsnit"/>
+        <w:pStyle w:val="ListParagraph"/>
         <w:numPr>
           <w:ilvl w:val="0"/>
           <w:numId w:val="22"/>
@@ -9026,7 +9544,7 @@
     </w:p>
     <w:p>
       <w:pPr>
-        <w:pStyle w:val="Listeafsnit"/>
+        <w:pStyle w:val="ListParagraph"/>
         <w:numPr>
           <w:ilvl w:val="0"/>
           <w:numId w:val="22"/>
@@ -9038,7 +9556,7 @@
     </w:p>
     <w:p>
       <w:pPr>
-        <w:pStyle w:val="Listeafsnit"/>
+        <w:pStyle w:val="ListParagraph"/>
         <w:numPr>
           <w:ilvl w:val="0"/>
           <w:numId w:val="22"/>
@@ -9050,7 +9568,7 @@
     </w:p>
     <w:p>
       <w:pPr>
-        <w:pStyle w:val="Listeafsnit"/>
+        <w:pStyle w:val="ListParagraph"/>
         <w:numPr>
           <w:ilvl w:val="0"/>
           <w:numId w:val="22"/>
@@ -9062,7 +9580,7 @@
     </w:p>
     <w:p>
       <w:pPr>
-        <w:pStyle w:val="Overskrift2"/>
+        <w:pStyle w:val="Heading2"/>
       </w:pPr>
       <w:bookmarkStart w:id="32" w:name="_Toc532884620"/>
       <w:r>
@@ -9080,7 +9598,7 @@
     </w:p>
     <w:p>
       <w:pPr>
-        <w:pStyle w:val="Listeafsnit"/>
+        <w:pStyle w:val="ListParagraph"/>
         <w:numPr>
           <w:ilvl w:val="0"/>
           <w:numId w:val="23"/>
@@ -9092,7 +9610,7 @@
     </w:p>
     <w:p>
       <w:pPr>
-        <w:pStyle w:val="Listeafsnit"/>
+        <w:pStyle w:val="ListParagraph"/>
         <w:numPr>
           <w:ilvl w:val="0"/>
           <w:numId w:val="23"/>
@@ -9104,7 +9622,7 @@
     </w:p>
     <w:p>
       <w:pPr>
-        <w:pStyle w:val="Listeafsnit"/>
+        <w:pStyle w:val="ListParagraph"/>
         <w:numPr>
           <w:ilvl w:val="0"/>
           <w:numId w:val="23"/>
@@ -9116,7 +9634,7 @@
     </w:p>
     <w:p>
       <w:pPr>
-        <w:pStyle w:val="Listeafsnit"/>
+        <w:pStyle w:val="ListParagraph"/>
         <w:numPr>
           <w:ilvl w:val="0"/>
           <w:numId w:val="23"/>
@@ -9128,7 +9646,7 @@
     </w:p>
     <w:p>
       <w:pPr>
-        <w:pStyle w:val="Listeafsnit"/>
+        <w:pStyle w:val="ListParagraph"/>
         <w:numPr>
           <w:ilvl w:val="0"/>
           <w:numId w:val="23"/>
@@ -9140,7 +9658,7 @@
     </w:p>
     <w:p>
       <w:pPr>
-        <w:pStyle w:val="Listeafsnit"/>
+        <w:pStyle w:val="ListParagraph"/>
         <w:numPr>
           <w:ilvl w:val="0"/>
           <w:numId w:val="23"/>
@@ -9152,7 +9670,7 @@
     </w:p>
     <w:p>
       <w:pPr>
-        <w:pStyle w:val="Listeafsnit"/>
+        <w:pStyle w:val="ListParagraph"/>
         <w:numPr>
           <w:ilvl w:val="0"/>
           <w:numId w:val="23"/>
@@ -9164,7 +9682,7 @@
     </w:p>
     <w:p>
       <w:pPr>
-        <w:pStyle w:val="Overskrift1"/>
+        <w:pStyle w:val="Heading1"/>
         <w:rPr>
           <w:rFonts w:cstheme="minorHAnsi"/>
         </w:rPr>
@@ -9181,7 +9699,7 @@
     </w:p>
     <w:p>
       <w:pPr>
-        <w:pStyle w:val="Overskrift2"/>
+        <w:pStyle w:val="Heading2"/>
       </w:pPr>
       <w:r>
         <w:t xml:space="preserve">Bilag 1 – Klasse </w:t>
@@ -9201,7 +9719,7 @@
     </w:p>
     <w:p>
       <w:pPr>
-        <w:pStyle w:val="Overskrift2"/>
+        <w:pStyle w:val="Heading2"/>
       </w:pPr>
       <w:r>
         <w:t>Bilag 2 – Klasse diagram: Præsentations-lag</w:t>
@@ -9265,7 +9783,7 @@
     </w:p>
     <w:p>
       <w:pPr>
-        <w:pStyle w:val="Overskrift2"/>
+        <w:pStyle w:val="Heading2"/>
       </w:pPr>
       <w:r>
         <w:lastRenderedPageBreak/>
@@ -9283,7 +9801,7 @@
     </w:p>
     <w:p>
       <w:pPr>
-        <w:pStyle w:val="Overskrift2"/>
+        <w:pStyle w:val="Heading2"/>
       </w:pPr>
       <w:r>
         <w:lastRenderedPageBreak/>
@@ -9318,7 +9836,7 @@
 </file>
 
 <file path=word/endnotes.xml><?xml version="1.0" encoding="utf-8"?>
-<w:endnotes xmlns:wpc="http://schemas.microsoft.com/office/word/2010/wordprocessingCanvas" xmlns:cx="http://schemas.microsoft.com/office/drawing/2014/chartex" xmlns:cx1="http://schemas.microsoft.com/office/drawing/2015/9/8/chartex" xmlns:cx2="http://schemas.microsoft.com/office/drawing/2015/10/21/chartex" xmlns:cx3="http://schemas.microsoft.com/office/drawing/2016/5/9/chartex" xmlns:cx4="http://schemas.microsoft.com/office/drawing/2016/5/10/chartex" xmlns:cx5="http://schemas.microsoft.com/office/drawing/2016/5/11/chartex" xmlns:cx6="http://schemas.microsoft.com/office/drawing/2016/5/12/chartex" xmlns:cx7="http://schemas.microsoft.com/office/drawing/2016/5/13/chartex" xmlns:cx8="http://schemas.microsoft.com/office/drawing/2016/5/14/chartex" xmlns:mc="http://schemas.openxmlformats.org/markup-compatibility/2006" xmlns:aink="http://schemas.microsoft.com/office/drawing/2016/ink" xmlns:am3d="http://schemas.microsoft.com/office/drawing/2017/model3d" xmlns:o="urn:schemas-microsoft-com:office:office" xmlns:r="http://schemas.openxmlformats.org/officeDocument/2006/relationships" xmlns:m="http://schemas.openxmlformats.org/officeDocument/2006/math" xmlns:v="urn:schemas-microsoft-com:vml" xmlns:wp14="http://schemas.microsoft.com/office/word/2010/wordprocessingDrawing" xmlns:wp="http://schemas.openxmlformats.org/drawingml/2006/wordprocessingDrawing" xmlns:w10="urn:schemas-microsoft-com:office:word" xmlns:w="http://schemas.openxmlformats.org/wordprocessingml/2006/main" xmlns:w14="http://schemas.microsoft.com/office/word/2010/wordml" xmlns:w15="http://schemas.microsoft.com/office/word/2012/wordml" xmlns:w16cid="http://schemas.microsoft.com/office/word/2016/wordml/cid" xmlns:w16se="http://schemas.microsoft.com/office/word/2015/wordml/symex" xmlns:wpg="http://schemas.microsoft.com/office/word/2010/wordprocessingGroup" xmlns:wpi="http://schemas.microsoft.com/office/word/2010/wordprocessingInk" xmlns:wne="http://schemas.microsoft.com/office/word/2006/wordml" xmlns:wps="http://schemas.microsoft.com/office/word/2010/wordprocessingShape" mc:Ignorable="w14 w15 w16se w16cid wp14">
+<w:endnotes xmlns:wpc="http://schemas.microsoft.com/office/word/2010/wordprocessingCanvas" xmlns:mc="http://schemas.openxmlformats.org/markup-compatibility/2006" xmlns:o="urn:schemas-microsoft-com:office:office" xmlns:r="http://schemas.openxmlformats.org/officeDocument/2006/relationships" xmlns:m="http://schemas.openxmlformats.org/officeDocument/2006/math" xmlns:v="urn:schemas-microsoft-com:vml" xmlns:wp14="http://schemas.microsoft.com/office/word/2010/wordprocessingDrawing" xmlns:wp="http://schemas.openxmlformats.org/drawingml/2006/wordprocessingDrawing" xmlns:w10="urn:schemas-microsoft-com:office:word" xmlns:w="http://schemas.openxmlformats.org/wordprocessingml/2006/main" xmlns:w14="http://schemas.microsoft.com/office/word/2010/wordml" xmlns:w15="http://schemas.microsoft.com/office/word/2012/wordml" xmlns:wpg="http://schemas.microsoft.com/office/word/2010/wordprocessingGroup" xmlns:wpi="http://schemas.microsoft.com/office/word/2010/wordprocessingInk" xmlns:wne="http://schemas.microsoft.com/office/word/2006/wordml" xmlns:wps="http://schemas.microsoft.com/office/word/2010/wordprocessingShape" mc:Ignorable="w14 w15 wp14">
   <w:endnote w:type="separator" w:id="-1">
     <w:p>
       <w:pPr>
@@ -9343,17 +9861,17 @@
 </file>
 
 <file path=word/footer1.xml><?xml version="1.0" encoding="utf-8"?>
-<w:ftr xmlns:wpc="http://schemas.microsoft.com/office/word/2010/wordprocessingCanvas" xmlns:cx="http://schemas.microsoft.com/office/drawing/2014/chartex" xmlns:cx1="http://schemas.microsoft.com/office/drawing/2015/9/8/chartex" xmlns:cx2="http://schemas.microsoft.com/office/drawing/2015/10/21/chartex" xmlns:cx3="http://schemas.microsoft.com/office/drawing/2016/5/9/chartex" xmlns:cx4="http://schemas.microsoft.com/office/drawing/2016/5/10/chartex" xmlns:cx5="http://schemas.microsoft.com/office/drawing/2016/5/11/chartex" xmlns:cx6="http://schemas.microsoft.com/office/drawing/2016/5/12/chartex" xmlns:cx7="http://schemas.microsoft.com/office/drawing/2016/5/13/chartex" xmlns:cx8="http://schemas.microsoft.com/office/drawing/2016/5/14/chartex" xmlns:mc="http://schemas.openxmlformats.org/markup-compatibility/2006" xmlns:aink="http://schemas.microsoft.com/office/drawing/2016/ink" xmlns:am3d="http://schemas.microsoft.com/office/drawing/2017/model3d" xmlns:o="urn:schemas-microsoft-com:office:office" xmlns:r="http://schemas.openxmlformats.org/officeDocument/2006/relationships" xmlns:m="http://schemas.openxmlformats.org/officeDocument/2006/math" xmlns:v="urn:schemas-microsoft-com:vml" xmlns:wp14="http://schemas.microsoft.com/office/word/2010/wordprocessingDrawing" xmlns:wp="http://schemas.openxmlformats.org/drawingml/2006/wordprocessingDrawing" xmlns:w10="urn:schemas-microsoft-com:office:word" xmlns:w="http://schemas.openxmlformats.org/wordprocessingml/2006/main" xmlns:w14="http://schemas.microsoft.com/office/word/2010/wordml" xmlns:w15="http://schemas.microsoft.com/office/word/2012/wordml" xmlns:w16cid="http://schemas.microsoft.com/office/word/2016/wordml/cid" xmlns:w16se="http://schemas.microsoft.com/office/word/2015/wordml/symex" xmlns:wpg="http://schemas.microsoft.com/office/word/2010/wordprocessingGroup" xmlns:wpi="http://schemas.microsoft.com/office/word/2010/wordprocessingInk" xmlns:wne="http://schemas.microsoft.com/office/word/2006/wordml" xmlns:wps="http://schemas.microsoft.com/office/word/2010/wordprocessingShape" mc:Ignorable="w14 w15 w16se w16cid wp14">
+<w:ftr xmlns:wpc="http://schemas.microsoft.com/office/word/2010/wordprocessingCanvas" xmlns:mc="http://schemas.openxmlformats.org/markup-compatibility/2006" xmlns:o="urn:schemas-microsoft-com:office:office" xmlns:r="http://schemas.openxmlformats.org/officeDocument/2006/relationships" xmlns:m="http://schemas.openxmlformats.org/officeDocument/2006/math" xmlns:v="urn:schemas-microsoft-com:vml" xmlns:wp14="http://schemas.microsoft.com/office/word/2010/wordprocessingDrawing" xmlns:wp="http://schemas.openxmlformats.org/drawingml/2006/wordprocessingDrawing" xmlns:w10="urn:schemas-microsoft-com:office:word" xmlns:w="http://schemas.openxmlformats.org/wordprocessingml/2006/main" xmlns:w14="http://schemas.microsoft.com/office/word/2010/wordml" xmlns:w15="http://schemas.microsoft.com/office/word/2012/wordml" xmlns:wpg="http://schemas.microsoft.com/office/word/2010/wordprocessingGroup" xmlns:wpi="http://schemas.microsoft.com/office/word/2010/wordprocessingInk" xmlns:wne="http://schemas.microsoft.com/office/word/2006/wordml" xmlns:wps="http://schemas.microsoft.com/office/word/2010/wordprocessingShape" mc:Ignorable="w14 w15 wp14">
   <w:p>
     <w:pPr>
-      <w:pStyle w:val="Sidefod"/>
+      <w:pStyle w:val="Footer"/>
     </w:pPr>
   </w:p>
 </w:ftr>
 </file>
 
 <file path=word/footer2.xml><?xml version="1.0" encoding="utf-8"?>
-<w:ftr xmlns:wpc="http://schemas.microsoft.com/office/word/2010/wordprocessingCanvas" xmlns:cx="http://schemas.microsoft.com/office/drawing/2014/chartex" xmlns:cx1="http://schemas.microsoft.com/office/drawing/2015/9/8/chartex" xmlns:cx2="http://schemas.microsoft.com/office/drawing/2015/10/21/chartex" xmlns:cx3="http://schemas.microsoft.com/office/drawing/2016/5/9/chartex" xmlns:cx4="http://schemas.microsoft.com/office/drawing/2016/5/10/chartex" xmlns:cx5="http://schemas.microsoft.com/office/drawing/2016/5/11/chartex" xmlns:cx6="http://schemas.microsoft.com/office/drawing/2016/5/12/chartex" xmlns:cx7="http://schemas.microsoft.com/office/drawing/2016/5/13/chartex" xmlns:cx8="http://schemas.microsoft.com/office/drawing/2016/5/14/chartex" xmlns:mc="http://schemas.openxmlformats.org/markup-compatibility/2006" xmlns:aink="http://schemas.microsoft.com/office/drawing/2016/ink" xmlns:am3d="http://schemas.microsoft.com/office/drawing/2017/model3d" xmlns:o="urn:schemas-microsoft-com:office:office" xmlns:r="http://schemas.openxmlformats.org/officeDocument/2006/relationships" xmlns:m="http://schemas.openxmlformats.org/officeDocument/2006/math" xmlns:v="urn:schemas-microsoft-com:vml" xmlns:wp14="http://schemas.microsoft.com/office/word/2010/wordprocessingDrawing" xmlns:wp="http://schemas.openxmlformats.org/drawingml/2006/wordprocessingDrawing" xmlns:w10="urn:schemas-microsoft-com:office:word" xmlns:w="http://schemas.openxmlformats.org/wordprocessingml/2006/main" xmlns:w14="http://schemas.microsoft.com/office/word/2010/wordml" xmlns:w15="http://schemas.microsoft.com/office/word/2012/wordml" xmlns:w16cid="http://schemas.microsoft.com/office/word/2016/wordml/cid" xmlns:w16se="http://schemas.microsoft.com/office/word/2015/wordml/symex" xmlns:wpg="http://schemas.microsoft.com/office/word/2010/wordprocessingGroup" xmlns:wpi="http://schemas.microsoft.com/office/word/2010/wordprocessingInk" xmlns:wne="http://schemas.microsoft.com/office/word/2006/wordml" xmlns:wps="http://schemas.microsoft.com/office/word/2010/wordprocessingShape" mc:Ignorable="w14 w15 w16se w16cid wp14">
+<w:ftr xmlns:wpc="http://schemas.microsoft.com/office/word/2010/wordprocessingCanvas" xmlns:mc="http://schemas.openxmlformats.org/markup-compatibility/2006" xmlns:o="urn:schemas-microsoft-com:office:office" xmlns:r="http://schemas.openxmlformats.org/officeDocument/2006/relationships" xmlns:m="http://schemas.openxmlformats.org/officeDocument/2006/math" xmlns:v="urn:schemas-microsoft-com:vml" xmlns:wp14="http://schemas.microsoft.com/office/word/2010/wordprocessingDrawing" xmlns:wp="http://schemas.openxmlformats.org/drawingml/2006/wordprocessingDrawing" xmlns:w10="urn:schemas-microsoft-com:office:word" xmlns:w="http://schemas.openxmlformats.org/wordprocessingml/2006/main" xmlns:w14="http://schemas.microsoft.com/office/word/2010/wordml" xmlns:w15="http://schemas.microsoft.com/office/word/2012/wordml" xmlns:wpg="http://schemas.microsoft.com/office/word/2010/wordprocessingGroup" xmlns:wpi="http://schemas.microsoft.com/office/word/2010/wordprocessingInk" xmlns:wne="http://schemas.microsoft.com/office/word/2006/wordml" xmlns:wps="http://schemas.microsoft.com/office/word/2010/wordprocessingShape" mc:Ignorable="w14 w15 wp14">
   <w:sdt>
     <w:sdtPr>
       <w:id w:val="1267813787"/>
@@ -9362,7 +9880,6 @@
         <w:docPartUnique/>
       </w:docPartObj>
     </w:sdtPr>
-    <w:sdtEndPr/>
     <w:sdtContent>
       <w:sdt>
         <w:sdtPr>
@@ -9372,11 +9889,10 @@
             <w:docPartUnique/>
           </w:docPartObj>
         </w:sdtPr>
-        <w:sdtEndPr/>
         <w:sdtContent>
           <w:p>
             <w:pPr>
-              <w:pStyle w:val="Sidefod"/>
+              <w:pStyle w:val="Footer"/>
               <w:jc w:val="right"/>
             </w:pPr>
             <w:r>
@@ -9412,7 +9928,7 @@
                 <w:bCs/>
                 <w:noProof/>
               </w:rPr>
-              <w:t>23</w:t>
+              <w:t>28</w:t>
             </w:r>
             <w:r>
               <w:rPr>
@@ -9455,7 +9971,7 @@
                 <w:bCs/>
                 <w:noProof/>
               </w:rPr>
-              <w:t>24</w:t>
+              <w:t>30</w:t>
             </w:r>
             <w:r>
               <w:rPr>
@@ -9472,24 +9988,24 @@
   </w:sdt>
   <w:p>
     <w:pPr>
-      <w:pStyle w:val="Sidefod"/>
+      <w:pStyle w:val="Footer"/>
     </w:pPr>
   </w:p>
 </w:ftr>
 </file>
 
 <file path=word/footer3.xml><?xml version="1.0" encoding="utf-8"?>
-<w:ftr xmlns:wpc="http://schemas.microsoft.com/office/word/2010/wordprocessingCanvas" xmlns:cx="http://schemas.microsoft.com/office/drawing/2014/chartex" xmlns:cx1="http://schemas.microsoft.com/office/drawing/2015/9/8/chartex" xmlns:cx2="http://schemas.microsoft.com/office/drawing/2015/10/21/chartex" xmlns:cx3="http://schemas.microsoft.com/office/drawing/2016/5/9/chartex" xmlns:cx4="http://schemas.microsoft.com/office/drawing/2016/5/10/chartex" xmlns:cx5="http://schemas.microsoft.com/office/drawing/2016/5/11/chartex" xmlns:cx6="http://schemas.microsoft.com/office/drawing/2016/5/12/chartex" xmlns:cx7="http://schemas.microsoft.com/office/drawing/2016/5/13/chartex" xmlns:cx8="http://schemas.microsoft.com/office/drawing/2016/5/14/chartex" xmlns:mc="http://schemas.openxmlformats.org/markup-compatibility/2006" xmlns:aink="http://schemas.microsoft.com/office/drawing/2016/ink" xmlns:am3d="http://schemas.microsoft.com/office/drawing/2017/model3d" xmlns:o="urn:schemas-microsoft-com:office:office" xmlns:r="http://schemas.openxmlformats.org/officeDocument/2006/relationships" xmlns:m="http://schemas.openxmlformats.org/officeDocument/2006/math" xmlns:v="urn:schemas-microsoft-com:vml" xmlns:wp14="http://schemas.microsoft.com/office/word/2010/wordprocessingDrawing" xmlns:wp="http://schemas.openxmlformats.org/drawingml/2006/wordprocessingDrawing" xmlns:w10="urn:schemas-microsoft-com:office:word" xmlns:w="http://schemas.openxmlformats.org/wordprocessingml/2006/main" xmlns:w14="http://schemas.microsoft.com/office/word/2010/wordml" xmlns:w15="http://schemas.microsoft.com/office/word/2012/wordml" xmlns:w16cid="http://schemas.microsoft.com/office/word/2016/wordml/cid" xmlns:w16se="http://schemas.microsoft.com/office/word/2015/wordml/symex" xmlns:wpg="http://schemas.microsoft.com/office/word/2010/wordprocessingGroup" xmlns:wpi="http://schemas.microsoft.com/office/word/2010/wordprocessingInk" xmlns:wne="http://schemas.microsoft.com/office/word/2006/wordml" xmlns:wps="http://schemas.microsoft.com/office/word/2010/wordprocessingShape" mc:Ignorable="w14 w15 w16se w16cid wp14">
+<w:ftr xmlns:wpc="http://schemas.microsoft.com/office/word/2010/wordprocessingCanvas" xmlns:mc="http://schemas.openxmlformats.org/markup-compatibility/2006" xmlns:o="urn:schemas-microsoft-com:office:office" xmlns:r="http://schemas.openxmlformats.org/officeDocument/2006/relationships" xmlns:m="http://schemas.openxmlformats.org/officeDocument/2006/math" xmlns:v="urn:schemas-microsoft-com:vml" xmlns:wp14="http://schemas.microsoft.com/office/word/2010/wordprocessingDrawing" xmlns:wp="http://schemas.openxmlformats.org/drawingml/2006/wordprocessingDrawing" xmlns:w10="urn:schemas-microsoft-com:office:word" xmlns:w="http://schemas.openxmlformats.org/wordprocessingml/2006/main" xmlns:w14="http://schemas.microsoft.com/office/word/2010/wordml" xmlns:w15="http://schemas.microsoft.com/office/word/2012/wordml" xmlns:wpg="http://schemas.microsoft.com/office/word/2010/wordprocessingGroup" xmlns:wpi="http://schemas.microsoft.com/office/word/2010/wordprocessingInk" xmlns:wne="http://schemas.microsoft.com/office/word/2006/wordml" xmlns:wps="http://schemas.microsoft.com/office/word/2010/wordprocessingShape" mc:Ignorable="w14 w15 wp14">
   <w:p>
     <w:pPr>
-      <w:pStyle w:val="Sidefod"/>
+      <w:pStyle w:val="Footer"/>
     </w:pPr>
   </w:p>
 </w:ftr>
 </file>
 
 <file path=word/footnotes.xml><?xml version="1.0" encoding="utf-8"?>
-<w:footnotes xmlns:wpc="http://schemas.microsoft.com/office/word/2010/wordprocessingCanvas" xmlns:cx="http://schemas.microsoft.com/office/drawing/2014/chartex" xmlns:cx1="http://schemas.microsoft.com/office/drawing/2015/9/8/chartex" xmlns:cx2="http://schemas.microsoft.com/office/drawing/2015/10/21/chartex" xmlns:cx3="http://schemas.microsoft.com/office/drawing/2016/5/9/chartex" xmlns:cx4="http://schemas.microsoft.com/office/drawing/2016/5/10/chartex" xmlns:cx5="http://schemas.microsoft.com/office/drawing/2016/5/11/chartex" xmlns:cx6="http://schemas.microsoft.com/office/drawing/2016/5/12/chartex" xmlns:cx7="http://schemas.microsoft.com/office/drawing/2016/5/13/chartex" xmlns:cx8="http://schemas.microsoft.com/office/drawing/2016/5/14/chartex" xmlns:mc="http://schemas.openxmlformats.org/markup-compatibility/2006" xmlns:aink="http://schemas.microsoft.com/office/drawing/2016/ink" xmlns:am3d="http://schemas.microsoft.com/office/drawing/2017/model3d" xmlns:o="urn:schemas-microsoft-com:office:office" xmlns:r="http://schemas.openxmlformats.org/officeDocument/2006/relationships" xmlns:m="http://schemas.openxmlformats.org/officeDocument/2006/math" xmlns:v="urn:schemas-microsoft-com:vml" xmlns:wp14="http://schemas.microsoft.com/office/word/2010/wordprocessingDrawing" xmlns:wp="http://schemas.openxmlformats.org/drawingml/2006/wordprocessingDrawing" xmlns:w10="urn:schemas-microsoft-com:office:word" xmlns:w="http://schemas.openxmlformats.org/wordprocessingml/2006/main" xmlns:w14="http://schemas.microsoft.com/office/word/2010/wordml" xmlns:w15="http://schemas.microsoft.com/office/word/2012/wordml" xmlns:w16cid="http://schemas.microsoft.com/office/word/2016/wordml/cid" xmlns:w16se="http://schemas.microsoft.com/office/word/2015/wordml/symex" xmlns:wpg="http://schemas.microsoft.com/office/word/2010/wordprocessingGroup" xmlns:wpi="http://schemas.microsoft.com/office/word/2010/wordprocessingInk" xmlns:wne="http://schemas.microsoft.com/office/word/2006/wordml" xmlns:wps="http://schemas.microsoft.com/office/word/2010/wordprocessingShape" mc:Ignorable="w14 w15 w16se w16cid wp14">
+<w:footnotes xmlns:wpc="http://schemas.microsoft.com/office/word/2010/wordprocessingCanvas" xmlns:mc="http://schemas.openxmlformats.org/markup-compatibility/2006" xmlns:o="urn:schemas-microsoft-com:office:office" xmlns:r="http://schemas.openxmlformats.org/officeDocument/2006/relationships" xmlns:m="http://schemas.openxmlformats.org/officeDocument/2006/math" xmlns:v="urn:schemas-microsoft-com:vml" xmlns:wp14="http://schemas.microsoft.com/office/word/2010/wordprocessingDrawing" xmlns:wp="http://schemas.openxmlformats.org/drawingml/2006/wordprocessingDrawing" xmlns:w10="urn:schemas-microsoft-com:office:word" xmlns:w="http://schemas.openxmlformats.org/wordprocessingml/2006/main" xmlns:w14="http://schemas.microsoft.com/office/word/2010/wordml" xmlns:w15="http://schemas.microsoft.com/office/word/2012/wordml" xmlns:wpg="http://schemas.microsoft.com/office/word/2010/wordprocessingGroup" xmlns:wpi="http://schemas.microsoft.com/office/word/2010/wordprocessingInk" xmlns:wne="http://schemas.microsoft.com/office/word/2006/wordml" xmlns:wps="http://schemas.microsoft.com/office/word/2010/wordprocessingShape" mc:Ignorable="w14 w15 wp14">
   <w:footnote w:type="separator" w:id="-1">
     <w:p>
       <w:pPr>
@@ -9514,20 +10030,20 @@
 </file>
 
 <file path=word/header1.xml><?xml version="1.0" encoding="utf-8"?>
-<w:hdr xmlns:wpc="http://schemas.microsoft.com/office/word/2010/wordprocessingCanvas" xmlns:cx="http://schemas.microsoft.com/office/drawing/2014/chartex" xmlns:cx1="http://schemas.microsoft.com/office/drawing/2015/9/8/chartex" xmlns:cx2="http://schemas.microsoft.com/office/drawing/2015/10/21/chartex" xmlns:cx3="http://schemas.microsoft.com/office/drawing/2016/5/9/chartex" xmlns:cx4="http://schemas.microsoft.com/office/drawing/2016/5/10/chartex" xmlns:cx5="http://schemas.microsoft.com/office/drawing/2016/5/11/chartex" xmlns:cx6="http://schemas.microsoft.com/office/drawing/2016/5/12/chartex" xmlns:cx7="http://schemas.microsoft.com/office/drawing/2016/5/13/chartex" xmlns:cx8="http://schemas.microsoft.com/office/drawing/2016/5/14/chartex" xmlns:mc="http://schemas.openxmlformats.org/markup-compatibility/2006" xmlns:aink="http://schemas.microsoft.com/office/drawing/2016/ink" xmlns:am3d="http://schemas.microsoft.com/office/drawing/2017/model3d" xmlns:o="urn:schemas-microsoft-com:office:office" xmlns:r="http://schemas.openxmlformats.org/officeDocument/2006/relationships" xmlns:m="http://schemas.openxmlformats.org/officeDocument/2006/math" xmlns:v="urn:schemas-microsoft-com:vml" xmlns:wp14="http://schemas.microsoft.com/office/word/2010/wordprocessingDrawing" xmlns:wp="http://schemas.openxmlformats.org/drawingml/2006/wordprocessingDrawing" xmlns:w10="urn:schemas-microsoft-com:office:word" xmlns:w="http://schemas.openxmlformats.org/wordprocessingml/2006/main" xmlns:w14="http://schemas.microsoft.com/office/word/2010/wordml" xmlns:w15="http://schemas.microsoft.com/office/word/2012/wordml" xmlns:w16cid="http://schemas.microsoft.com/office/word/2016/wordml/cid" xmlns:w16se="http://schemas.microsoft.com/office/word/2015/wordml/symex" xmlns:wpg="http://schemas.microsoft.com/office/word/2010/wordprocessingGroup" xmlns:wpi="http://schemas.microsoft.com/office/word/2010/wordprocessingInk" xmlns:wne="http://schemas.microsoft.com/office/word/2006/wordml" xmlns:wps="http://schemas.microsoft.com/office/word/2010/wordprocessingShape" mc:Ignorable="w14 w15 w16se w16cid wp14">
+<w:hdr xmlns:wpc="http://schemas.microsoft.com/office/word/2010/wordprocessingCanvas" xmlns:mc="http://schemas.openxmlformats.org/markup-compatibility/2006" xmlns:o="urn:schemas-microsoft-com:office:office" xmlns:r="http://schemas.openxmlformats.org/officeDocument/2006/relationships" xmlns:m="http://schemas.openxmlformats.org/officeDocument/2006/math" xmlns:v="urn:schemas-microsoft-com:vml" xmlns:wp14="http://schemas.microsoft.com/office/word/2010/wordprocessingDrawing" xmlns:wp="http://schemas.openxmlformats.org/drawingml/2006/wordprocessingDrawing" xmlns:w10="urn:schemas-microsoft-com:office:word" xmlns:w="http://schemas.openxmlformats.org/wordprocessingml/2006/main" xmlns:w14="http://schemas.microsoft.com/office/word/2010/wordml" xmlns:w15="http://schemas.microsoft.com/office/word/2012/wordml" xmlns:wpg="http://schemas.microsoft.com/office/word/2010/wordprocessingGroup" xmlns:wpi="http://schemas.microsoft.com/office/word/2010/wordprocessingInk" xmlns:wne="http://schemas.microsoft.com/office/word/2006/wordml" xmlns:wps="http://schemas.microsoft.com/office/word/2010/wordprocessingShape" mc:Ignorable="w14 w15 wp14">
   <w:p>
     <w:pPr>
-      <w:pStyle w:val="Sidehoved"/>
+      <w:pStyle w:val="Header"/>
     </w:pPr>
   </w:p>
 </w:hdr>
 </file>
 
 <file path=word/header2.xml><?xml version="1.0" encoding="utf-8"?>
-<w:hdr xmlns:wpc="http://schemas.microsoft.com/office/word/2010/wordprocessingCanvas" xmlns:cx="http://schemas.microsoft.com/office/drawing/2014/chartex" xmlns:cx1="http://schemas.microsoft.com/office/drawing/2015/9/8/chartex" xmlns:cx2="http://schemas.microsoft.com/office/drawing/2015/10/21/chartex" xmlns:cx3="http://schemas.microsoft.com/office/drawing/2016/5/9/chartex" xmlns:cx4="http://schemas.microsoft.com/office/drawing/2016/5/10/chartex" xmlns:cx5="http://schemas.microsoft.com/office/drawing/2016/5/11/chartex" xmlns:cx6="http://schemas.microsoft.com/office/drawing/2016/5/12/chartex" xmlns:cx7="http://schemas.microsoft.com/office/drawing/2016/5/13/chartex" xmlns:cx8="http://schemas.microsoft.com/office/drawing/2016/5/14/chartex" xmlns:mc="http://schemas.openxmlformats.org/markup-compatibility/2006" xmlns:aink="http://schemas.microsoft.com/office/drawing/2016/ink" xmlns:am3d="http://schemas.microsoft.com/office/drawing/2017/model3d" xmlns:o="urn:schemas-microsoft-com:office:office" xmlns:r="http://schemas.openxmlformats.org/officeDocument/2006/relationships" xmlns:m="http://schemas.openxmlformats.org/officeDocument/2006/math" xmlns:v="urn:schemas-microsoft-com:vml" xmlns:wp14="http://schemas.microsoft.com/office/word/2010/wordprocessingDrawing" xmlns:wp="http://schemas.openxmlformats.org/drawingml/2006/wordprocessingDrawing" xmlns:w10="urn:schemas-microsoft-com:office:word" xmlns:w="http://schemas.openxmlformats.org/wordprocessingml/2006/main" xmlns:w14="http://schemas.microsoft.com/office/word/2010/wordml" xmlns:w15="http://schemas.microsoft.com/office/word/2012/wordml" xmlns:w16cid="http://schemas.microsoft.com/office/word/2016/wordml/cid" xmlns:w16se="http://schemas.microsoft.com/office/word/2015/wordml/symex" xmlns:wpg="http://schemas.microsoft.com/office/word/2010/wordprocessingGroup" xmlns:wpi="http://schemas.microsoft.com/office/word/2010/wordprocessingInk" xmlns:wne="http://schemas.microsoft.com/office/word/2006/wordml" xmlns:wps="http://schemas.microsoft.com/office/word/2010/wordprocessingShape" mc:Ignorable="w14 w15 w16se w16cid wp14">
+<w:hdr xmlns:wpc="http://schemas.microsoft.com/office/word/2010/wordprocessingCanvas" xmlns:mc="http://schemas.openxmlformats.org/markup-compatibility/2006" xmlns:o="urn:schemas-microsoft-com:office:office" xmlns:r="http://schemas.openxmlformats.org/officeDocument/2006/relationships" xmlns:m="http://schemas.openxmlformats.org/officeDocument/2006/math" xmlns:v="urn:schemas-microsoft-com:vml" xmlns:wp14="http://schemas.microsoft.com/office/word/2010/wordprocessingDrawing" xmlns:wp="http://schemas.openxmlformats.org/drawingml/2006/wordprocessingDrawing" xmlns:w10="urn:schemas-microsoft-com:office:word" xmlns:w="http://schemas.openxmlformats.org/wordprocessingml/2006/main" xmlns:w14="http://schemas.microsoft.com/office/word/2010/wordml" xmlns:w15="http://schemas.microsoft.com/office/word/2012/wordml" xmlns:wpg="http://schemas.microsoft.com/office/word/2010/wordprocessingGroup" xmlns:wpi="http://schemas.microsoft.com/office/word/2010/wordprocessingInk" xmlns:wne="http://schemas.microsoft.com/office/word/2006/wordml" xmlns:wps="http://schemas.microsoft.com/office/word/2010/wordprocessingShape" mc:Ignorable="w14 w15 wp14">
   <w:p>
     <w:pPr>
-      <w:pStyle w:val="Sidehoved"/>
+      <w:pStyle w:val="Header"/>
       <w:jc w:val="right"/>
       <w:rPr>
         <w:lang w:val="en-US"/>
@@ -9573,7 +10089,7 @@
   </w:p>
   <w:p>
     <w:pPr>
-      <w:pStyle w:val="Sidehoved"/>
+      <w:pStyle w:val="Header"/>
       <w:jc w:val="right"/>
       <w:rPr>
         <w:lang w:val="en-US"/>
@@ -9590,17 +10106,17 @@
 </file>
 
 <file path=word/header3.xml><?xml version="1.0" encoding="utf-8"?>
-<w:hdr xmlns:wpc="http://schemas.microsoft.com/office/word/2010/wordprocessingCanvas" xmlns:cx="http://schemas.microsoft.com/office/drawing/2014/chartex" xmlns:cx1="http://schemas.microsoft.com/office/drawing/2015/9/8/chartex" xmlns:cx2="http://schemas.microsoft.com/office/drawing/2015/10/21/chartex" xmlns:cx3="http://schemas.microsoft.com/office/drawing/2016/5/9/chartex" xmlns:cx4="http://schemas.microsoft.com/office/drawing/2016/5/10/chartex" xmlns:cx5="http://schemas.microsoft.com/office/drawing/2016/5/11/chartex" xmlns:cx6="http://schemas.microsoft.com/office/drawing/2016/5/12/chartex" xmlns:cx7="http://schemas.microsoft.com/office/drawing/2016/5/13/chartex" xmlns:cx8="http://schemas.microsoft.com/office/drawing/2016/5/14/chartex" xmlns:mc="http://schemas.openxmlformats.org/markup-compatibility/2006" xmlns:aink="http://schemas.microsoft.com/office/drawing/2016/ink" xmlns:am3d="http://schemas.microsoft.com/office/drawing/2017/model3d" xmlns:o="urn:schemas-microsoft-com:office:office" xmlns:r="http://schemas.openxmlformats.org/officeDocument/2006/relationships" xmlns:m="http://schemas.openxmlformats.org/officeDocument/2006/math" xmlns:v="urn:schemas-microsoft-com:vml" xmlns:wp14="http://schemas.microsoft.com/office/word/2010/wordprocessingDrawing" xmlns:wp="http://schemas.openxmlformats.org/drawingml/2006/wordprocessingDrawing" xmlns:w10="urn:schemas-microsoft-com:office:word" xmlns:w="http://schemas.openxmlformats.org/wordprocessingml/2006/main" xmlns:w14="http://schemas.microsoft.com/office/word/2010/wordml" xmlns:w15="http://schemas.microsoft.com/office/word/2012/wordml" xmlns:w16cid="http://schemas.microsoft.com/office/word/2016/wordml/cid" xmlns:w16se="http://schemas.microsoft.com/office/word/2015/wordml/symex" xmlns:wpg="http://schemas.microsoft.com/office/word/2010/wordprocessingGroup" xmlns:wpi="http://schemas.microsoft.com/office/word/2010/wordprocessingInk" xmlns:wne="http://schemas.microsoft.com/office/word/2006/wordml" xmlns:wps="http://schemas.microsoft.com/office/word/2010/wordprocessingShape" mc:Ignorable="w14 w15 w16se w16cid wp14">
+<w:hdr xmlns:wpc="http://schemas.microsoft.com/office/word/2010/wordprocessingCanvas" xmlns:mc="http://schemas.openxmlformats.org/markup-compatibility/2006" xmlns:o="urn:schemas-microsoft-com:office:office" xmlns:r="http://schemas.openxmlformats.org/officeDocument/2006/relationships" xmlns:m="http://schemas.openxmlformats.org/officeDocument/2006/math" xmlns:v="urn:schemas-microsoft-com:vml" xmlns:wp14="http://schemas.microsoft.com/office/word/2010/wordprocessingDrawing" xmlns:wp="http://schemas.openxmlformats.org/drawingml/2006/wordprocessingDrawing" xmlns:w10="urn:schemas-microsoft-com:office:word" xmlns:w="http://schemas.openxmlformats.org/wordprocessingml/2006/main" xmlns:w14="http://schemas.microsoft.com/office/word/2010/wordml" xmlns:w15="http://schemas.microsoft.com/office/word/2012/wordml" xmlns:wpg="http://schemas.microsoft.com/office/word/2010/wordprocessingGroup" xmlns:wpi="http://schemas.microsoft.com/office/word/2010/wordprocessingInk" xmlns:wne="http://schemas.microsoft.com/office/word/2006/wordml" xmlns:wps="http://schemas.microsoft.com/office/word/2010/wordprocessingShape" mc:Ignorable="w14 w15 wp14">
   <w:p>
     <w:pPr>
-      <w:pStyle w:val="Sidehoved"/>
+      <w:pStyle w:val="Header"/>
     </w:pPr>
   </w:p>
 </w:hdr>
 </file>
 
 <file path=word/numbering.xml><?xml version="1.0" encoding="utf-8"?>
-<w:numbering xmlns:wpc="http://schemas.microsoft.com/office/word/2010/wordprocessingCanvas" xmlns:cx="http://schemas.microsoft.com/office/drawing/2014/chartex" xmlns:cx1="http://schemas.microsoft.com/office/drawing/2015/9/8/chartex" xmlns:cx2="http://schemas.microsoft.com/office/drawing/2015/10/21/chartex" xmlns:cx3="http://schemas.microsoft.com/office/drawing/2016/5/9/chartex" xmlns:cx4="http://schemas.microsoft.com/office/drawing/2016/5/10/chartex" xmlns:cx5="http://schemas.microsoft.com/office/drawing/2016/5/11/chartex" xmlns:cx6="http://schemas.microsoft.com/office/drawing/2016/5/12/chartex" xmlns:cx7="http://schemas.microsoft.com/office/drawing/2016/5/13/chartex" xmlns:cx8="http://schemas.microsoft.com/office/drawing/2016/5/14/chartex" xmlns:mc="http://schemas.openxmlformats.org/markup-compatibility/2006" xmlns:aink="http://schemas.microsoft.com/office/drawing/2016/ink" xmlns:am3d="http://schemas.microsoft.com/office/drawing/2017/model3d" xmlns:o="urn:schemas-microsoft-com:office:office" xmlns:r="http://schemas.openxmlformats.org/officeDocument/2006/relationships" xmlns:m="http://schemas.openxmlformats.org/officeDocument/2006/math" xmlns:v="urn:schemas-microsoft-com:vml" xmlns:wp14="http://schemas.microsoft.com/office/word/2010/wordprocessingDrawing" xmlns:wp="http://schemas.openxmlformats.org/drawingml/2006/wordprocessingDrawing" xmlns:w10="urn:schemas-microsoft-com:office:word" xmlns:w="http://schemas.openxmlformats.org/wordprocessingml/2006/main" xmlns:w14="http://schemas.microsoft.com/office/word/2010/wordml" xmlns:w15="http://schemas.microsoft.com/office/word/2012/wordml" xmlns:w16cid="http://schemas.microsoft.com/office/word/2016/wordml/cid" xmlns:w16se="http://schemas.microsoft.com/office/word/2015/wordml/symex" xmlns:wpg="http://schemas.microsoft.com/office/word/2010/wordprocessingGroup" xmlns:wpi="http://schemas.microsoft.com/office/word/2010/wordprocessingInk" xmlns:wne="http://schemas.microsoft.com/office/word/2006/wordml" xmlns:wps="http://schemas.microsoft.com/office/word/2010/wordprocessingShape" mc:Ignorable="w14 w15 w16se w16cid wp14">
+<w:numbering xmlns:wpc="http://schemas.microsoft.com/office/word/2010/wordprocessingCanvas" xmlns:mc="http://schemas.openxmlformats.org/markup-compatibility/2006" xmlns:o="urn:schemas-microsoft-com:office:office" xmlns:r="http://schemas.openxmlformats.org/officeDocument/2006/relationships" xmlns:m="http://schemas.openxmlformats.org/officeDocument/2006/math" xmlns:v="urn:schemas-microsoft-com:vml" xmlns:wp14="http://schemas.microsoft.com/office/word/2010/wordprocessingDrawing" xmlns:wp="http://schemas.openxmlformats.org/drawingml/2006/wordprocessingDrawing" xmlns:w10="urn:schemas-microsoft-com:office:word" xmlns:w="http://schemas.openxmlformats.org/wordprocessingml/2006/main" xmlns:w14="http://schemas.microsoft.com/office/word/2010/wordml" xmlns:w15="http://schemas.microsoft.com/office/word/2012/wordml" xmlns:wpg="http://schemas.microsoft.com/office/word/2010/wordprocessingGroup" xmlns:wpi="http://schemas.microsoft.com/office/word/2010/wordprocessingInk" xmlns:wne="http://schemas.microsoft.com/office/word/2006/wordml" xmlns:wps="http://schemas.microsoft.com/office/word/2010/wordprocessingShape" mc:Ignorable="w14 w15 wp14">
   <w:abstractNum w:abstractNumId="0" w15:restartNumberingAfterBreak="0">
     <w:nsid w:val="022F0655"/>
     <w:multiLevelType w:val="hybridMultilevel"/>
@@ -12623,7 +13139,7 @@
 </file>
 
 <file path=word/styles.xml><?xml version="1.0" encoding="utf-8"?>
-<w:styles xmlns:mc="http://schemas.openxmlformats.org/markup-compatibility/2006" xmlns:r="http://schemas.openxmlformats.org/officeDocument/2006/relationships" xmlns:w="http://schemas.openxmlformats.org/wordprocessingml/2006/main" xmlns:w14="http://schemas.microsoft.com/office/word/2010/wordml" xmlns:w15="http://schemas.microsoft.com/office/word/2012/wordml" xmlns:w16cid="http://schemas.microsoft.com/office/word/2016/wordml/cid" xmlns:w16se="http://schemas.microsoft.com/office/word/2015/wordml/symex" mc:Ignorable="w14 w15 w16se w16cid">
+<w:styles xmlns:mc="http://schemas.openxmlformats.org/markup-compatibility/2006" xmlns:r="http://schemas.openxmlformats.org/officeDocument/2006/relationships" xmlns:w="http://schemas.openxmlformats.org/wordprocessingml/2006/main" xmlns:w14="http://schemas.microsoft.com/office/word/2010/wordml" xmlns:w15="http://schemas.microsoft.com/office/word/2012/wordml" mc:Ignorable="w14 w15">
   <w:docDefaults>
     <w:rPrDefault>
       <w:rPr>
@@ -12639,7 +13155,7 @@
       </w:pPr>
     </w:pPrDefault>
   </w:docDefaults>
-  <w:latentStyles w:defLockedState="0" w:defUIPriority="99" w:defSemiHidden="0" w:defUnhideWhenUsed="0" w:defQFormat="0" w:count="375">
+  <w:latentStyles w:defLockedState="0" w:defUIPriority="99" w:defSemiHidden="0" w:defUnhideWhenUsed="0" w:defQFormat="0" w:count="371">
     <w:lsdException w:name="Normal" w:uiPriority="0" w:qFormat="1"/>
     <w:lsdException w:name="heading 1" w:uiPriority="9" w:qFormat="1"/>
     <w:lsdException w:name="heading 2" w:semiHidden="1" w:uiPriority="9" w:unhideWhenUsed="1" w:qFormat="1"/>
@@ -12745,6 +13261,7 @@
     <w:lsdException w:name="HTML Sample" w:semiHidden="1" w:unhideWhenUsed="1"/>
     <w:lsdException w:name="HTML Typewriter" w:semiHidden="1" w:unhideWhenUsed="1"/>
     <w:lsdException w:name="HTML Variable" w:semiHidden="1" w:unhideWhenUsed="1"/>
+    <w:lsdException w:name="Normal Table" w:semiHidden="1" w:unhideWhenUsed="1"/>
     <w:lsdException w:name="annotation subject" w:semiHidden="1" w:unhideWhenUsed="1"/>
     <w:lsdException w:name="No List" w:semiHidden="1" w:unhideWhenUsed="1"/>
     <w:lsdException w:name="Outline List 1" w:semiHidden="1" w:unhideWhenUsed="1"/>
@@ -12788,8 +13305,10 @@
     <w:lsdException w:name="Table Elegant" w:semiHidden="1" w:unhideWhenUsed="1"/>
     <w:lsdException w:name="Table Professional" w:semiHidden="1" w:unhideWhenUsed="1"/>
     <w:lsdException w:name="Table Subtle 1" w:semiHidden="1" w:unhideWhenUsed="1"/>
+    <w:lsdException w:name="Table Subtle 2" w:semiHidden="1" w:unhideWhenUsed="1"/>
     <w:lsdException w:name="Table Web 1" w:semiHidden="1" w:unhideWhenUsed="1"/>
     <w:lsdException w:name="Table Web 2" w:semiHidden="1" w:unhideWhenUsed="1"/>
+    <w:lsdException w:name="Table Web 3" w:semiHidden="1" w:unhideWhenUsed="1"/>
     <w:lsdException w:name="Balloon Text" w:semiHidden="1" w:unhideWhenUsed="1"/>
     <w:lsdException w:name="Table Grid" w:uiPriority="39"/>
     <w:lsdException w:name="Table Theme" w:semiHidden="1" w:unhideWhenUsed="1"/>
@@ -13008,10 +13527,6 @@
     <w:lsdException w:name="List Table 5 Dark Accent 6" w:uiPriority="50"/>
     <w:lsdException w:name="List Table 6 Colorful Accent 6" w:uiPriority="51"/>
     <w:lsdException w:name="List Table 7 Colorful Accent 6" w:uiPriority="52"/>
-    <w:lsdException w:name="Mention" w:semiHidden="1" w:unhideWhenUsed="1"/>
-    <w:lsdException w:name="Smart Hyperlink" w:semiHidden="1" w:unhideWhenUsed="1"/>
-    <w:lsdException w:name="Hashtag" w:semiHidden="1" w:unhideWhenUsed="1"/>
-    <w:lsdException w:name="Unresolved Mention" w:semiHidden="1" w:unhideWhenUsed="1"/>
   </w:latentStyles>
   <w:style w:type="paragraph" w:default="1" w:styleId="Normal">
     <w:name w:val="Normal"/>
@@ -13021,11 +13536,11 @@
       <w:sz w:val="24"/>
     </w:rPr>
   </w:style>
-  <w:style w:type="paragraph" w:styleId="Overskrift1">
+  <w:style w:type="paragraph" w:styleId="Heading1">
     <w:name w:val="heading 1"/>
     <w:basedOn w:val="Normal"/>
     <w:next w:val="Normal"/>
-    <w:link w:val="Overskrift1Tegn"/>
+    <w:link w:val="Heading1Char"/>
     <w:uiPriority w:val="9"/>
     <w:qFormat/>
     <w:rsid w:val="00D32969"/>
@@ -13042,11 +13557,11 @@
       <w:szCs w:val="32"/>
     </w:rPr>
   </w:style>
-  <w:style w:type="paragraph" w:styleId="Overskrift2">
+  <w:style w:type="paragraph" w:styleId="Heading2">
     <w:name w:val="heading 2"/>
     <w:basedOn w:val="Normal"/>
     <w:next w:val="Normal"/>
-    <w:link w:val="Overskrift2Tegn"/>
+    <w:link w:val="Heading2Char"/>
     <w:uiPriority w:val="9"/>
     <w:unhideWhenUsed/>
     <w:qFormat/>
@@ -13064,11 +13579,11 @@
       <w:szCs w:val="26"/>
     </w:rPr>
   </w:style>
-  <w:style w:type="paragraph" w:styleId="Overskrift3">
+  <w:style w:type="paragraph" w:styleId="Heading3">
     <w:name w:val="heading 3"/>
     <w:basedOn w:val="Normal"/>
     <w:next w:val="Normal"/>
-    <w:link w:val="Overskrift3Tegn"/>
+    <w:link w:val="Heading3Char"/>
     <w:uiPriority w:val="9"/>
     <w:unhideWhenUsed/>
     <w:qFormat/>
@@ -13085,11 +13600,11 @@
       <w:szCs w:val="24"/>
     </w:rPr>
   </w:style>
-  <w:style w:type="paragraph" w:styleId="Overskrift4">
+  <w:style w:type="paragraph" w:styleId="Heading4">
     <w:name w:val="heading 4"/>
     <w:basedOn w:val="Normal"/>
     <w:next w:val="Normal"/>
-    <w:link w:val="Overskrift4Tegn"/>
+    <w:link w:val="Heading4Char"/>
     <w:uiPriority w:val="9"/>
     <w:unhideWhenUsed/>
     <w:qFormat/>
@@ -13107,13 +13622,13 @@
       <w:iCs/>
     </w:rPr>
   </w:style>
-  <w:style w:type="character" w:default="1" w:styleId="Standardskrifttypeiafsnit">
+  <w:style w:type="character" w:default="1" w:styleId="DefaultParagraphFont">
     <w:name w:val="Default Paragraph Font"/>
     <w:uiPriority w:val="1"/>
     <w:semiHidden/>
     <w:unhideWhenUsed/>
   </w:style>
-  <w:style w:type="table" w:default="1" w:styleId="Tabel-Normal">
+  <w:style w:type="table" w:default="1" w:styleId="TableNormal">
     <w:name w:val="Normal Table"/>
     <w:uiPriority w:val="99"/>
     <w:semiHidden/>
@@ -13128,15 +13643,15 @@
       </w:tblCellMar>
     </w:tblPr>
   </w:style>
-  <w:style w:type="numbering" w:default="1" w:styleId="Ingenoversigt">
+  <w:style w:type="numbering" w:default="1" w:styleId="NoList">
     <w:name w:val="No List"/>
     <w:uiPriority w:val="99"/>
     <w:semiHidden/>
     <w:unhideWhenUsed/>
   </w:style>
-  <w:style w:type="paragraph" w:styleId="Ingenafstand">
+  <w:style w:type="paragraph" w:styleId="NoSpacing">
     <w:name w:val="No Spacing"/>
-    <w:link w:val="IngenafstandTegn"/>
+    <w:link w:val="NoSpacingChar"/>
     <w:uiPriority w:val="1"/>
     <w:qFormat/>
     <w:rsid w:val="00D354C6"/>
@@ -13148,10 +13663,10 @@
       <w:lang w:val="en-US"/>
     </w:rPr>
   </w:style>
-  <w:style w:type="character" w:customStyle="1" w:styleId="IngenafstandTegn">
-    <w:name w:val="Ingen afstand Tegn"/>
-    <w:basedOn w:val="Standardskrifttypeiafsnit"/>
-    <w:link w:val="Ingenafstand"/>
+  <w:style w:type="character" w:customStyle="1" w:styleId="NoSpacingChar">
+    <w:name w:val="No Spacing Char"/>
+    <w:basedOn w:val="DefaultParagraphFont"/>
+    <w:link w:val="NoSpacing"/>
     <w:uiPriority w:val="1"/>
     <w:rsid w:val="00D354C6"/>
     <w:rPr>
@@ -13161,7 +13676,7 @@
   </w:style>
   <w:style w:type="character" w:styleId="Hyperlink">
     <w:name w:val="Hyperlink"/>
-    <w:basedOn w:val="Standardskrifttypeiafsnit"/>
+    <w:basedOn w:val="DefaultParagraphFont"/>
     <w:uiPriority w:val="99"/>
     <w:unhideWhenUsed/>
     <w:rsid w:val="00532079"/>
@@ -13170,10 +13685,10 @@
       <w:u w:val="single"/>
     </w:rPr>
   </w:style>
-  <w:style w:type="paragraph" w:styleId="Sidehoved">
+  <w:style w:type="paragraph" w:styleId="Header">
     <w:name w:val="header"/>
     <w:basedOn w:val="Normal"/>
-    <w:link w:val="SidehovedTegn"/>
+    <w:link w:val="HeaderChar"/>
     <w:uiPriority w:val="99"/>
     <w:unhideWhenUsed/>
     <w:rsid w:val="000B03F6"/>
@@ -13185,17 +13700,17 @@
       <w:spacing w:after="0" w:line="240" w:lineRule="auto"/>
     </w:pPr>
   </w:style>
-  <w:style w:type="character" w:customStyle="1" w:styleId="SidehovedTegn">
-    <w:name w:val="Sidehoved Tegn"/>
-    <w:basedOn w:val="Standardskrifttypeiafsnit"/>
-    <w:link w:val="Sidehoved"/>
+  <w:style w:type="character" w:customStyle="1" w:styleId="HeaderChar">
+    <w:name w:val="Header Char"/>
+    <w:basedOn w:val="DefaultParagraphFont"/>
+    <w:link w:val="Header"/>
     <w:uiPriority w:val="99"/>
     <w:rsid w:val="000B03F6"/>
   </w:style>
-  <w:style w:type="paragraph" w:styleId="Sidefod">
+  <w:style w:type="paragraph" w:styleId="Footer">
     <w:name w:val="footer"/>
     <w:basedOn w:val="Normal"/>
-    <w:link w:val="SidefodTegn"/>
+    <w:link w:val="FooterChar"/>
     <w:uiPriority w:val="99"/>
     <w:unhideWhenUsed/>
     <w:rsid w:val="000B03F6"/>
@@ -13207,17 +13722,17 @@
       <w:spacing w:after="0" w:line="240" w:lineRule="auto"/>
     </w:pPr>
   </w:style>
-  <w:style w:type="character" w:customStyle="1" w:styleId="SidefodTegn">
-    <w:name w:val="Sidefod Tegn"/>
-    <w:basedOn w:val="Standardskrifttypeiafsnit"/>
-    <w:link w:val="Sidefod"/>
+  <w:style w:type="character" w:customStyle="1" w:styleId="FooterChar">
+    <w:name w:val="Footer Char"/>
+    <w:basedOn w:val="DefaultParagraphFont"/>
+    <w:link w:val="Footer"/>
     <w:uiPriority w:val="99"/>
     <w:rsid w:val="000B03F6"/>
   </w:style>
-  <w:style w:type="character" w:customStyle="1" w:styleId="Overskrift1Tegn">
-    <w:name w:val="Overskrift 1 Tegn"/>
-    <w:basedOn w:val="Standardskrifttypeiafsnit"/>
-    <w:link w:val="Overskrift1"/>
+  <w:style w:type="character" w:customStyle="1" w:styleId="Heading1Char">
+    <w:name w:val="Heading 1 Char"/>
+    <w:basedOn w:val="DefaultParagraphFont"/>
+    <w:link w:val="Heading1"/>
     <w:uiPriority w:val="9"/>
     <w:rsid w:val="00D32969"/>
     <w:rPr>
@@ -13227,10 +13742,10 @@
       <w:szCs w:val="32"/>
     </w:rPr>
   </w:style>
-  <w:style w:type="character" w:customStyle="1" w:styleId="Overskrift2Tegn">
-    <w:name w:val="Overskrift 2 Tegn"/>
-    <w:basedOn w:val="Standardskrifttypeiafsnit"/>
-    <w:link w:val="Overskrift2"/>
+  <w:style w:type="character" w:customStyle="1" w:styleId="Heading2Char">
+    <w:name w:val="Heading 2 Char"/>
+    <w:basedOn w:val="DefaultParagraphFont"/>
+    <w:link w:val="Heading2"/>
     <w:uiPriority w:val="9"/>
     <w:rsid w:val="003D633D"/>
     <w:rPr>
@@ -13240,7 +13755,7 @@
       <w:szCs w:val="26"/>
     </w:rPr>
   </w:style>
-  <w:style w:type="paragraph" w:styleId="Listeafsnit">
+  <w:style w:type="paragraph" w:styleId="ListParagraph">
     <w:name w:val="List Paragraph"/>
     <w:basedOn w:val="Normal"/>
     <w:uiPriority w:val="34"/>
@@ -13251,9 +13766,9 @@
       <w:contextualSpacing/>
     </w:pPr>
   </w:style>
-  <w:style w:type="paragraph" w:styleId="Overskrift">
+  <w:style w:type="paragraph" w:styleId="TOCHeading">
     <w:name w:val="TOC Heading"/>
-    <w:basedOn w:val="Overskrift1"/>
+    <w:basedOn w:val="Heading1"/>
     <w:next w:val="Normal"/>
     <w:uiPriority w:val="39"/>
     <w:unhideWhenUsed/>
@@ -13267,7 +13782,7 @@
       <w:lang w:val="en-US"/>
     </w:rPr>
   </w:style>
-  <w:style w:type="paragraph" w:styleId="Indholdsfortegnelse1">
+  <w:style w:type="paragraph" w:styleId="TOC1">
     <w:name w:val="toc 1"/>
     <w:basedOn w:val="Normal"/>
     <w:next w:val="Normal"/>
@@ -13279,7 +13794,7 @@
       <w:spacing w:after="100"/>
     </w:pPr>
   </w:style>
-  <w:style w:type="paragraph" w:styleId="Indholdsfortegnelse2">
+  <w:style w:type="paragraph" w:styleId="TOC2">
     <w:name w:val="toc 2"/>
     <w:basedOn w:val="Normal"/>
     <w:next w:val="Normal"/>
@@ -13294,7 +13809,7 @@
   </w:style>
   <w:style w:type="character" w:customStyle="1" w:styleId="Ulstomtale1">
     <w:name w:val="Uløst omtale1"/>
-    <w:basedOn w:val="Standardskrifttypeiafsnit"/>
+    <w:basedOn w:val="DefaultParagraphFont"/>
     <w:uiPriority w:val="99"/>
     <w:semiHidden/>
     <w:unhideWhenUsed/>
@@ -13304,9 +13819,9 @@
       <w:shd w:val="clear" w:color="auto" w:fill="E1DFDD"/>
     </w:rPr>
   </w:style>
-  <w:style w:type="table" w:styleId="Tabel-Gitter">
+  <w:style w:type="table" w:styleId="TableGrid">
     <w:name w:val="Table Grid"/>
-    <w:basedOn w:val="Tabel-Normal"/>
+    <w:basedOn w:val="TableNormal"/>
     <w:uiPriority w:val="39"/>
     <w:rsid w:val="002415D6"/>
     <w:pPr>
@@ -13339,10 +13854,10 @@
       <w:lang w:eastAsia="da-DK"/>
     </w:rPr>
   </w:style>
-  <w:style w:type="character" w:customStyle="1" w:styleId="Overskrift3Tegn">
-    <w:name w:val="Overskrift 3 Tegn"/>
-    <w:basedOn w:val="Standardskrifttypeiafsnit"/>
-    <w:link w:val="Overskrift3"/>
+  <w:style w:type="character" w:customStyle="1" w:styleId="Heading3Char">
+    <w:name w:val="Heading 3 Char"/>
+    <w:basedOn w:val="DefaultParagraphFont"/>
+    <w:link w:val="Heading3"/>
     <w:uiPriority w:val="9"/>
     <w:rsid w:val="00BC5081"/>
     <w:rPr>
@@ -13352,10 +13867,10 @@
       <w:szCs w:val="24"/>
     </w:rPr>
   </w:style>
-  <w:style w:type="character" w:customStyle="1" w:styleId="Overskrift4Tegn">
-    <w:name w:val="Overskrift 4 Tegn"/>
-    <w:basedOn w:val="Standardskrifttypeiafsnit"/>
-    <w:link w:val="Overskrift4"/>
+  <w:style w:type="character" w:customStyle="1" w:styleId="Heading4Char">
+    <w:name w:val="Heading 4 Char"/>
+    <w:basedOn w:val="DefaultParagraphFont"/>
+    <w:link w:val="Heading4"/>
     <w:uiPriority w:val="9"/>
     <w:rsid w:val="00BC5081"/>
     <w:rPr>
@@ -13365,7 +13880,7 @@
       <w:iCs/>
     </w:rPr>
   </w:style>
-  <w:style w:type="paragraph" w:styleId="Indholdsfortegnelse3">
+  <w:style w:type="paragraph" w:styleId="TOC3">
     <w:name w:val="toc 3"/>
     <w:basedOn w:val="Normal"/>
     <w:next w:val="Normal"/>
@@ -13666,7 +14181,7 @@
 </file>
 
 <file path=customXml/itemProps2.xml><?xml version="1.0" encoding="utf-8"?>
-<ds:datastoreItem xmlns:ds="http://schemas.openxmlformats.org/officeDocument/2006/customXml" ds:itemID="{79A831A9-CCC6-40C6-B123-409D3585F723}">
+<ds:datastoreItem xmlns:ds="http://schemas.openxmlformats.org/officeDocument/2006/customXml" ds:itemID="{9D041230-FD53-42FE-980F-F2A7842534F1}">
   <ds:schemaRefs>
     <ds:schemaRef ds:uri="http://schemas.openxmlformats.org/officeDocument/2006/bibliography"/>
   </ds:schemaRefs>

</xml_diff>

<commit_message>
Updated rapport: Særlige forhold
</commit_message>
<xml_diff>
--- a/Rapport/Fog-Rapport.docx
+++ b/Rapport/Fog-Rapport.docx
@@ -1,6 +1,6 @@
 
 <file path=word/document.xml><?xml version="1.0" encoding="utf-8"?>
-<w:document xmlns:wpc="http://schemas.microsoft.com/office/word/2010/wordprocessingCanvas" xmlns:cx="http://schemas.microsoft.com/office/drawing/2014/chartex" xmlns:cx1="http://schemas.microsoft.com/office/drawing/2015/9/8/chartex" xmlns:cx2="http://schemas.microsoft.com/office/drawing/2015/10/21/chartex" xmlns:cx3="http://schemas.microsoft.com/office/drawing/2016/5/9/chartex" xmlns:cx4="http://schemas.microsoft.com/office/drawing/2016/5/10/chartex" xmlns:cx5="http://schemas.microsoft.com/office/drawing/2016/5/11/chartex" xmlns:cx6="http://schemas.microsoft.com/office/drawing/2016/5/12/chartex" xmlns:cx7="http://schemas.microsoft.com/office/drawing/2016/5/13/chartex" xmlns:cx8="http://schemas.microsoft.com/office/drawing/2016/5/14/chartex" xmlns:mc="http://schemas.openxmlformats.org/markup-compatibility/2006" xmlns:aink="http://schemas.microsoft.com/office/drawing/2016/ink" xmlns:am3d="http://schemas.microsoft.com/office/drawing/2017/model3d" xmlns:o="urn:schemas-microsoft-com:office:office" xmlns:r="http://schemas.openxmlformats.org/officeDocument/2006/relationships" xmlns:m="http://schemas.openxmlformats.org/officeDocument/2006/math" xmlns:v="urn:schemas-microsoft-com:vml" xmlns:wp14="http://schemas.microsoft.com/office/word/2010/wordprocessingDrawing" xmlns:wp="http://schemas.openxmlformats.org/drawingml/2006/wordprocessingDrawing" xmlns:w10="urn:schemas-microsoft-com:office:word" xmlns:w="http://schemas.openxmlformats.org/wordprocessingml/2006/main" xmlns:w14="http://schemas.microsoft.com/office/word/2010/wordml" xmlns:w15="http://schemas.microsoft.com/office/word/2012/wordml" xmlns:w16cid="http://schemas.microsoft.com/office/word/2016/wordml/cid" xmlns:w16se="http://schemas.microsoft.com/office/word/2015/wordml/symex" xmlns:wpg="http://schemas.microsoft.com/office/word/2010/wordprocessingGroup" xmlns:wpi="http://schemas.microsoft.com/office/word/2010/wordprocessingInk" xmlns:wne="http://schemas.microsoft.com/office/word/2006/wordml" xmlns:wps="http://schemas.microsoft.com/office/word/2010/wordprocessingShape" mc:Ignorable="w14 w15 w16se w16cid wp14">
+<w:document xmlns:wpc="http://schemas.microsoft.com/office/word/2010/wordprocessingCanvas" xmlns:mc="http://schemas.openxmlformats.org/markup-compatibility/2006" xmlns:o="urn:schemas-microsoft-com:office:office" xmlns:r="http://schemas.openxmlformats.org/officeDocument/2006/relationships" xmlns:m="http://schemas.openxmlformats.org/officeDocument/2006/math" xmlns:v="urn:schemas-microsoft-com:vml" xmlns:wp14="http://schemas.microsoft.com/office/word/2010/wordprocessingDrawing" xmlns:wp="http://schemas.openxmlformats.org/drawingml/2006/wordprocessingDrawing" xmlns:w10="urn:schemas-microsoft-com:office:word" xmlns:w="http://schemas.openxmlformats.org/wordprocessingml/2006/main" xmlns:w14="http://schemas.microsoft.com/office/word/2010/wordml" xmlns:w15="http://schemas.microsoft.com/office/word/2012/wordml" xmlns:wpg="http://schemas.microsoft.com/office/word/2010/wordprocessingGroup" xmlns:wpi="http://schemas.microsoft.com/office/word/2010/wordprocessingInk" xmlns:wne="http://schemas.microsoft.com/office/word/2006/wordml" xmlns:wps="http://schemas.microsoft.com/office/word/2010/wordprocessingShape" mc:Ignorable="w14 w15 wp14">
   <w:body>
     <w:bookmarkStart w:id="0" w:name="_Hlk532851687" w:displacedByCustomXml="next"/>
     <w:bookmarkEnd w:id="0" w:displacedByCustomXml="next"/>
@@ -15,6 +15,7 @@
           <w:docPartUnique/>
         </w:docPartObj>
       </w:sdtPr>
+      <w:sdtEndPr/>
       <w:sdtContent>
         <w:p/>
         <w:p>
@@ -81,7 +82,7 @@
                             <w:txbxContent>
                               <w:p>
                                 <w:pPr>
-                                  <w:pStyle w:val="Ingenafstand"/>
+                                  <w:pStyle w:val="NoSpacing"/>
                                   <w:spacing w:before="40" w:after="40"/>
                                   <w:jc w:val="center"/>
                                   <w:rPr>
@@ -153,7 +154,7 @@
                               </w:p>
                               <w:p>
                                 <w:pPr>
-                                  <w:pStyle w:val="Ingenafstand"/>
+                                  <w:pStyle w:val="NoSpacing"/>
                                   <w:spacing w:before="40" w:after="40"/>
                                   <w:jc w:val="center"/>
                                   <w:rPr>
@@ -208,7 +209,7 @@
                               </w:p>
                               <w:p>
                                 <w:pPr>
-                                  <w:pStyle w:val="Ingenafstand"/>
+                                  <w:pStyle w:val="NoSpacing"/>
                                   <w:spacing w:before="40" w:after="40"/>
                                   <w:jc w:val="center"/>
                                   <w:rPr>
@@ -247,7 +248,7 @@
                               </w:p>
                               <w:p>
                                 <w:pPr>
-                                  <w:pStyle w:val="Ingenafstand"/>
+                                  <w:pStyle w:val="NoSpacing"/>
                                   <w:spacing w:before="40" w:after="40"/>
                                   <w:jc w:val="center"/>
                                   <w:rPr>
@@ -315,7 +316,7 @@
                       <w:txbxContent>
                         <w:p>
                           <w:pPr>
-                            <w:pStyle w:val="Ingenafstand"/>
+                            <w:pStyle w:val="NoSpacing"/>
                             <w:spacing w:before="40" w:after="40"/>
                             <w:jc w:val="center"/>
                             <w:rPr>
@@ -387,7 +388,7 @@
                         </w:p>
                         <w:p>
                           <w:pPr>
-                            <w:pStyle w:val="Ingenafstand"/>
+                            <w:pStyle w:val="NoSpacing"/>
                             <w:spacing w:before="40" w:after="40"/>
                             <w:jc w:val="center"/>
                             <w:rPr>
@@ -442,7 +443,7 @@
                         </w:p>
                         <w:p>
                           <w:pPr>
-                            <w:pStyle w:val="Ingenafstand"/>
+                            <w:pStyle w:val="NoSpacing"/>
                             <w:spacing w:before="40" w:after="40"/>
                             <w:jc w:val="center"/>
                             <w:rPr>
@@ -481,7 +482,7 @@
                         </w:p>
                         <w:p>
                           <w:pPr>
-                            <w:pStyle w:val="Ingenafstand"/>
+                            <w:pStyle w:val="NoSpacing"/>
                             <w:spacing w:before="40" w:after="40"/>
                             <w:jc w:val="center"/>
                             <w:rPr>
@@ -704,6 +705,7 @@
                                       <w:dataBinding w:prefixMappings="xmlns:ns0='http://purl.org/dc/elements/1.1/' xmlns:ns1='http://schemas.openxmlformats.org/package/2006/metadata/core-properties' " w:xpath="/ns1:coreProperties[1]/ns0:title[1]" w:storeItemID="{6C3C8BC8-F283-45AE-878A-BAB7291924A1}"/>
                                       <w:text/>
                                     </w:sdtPr>
+                                    <w:sdtEndPr/>
                                     <w:sdtContent>
                                       <w:r>
                                         <w:rPr>
@@ -862,7 +864,7 @@
                 <w:pict>
                   <v:group w14:anchorId="7AAAE4ED" id="Group 125" o:spid="_x0000_s1027" style="position:absolute;margin-left:0;margin-top:0;width:540pt;height:556.55pt;z-index:-251657216;mso-width-percent:1154;mso-height-percent:670;mso-top-percent:45;mso-position-horizontal:center;mso-position-horizontal-relative:margin;mso-position-vertical-relative:page;mso-width-percent:1154;mso-height-percent:670;mso-top-percent:45;mso-width-relative:margin" coordsize="55613,54044" o:gfxdata="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">
                     <o:lock v:ext="edit" aspectratio="t"/>
-                    <v:shape id="Freeform 10" o:spid="_x0000_s1028" style="position:absolute;width:55575;height:54044;visibility:visible;mso-wrap-style:square;v-text-anchor:bottom" coordsize="720,700" o:spt="100" o:gfxdata="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" adj="-11796480,,5400" path="m,c,644,,644,,644v23,6,62,14,113,21c250,685,476,700,720,644v,-27,,-27,,-27c720,,720,,720,,,,,,,e" fillcolor="#4d5f78 [2994]" stroked="f">
+                    <v:shape id="Freeform 10" o:spid="_x0000_s1028" style="position:absolute;width:55575;height:54044;visibility:visible;mso-wrap-style:square;v-text-anchor:bottom" coordsize="720,700" o:spt="100" o:gfxdata="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" adj="-11796480,,5400" path="m,c,644,,644,,644v23,6,62,14,113,21c250,685,476,700,720,644v,-27,,-27,,-27c720,,720,,720,,,,,,,e" fillcolor="#4d5f78 [2994]" stroked="f">
                       <v:fill color2="#2a3442 [2018]" rotate="t" colors="0 #5d6d85;.5 #485972;1 #334258" focus="100%" type="gradient">
                         <o:fill v:ext="view" type="gradientUnscaled"/>
                       </v:fill>
@@ -893,6 +895,7 @@
                                 <w:dataBinding w:prefixMappings="xmlns:ns0='http://purl.org/dc/elements/1.1/' xmlns:ns1='http://schemas.openxmlformats.org/package/2006/metadata/core-properties' " w:xpath="/ns1:coreProperties[1]/ns0:title[1]" w:storeItemID="{6C3C8BC8-F283-45AE-878A-BAB7291924A1}"/>
                                 <w:text/>
                               </w:sdtPr>
+                              <w:sdtEndPr/>
                               <w:sdtContent>
                                 <w:r>
                                   <w:rPr>
@@ -926,7 +929,7 @@
                         </w:txbxContent>
                       </v:textbox>
                     </v:shape>
-                    <v:shape id="Freeform 11" o:spid="_x0000_s1029" style="position:absolute;left:8763;top:47697;width:46850;height:5099;visibility:visible;mso-wrap-style:square;v-text-anchor:bottom" coordsize="607,66" o:gfxdata="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" path="m607,c450,44,300,57,176,57,109,57,49,53,,48,66,58,152,66,251,66,358,66,480,56,607,27,607,,607,,607,e" fillcolor="white [3212]" stroked="f">
+                    <v:shape id="Freeform 11" o:spid="_x0000_s1029" style="position:absolute;left:8763;top:47697;width:46850;height:5099;visibility:visible;mso-wrap-style:square;v-text-anchor:bottom" coordsize="607,66" o:gfxdata="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" path="m607,c450,44,300,57,176,57,109,57,49,53,,48,66,58,152,66,251,66,358,66,480,56,607,27,607,,607,,607,e" fillcolor="white [3212]" stroked="f">
                       <v:fill opacity="19789f"/>
                       <v:path arrowok="t" o:connecttype="custom" o:connectlocs="4685030,0;1358427,440373;0,370840;1937302,509905;4685030,208598;4685030,0" o:connectangles="0,0,0,0,0,0"/>
                     </v:shape>
@@ -1007,7 +1010,7 @@
                             <w:txbxContent>
                               <w:p>
                                 <w:pPr>
-                                  <w:pStyle w:val="Ingenafstand"/>
+                                  <w:pStyle w:val="NoSpacing"/>
                                   <w:jc w:val="right"/>
                                   <w:rPr>
                                     <w:color w:val="FFFFFF" w:themeColor="background1"/>
@@ -1041,6 +1044,7 @@
                                       <w:calendar w:val="gregorian"/>
                                     </w:date>
                                   </w:sdtPr>
+                                  <w:sdtEndPr/>
                                   <w:sdtContent>
                                     <w:r>
                                       <w:rPr>
@@ -1075,13 +1079,14 @@
               </mc:Choice>
               <mc:Fallback>
                 <w:pict>
-                  <v:rect w14:anchorId="7CCBC918" id="Rectangle 130" o:spid="_x0000_s1030" style="position:absolute;margin-left:-4.4pt;margin-top:0;width:46.8pt;height:77.75pt;z-index:251660288;visibility:visible;mso-wrap-style:square;mso-width-percent:76;mso-height-percent:98;mso-top-percent:23;mso-wrap-distance-left:9pt;mso-wrap-distance-top:0;mso-wrap-distance-right:9pt;mso-wrap-distance-bottom:0;mso-position-horizontal:right;mso-position-horizontal-relative:margin;mso-position-vertical-relative:page;mso-width-percent:76;mso-height-percent:98;mso-top-percent:23;mso-width-relative:page;mso-height-relative:page;v-text-anchor:bottom" o:gfxdata="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" fillcolor="#5b9bd5 [3204]" stroked="f" strokeweight="1pt">
+                  <v:rect w14:anchorId="7CCBC918" id="Rectangle 130" o:spid="_x0000_s1030" style="position:absolute;margin-left:-4.4pt;margin-top:0;width:46.8pt;height:77.75pt;z-index:251660288;visibility:visible;mso-wrap-style:square;mso-width-percent:76;mso-height-percent:98;mso-top-percent:23;mso-wrap-distance-left:9pt;mso-wrap-distance-top:0;mso-wrap-distance-right:9pt;mso-wrap-distance-bottom:0;mso-position-horizontal:right;mso-position-horizontal-relative:margin;mso-position-vertical-relative:page;mso-width-percent:76;mso-height-percent:98;mso-top-percent:23;mso-width-relative:page;mso-height-relative:page;v-text-anchor:bottom" o:gfxdata="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" fillcolor="#5b9bd5 [3204]" stroked="f" strokeweight="1pt">
+                    <v:path arrowok="t"/>
                     <o:lock v:ext="edit" aspectratio="t"/>
                     <v:textbox inset="3.6pt,,3.6pt">
                       <w:txbxContent>
                         <w:p>
                           <w:pPr>
-                            <w:pStyle w:val="Ingenafstand"/>
+                            <w:pStyle w:val="NoSpacing"/>
                             <w:jc w:val="right"/>
                             <w:rPr>
                               <w:color w:val="FFFFFF" w:themeColor="background1"/>
@@ -1115,6 +1120,7 @@
                                 <w:calendar w:val="gregorian"/>
                               </w:date>
                             </w:sdtPr>
+                            <w:sdtEndPr/>
                             <w:sdtContent>
                               <w:r>
                                 <w:rPr>
@@ -1170,7 +1176,7 @@
       <w:sdtContent>
         <w:p>
           <w:pPr>
-            <w:pStyle w:val="Overskrift"/>
+            <w:pStyle w:val="TOCHeading"/>
             <w:rPr>
               <w:color w:val="auto"/>
             </w:rPr>
@@ -1199,7 +1205,7 @@
         </w:p>
         <w:p>
           <w:pPr>
-            <w:pStyle w:val="Indholdsfortegnelse1"/>
+            <w:pStyle w:val="TOC1"/>
             <w:tabs>
               <w:tab w:val="right" w:leader="dot" w:pos="9628"/>
             </w:tabs>
@@ -1294,7 +1300,7 @@
         </w:p>
         <w:p>
           <w:pPr>
-            <w:pStyle w:val="Indholdsfortegnelse2"/>
+            <w:pStyle w:val="TOC2"/>
             <w:tabs>
               <w:tab w:val="right" w:leader="dot" w:pos="9628"/>
             </w:tabs>
@@ -1365,7 +1371,7 @@
         </w:p>
         <w:p>
           <w:pPr>
-            <w:pStyle w:val="Indholdsfortegnelse2"/>
+            <w:pStyle w:val="TOC2"/>
             <w:tabs>
               <w:tab w:val="right" w:leader="dot" w:pos="9628"/>
             </w:tabs>
@@ -1436,7 +1442,7 @@
         </w:p>
         <w:p>
           <w:pPr>
-            <w:pStyle w:val="Indholdsfortegnelse1"/>
+            <w:pStyle w:val="TOC1"/>
             <w:tabs>
               <w:tab w:val="right" w:leader="dot" w:pos="9628"/>
             </w:tabs>
@@ -1507,7 +1513,7 @@
         </w:p>
         <w:p>
           <w:pPr>
-            <w:pStyle w:val="Indholdsfortegnelse2"/>
+            <w:pStyle w:val="TOC2"/>
             <w:tabs>
               <w:tab w:val="right" w:leader="dot" w:pos="9628"/>
             </w:tabs>
@@ -1578,7 +1584,7 @@
         </w:p>
         <w:p>
           <w:pPr>
-            <w:pStyle w:val="Indholdsfortegnelse2"/>
+            <w:pStyle w:val="TOC2"/>
             <w:tabs>
               <w:tab w:val="right" w:leader="dot" w:pos="9628"/>
             </w:tabs>
@@ -1649,7 +1655,7 @@
         </w:p>
         <w:p>
           <w:pPr>
-            <w:pStyle w:val="Indholdsfortegnelse3"/>
+            <w:pStyle w:val="TOC3"/>
             <w:tabs>
               <w:tab w:val="right" w:leader="dot" w:pos="9628"/>
             </w:tabs>
@@ -1720,7 +1726,7 @@
         </w:p>
         <w:p>
           <w:pPr>
-            <w:pStyle w:val="Indholdsfortegnelse3"/>
+            <w:pStyle w:val="TOC3"/>
             <w:tabs>
               <w:tab w:val="right" w:leader="dot" w:pos="9628"/>
             </w:tabs>
@@ -1791,7 +1797,7 @@
         </w:p>
         <w:p>
           <w:pPr>
-            <w:pStyle w:val="Indholdsfortegnelse2"/>
+            <w:pStyle w:val="TOC2"/>
             <w:tabs>
               <w:tab w:val="right" w:leader="dot" w:pos="9628"/>
             </w:tabs>
@@ -1862,7 +1868,7 @@
         </w:p>
         <w:p>
           <w:pPr>
-            <w:pStyle w:val="Indholdsfortegnelse1"/>
+            <w:pStyle w:val="TOC1"/>
             <w:tabs>
               <w:tab w:val="right" w:leader="dot" w:pos="9628"/>
             </w:tabs>
@@ -1933,7 +1939,7 @@
         </w:p>
         <w:p>
           <w:pPr>
-            <w:pStyle w:val="Indholdsfortegnelse2"/>
+            <w:pStyle w:val="TOC2"/>
             <w:tabs>
               <w:tab w:val="right" w:leader="dot" w:pos="9628"/>
             </w:tabs>
@@ -2004,7 +2010,7 @@
         </w:p>
         <w:p>
           <w:pPr>
-            <w:pStyle w:val="Indholdsfortegnelse3"/>
+            <w:pStyle w:val="TOC3"/>
             <w:tabs>
               <w:tab w:val="right" w:leader="dot" w:pos="9628"/>
             </w:tabs>
@@ -2075,7 +2081,7 @@
         </w:p>
         <w:p>
           <w:pPr>
-            <w:pStyle w:val="Indholdsfortegnelse3"/>
+            <w:pStyle w:val="TOC3"/>
             <w:tabs>
               <w:tab w:val="right" w:leader="dot" w:pos="9628"/>
             </w:tabs>
@@ -2146,7 +2152,7 @@
         </w:p>
         <w:p>
           <w:pPr>
-            <w:pStyle w:val="Indholdsfortegnelse3"/>
+            <w:pStyle w:val="TOC3"/>
             <w:tabs>
               <w:tab w:val="right" w:leader="dot" w:pos="9628"/>
             </w:tabs>
@@ -2217,7 +2223,7 @@
         </w:p>
         <w:p>
           <w:pPr>
-            <w:pStyle w:val="Indholdsfortegnelse3"/>
+            <w:pStyle w:val="TOC3"/>
             <w:tabs>
               <w:tab w:val="right" w:leader="dot" w:pos="9628"/>
             </w:tabs>
@@ -2288,7 +2294,7 @@
         </w:p>
         <w:p>
           <w:pPr>
-            <w:pStyle w:val="Indholdsfortegnelse3"/>
+            <w:pStyle w:val="TOC3"/>
             <w:tabs>
               <w:tab w:val="right" w:leader="dot" w:pos="9628"/>
             </w:tabs>
@@ -2359,7 +2365,7 @@
         </w:p>
         <w:p>
           <w:pPr>
-            <w:pStyle w:val="Indholdsfortegnelse2"/>
+            <w:pStyle w:val="TOC2"/>
             <w:tabs>
               <w:tab w:val="right" w:leader="dot" w:pos="9628"/>
             </w:tabs>
@@ -2430,7 +2436,7 @@
         </w:p>
         <w:p>
           <w:pPr>
-            <w:pStyle w:val="Indholdsfortegnelse3"/>
+            <w:pStyle w:val="TOC3"/>
             <w:tabs>
               <w:tab w:val="right" w:leader="dot" w:pos="9628"/>
             </w:tabs>
@@ -2502,7 +2508,7 @@
         </w:p>
         <w:p>
           <w:pPr>
-            <w:pStyle w:val="Indholdsfortegnelse3"/>
+            <w:pStyle w:val="TOC3"/>
             <w:tabs>
               <w:tab w:val="right" w:leader="dot" w:pos="9628"/>
             </w:tabs>
@@ -2573,7 +2579,7 @@
         </w:p>
         <w:p>
           <w:pPr>
-            <w:pStyle w:val="Indholdsfortegnelse3"/>
+            <w:pStyle w:val="TOC3"/>
             <w:tabs>
               <w:tab w:val="right" w:leader="dot" w:pos="9628"/>
             </w:tabs>
@@ -2644,7 +2650,7 @@
         </w:p>
         <w:p>
           <w:pPr>
-            <w:pStyle w:val="Indholdsfortegnelse3"/>
+            <w:pStyle w:val="TOC3"/>
             <w:tabs>
               <w:tab w:val="right" w:leader="dot" w:pos="9628"/>
             </w:tabs>
@@ -2715,7 +2721,7 @@
         </w:p>
         <w:p>
           <w:pPr>
-            <w:pStyle w:val="Indholdsfortegnelse2"/>
+            <w:pStyle w:val="TOC2"/>
             <w:tabs>
               <w:tab w:val="right" w:leader="dot" w:pos="9628"/>
             </w:tabs>
@@ -2794,7 +2800,7 @@
         </w:p>
         <w:p>
           <w:pPr>
-            <w:pStyle w:val="Indholdsfortegnelse2"/>
+            <w:pStyle w:val="TOC2"/>
             <w:tabs>
               <w:tab w:val="right" w:leader="dot" w:pos="9628"/>
             </w:tabs>
@@ -2865,7 +2871,7 @@
         </w:p>
         <w:p>
           <w:pPr>
-            <w:pStyle w:val="Indholdsfortegnelse2"/>
+            <w:pStyle w:val="TOC2"/>
             <w:tabs>
               <w:tab w:val="right" w:leader="dot" w:pos="9628"/>
             </w:tabs>
@@ -2936,7 +2942,7 @@
         </w:p>
         <w:p>
           <w:pPr>
-            <w:pStyle w:val="Indholdsfortegnelse1"/>
+            <w:pStyle w:val="TOC1"/>
             <w:tabs>
               <w:tab w:val="right" w:leader="dot" w:pos="9628"/>
             </w:tabs>
@@ -3007,7 +3013,7 @@
         </w:p>
         <w:p>
           <w:pPr>
-            <w:pStyle w:val="Indholdsfortegnelse2"/>
+            <w:pStyle w:val="TOC2"/>
             <w:tabs>
               <w:tab w:val="right" w:leader="dot" w:pos="9628"/>
             </w:tabs>
@@ -3078,7 +3084,7 @@
         </w:p>
         <w:p>
           <w:pPr>
-            <w:pStyle w:val="Indholdsfortegnelse2"/>
+            <w:pStyle w:val="TOC2"/>
             <w:tabs>
               <w:tab w:val="right" w:leader="dot" w:pos="9628"/>
             </w:tabs>
@@ -3149,7 +3155,7 @@
         </w:p>
         <w:p>
           <w:pPr>
-            <w:pStyle w:val="Indholdsfortegnelse2"/>
+            <w:pStyle w:val="TOC2"/>
             <w:tabs>
               <w:tab w:val="right" w:leader="dot" w:pos="9628"/>
             </w:tabs>
@@ -3220,7 +3226,7 @@
         </w:p>
         <w:p>
           <w:pPr>
-            <w:pStyle w:val="Indholdsfortegnelse2"/>
+            <w:pStyle w:val="TOC2"/>
             <w:tabs>
               <w:tab w:val="right" w:leader="dot" w:pos="9628"/>
             </w:tabs>
@@ -3291,7 +3297,7 @@
         </w:p>
         <w:p>
           <w:pPr>
-            <w:pStyle w:val="Indholdsfortegnelse2"/>
+            <w:pStyle w:val="TOC2"/>
             <w:tabs>
               <w:tab w:val="right" w:leader="dot" w:pos="9628"/>
             </w:tabs>
@@ -3362,7 +3368,7 @@
         </w:p>
         <w:p>
           <w:pPr>
-            <w:pStyle w:val="Indholdsfortegnelse2"/>
+            <w:pStyle w:val="TOC2"/>
             <w:tabs>
               <w:tab w:val="right" w:leader="dot" w:pos="9628"/>
             </w:tabs>
@@ -3433,7 +3439,7 @@
         </w:p>
         <w:p>
           <w:pPr>
-            <w:pStyle w:val="Indholdsfortegnelse2"/>
+            <w:pStyle w:val="TOC2"/>
             <w:tabs>
               <w:tab w:val="right" w:leader="dot" w:pos="9628"/>
             </w:tabs>
@@ -3504,7 +3510,7 @@
         </w:p>
         <w:p>
           <w:pPr>
-            <w:pStyle w:val="Indholdsfortegnelse2"/>
+            <w:pStyle w:val="TOC2"/>
             <w:tabs>
               <w:tab w:val="right" w:leader="dot" w:pos="9628"/>
             </w:tabs>
@@ -3575,7 +3581,7 @@
         </w:p>
         <w:p>
           <w:pPr>
-            <w:pStyle w:val="Indholdsfortegnelse2"/>
+            <w:pStyle w:val="TOC2"/>
             <w:tabs>
               <w:tab w:val="right" w:leader="dot" w:pos="9628"/>
             </w:tabs>
@@ -3646,7 +3652,7 @@
         </w:p>
         <w:p>
           <w:pPr>
-            <w:pStyle w:val="Indholdsfortegnelse1"/>
+            <w:pStyle w:val="TOC1"/>
             <w:tabs>
               <w:tab w:val="right" w:leader="dot" w:pos="9628"/>
             </w:tabs>
@@ -3717,7 +3723,7 @@
         </w:p>
         <w:p>
           <w:pPr>
-            <w:pStyle w:val="Indholdsfortegnelse2"/>
+            <w:pStyle w:val="TOC2"/>
             <w:tabs>
               <w:tab w:val="right" w:leader="dot" w:pos="9628"/>
             </w:tabs>
@@ -3788,7 +3794,7 @@
         </w:p>
         <w:p>
           <w:pPr>
-            <w:pStyle w:val="Indholdsfortegnelse2"/>
+            <w:pStyle w:val="TOC2"/>
             <w:tabs>
               <w:tab w:val="right" w:leader="dot" w:pos="9628"/>
             </w:tabs>
@@ -3859,7 +3865,7 @@
         </w:p>
         <w:p>
           <w:pPr>
-            <w:pStyle w:val="Indholdsfortegnelse2"/>
+            <w:pStyle w:val="TOC2"/>
             <w:tabs>
               <w:tab w:val="right" w:leader="dot" w:pos="9628"/>
             </w:tabs>
@@ -3930,7 +3936,7 @@
         </w:p>
         <w:p>
           <w:pPr>
-            <w:pStyle w:val="Indholdsfortegnelse1"/>
+            <w:pStyle w:val="TOC1"/>
             <w:tabs>
               <w:tab w:val="right" w:leader="dot" w:pos="9628"/>
             </w:tabs>
@@ -4001,7 +4007,7 @@
         </w:p>
         <w:p>
           <w:pPr>
-            <w:pStyle w:val="Indholdsfortegnelse1"/>
+            <w:pStyle w:val="TOC1"/>
             <w:tabs>
               <w:tab w:val="right" w:leader="dot" w:pos="9628"/>
             </w:tabs>
@@ -4072,7 +4078,7 @@
         </w:p>
         <w:p>
           <w:pPr>
-            <w:pStyle w:val="Indholdsfortegnelse1"/>
+            <w:pStyle w:val="TOC1"/>
             <w:tabs>
               <w:tab w:val="right" w:leader="dot" w:pos="9628"/>
             </w:tabs>
@@ -4143,7 +4149,7 @@
         </w:p>
         <w:p>
           <w:pPr>
-            <w:pStyle w:val="Indholdsfortegnelse2"/>
+            <w:pStyle w:val="TOC2"/>
             <w:tabs>
               <w:tab w:val="right" w:leader="dot" w:pos="9628"/>
             </w:tabs>
@@ -4214,7 +4220,7 @@
         </w:p>
         <w:p>
           <w:pPr>
-            <w:pStyle w:val="Indholdsfortegnelse2"/>
+            <w:pStyle w:val="TOC2"/>
             <w:tabs>
               <w:tab w:val="right" w:leader="dot" w:pos="9628"/>
             </w:tabs>
@@ -4285,7 +4291,7 @@
         </w:p>
         <w:p>
           <w:pPr>
-            <w:pStyle w:val="Indholdsfortegnelse1"/>
+            <w:pStyle w:val="TOC1"/>
             <w:tabs>
               <w:tab w:val="right" w:leader="dot" w:pos="9628"/>
             </w:tabs>
@@ -4357,7 +4363,7 @@
         </w:p>
         <w:p>
           <w:pPr>
-            <w:pStyle w:val="Indholdsfortegnelse2"/>
+            <w:pStyle w:val="TOC2"/>
             <w:tabs>
               <w:tab w:val="right" w:leader="dot" w:pos="9628"/>
             </w:tabs>
@@ -4428,7 +4434,7 @@
         </w:p>
         <w:p>
           <w:pPr>
-            <w:pStyle w:val="Indholdsfortegnelse2"/>
+            <w:pStyle w:val="TOC2"/>
             <w:tabs>
               <w:tab w:val="right" w:leader="dot" w:pos="9628"/>
             </w:tabs>
@@ -4499,7 +4505,7 @@
         </w:p>
         <w:p>
           <w:pPr>
-            <w:pStyle w:val="Indholdsfortegnelse2"/>
+            <w:pStyle w:val="TOC2"/>
             <w:tabs>
               <w:tab w:val="right" w:leader="dot" w:pos="9628"/>
             </w:tabs>
@@ -4570,7 +4576,7 @@
         </w:p>
         <w:p>
           <w:pPr>
-            <w:pStyle w:val="Indholdsfortegnelse2"/>
+            <w:pStyle w:val="TOC2"/>
             <w:tabs>
               <w:tab w:val="right" w:leader="dot" w:pos="9628"/>
             </w:tabs>
@@ -4659,7 +4665,7 @@
     </w:sdt>
     <w:p>
       <w:pPr>
-        <w:pStyle w:val="Overskrift1"/>
+        <w:pStyle w:val="Heading1"/>
         <w:spacing w:line="360" w:lineRule="auto"/>
         <w:rPr>
           <w:rFonts w:cstheme="minorBidi"/>
@@ -4705,7 +4711,7 @@
     </w:p>
     <w:p>
       <w:pPr>
-        <w:pStyle w:val="Overskrift2"/>
+        <w:pStyle w:val="Heading2"/>
         <w:spacing w:line="360" w:lineRule="auto"/>
         <w:jc w:val="both"/>
         <w:rPr>
@@ -4774,7 +4780,7 @@
     </w:p>
     <w:p>
       <w:pPr>
-        <w:pStyle w:val="Overskrift2"/>
+        <w:pStyle w:val="Heading2"/>
         <w:spacing w:line="360" w:lineRule="auto"/>
         <w:jc w:val="both"/>
         <w:rPr>
@@ -4870,7 +4876,7 @@
     </w:p>
     <w:tbl>
       <w:tblPr>
-        <w:tblStyle w:val="Tabel-Gitter"/>
+        <w:tblStyle w:val="TableGrid"/>
         <w:tblW w:w="0" w:type="auto"/>
         <w:tblBorders>
           <w:top w:val="none" w:sz="0" w:space="0" w:color="auto"/>
@@ -4935,7 +4941,7 @@
           </w:tcPr>
           <w:p>
             <w:pPr>
-              <w:pStyle w:val="Listeafsnit"/>
+              <w:pStyle w:val="ListParagraph"/>
               <w:numPr>
                 <w:ilvl w:val="0"/>
                 <w:numId w:val="11"/>
@@ -4949,7 +4955,7 @@
           </w:p>
           <w:p>
             <w:pPr>
-              <w:pStyle w:val="Listeafsnit"/>
+              <w:pStyle w:val="ListParagraph"/>
               <w:numPr>
                 <w:ilvl w:val="0"/>
                 <w:numId w:val="11"/>
@@ -4962,7 +4968,7 @@
           </w:p>
           <w:p>
             <w:pPr>
-              <w:pStyle w:val="Listeafsnit"/>
+              <w:pStyle w:val="ListParagraph"/>
               <w:numPr>
                 <w:ilvl w:val="0"/>
                 <w:numId w:val="11"/>
@@ -4975,7 +4981,7 @@
           </w:p>
           <w:p>
             <w:pPr>
-              <w:pStyle w:val="Listeafsnit"/>
+              <w:pStyle w:val="ListParagraph"/>
               <w:numPr>
                 <w:ilvl w:val="0"/>
                 <w:numId w:val="11"/>
@@ -4993,7 +4999,7 @@
           </w:tcPr>
           <w:p>
             <w:pPr>
-              <w:pStyle w:val="Listeafsnit"/>
+              <w:pStyle w:val="ListParagraph"/>
               <w:numPr>
                 <w:ilvl w:val="0"/>
                 <w:numId w:val="11"/>
@@ -5006,7 +5012,7 @@
           </w:p>
           <w:p>
             <w:pPr>
-              <w:pStyle w:val="Listeafsnit"/>
+              <w:pStyle w:val="ListParagraph"/>
               <w:numPr>
                 <w:ilvl w:val="0"/>
                 <w:numId w:val="11"/>
@@ -5019,7 +5025,7 @@
           </w:p>
           <w:p>
             <w:pPr>
-              <w:pStyle w:val="Listeafsnit"/>
+              <w:pStyle w:val="ListParagraph"/>
               <w:numPr>
                 <w:ilvl w:val="0"/>
                 <w:numId w:val="11"/>
@@ -5035,7 +5041,7 @@
           </w:p>
           <w:p>
             <w:pPr>
-              <w:pStyle w:val="Listeafsnit"/>
+              <w:pStyle w:val="ListParagraph"/>
               <w:numPr>
                 <w:ilvl w:val="0"/>
                 <w:numId w:val="11"/>
@@ -5065,7 +5071,7 @@
     </w:p>
     <w:p>
       <w:pPr>
-        <w:pStyle w:val="Overskrift1"/>
+        <w:pStyle w:val="Heading1"/>
       </w:pPr>
       <w:bookmarkStart w:id="4" w:name="_Toc532974408"/>
       <w:r>
@@ -5078,7 +5084,7 @@
     </w:p>
     <w:p>
       <w:pPr>
-        <w:pStyle w:val="Listeafsnit"/>
+        <w:pStyle w:val="ListParagraph"/>
         <w:numPr>
           <w:ilvl w:val="0"/>
           <w:numId w:val="24"/>
@@ -5096,7 +5102,7 @@
     </w:p>
     <w:p>
       <w:pPr>
-        <w:pStyle w:val="Listeafsnit"/>
+        <w:pStyle w:val="ListParagraph"/>
         <w:numPr>
           <w:ilvl w:val="0"/>
           <w:numId w:val="24"/>
@@ -5109,7 +5115,7 @@
     </w:p>
     <w:p>
       <w:pPr>
-        <w:pStyle w:val="Listeafsnit"/>
+        <w:pStyle w:val="ListParagraph"/>
         <w:numPr>
           <w:ilvl w:val="0"/>
           <w:numId w:val="24"/>
@@ -5122,7 +5128,7 @@
     </w:p>
     <w:p>
       <w:pPr>
-        <w:pStyle w:val="Listeafsnit"/>
+        <w:pStyle w:val="ListParagraph"/>
         <w:numPr>
           <w:ilvl w:val="0"/>
           <w:numId w:val="24"/>
@@ -5135,7 +5141,7 @@
     </w:p>
     <w:p>
       <w:pPr>
-        <w:pStyle w:val="Listeafsnit"/>
+        <w:pStyle w:val="ListParagraph"/>
         <w:numPr>
           <w:ilvl w:val="0"/>
           <w:numId w:val="24"/>
@@ -5148,7 +5154,7 @@
     </w:p>
     <w:p>
       <w:pPr>
-        <w:pStyle w:val="Listeafsnit"/>
+        <w:pStyle w:val="ListParagraph"/>
         <w:numPr>
           <w:ilvl w:val="0"/>
           <w:numId w:val="24"/>
@@ -5166,7 +5172,7 @@
     </w:p>
     <w:p>
       <w:pPr>
-        <w:pStyle w:val="Overskrift2"/>
+        <w:pStyle w:val="Heading2"/>
       </w:pPr>
       <w:bookmarkStart w:id="5" w:name="_Toc532974409"/>
       <w:r>
@@ -5212,7 +5218,7 @@
     </w:p>
     <w:p>
       <w:pPr>
-        <w:pStyle w:val="Overskrift2"/>
+        <w:pStyle w:val="Heading2"/>
       </w:pPr>
       <w:bookmarkStart w:id="6" w:name="_Toc532974410"/>
       <w:r>
@@ -5230,7 +5236,7 @@
     </w:p>
     <w:p>
       <w:pPr>
-        <w:pStyle w:val="Overskrift3"/>
+        <w:pStyle w:val="Heading3"/>
       </w:pPr>
       <w:bookmarkStart w:id="7" w:name="_Toc532974411"/>
       <w:r>
@@ -5310,7 +5316,7 @@
     </w:p>
     <w:p>
       <w:pPr>
-        <w:pStyle w:val="Overskrift3"/>
+        <w:pStyle w:val="Heading3"/>
       </w:pPr>
       <w:bookmarkStart w:id="8" w:name="_Toc532974412"/>
       <w:r>
@@ -5401,7 +5407,7 @@
     </w:p>
     <w:p>
       <w:pPr>
-        <w:pStyle w:val="Overskrift2"/>
+        <w:pStyle w:val="Heading2"/>
       </w:pPr>
       <w:bookmarkStart w:id="9" w:name="_Toc532974413"/>
       <w:r>
@@ -5509,7 +5515,7 @@
     </w:p>
     <w:tbl>
       <w:tblPr>
-        <w:tblStyle w:val="Tabel-Gitter"/>
+        <w:tblStyle w:val="TableGrid"/>
         <w:tblW w:w="0" w:type="auto"/>
         <w:tblLook w:val="04A0" w:firstRow="1" w:lastRow="0" w:firstColumn="1" w:lastColumn="0" w:noHBand="0" w:noVBand="1"/>
       </w:tblPr>
@@ -6092,7 +6098,7 @@
     </w:p>
     <w:tbl>
       <w:tblPr>
-        <w:tblStyle w:val="Tabel-Gitter"/>
+        <w:tblStyle w:val="TableGrid"/>
         <w:tblW w:w="0" w:type="auto"/>
         <w:tblLook w:val="04A0" w:firstRow="1" w:lastRow="0" w:firstColumn="1" w:lastColumn="0" w:noHBand="0" w:noVBand="1"/>
       </w:tblPr>
@@ -6497,7 +6503,7 @@
     </w:p>
     <w:tbl>
       <w:tblPr>
-        <w:tblStyle w:val="Tabel-Gitter"/>
+        <w:tblStyle w:val="TableGrid"/>
         <w:tblW w:w="0" w:type="auto"/>
         <w:tblLook w:val="04A0" w:firstRow="1" w:lastRow="0" w:firstColumn="1" w:lastColumn="0" w:noHBand="0" w:noVBand="1"/>
       </w:tblPr>
@@ -6921,7 +6927,7 @@
     </w:p>
     <w:p>
       <w:pPr>
-        <w:pStyle w:val="Overskrift1"/>
+        <w:pStyle w:val="Heading1"/>
         <w:rPr>
           <w:rFonts w:cstheme="minorBidi"/>
         </w:rPr>
@@ -6968,7 +6974,7 @@
     </w:p>
     <w:p>
       <w:pPr>
-        <w:pStyle w:val="Overskrift2"/>
+        <w:pStyle w:val="Heading2"/>
       </w:pPr>
       <w:bookmarkStart w:id="11" w:name="_Toc532974415"/>
       <w:r>
@@ -6998,7 +7004,7 @@
             <v:path o:extrusionok="f" gradientshapeok="t" o:connecttype="rect"/>
             <o:lock v:ext="edit" aspectratio="t"/>
           </v:shapetype>
-          <v:shape id="_x0000_i1025" type="#_x0000_t75" style="width:441.9pt;height:567.9pt">
+          <v:shape id="_x0000_i1025" type="#_x0000_t75" style="width:441.75pt;height:567.75pt">
             <v:imagedata r:id="rId23" o:title="Domæne model"/>
           </v:shape>
         </w:pict>
@@ -7008,7 +7014,7 @@
     <w:p/>
     <w:p>
       <w:pPr>
-        <w:pStyle w:val="Overskrift3"/>
+        <w:pStyle w:val="Heading3"/>
       </w:pPr>
       <w:bookmarkStart w:id="12" w:name="_Toc532974416"/>
       <w:r>
@@ -7423,7 +7429,7 @@
     </w:p>
     <w:p>
       <w:pPr>
-        <w:pStyle w:val="Overskrift3"/>
+        <w:pStyle w:val="Heading3"/>
       </w:pPr>
       <w:bookmarkStart w:id="13" w:name="_Toc532974417"/>
       <w:r>
@@ -7537,7 +7543,7 @@
     </w:p>
     <w:p>
       <w:pPr>
-        <w:pStyle w:val="Overskrift3"/>
+        <w:pStyle w:val="Heading3"/>
       </w:pPr>
       <w:bookmarkStart w:id="14" w:name="_Toc532974418"/>
       <w:r>
@@ -7649,7 +7655,7 @@
       </w:pPr>
       <w:r>
         <w:pict w14:anchorId="0D2E1846">
-          <v:shape id="_x0000_i1026" type="#_x0000_t75" style="width:270.75pt;height:135.7pt">
+          <v:shape id="_x0000_i1026" type="#_x0000_t75" style="width:270.75pt;height:135.75pt">
             <v:imagedata r:id="rId24" o:title="Domæne model (address change)"/>
           </v:shape>
         </w:pict>
@@ -7669,7 +7675,7 @@
     </w:p>
     <w:p>
       <w:pPr>
-        <w:pStyle w:val="Overskrift3"/>
+        <w:pStyle w:val="Heading3"/>
       </w:pPr>
       <w:bookmarkStart w:id="15" w:name="_Toc532974419"/>
       <w:r>
@@ -7729,7 +7735,7 @@
     </w:p>
     <w:p>
       <w:pPr>
-        <w:pStyle w:val="Overskrift3"/>
+        <w:pStyle w:val="Heading3"/>
       </w:pPr>
       <w:bookmarkStart w:id="16" w:name="_Toc532974420"/>
       <w:r>
@@ -7794,7 +7800,7 @@
     </w:p>
     <w:p>
       <w:pPr>
-        <w:pStyle w:val="Overskrift2"/>
+        <w:pStyle w:val="Heading2"/>
       </w:pPr>
       <w:bookmarkStart w:id="17" w:name="_Toc532974421"/>
       <w:r>
@@ -7826,7 +7832,7 @@
     </w:p>
     <w:p>
       <w:pPr>
-        <w:pStyle w:val="Overskrift3"/>
+        <w:pStyle w:val="Heading3"/>
         <w:rPr>
           <w:rFonts w:eastAsia="Calibri"/>
         </w:rPr>
@@ -7871,7 +7877,7 @@
     </w:p>
     <w:p>
       <w:pPr>
-        <w:pStyle w:val="Overskrift4"/>
+        <w:pStyle w:val="Heading4"/>
       </w:pPr>
       <w:r>
         <w:t>Første normalform</w:t>
@@ -7890,7 +7896,7 @@
     </w:p>
     <w:p>
       <w:pPr>
-        <w:pStyle w:val="Listeafsnit"/>
+        <w:pStyle w:val="ListParagraph"/>
         <w:numPr>
           <w:ilvl w:val="0"/>
           <w:numId w:val="26"/>
@@ -7908,7 +7914,7 @@
     </w:p>
     <w:p>
       <w:pPr>
-        <w:pStyle w:val="Listeafsnit"/>
+        <w:pStyle w:val="ListParagraph"/>
         <w:numPr>
           <w:ilvl w:val="0"/>
           <w:numId w:val="26"/>
@@ -7923,7 +7929,7 @@
     </w:p>
     <w:p>
       <w:pPr>
-        <w:pStyle w:val="Listeafsnit"/>
+        <w:pStyle w:val="ListParagraph"/>
         <w:numPr>
           <w:ilvl w:val="0"/>
           <w:numId w:val="26"/>
@@ -7971,7 +7977,7 @@
     </w:p>
     <w:p>
       <w:pPr>
-        <w:pStyle w:val="Overskrift4"/>
+        <w:pStyle w:val="Heading4"/>
       </w:pPr>
       <w:r>
         <w:t>Anden normalform</w:t>
@@ -7990,7 +7996,7 @@
     </w:p>
     <w:p>
       <w:pPr>
-        <w:pStyle w:val="Listeafsnit"/>
+        <w:pStyle w:val="ListParagraph"/>
         <w:numPr>
           <w:ilvl w:val="0"/>
           <w:numId w:val="26"/>
@@ -8002,7 +8008,7 @@
     </w:p>
     <w:p>
       <w:pPr>
-        <w:pStyle w:val="Listeafsnit"/>
+        <w:pStyle w:val="ListParagraph"/>
         <w:numPr>
           <w:ilvl w:val="0"/>
           <w:numId w:val="26"/>
@@ -8043,7 +8049,7 @@
     </w:p>
     <w:p>
       <w:pPr>
-        <w:pStyle w:val="Overskrift4"/>
+        <w:pStyle w:val="Heading4"/>
       </w:pPr>
       <w:r>
         <w:t>Tredje normalform</w:t>
@@ -8062,7 +8068,7 @@
     </w:p>
     <w:p>
       <w:pPr>
-        <w:pStyle w:val="Listeafsnit"/>
+        <w:pStyle w:val="ListParagraph"/>
         <w:numPr>
           <w:ilvl w:val="0"/>
           <w:numId w:val="26"/>
@@ -8074,7 +8080,7 @@
     </w:p>
     <w:p>
       <w:pPr>
-        <w:pStyle w:val="Listeafsnit"/>
+        <w:pStyle w:val="ListParagraph"/>
         <w:numPr>
           <w:ilvl w:val="0"/>
           <w:numId w:val="26"/>
@@ -8161,7 +8167,7 @@
       </w:pPr>
       <w:r>
         <w:pict w14:anchorId="62229AF9">
-          <v:shape id="_x0000_i1028" type="#_x0000_t75" style="width:240.8pt;height:181.55pt">
+          <v:shape id="_x0000_i1028" type="#_x0000_t75" style="width:240.75pt;height:181.5pt">
             <v:imagedata r:id="rId26" o:title="EER Diagram (address change)"/>
           </v:shape>
         </w:pict>
@@ -8174,7 +8180,7 @@
     </w:p>
     <w:p>
       <w:pPr>
-        <w:pStyle w:val="Overskrift3"/>
+        <w:pStyle w:val="Heading3"/>
       </w:pPr>
       <w:bookmarkStart w:id="19" w:name="_Toc532974423"/>
       <w:r>
@@ -8300,7 +8306,7 @@
     </w:p>
     <w:p>
       <w:pPr>
-        <w:pStyle w:val="Overskrift3"/>
+        <w:pStyle w:val="Heading3"/>
       </w:pPr>
       <w:bookmarkStart w:id="20" w:name="_Toc532974424"/>
       <w:r>
@@ -8423,7 +8429,7 @@
     <w:p>
       <w:r>
         <w:pict w14:anchorId="10485069">
-          <v:shape id="_x0000_i1029" type="#_x0000_t75" style="width:481.65pt;height:60pt">
+          <v:shape id="_x0000_i1029" type="#_x0000_t75" style="width:481.5pt;height:60pt">
             <v:imagedata r:id="rId27" o:title="ForeignKey"/>
           </v:shape>
         </w:pict>
@@ -8568,7 +8574,7 @@
     </w:p>
     <w:p>
       <w:pPr>
-        <w:pStyle w:val="Overskrift3"/>
+        <w:pStyle w:val="Heading3"/>
       </w:pPr>
       <w:bookmarkStart w:id="21" w:name="_Toc532974425"/>
       <w:r>
@@ -8703,7 +8709,7 @@
     </w:p>
     <w:p>
       <w:pPr>
-        <w:pStyle w:val="Overskrift2"/>
+        <w:pStyle w:val="Heading2"/>
         <w:rPr>
           <w:rFonts w:eastAsia="Calibri"/>
         </w:rPr>
@@ -8724,7 +8730,7 @@
     <w:p>
       <w:r>
         <w:pict w14:anchorId="7DDF66D6">
-          <v:shape id="_x0000_i1030" type="#_x0000_t75" style="width:441.9pt;height:324.75pt">
+          <v:shape id="_x0000_i1030" type="#_x0000_t75" style="width:441.75pt;height:324.75pt">
             <v:imagedata r:id="rId28" o:title="Klasse Diagram"/>
           </v:shape>
         </w:pict>
@@ -8745,7 +8751,7 @@
     </w:p>
     <w:p>
       <w:pPr>
-        <w:pStyle w:val="Listeafsnit"/>
+        <w:pStyle w:val="ListParagraph"/>
         <w:numPr>
           <w:ilvl w:val="0"/>
           <w:numId w:val="27"/>
@@ -8763,7 +8769,7 @@
     </w:p>
     <w:p>
       <w:pPr>
-        <w:pStyle w:val="Listeafsnit"/>
+        <w:pStyle w:val="ListParagraph"/>
         <w:numPr>
           <w:ilvl w:val="0"/>
           <w:numId w:val="27"/>
@@ -8781,7 +8787,7 @@
     </w:p>
     <w:p>
       <w:pPr>
-        <w:pStyle w:val="Listeafsnit"/>
+        <w:pStyle w:val="ListParagraph"/>
         <w:numPr>
           <w:ilvl w:val="0"/>
           <w:numId w:val="27"/>
@@ -8825,7 +8831,7 @@
     </w:p>
     <w:p>
       <w:pPr>
-        <w:pStyle w:val="Listeafsnit"/>
+        <w:pStyle w:val="ListParagraph"/>
         <w:numPr>
           <w:ilvl w:val="0"/>
           <w:numId w:val="28"/>
@@ -8843,7 +8849,7 @@
     </w:p>
     <w:p>
       <w:pPr>
-        <w:pStyle w:val="Listeafsnit"/>
+        <w:pStyle w:val="ListParagraph"/>
         <w:numPr>
           <w:ilvl w:val="0"/>
           <w:numId w:val="28"/>
@@ -8861,7 +8867,7 @@
     </w:p>
     <w:p>
       <w:pPr>
-        <w:pStyle w:val="Listeafsnit"/>
+        <w:pStyle w:val="ListParagraph"/>
         <w:numPr>
           <w:ilvl w:val="0"/>
           <w:numId w:val="28"/>
@@ -8879,7 +8885,7 @@
     </w:p>
     <w:p>
       <w:pPr>
-        <w:pStyle w:val="Listeafsnit"/>
+        <w:pStyle w:val="ListParagraph"/>
         <w:numPr>
           <w:ilvl w:val="0"/>
           <w:numId w:val="28"/>
@@ -8938,7 +8944,7 @@
     </w:p>
     <w:p>
       <w:pPr>
-        <w:pStyle w:val="Overskrift2"/>
+        <w:pStyle w:val="Heading2"/>
       </w:pPr>
       <w:bookmarkStart w:id="23" w:name="_Toc532974427"/>
       <w:r>
@@ -8949,7 +8955,7 @@
     <w:p>
       <w:r>
         <w:pict w14:anchorId="50CA5B55">
-          <v:shape id="_x0000_i1031" type="#_x0000_t75" style="width:481.6pt;height:289.45pt">
+          <v:shape id="_x0000_i1031" type="#_x0000_t75" style="width:481.5pt;height:289.5pt">
             <v:imagedata r:id="rId29" o:title="Navigation Diagram"/>
           </v:shape>
         </w:pict>
@@ -9590,7 +9596,7 @@
     </w:p>
     <w:p>
       <w:pPr>
-        <w:pStyle w:val="Overskrift2"/>
+        <w:pStyle w:val="Heading2"/>
       </w:pPr>
       <w:bookmarkStart w:id="24" w:name="_Toc532974428"/>
       <w:r>
@@ -9602,7 +9608,7 @@
     <w:p>
       <w:r>
         <w:pict w14:anchorId="177725C0">
-          <v:shape id="_x0000_i1032" type="#_x0000_t75" style="width:481.2pt;height:498.05pt">
+          <v:shape id="_x0000_i1032" type="#_x0000_t75" style="width:481.5pt;height:498pt">
             <v:imagedata r:id="rId30" o:title="Sekvens Diagram"/>
           </v:shape>
         </w:pict>
@@ -10487,7 +10493,7 @@
     </w:p>
     <w:p>
       <w:pPr>
-        <w:pStyle w:val="Overskrift1"/>
+        <w:pStyle w:val="Heading1"/>
         <w:rPr>
           <w:rFonts w:cstheme="minorBidi"/>
         </w:rPr>
@@ -10518,7 +10524,7 @@
     </w:p>
     <w:p>
       <w:pPr>
-        <w:pStyle w:val="Listeafsnit"/>
+        <w:pStyle w:val="ListParagraph"/>
         <w:numPr>
           <w:ilvl w:val="0"/>
           <w:numId w:val="18"/>
@@ -10532,7 +10538,7 @@
     </w:p>
     <w:p>
       <w:pPr>
-        <w:pStyle w:val="Listeafsnit"/>
+        <w:pStyle w:val="ListParagraph"/>
         <w:numPr>
           <w:ilvl w:val="0"/>
           <w:numId w:val="18"/>
@@ -10546,7 +10552,7 @@
     </w:p>
     <w:p>
       <w:pPr>
-        <w:pStyle w:val="Listeafsnit"/>
+        <w:pStyle w:val="ListParagraph"/>
         <w:numPr>
           <w:ilvl w:val="0"/>
           <w:numId w:val="18"/>
@@ -10560,7 +10566,7 @@
     </w:p>
     <w:p>
       <w:pPr>
-        <w:pStyle w:val="Listeafsnit"/>
+        <w:pStyle w:val="ListParagraph"/>
         <w:numPr>
           <w:ilvl w:val="0"/>
           <w:numId w:val="18"/>
@@ -10574,7 +10580,7 @@
     </w:p>
     <w:p>
       <w:pPr>
-        <w:pStyle w:val="Listeafsnit"/>
+        <w:pStyle w:val="ListParagraph"/>
         <w:numPr>
           <w:ilvl w:val="0"/>
           <w:numId w:val="18"/>
@@ -10588,7 +10594,7 @@
     </w:p>
     <w:p>
       <w:pPr>
-        <w:pStyle w:val="Listeafsnit"/>
+        <w:pStyle w:val="ListParagraph"/>
         <w:numPr>
           <w:ilvl w:val="0"/>
           <w:numId w:val="18"/>
@@ -10602,7 +10608,7 @@
     </w:p>
     <w:p>
       <w:pPr>
-        <w:pStyle w:val="Listeafsnit"/>
+        <w:pStyle w:val="ListParagraph"/>
         <w:numPr>
           <w:ilvl w:val="0"/>
           <w:numId w:val="19"/>
@@ -10616,7 +10622,7 @@
     </w:p>
     <w:p>
       <w:pPr>
-        <w:pStyle w:val="Listeafsnit"/>
+        <w:pStyle w:val="ListParagraph"/>
         <w:numPr>
           <w:ilvl w:val="0"/>
           <w:numId w:val="19"/>
@@ -10639,7 +10645,7 @@
     </w:p>
     <w:p>
       <w:pPr>
-        <w:pStyle w:val="Overskrift2"/>
+        <w:pStyle w:val="Heading2"/>
       </w:pPr>
       <w:bookmarkStart w:id="26" w:name="_Toc532974430"/>
       <w:r>
@@ -10648,167 +10654,1165 @@
       </w:r>
       <w:bookmarkEnd w:id="26"/>
     </w:p>
+    <w:p>
+      <w:pPr>
+        <w:rPr>
+          <w:highlight w:val="yellow"/>
+        </w:rPr>
+      </w:pPr>
+      <w:r>
+        <w:rPr>
+          <w:highlight w:val="yellow"/>
+        </w:rPr>
+        <w:t>Vi bruger sessionen til at gemme informationer, som de andre sider skal bruge, til enten fremvisninger, valideringer eller udregninger. Noget af det første vi gemmer i sessions kunne være, når en person skal oprette sig i systemet, vil de indtaste deres email samt et gyldigt password, som vil blive gemt i sessionen, så vi har en reference til disse input data, når vi skal oprette brugere i systemet, efter de har udfyldt registrerings skemaet. Efter at brugere eller medarbejder har logget ind vi deres id samt navn også blive gemt. Her er en liste over data tilknyttet til brugere og medarbejder, som vil blive gemt i sessionen:</w:t>
+      </w:r>
+    </w:p>
+    <w:tbl>
+      <w:tblPr>
+        <w:tblStyle w:val="TableGrid"/>
+        <w:tblW w:w="0" w:type="auto"/>
+        <w:tblBorders>
+          <w:top w:val="none" w:sz="0" w:space="0" w:color="auto"/>
+          <w:left w:val="none" w:sz="0" w:space="0" w:color="auto"/>
+          <w:bottom w:val="none" w:sz="0" w:space="0" w:color="auto"/>
+          <w:right w:val="none" w:sz="0" w:space="0" w:color="auto"/>
+          <w:insideH w:val="none" w:sz="0" w:space="0" w:color="auto"/>
+          <w:insideV w:val="none" w:sz="0" w:space="0" w:color="auto"/>
+        </w:tblBorders>
+        <w:tblLook w:val="04A0" w:firstRow="1" w:lastRow="0" w:firstColumn="1" w:lastColumn="0" w:noHBand="0" w:noVBand="1"/>
+      </w:tblPr>
+      <w:tblGrid>
+        <w:gridCol w:w="4814"/>
+        <w:gridCol w:w="4814"/>
+      </w:tblGrid>
+      <w:tr>
+        <w:tc>
+          <w:tcPr>
+            <w:tcW w:w="4814" w:type="dxa"/>
+          </w:tcPr>
+          <w:p>
+            <w:pPr>
+              <w:pStyle w:val="ListParagraph"/>
+              <w:numPr>
+                <w:ilvl w:val="0"/>
+                <w:numId w:val="32"/>
+              </w:numPr>
+              <w:rPr>
+                <w:highlight w:val="yellow"/>
+              </w:rPr>
+            </w:pPr>
+            <w:r>
+              <w:rPr>
+                <w:highlight w:val="yellow"/>
+              </w:rPr>
+              <w:t>RegEmail</w:t>
+            </w:r>
+          </w:p>
+          <w:p>
+            <w:pPr>
+              <w:pStyle w:val="ListParagraph"/>
+              <w:numPr>
+                <w:ilvl w:val="0"/>
+                <w:numId w:val="32"/>
+              </w:numPr>
+              <w:rPr>
+                <w:highlight w:val="yellow"/>
+              </w:rPr>
+            </w:pPr>
+            <w:r>
+              <w:rPr>
+                <w:highlight w:val="yellow"/>
+              </w:rPr>
+              <w:t>RegPassword</w:t>
+            </w:r>
+          </w:p>
+          <w:p>
+            <w:pPr>
+              <w:pStyle w:val="ListParagraph"/>
+              <w:numPr>
+                <w:ilvl w:val="0"/>
+                <w:numId w:val="32"/>
+              </w:numPr>
+              <w:rPr>
+                <w:highlight w:val="yellow"/>
+              </w:rPr>
+            </w:pPr>
+            <w:r>
+              <w:rPr>
+                <w:highlight w:val="yellow"/>
+              </w:rPr>
+              <w:t>Customer</w:t>
+            </w:r>
+          </w:p>
+          <w:p>
+            <w:pPr>
+              <w:pStyle w:val="ListParagraph"/>
+              <w:numPr>
+                <w:ilvl w:val="0"/>
+                <w:numId w:val="32"/>
+              </w:numPr>
+              <w:rPr>
+                <w:highlight w:val="yellow"/>
+              </w:rPr>
+            </w:pPr>
+            <w:r>
+              <w:rPr>
+                <w:highlight w:val="yellow"/>
+              </w:rPr>
+              <w:t>Address</w:t>
+            </w:r>
+          </w:p>
+        </w:tc>
+        <w:tc>
+          <w:tcPr>
+            <w:tcW w:w="4814" w:type="dxa"/>
+          </w:tcPr>
+          <w:p>
+            <w:pPr>
+              <w:pStyle w:val="ListParagraph"/>
+              <w:numPr>
+                <w:ilvl w:val="0"/>
+                <w:numId w:val="32"/>
+              </w:numPr>
+              <w:rPr>
+                <w:highlight w:val="yellow"/>
+              </w:rPr>
+            </w:pPr>
+            <w:r>
+              <w:rPr>
+                <w:highlight w:val="yellow"/>
+              </w:rPr>
+              <w:t>User</w:t>
+            </w:r>
+          </w:p>
+          <w:p>
+            <w:pPr>
+              <w:pStyle w:val="ListParagraph"/>
+              <w:numPr>
+                <w:ilvl w:val="0"/>
+                <w:numId w:val="32"/>
+              </w:numPr>
+              <w:rPr>
+                <w:highlight w:val="yellow"/>
+              </w:rPr>
+            </w:pPr>
+            <w:r>
+              <w:rPr>
+                <w:highlight w:val="yellow"/>
+              </w:rPr>
+              <w:t>CustomerID</w:t>
+            </w:r>
+          </w:p>
+          <w:p>
+            <w:pPr>
+              <w:pStyle w:val="ListParagraph"/>
+              <w:numPr>
+                <w:ilvl w:val="0"/>
+                <w:numId w:val="32"/>
+              </w:numPr>
+              <w:rPr>
+                <w:highlight w:val="yellow"/>
+              </w:rPr>
+            </w:pPr>
+            <w:r>
+              <w:rPr>
+                <w:highlight w:val="yellow"/>
+              </w:rPr>
+              <w:t>EmployeeID</w:t>
+            </w:r>
+          </w:p>
+          <w:p>
+            <w:pPr>
+              <w:pStyle w:val="ListParagraph"/>
+              <w:numPr>
+                <w:ilvl w:val="0"/>
+                <w:numId w:val="32"/>
+              </w:numPr>
+              <w:rPr>
+                <w:highlight w:val="yellow"/>
+              </w:rPr>
+            </w:pPr>
+            <w:r>
+              <w:rPr>
+                <w:highlight w:val="yellow"/>
+              </w:rPr>
+              <w:t>Name</w:t>
+            </w:r>
+          </w:p>
+        </w:tc>
+      </w:tr>
+    </w:tbl>
+    <w:p>
+      <w:pPr>
+        <w:rPr>
+          <w:highlight w:val="yellow"/>
+        </w:rPr>
+      </w:pPr>
+    </w:p>
+    <w:p>
+      <w:pPr>
+        <w:rPr>
+          <w:highlight w:val="yellow"/>
+        </w:rPr>
+      </w:pPr>
+      <w:r>
+        <w:rPr>
+          <w:highlight w:val="yellow"/>
+        </w:rPr>
+        <w:t>Vi har også flere forskellige bannere, som kan blive aktiveret på to måde, men begge fra data gemt i sessionen, den ene måde, er hvis der bliver gemt en besked i sessionen, så vil der blive fremvist et banner, den anden måde er hvis vi gemmer et boolsk udtryk svarende til sandt i session, dette vil betyde at en allerede lavet banner skal blive fremvist. List over Banner beskeder/boolske værdier som skal aktivere bannerne:</w:t>
+      </w:r>
+    </w:p>
+    <w:tbl>
+      <w:tblPr>
+        <w:tblStyle w:val="TableGrid"/>
+        <w:tblW w:w="0" w:type="auto"/>
+        <w:tblBorders>
+          <w:top w:val="none" w:sz="0" w:space="0" w:color="auto"/>
+          <w:left w:val="none" w:sz="0" w:space="0" w:color="auto"/>
+          <w:bottom w:val="none" w:sz="0" w:space="0" w:color="auto"/>
+          <w:right w:val="none" w:sz="0" w:space="0" w:color="auto"/>
+          <w:insideH w:val="none" w:sz="0" w:space="0" w:color="auto"/>
+          <w:insideV w:val="none" w:sz="0" w:space="0" w:color="auto"/>
+        </w:tblBorders>
+        <w:tblLook w:val="04A0" w:firstRow="1" w:lastRow="0" w:firstColumn="1" w:lastColumn="0" w:noHBand="0" w:noVBand="1"/>
+      </w:tblPr>
+      <w:tblGrid>
+        <w:gridCol w:w="4814"/>
+        <w:gridCol w:w="4814"/>
+      </w:tblGrid>
+      <w:tr>
+        <w:tc>
+          <w:tcPr>
+            <w:tcW w:w="4814" w:type="dxa"/>
+          </w:tcPr>
+          <w:p>
+            <w:pPr>
+              <w:pStyle w:val="ListParagraph"/>
+              <w:numPr>
+                <w:ilvl w:val="0"/>
+                <w:numId w:val="33"/>
+              </w:numPr>
+              <w:rPr>
+                <w:highlight w:val="yellow"/>
+              </w:rPr>
+            </w:pPr>
+            <w:r>
+              <w:rPr>
+                <w:highlight w:val="yellow"/>
+              </w:rPr>
+              <w:t>Msg</w:t>
+            </w:r>
+          </w:p>
+          <w:p>
+            <w:pPr>
+              <w:pStyle w:val="ListParagraph"/>
+              <w:numPr>
+                <w:ilvl w:val="0"/>
+                <w:numId w:val="33"/>
+              </w:numPr>
+              <w:rPr>
+                <w:highlight w:val="yellow"/>
+              </w:rPr>
+            </w:pPr>
+            <w:r>
+              <w:rPr>
+                <w:highlight w:val="yellow"/>
+              </w:rPr>
+              <w:t>Updated</w:t>
+            </w:r>
+          </w:p>
+        </w:tc>
+        <w:tc>
+          <w:tcPr>
+            <w:tcW w:w="4814" w:type="dxa"/>
+          </w:tcPr>
+          <w:p>
+            <w:pPr>
+              <w:pStyle w:val="ListParagraph"/>
+              <w:numPr>
+                <w:ilvl w:val="0"/>
+                <w:numId w:val="33"/>
+              </w:numPr>
+              <w:rPr>
+                <w:highlight w:val="yellow"/>
+              </w:rPr>
+            </w:pPr>
+            <w:r>
+              <w:rPr>
+                <w:highlight w:val="yellow"/>
+              </w:rPr>
+              <w:t>ErrorMsg</w:t>
+            </w:r>
+          </w:p>
+          <w:p>
+            <w:pPr>
+              <w:pStyle w:val="ListParagraph"/>
+              <w:numPr>
+                <w:ilvl w:val="0"/>
+                <w:numId w:val="33"/>
+              </w:numPr>
+              <w:rPr>
+                <w:highlight w:val="yellow"/>
+              </w:rPr>
+            </w:pPr>
+            <w:r>
+              <w:rPr>
+                <w:highlight w:val="yellow"/>
+              </w:rPr>
+              <w:t>Error</w:t>
+            </w:r>
+          </w:p>
+        </w:tc>
+      </w:tr>
+    </w:tbl>
+    <w:p>
+      <w:pPr>
+        <w:rPr>
+          <w:highlight w:val="yellow"/>
+        </w:rPr>
+      </w:pPr>
+    </w:p>
+    <w:p>
+      <w:pPr>
+        <w:rPr>
+          <w:highlight w:val="yellow"/>
+        </w:rPr>
+      </w:pPr>
+      <w:r>
+        <w:rPr>
+          <w:highlight w:val="yellow"/>
+        </w:rPr>
+        <w:t>Når vi er på vej til siden, hvor man skal indtaste sine præferencer til carporten, sørger systemet, for at en liste af tegl vil blive gemt i sessions, som brugeren kan vælge mellem. Derefter kan bruger indtaste sine præferencer og de vil så blive gemt i sessionsen. Her er en liste over de indtastede carport værdier:</w:t>
+      </w:r>
+    </w:p>
+    <w:tbl>
+      <w:tblPr>
+        <w:tblStyle w:val="TableGrid"/>
+        <w:tblW w:w="0" w:type="auto"/>
+        <w:tblBorders>
+          <w:top w:val="none" w:sz="0" w:space="0" w:color="auto"/>
+          <w:left w:val="none" w:sz="0" w:space="0" w:color="auto"/>
+          <w:bottom w:val="none" w:sz="0" w:space="0" w:color="auto"/>
+          <w:right w:val="none" w:sz="0" w:space="0" w:color="auto"/>
+          <w:insideH w:val="none" w:sz="0" w:space="0" w:color="auto"/>
+          <w:insideV w:val="none" w:sz="0" w:space="0" w:color="auto"/>
+        </w:tblBorders>
+        <w:tblLook w:val="04A0" w:firstRow="1" w:lastRow="0" w:firstColumn="1" w:lastColumn="0" w:noHBand="0" w:noVBand="1"/>
+      </w:tblPr>
+      <w:tblGrid>
+        <w:gridCol w:w="4814"/>
+        <w:gridCol w:w="4814"/>
+      </w:tblGrid>
+      <w:tr>
+        <w:tc>
+          <w:tcPr>
+            <w:tcW w:w="4814" w:type="dxa"/>
+          </w:tcPr>
+          <w:p>
+            <w:pPr>
+              <w:pStyle w:val="ListParagraph"/>
+              <w:numPr>
+                <w:ilvl w:val="0"/>
+                <w:numId w:val="30"/>
+              </w:numPr>
+              <w:rPr>
+                <w:highlight w:val="yellow"/>
+              </w:rPr>
+            </w:pPr>
+            <w:r>
+              <w:rPr>
+                <w:highlight w:val="yellow"/>
+              </w:rPr>
+              <w:t>CarportLength</w:t>
+            </w:r>
+          </w:p>
+          <w:p>
+            <w:pPr>
+              <w:pStyle w:val="ListParagraph"/>
+              <w:numPr>
+                <w:ilvl w:val="0"/>
+                <w:numId w:val="30"/>
+              </w:numPr>
+              <w:rPr>
+                <w:highlight w:val="yellow"/>
+              </w:rPr>
+            </w:pPr>
+            <w:r>
+              <w:rPr>
+                <w:highlight w:val="yellow"/>
+              </w:rPr>
+              <w:t>CarportWidth</w:t>
+            </w:r>
+          </w:p>
+          <w:p>
+            <w:pPr>
+              <w:pStyle w:val="ListParagraph"/>
+              <w:numPr>
+                <w:ilvl w:val="0"/>
+                <w:numId w:val="30"/>
+              </w:numPr>
+              <w:rPr>
+                <w:highlight w:val="yellow"/>
+              </w:rPr>
+            </w:pPr>
+            <w:r>
+              <w:rPr>
+                <w:highlight w:val="yellow"/>
+              </w:rPr>
+              <w:t>CarportHeight</w:t>
+            </w:r>
+          </w:p>
+          <w:p>
+            <w:pPr>
+              <w:pStyle w:val="ListParagraph"/>
+              <w:numPr>
+                <w:ilvl w:val="0"/>
+                <w:numId w:val="30"/>
+              </w:numPr>
+              <w:rPr>
+                <w:highlight w:val="yellow"/>
+              </w:rPr>
+            </w:pPr>
+            <w:r>
+              <w:rPr>
+                <w:highlight w:val="yellow"/>
+              </w:rPr>
+              <w:t>AngledRoof</w:t>
+            </w:r>
+          </w:p>
+          <w:p>
+            <w:pPr>
+              <w:pStyle w:val="ListParagraph"/>
+              <w:numPr>
+                <w:ilvl w:val="0"/>
+                <w:numId w:val="30"/>
+              </w:numPr>
+              <w:rPr>
+                <w:highlight w:val="yellow"/>
+              </w:rPr>
+            </w:pPr>
+            <w:r>
+              <w:rPr>
+                <w:highlight w:val="yellow"/>
+              </w:rPr>
+              <w:t>Angle</w:t>
+            </w:r>
+          </w:p>
+        </w:tc>
+        <w:tc>
+          <w:tcPr>
+            <w:tcW w:w="4814" w:type="dxa"/>
+          </w:tcPr>
+          <w:p>
+            <w:pPr>
+              <w:pStyle w:val="ListParagraph"/>
+              <w:numPr>
+                <w:ilvl w:val="0"/>
+                <w:numId w:val="30"/>
+              </w:numPr>
+              <w:rPr>
+                <w:highlight w:val="yellow"/>
+              </w:rPr>
+            </w:pPr>
+            <w:r>
+              <w:rPr>
+                <w:highlight w:val="yellow"/>
+              </w:rPr>
+              <w:t>Roofing</w:t>
+            </w:r>
+          </w:p>
+          <w:p>
+            <w:pPr>
+              <w:pStyle w:val="ListParagraph"/>
+              <w:numPr>
+                <w:ilvl w:val="0"/>
+                <w:numId w:val="30"/>
+              </w:numPr>
+              <w:rPr>
+                <w:highlight w:val="yellow"/>
+              </w:rPr>
+            </w:pPr>
+            <w:r>
+              <w:rPr>
+                <w:highlight w:val="yellow"/>
+              </w:rPr>
+              <w:t>Shed(boolean)</w:t>
+            </w:r>
+          </w:p>
+          <w:p>
+            <w:pPr>
+              <w:pStyle w:val="ListParagraph"/>
+              <w:numPr>
+                <w:ilvl w:val="0"/>
+                <w:numId w:val="30"/>
+              </w:numPr>
+              <w:rPr>
+                <w:highlight w:val="yellow"/>
+              </w:rPr>
+            </w:pPr>
+            <w:r>
+              <w:rPr>
+                <w:highlight w:val="yellow"/>
+              </w:rPr>
+              <w:t>ShedLength</w:t>
+            </w:r>
+          </w:p>
+          <w:p>
+            <w:pPr>
+              <w:pStyle w:val="ListParagraph"/>
+              <w:numPr>
+                <w:ilvl w:val="0"/>
+                <w:numId w:val="30"/>
+              </w:numPr>
+              <w:rPr>
+                <w:highlight w:val="yellow"/>
+              </w:rPr>
+            </w:pPr>
+            <w:r>
+              <w:rPr>
+                <w:highlight w:val="yellow"/>
+              </w:rPr>
+              <w:t>ShedWidth</w:t>
+            </w:r>
+          </w:p>
+          <w:p>
+            <w:pPr>
+              <w:pStyle w:val="ListParagraph"/>
+              <w:numPr>
+                <w:ilvl w:val="0"/>
+                <w:numId w:val="30"/>
+              </w:numPr>
+              <w:rPr>
+                <w:highlight w:val="yellow"/>
+              </w:rPr>
+            </w:pPr>
+            <w:r>
+              <w:rPr>
+                <w:highlight w:val="yellow"/>
+              </w:rPr>
+              <w:t>Flooring</w:t>
+            </w:r>
+          </w:p>
+        </w:tc>
+      </w:tr>
+    </w:tbl>
+    <w:p>
+      <w:pPr>
+        <w:rPr>
+          <w:highlight w:val="yellow"/>
+        </w:rPr>
+      </w:pPr>
+    </w:p>
+    <w:p>
+      <w:pPr>
+        <w:rPr>
+          <w:highlight w:val="yellow"/>
+        </w:rPr>
+      </w:pPr>
+      <w:r>
+        <w:rPr>
+          <w:highlight w:val="yellow"/>
+        </w:rPr>
+        <w:t>Vi gemmer også data omkring produkter, materialer og ordre som bliver brugt til fremvisning på andre sider:</w:t>
+      </w:r>
+    </w:p>
+    <w:p>
+      <w:pPr>
+        <w:pStyle w:val="ListParagraph"/>
+        <w:numPr>
+          <w:ilvl w:val="0"/>
+          <w:numId w:val="31"/>
+        </w:numPr>
+        <w:rPr>
+          <w:highlight w:val="yellow"/>
+        </w:rPr>
+      </w:pPr>
+      <w:r>
+        <w:rPr>
+          <w:highlight w:val="yellow"/>
+        </w:rPr>
+        <w:t>Product (data klasse carport med mål og præferencer)</w:t>
+      </w:r>
+    </w:p>
+    <w:p>
+      <w:pPr>
+        <w:pStyle w:val="ListParagraph"/>
+        <w:numPr>
+          <w:ilvl w:val="0"/>
+          <w:numId w:val="31"/>
+        </w:numPr>
+        <w:rPr>
+          <w:highlight w:val="yellow"/>
+        </w:rPr>
+      </w:pPr>
+      <w:r>
+        <w:rPr>
+          <w:highlight w:val="yellow"/>
+        </w:rPr>
+        <w:t>ProductPrice (pris på udregnede carport)</w:t>
+      </w:r>
+    </w:p>
+    <w:p>
+      <w:pPr>
+        <w:pStyle w:val="ListParagraph"/>
+        <w:numPr>
+          <w:ilvl w:val="0"/>
+          <w:numId w:val="31"/>
+        </w:numPr>
+        <w:rPr>
+          <w:highlight w:val="yellow"/>
+        </w:rPr>
+      </w:pPr>
+      <w:r>
+        <w:rPr>
+          <w:highlight w:val="yellow"/>
+        </w:rPr>
+        <w:t>ProductList (stykliste på udregnede carport)</w:t>
+      </w:r>
+    </w:p>
+    <w:p>
+      <w:pPr>
+        <w:pStyle w:val="ListParagraph"/>
+        <w:numPr>
+          <w:ilvl w:val="0"/>
+          <w:numId w:val="31"/>
+        </w:numPr>
+        <w:rPr>
+          <w:highlight w:val="yellow"/>
+        </w:rPr>
+      </w:pPr>
+      <w:r>
+        <w:rPr>
+          <w:highlight w:val="yellow"/>
+        </w:rPr>
+        <w:t>SVG (plantegninger af udregnede carport)</w:t>
+      </w:r>
+    </w:p>
+    <w:p>
+      <w:pPr>
+        <w:pStyle w:val="ListParagraph"/>
+        <w:numPr>
+          <w:ilvl w:val="0"/>
+          <w:numId w:val="31"/>
+        </w:numPr>
+        <w:rPr>
+          <w:highlight w:val="yellow"/>
+        </w:rPr>
+      </w:pPr>
+      <w:r>
+        <w:rPr>
+          <w:highlight w:val="yellow"/>
+        </w:rPr>
+        <w:t>Orders (en liste af ordre)</w:t>
+      </w:r>
+    </w:p>
+    <w:p>
+      <w:pPr>
+        <w:pStyle w:val="ListParagraph"/>
+        <w:numPr>
+          <w:ilvl w:val="0"/>
+          <w:numId w:val="31"/>
+        </w:numPr>
+        <w:rPr>
+          <w:highlight w:val="yellow"/>
+        </w:rPr>
+      </w:pPr>
+      <w:r>
+        <w:rPr>
+          <w:highlight w:val="yellow"/>
+        </w:rPr>
+        <w:lastRenderedPageBreak/>
+        <w:t>Products (en liste af carporte)</w:t>
+      </w:r>
+    </w:p>
+    <w:p>
+      <w:pPr>
+        <w:pStyle w:val="ListParagraph"/>
+        <w:numPr>
+          <w:ilvl w:val="0"/>
+          <w:numId w:val="31"/>
+        </w:numPr>
+        <w:rPr>
+          <w:highlight w:val="yellow"/>
+        </w:rPr>
+      </w:pPr>
+      <w:r>
+        <w:rPr>
+          <w:highlight w:val="yellow"/>
+        </w:rPr>
+        <w:t>Part (en liste af materialer)</w:t>
+      </w:r>
+    </w:p>
+    <w:p>
+      <w:pPr>
+        <w:pStyle w:val="ListParagraph"/>
+        <w:numPr>
+          <w:ilvl w:val="0"/>
+          <w:numId w:val="31"/>
+        </w:numPr>
+        <w:rPr>
+          <w:highlight w:val="yellow"/>
+        </w:rPr>
+      </w:pPr>
+      <w:r>
+        <w:rPr>
+          <w:highlight w:val="yellow"/>
+        </w:rPr>
+        <w:t>Part (til redigering af materiale)</w:t>
+      </w:r>
+    </w:p>
+    <w:p>
+      <w:pPr>
+        <w:pStyle w:val="Heading2"/>
+      </w:pPr>
+      <w:bookmarkStart w:id="27" w:name="_Toc532974432"/>
+      <w:r>
+        <w:t>Brugerinput validering (*)</w:t>
+      </w:r>
+      <w:bookmarkEnd w:id="27"/>
+    </w:p>
+    <w:p>
+      <w:pPr>
+        <w:rPr>
+          <w:i/>
+          <w:highlight w:val="yellow"/>
+        </w:rPr>
+      </w:pPr>
+      <w:r>
+        <w:rPr>
+          <w:i/>
+          <w:highlight w:val="yellow"/>
+        </w:rPr>
+        <w:t>”It’s human to make mistakes and some of us are more human than others.” – Ashleigh Brilliant</w:t>
+      </w:r>
+    </w:p>
+    <w:p>
+      <w:pPr>
+        <w:rPr>
+          <w:highlight w:val="yellow"/>
+        </w:rPr>
+      </w:pPr>
+      <w:r>
+        <w:rPr>
+          <w:highlight w:val="yellow"/>
+        </w:rPr>
+        <w:t>Vi har tænkt en god del over validering af brugerinput, da vi nemt kan komme tastefejl, samt misforståelser. I vores HTML kode har vi på vores input felter, specificeret hvad type det skal være for at brugere kan lave færre fejl, som vi skal tage højde for. Der er også flere steder, hvor der bliver tjekket, om det input systemet får, er valid input, da systemet, kan smide fejl, hvis inputet ikke er korrekt. Dette er et eksempel på en hurtigt validering, som sikre systemet mod tomt data:</w:t>
+      </w:r>
+    </w:p>
+    <w:p>
+      <w:pPr>
+        <w:jc w:val="center"/>
+        <w:rPr>
+          <w:highlight w:val="yellow"/>
+        </w:rPr>
+      </w:pPr>
+      <w:r>
+        <w:rPr>
+          <w:noProof/>
+          <w:highlight w:val="yellow"/>
+          <w:lang w:eastAsia="da-DK"/>
+        </w:rPr>
+        <w:drawing>
+          <wp:inline distT="0" distB="0" distL="0" distR="0" wp14:anchorId="3E79CBD1" wp14:editId="5A70560D">
+            <wp:extent cx="3352800" cy="1362075"/>
+            <wp:effectExtent l="0" t="0" r="0" b="9525"/>
+            <wp:docPr id="9" name="Picture 9" descr="InputValidering"/>
+            <wp:cNvGraphicFramePr>
+              <a:graphicFrameLocks xmlns:a="http://schemas.openxmlformats.org/drawingml/2006/main" noChangeAspect="1"/>
+            </wp:cNvGraphicFramePr>
+            <a:graphic xmlns:a="http://schemas.openxmlformats.org/drawingml/2006/main">
+              <a:graphicData uri="http://schemas.openxmlformats.org/drawingml/2006/picture">
+                <pic:pic xmlns:pic="http://schemas.openxmlformats.org/drawingml/2006/picture">
+                  <pic:nvPicPr>
+                    <pic:cNvPr id="0" name="Picture 13" descr="InputValidering"/>
+                    <pic:cNvPicPr>
+                      <a:picLocks noChangeAspect="1" noChangeArrowheads="1"/>
+                    </pic:cNvPicPr>
+                  </pic:nvPicPr>
+                  <pic:blipFill>
+                    <a:blip r:embed="rId31">
+                      <a:extLst>
+                        <a:ext uri="{28A0092B-C50C-407E-A947-70E740481C1C}">
+                          <a14:useLocalDpi xmlns:a14="http://schemas.microsoft.com/office/drawing/2010/main" val="0"/>
+                        </a:ext>
+                      </a:extLst>
+                    </a:blip>
+                    <a:srcRect/>
+                    <a:stretch>
+                      <a:fillRect/>
+                    </a:stretch>
+                  </pic:blipFill>
+                  <pic:spPr bwMode="auto">
+                    <a:xfrm>
+                      <a:off x="0" y="0"/>
+                      <a:ext cx="3352800" cy="1362075"/>
+                    </a:xfrm>
+                    <a:prstGeom prst="rect">
+                      <a:avLst/>
+                    </a:prstGeom>
+                    <a:noFill/>
+                    <a:ln>
+                      <a:noFill/>
+                    </a:ln>
+                  </pic:spPr>
+                </pic:pic>
+              </a:graphicData>
+            </a:graphic>
+          </wp:inline>
+        </w:drawing>
+      </w:r>
+    </w:p>
+    <w:p>
+      <w:pPr>
+        <w:rPr>
+          <w:highlight w:val="yellow"/>
+        </w:rPr>
+      </w:pPr>
+      <w:r>
+        <w:rPr>
+          <w:highlight w:val="yellow"/>
+        </w:rPr>
+        <w:t>Vi bruger denne metode, til når brugeren skal ændre sine oplysninger, da man har mulighed for at kunne ændre alle oplysninger på engang, men man kan også vælge at ændre kun én oplysning.</w:t>
+      </w:r>
+    </w:p>
+    <w:p>
+      <w:pPr>
+        <w:rPr>
+          <w:highlight w:val="yellow"/>
+        </w:rPr>
+      </w:pPr>
+      <w:r>
+        <w:rPr>
+          <w:highlight w:val="yellow"/>
+        </w:rPr>
+        <w:t>Når brugeren skal indtaste sine præferencer til sin carport, har det mulighed for at kunne tilvælge skur samt tag med rejsning, men hvis de ikke gør, så kunne der have opstået problemer, dette har vi taget højde for, da vi først tjekker om de vil have skur og/eller tag med rejsning, før vi henter dataen der er tilknyttet ud:</w:t>
+      </w:r>
+    </w:p>
+    <w:p>
+      <w:pPr>
+        <w:jc w:val="center"/>
+        <w:rPr>
+          <w:highlight w:val="yellow"/>
+        </w:rPr>
+      </w:pPr>
+      <w:r>
+        <w:rPr>
+          <w:noProof/>
+          <w:highlight w:val="yellow"/>
+          <w:lang w:eastAsia="da-DK"/>
+        </w:rPr>
+        <w:drawing>
+          <wp:inline distT="0" distB="0" distL="0" distR="0" wp14:anchorId="618CDABA" wp14:editId="0E588987">
+            <wp:extent cx="4333875" cy="866775"/>
+            <wp:effectExtent l="0" t="0" r="9525" b="9525"/>
+            <wp:docPr id="8" name="Picture 8" descr="InputValidering2"/>
+            <wp:cNvGraphicFramePr>
+              <a:graphicFrameLocks xmlns:a="http://schemas.openxmlformats.org/drawingml/2006/main" noChangeAspect="1"/>
+            </wp:cNvGraphicFramePr>
+            <a:graphic xmlns:a="http://schemas.openxmlformats.org/drawingml/2006/main">
+              <a:graphicData uri="http://schemas.openxmlformats.org/drawingml/2006/picture">
+                <pic:pic xmlns:pic="http://schemas.openxmlformats.org/drawingml/2006/picture">
+                  <pic:nvPicPr>
+                    <pic:cNvPr id="0" name="Picture 14" descr="InputValidering2"/>
+                    <pic:cNvPicPr>
+                      <a:picLocks noChangeAspect="1" noChangeArrowheads="1"/>
+                    </pic:cNvPicPr>
+                  </pic:nvPicPr>
+                  <pic:blipFill>
+                    <a:blip r:embed="rId32">
+                      <a:extLst>
+                        <a:ext uri="{28A0092B-C50C-407E-A947-70E740481C1C}">
+                          <a14:useLocalDpi xmlns:a14="http://schemas.microsoft.com/office/drawing/2010/main" val="0"/>
+                        </a:ext>
+                      </a:extLst>
+                    </a:blip>
+                    <a:srcRect/>
+                    <a:stretch>
+                      <a:fillRect/>
+                    </a:stretch>
+                  </pic:blipFill>
+                  <pic:spPr bwMode="auto">
+                    <a:xfrm>
+                      <a:off x="0" y="0"/>
+                      <a:ext cx="4333875" cy="866775"/>
+                    </a:xfrm>
+                    <a:prstGeom prst="rect">
+                      <a:avLst/>
+                    </a:prstGeom>
+                    <a:noFill/>
+                    <a:ln>
+                      <a:noFill/>
+                    </a:ln>
+                  </pic:spPr>
+                </pic:pic>
+              </a:graphicData>
+            </a:graphic>
+          </wp:inline>
+        </w:drawing>
+      </w:r>
+    </w:p>
+    <w:p>
+      <w:r>
+        <w:rPr>
+          <w:highlight w:val="yellow"/>
+        </w:rPr>
+        <w:t>Dette er et tjek der sørger for at hvis der er tilvalgt tag, må den godt hive vinklen ud, ellers skal den ikke prøve på det.</w:t>
+      </w:r>
+    </w:p>
+    <w:p>
+      <w:pPr>
+        <w:pStyle w:val="Heading2"/>
+      </w:pPr>
+      <w:bookmarkStart w:id="28" w:name="_Toc532974433"/>
+      <w:r>
+        <w:t>Sikkerhed (*)</w:t>
+      </w:r>
+      <w:bookmarkEnd w:id="28"/>
+    </w:p>
+    <w:p>
+      <w:pPr>
+        <w:pStyle w:val="Heading3"/>
+      </w:pPr>
+      <w:r>
+        <w:t>Prepared Statement (*)</w:t>
+      </w:r>
+    </w:p>
+    <w:p>
+      <w:r>
+        <w:rPr>
+          <w:highlight w:val="yellow"/>
+        </w:rPr>
+        <w:t>Som en del af sikkerheden i vores systemet, bruger vi Prepared Statements, da der tit forekommer brugerinput i systemet SQL statements, så uden Prepared Statements, ville der kunne forekomme SQL injection og Cross-site scripting, hvilket kunne blive et stort brud på sikkerhed, samt kunne lave en masse ravage.</w:t>
+      </w:r>
+      <w:r>
+        <w:t xml:space="preserve"> </w:t>
+      </w:r>
+    </w:p>
+    <w:p>
+      <w:pPr>
+        <w:pStyle w:val="Heading3"/>
+      </w:pPr>
+      <w:r>
+        <w:lastRenderedPageBreak/>
+        <w:t>Hash (*)</w:t>
+      </w:r>
+    </w:p>
+    <w:p>
+      <w:pPr>
+        <w:rPr>
+          <w:highlight w:val="yellow"/>
+        </w:rPr>
+      </w:pPr>
+      <w:r>
+        <w:rPr>
+          <w:highlight w:val="yellow"/>
+        </w:rPr>
+        <w:t>For at kunne øge sikkerheden ydeligere i systemet, har vi valgt at bruge hashing for at kunne øge sikkerheden omkring brugernes og medarbejdernes login oplysninger. I det man skal registere sig eller oprette en ny medarbejder i systemet, vil passwordet være som en ren tekst, hvor der derefter kommer ned i vores logik lag, for at blive hashet.</w:t>
+      </w:r>
+    </w:p>
+    <w:p>
+      <w:pPr>
+        <w:rPr>
+          <w:highlight w:val="yellow"/>
+        </w:rPr>
+      </w:pPr>
+      <w:r>
+        <w:rPr>
+          <w:highlight w:val="yellow"/>
+        </w:rPr>
+        <w:t>Måden vi hasher et password på, er ved brug af sha-1. Sha-1 hasher inputet om til 160 bit eller om til et array af 20 byte. Når sha-1 har hashet inputet, i dette tilfælde et password, vil systemet derefter blive konverteret til heximal tal, som vi derefter sender nede i data laget, for at blive gemt i databasen.</w:t>
+      </w:r>
+    </w:p>
+    <w:p>
+      <w:r>
+        <w:rPr>
+          <w:highlight w:val="yellow"/>
+        </w:rPr>
+        <w:t>Vi har dog stadig change for brud på sikkerheden, da hvis en hacker ligger på lur, mellem præsentations laget og logik laget, vil de kunne nå at se passwordet i ren tekst, før det bliver konverteret. Dette er grundet til hvornår vi hasher passwordet.</w:t>
+      </w:r>
+    </w:p>
+    <w:p>
+      <w:pPr>
+        <w:pStyle w:val="Heading3"/>
+      </w:pPr>
+      <w:r>
+        <w:t>Salt (*)</w:t>
+      </w:r>
+    </w:p>
+    <w:p>
+      <w:pPr>
+        <w:rPr>
+          <w:highlight w:val="yellow"/>
+        </w:rPr>
+      </w:pPr>
+      <w:r>
+        <w:rPr>
+          <w:highlight w:val="yellow"/>
+        </w:rPr>
+        <w:t>For at bestykke brugerne og medarbejderne, har vi gjort brug at salt. Salt er princip som gør at hackere ikke kan gå ind i databasen, og se om der er flere brugere som har det sammede hashede password. Hvis to brugere har samme password, vil det blive hashet på præcis samme måde, og i sidste ende, se ens ud, dette kan salt gøre noget ved. Salt er en tilfældig genereret tekst streng, som bliver sat sammen med brugerens password, før det bliver hashet, da dette gør at alle passwords vil være unikke. Der er dog stadig en minimal, men virkelig minimal chance for at to brugere har den samme auto generede salt værdi, samt bruger det samme password, dette kan ændre Johannes Fog, mener at det er vigtigt, ved at tjekke om den nye auto genereret salt, allerede findes i databasen.</w:t>
+      </w:r>
+    </w:p>
+    <w:p>
+      <w:r>
+        <w:rPr>
+          <w:highlight w:val="yellow"/>
+        </w:rPr>
+        <w:t>Salt bestykker brugerne og medarbejderne</w:t>
+      </w:r>
+      <w:r>
+        <w:rPr>
+          <w:highlight w:val="yellow"/>
+        </w:rPr>
+        <w:t xml:space="preserve"> mod et hacker begreb kaldet ’rainbow tables’, som er en samling af knækkede hashede passwords, som kan bruges til at slå op i, for at tjekke om en brugere har et af de hashede password i et rainbow table.</w:t>
+      </w:r>
+    </w:p>
+    <w:p>
+      <w:pPr>
+        <w:pStyle w:val="Heading2"/>
+      </w:pPr>
+      <w:bookmarkStart w:id="29" w:name="_Toc532974434"/>
+      <w:r>
+        <w:t>Brugertyper (*)</w:t>
+      </w:r>
+      <w:bookmarkEnd w:id="29"/>
+    </w:p>
+    <w:p>
+      <w:r>
+        <w:rPr>
+          <w:highlight w:val="yellow"/>
+        </w:rPr>
+        <w:t>Dette IT-system, har to brugertyper. Den første er brugeren, som er Johannes Fog’s kunder, som vi enten refere til som brugere eller customer. Den anden type er medarbejder, som er Johannes Fog’s ansatte, som vi refere til som medarbejder eller employee.</w:t>
+      </w:r>
+      <w:bookmarkStart w:id="30" w:name="_GoBack"/>
+      <w:bookmarkEnd w:id="30"/>
+    </w:p>
+    <w:p>
+      <w:pPr>
+        <w:pStyle w:val="Heading2"/>
+      </w:pPr>
+      <w:bookmarkStart w:id="31" w:name="_Toc532974435"/>
+      <w:r>
+        <w:t>SVG (*)</w:t>
+      </w:r>
+      <w:bookmarkEnd w:id="31"/>
+    </w:p>
     <w:p/>
     <w:p>
       <w:pPr>
-        <w:pStyle w:val="Overskrift2"/>
-      </w:pPr>
-      <w:bookmarkStart w:id="27" w:name="_Toc532974431"/>
-      <w:r>
+        <w:pStyle w:val="Heading2"/>
+      </w:pPr>
+      <w:bookmarkStart w:id="32" w:name="_Toc532974436"/>
+      <w:r>
+        <w:t>Stykliste (*)</w:t>
+      </w:r>
+      <w:bookmarkEnd w:id="32"/>
+    </w:p>
+    <w:p/>
+    <w:p>
+      <w:pPr>
+        <w:pStyle w:val="Heading2"/>
+      </w:pPr>
+      <w:bookmarkStart w:id="33" w:name="_Toc532974437"/>
+      <w:r>
+        <w:t>Logging (*)</w:t>
+      </w:r>
+      <w:bookmarkEnd w:id="33"/>
+    </w:p>
+    <w:p/>
+    <w:p>
+      <w:pPr>
+        <w:pStyle w:val="Heading2"/>
+      </w:pPr>
+      <w:bookmarkStart w:id="34" w:name="_Toc532974438"/>
+      <w:r>
+        <w:t>Arkitektur (*)</w:t>
+      </w:r>
+      <w:bookmarkEnd w:id="34"/>
+    </w:p>
+    <w:p/>
+    <w:p>
+      <w:pPr>
+        <w:pStyle w:val="Heading2"/>
+      </w:pPr>
+      <w:bookmarkStart w:id="35" w:name="_Toc532974431"/>
+      <w:r>
+        <w:lastRenderedPageBreak/>
         <w:t>Exceptions (*)</w:t>
       </w:r>
-      <w:bookmarkEnd w:id="27"/>
+      <w:bookmarkEnd w:id="35"/>
     </w:p>
     <w:p/>
     <w:p>
       <w:pPr>
-        <w:pStyle w:val="Overskrift2"/>
-      </w:pPr>
-      <w:bookmarkStart w:id="28" w:name="_Toc532974432"/>
-      <w:r>
-        <w:t>Brugerinput validering (*)</w:t>
-      </w:r>
-      <w:bookmarkEnd w:id="28"/>
+        <w:pStyle w:val="Heading1"/>
+      </w:pPr>
+      <w:bookmarkStart w:id="36" w:name="_Toc532974439"/>
+      <w:r>
+        <w:t>Udvalgte kodeeksempler</w:t>
+      </w:r>
+      <w:r>
+        <w:t xml:space="preserve"> (*)</w:t>
+      </w:r>
+      <w:bookmarkEnd w:id="36"/>
+    </w:p>
+    <w:p>
+      <w:r>
+        <w:t>Det er ikke sikkert at censor (eller eksaminator) finder alle jeres guldkorn i selve koden. Derfor er det en god ide at vælge særlige kode stumper ud og vise dem i rapporten.</w:t>
+      </w:r>
+    </w:p>
+    <w:p>
+      <w:r>
+        <w:t>De eksempler der er givet uder “særlige forhold” afsnittet kan man godt tage og illustrere med kode direkte i rapporten.</w:t>
+      </w:r>
+    </w:p>
+    <w:p>
+      <w:r>
+        <w:t>Det kommer til at virke særligt overbevisende hvis den kode man vælger ud indgår som led i et af sekvensdiagrammerne.</w:t>
+      </w:r>
+    </w:p>
+    <w:p>
+      <w:r>
+        <w:t>Der er mange af jer der vil skrive jeres ting i word eller googledocs. Vær opmærksom på hvordan i formaterer jeres kode. Man vælger ofte en lidt mindre font, en der er “monospaced” (alle bogstaver optager samme bredde). Der er også nogle der sætter små skærmbilleder fra Netbeans ind. Det er OK, men så husk at vælge et tema fra netbeans med hvid baggrund og mørke/farvede bogstaver da nogle censorer skriver rapporten ud på blækprintere som ikke gengiver lyse bogstaver på sort baggrund særligt godt.</w:t>
+      </w:r>
+    </w:p>
+    <w:p>
+      <w:pPr>
+        <w:pStyle w:val="Heading2"/>
+      </w:pPr>
+      <w:bookmarkStart w:id="37" w:name="_Toc532974440"/>
+      <w:r>
+        <w:t>Carport udregning (*)</w:t>
+      </w:r>
+      <w:bookmarkEnd w:id="37"/>
     </w:p>
     <w:p/>
     <w:p>
       <w:pPr>
-        <w:pStyle w:val="Overskrift2"/>
-      </w:pPr>
-      <w:bookmarkStart w:id="29" w:name="_Toc532974433"/>
-      <w:r>
-        <w:t>Sikkerhed – Hash &amp; Salt (*)</w:t>
-      </w:r>
-      <w:bookmarkEnd w:id="29"/>
+        <w:pStyle w:val="Heading2"/>
+      </w:pPr>
+      <w:bookmarkStart w:id="38" w:name="_Toc532974441"/>
+      <w:r>
+        <w:t>Stykliste (*)</w:t>
+      </w:r>
+      <w:bookmarkEnd w:id="38"/>
     </w:p>
     <w:p/>
     <w:p>
       <w:pPr>
-        <w:pStyle w:val="Overskrift2"/>
-      </w:pPr>
-      <w:bookmarkStart w:id="30" w:name="_Toc532974434"/>
-      <w:r>
-        <w:t>Brugertyper (*)</w:t>
-      </w:r>
-      <w:bookmarkEnd w:id="30"/>
+        <w:pStyle w:val="Heading2"/>
+      </w:pPr>
+      <w:bookmarkStart w:id="39" w:name="_Toc532974442"/>
+      <w:r>
+        <w:t>Util (*)</w:t>
+      </w:r>
+      <w:bookmarkEnd w:id="39"/>
     </w:p>
     <w:p/>
     <w:p>
       <w:pPr>
-        <w:pStyle w:val="Overskrift2"/>
-      </w:pPr>
-      <w:bookmarkStart w:id="31" w:name="_Toc532974435"/>
-      <w:r>
-        <w:t>SVG (*)</w:t>
-      </w:r>
-      <w:bookmarkEnd w:id="31"/>
-    </w:p>
-    <w:p/>
-    <w:p>
-      <w:pPr>
-        <w:pStyle w:val="Overskrift2"/>
-      </w:pPr>
-      <w:bookmarkStart w:id="32" w:name="_Toc532974436"/>
-      <w:r>
-        <w:t>Stykliste (*)</w:t>
-      </w:r>
-      <w:bookmarkEnd w:id="32"/>
-    </w:p>
-    <w:p/>
-    <w:p>
-      <w:pPr>
-        <w:pStyle w:val="Overskrift2"/>
-      </w:pPr>
-      <w:bookmarkStart w:id="33" w:name="_Toc532974437"/>
-      <w:r>
-        <w:t>Logging (*)</w:t>
-      </w:r>
-      <w:bookmarkEnd w:id="33"/>
-    </w:p>
-    <w:p/>
-    <w:p>
-      <w:pPr>
-        <w:pStyle w:val="Overskrift2"/>
-      </w:pPr>
-      <w:bookmarkStart w:id="34" w:name="_Toc532974438"/>
-      <w:r>
-        <w:t>Arkitektur (*)</w:t>
-      </w:r>
-      <w:bookmarkEnd w:id="34"/>
-    </w:p>
-    <w:p/>
-    <w:p>
-      <w:pPr>
-        <w:pStyle w:val="Overskrift1"/>
-      </w:pPr>
-      <w:bookmarkStart w:id="35" w:name="_Toc532974439"/>
-      <w:r>
-        <w:t>Udvalgte kodeeksempler</w:t>
-      </w:r>
-      <w:r>
-        <w:t xml:space="preserve"> (*)</w:t>
-      </w:r>
-      <w:bookmarkEnd w:id="35"/>
-    </w:p>
-    <w:p>
-      <w:r>
-        <w:t>Det er ikke sikkert at censor (eller eksaminator) finder alle jeres guldkorn i selve koden. Derfor er det en god ide at vælge særlige kode stumper ud og vise dem i rapporten.</w:t>
-      </w:r>
-    </w:p>
-    <w:p>
-      <w:r>
-        <w:t>De eksempler der er givet uder “særlige forhold” afsnittet kan man godt tage og illustrere med kode direkte i rapporten.</w:t>
-      </w:r>
-    </w:p>
-    <w:p>
-      <w:r>
-        <w:t>Det kommer til at virke særligt overbevisende hvis den kode man vælger ud indgår som led i et af sekvensdiagrammerne.</w:t>
-      </w:r>
-    </w:p>
-    <w:p>
-      <w:r>
-        <w:t>Der er mange af jer der vil skrive jeres ting i word eller googledocs. Vær opmærksom på hvordan i formaterer jeres kode. Man vælger ofte en lidt mindre font, en der er “monospaced” (alle bogstaver optager samme bredde). Der er også nogle der sætter små skærmbilleder fra Netbeans ind. Det er OK, men så husk at vælge et tema fra netbeans med hvid baggrund og mørke/farvede bogstaver da nogle censorer skriver rapporten ud på blækprintere som ikke gengiver lyse bogstaver på sort baggrund særligt godt.</w:t>
-      </w:r>
-    </w:p>
-    <w:p>
-      <w:pPr>
-        <w:pStyle w:val="Overskrift2"/>
-      </w:pPr>
-      <w:bookmarkStart w:id="36" w:name="_Toc532974440"/>
-      <w:r>
-        <w:t>Carport udregning (*)</w:t>
-      </w:r>
-      <w:bookmarkEnd w:id="36"/>
-    </w:p>
-    <w:p/>
-    <w:p>
-      <w:pPr>
-        <w:pStyle w:val="Overskrift2"/>
-      </w:pPr>
-      <w:bookmarkStart w:id="37" w:name="_Toc532974441"/>
-      <w:r>
-        <w:lastRenderedPageBreak/>
-        <w:t>Stykliste (*)</w:t>
-      </w:r>
-      <w:bookmarkEnd w:id="37"/>
-    </w:p>
-    <w:p/>
-    <w:p>
-      <w:pPr>
-        <w:pStyle w:val="Overskrift2"/>
-      </w:pPr>
-      <w:bookmarkStart w:id="38" w:name="_Toc532974442"/>
-      <w:r>
-        <w:t>Util (*)</w:t>
-      </w:r>
-      <w:bookmarkEnd w:id="38"/>
-    </w:p>
-    <w:p/>
-    <w:p>
-      <w:pPr>
-        <w:pStyle w:val="Overskrift1"/>
-      </w:pPr>
-      <w:bookmarkStart w:id="39" w:name="_Toc532974443"/>
+        <w:pStyle w:val="Heading1"/>
+      </w:pPr>
+      <w:bookmarkStart w:id="40" w:name="_Toc532974443"/>
       <w:r>
         <w:rPr>
           <w:rFonts w:cstheme="minorBidi"/>
@@ -10824,7 +11828,7 @@
       <w:r>
         <w:t xml:space="preserve"> (*)</w:t>
       </w:r>
-      <w:bookmarkEnd w:id="39"/>
+      <w:bookmarkEnd w:id="40"/>
     </w:p>
     <w:p>
       <w:r>
@@ -10833,7 +11837,7 @@
     </w:p>
     <w:p>
       <w:pPr>
-        <w:pStyle w:val="Listeafsnit"/>
+        <w:pStyle w:val="ListParagraph"/>
         <w:numPr>
           <w:ilvl w:val="0"/>
           <w:numId w:val="29"/>
@@ -10845,7 +11849,7 @@
     </w:p>
     <w:p>
       <w:pPr>
-        <w:pStyle w:val="Listeafsnit"/>
+        <w:pStyle w:val="ListParagraph"/>
         <w:numPr>
           <w:ilvl w:val="0"/>
           <w:numId w:val="29"/>
@@ -10857,7 +11861,7 @@
     </w:p>
     <w:p>
       <w:pPr>
-        <w:pStyle w:val="Listeafsnit"/>
+        <w:pStyle w:val="ListParagraph"/>
         <w:numPr>
           <w:ilvl w:val="0"/>
           <w:numId w:val="29"/>
@@ -10869,7 +11873,7 @@
     </w:p>
     <w:p>
       <w:pPr>
-        <w:pStyle w:val="Listeafsnit"/>
+        <w:pStyle w:val="ListParagraph"/>
         <w:numPr>
           <w:ilvl w:val="0"/>
           <w:numId w:val="29"/>
@@ -10881,7 +11885,7 @@
     </w:p>
     <w:p>
       <w:pPr>
-        <w:pStyle w:val="Listeafsnit"/>
+        <w:pStyle w:val="ListParagraph"/>
         <w:numPr>
           <w:ilvl w:val="0"/>
           <w:numId w:val="29"/>
@@ -10893,7 +11897,7 @@
     </w:p>
     <w:p>
       <w:pPr>
-        <w:pStyle w:val="Listeafsnit"/>
+        <w:pStyle w:val="ListParagraph"/>
         <w:numPr>
           <w:ilvl w:val="0"/>
           <w:numId w:val="29"/>
@@ -10910,7 +11914,7 @@
     </w:p>
     <w:p>
       <w:pPr>
-        <w:pStyle w:val="Listeafsnit"/>
+        <w:pStyle w:val="ListParagraph"/>
         <w:numPr>
           <w:ilvl w:val="0"/>
           <w:numId w:val="20"/>
@@ -10922,7 +11926,7 @@
     </w:p>
     <w:p>
       <w:pPr>
-        <w:pStyle w:val="Listeafsnit"/>
+        <w:pStyle w:val="ListParagraph"/>
         <w:numPr>
           <w:ilvl w:val="0"/>
           <w:numId w:val="20"/>
@@ -10934,7 +11938,7 @@
     </w:p>
     <w:p>
       <w:pPr>
-        <w:pStyle w:val="Listeafsnit"/>
+        <w:pStyle w:val="ListParagraph"/>
         <w:numPr>
           <w:ilvl w:val="0"/>
           <w:numId w:val="20"/>
@@ -10946,19 +11950,20 @@
     </w:p>
     <w:p>
       <w:pPr>
-        <w:pStyle w:val="Listeafsnit"/>
+        <w:pStyle w:val="ListParagraph"/>
         <w:numPr>
           <w:ilvl w:val="0"/>
           <w:numId w:val="20"/>
         </w:numPr>
       </w:pPr>
       <w:r>
+        <w:lastRenderedPageBreak/>
         <w:t>Man har fundet en fejl “i sidste øjeblik”, men har ikke haft tid til at rette det. - F.eks. at man har brugt session forkert sådan at man på en af siderne kan komme ind uden at være logget in.</w:t>
       </w:r>
     </w:p>
     <w:p>
       <w:pPr>
-        <w:pStyle w:val="Listeafsnit"/>
+        <w:pStyle w:val="ListParagraph"/>
         <w:numPr>
           <w:ilvl w:val="0"/>
           <w:numId w:val="20"/>
@@ -10970,7 +11975,7 @@
     </w:p>
     <w:p>
       <w:pPr>
-        <w:pStyle w:val="Listeafsnit"/>
+        <w:pStyle w:val="ListParagraph"/>
         <w:numPr>
           <w:ilvl w:val="0"/>
           <w:numId w:val="20"/>
@@ -10982,23 +11987,22 @@
     </w:p>
     <w:p>
       <w:pPr>
-        <w:pStyle w:val="Overskrift1"/>
-      </w:pPr>
-      <w:bookmarkStart w:id="40" w:name="_Toc532974444"/>
-      <w:r>
-        <w:lastRenderedPageBreak/>
+        <w:pStyle w:val="Heading1"/>
+      </w:pPr>
+      <w:bookmarkStart w:id="41" w:name="_Toc532974444"/>
+      <w:r>
         <w:t>Test</w:t>
       </w:r>
       <w:r>
         <w:t xml:space="preserve"> (*)</w:t>
       </w:r>
-      <w:bookmarkEnd w:id="40"/>
+      <w:bookmarkEnd w:id="41"/>
     </w:p>
     <w:p>
       <w:r>
         <w:pict w14:anchorId="1E9B7ADC">
-          <v:shape id="_x0000_i1033" type="#_x0000_t75" style="width:481.45pt;height:239.1pt">
-            <v:imagedata r:id="rId31" o:title="UnitTest"/>
+          <v:shape id="_x0000_i1033" type="#_x0000_t75" style="width:481.5pt;height:239.25pt">
+            <v:imagedata r:id="rId33" o:title="UnitTest"/>
           </v:shape>
         </w:pict>
       </w:r>
@@ -11010,7 +12014,7 @@
     </w:p>
     <w:p>
       <w:pPr>
-        <w:pStyle w:val="Listeafsnit"/>
+        <w:pStyle w:val="ListParagraph"/>
         <w:numPr>
           <w:ilvl w:val="0"/>
           <w:numId w:val="21"/>
@@ -11022,7 +12026,7 @@
     </w:p>
     <w:p>
       <w:pPr>
-        <w:pStyle w:val="Listeafsnit"/>
+        <w:pStyle w:val="ListParagraph"/>
         <w:numPr>
           <w:ilvl w:val="0"/>
           <w:numId w:val="21"/>
@@ -11034,7 +12038,7 @@
     </w:p>
     <w:p>
       <w:pPr>
-        <w:pStyle w:val="Listeafsnit"/>
+        <w:pStyle w:val="ListParagraph"/>
         <w:numPr>
           <w:ilvl w:val="0"/>
           <w:numId w:val="21"/>
@@ -11058,20 +12062,20 @@
           <w:szCs w:val="32"/>
         </w:rPr>
       </w:pPr>
-      <w:bookmarkStart w:id="41" w:name="_Toc532974445"/>
+      <w:bookmarkStart w:id="42" w:name="_Toc532974445"/>
       <w:r>
         <w:br w:type="page"/>
       </w:r>
     </w:p>
     <w:p>
       <w:pPr>
-        <w:pStyle w:val="Overskrift1"/>
+        <w:pStyle w:val="Heading1"/>
       </w:pPr>
       <w:r>
         <w:lastRenderedPageBreak/>
         <w:t>Proces</w:t>
       </w:r>
-      <w:bookmarkEnd w:id="41"/>
+      <w:bookmarkEnd w:id="42"/>
     </w:p>
     <w:p>
       <w:r>
@@ -11081,16 +12085,16 @@
     <w:p/>
     <w:p>
       <w:pPr>
-        <w:pStyle w:val="Overskrift2"/>
-      </w:pPr>
-      <w:bookmarkStart w:id="42" w:name="_Toc532974446"/>
+        <w:pStyle w:val="Heading2"/>
+      </w:pPr>
+      <w:bookmarkStart w:id="43" w:name="_Toc532974446"/>
       <w:r>
         <w:t>Arbejdsprocessen faktuelt</w:t>
       </w:r>
       <w:r>
         <w:t xml:space="preserve"> </w:t>
       </w:r>
-      <w:bookmarkEnd w:id="42"/>
+      <w:bookmarkEnd w:id="43"/>
     </w:p>
     <w:p/>
     <w:p>
@@ -11141,13 +12145,7 @@
       </w:r>
       <w:r>
         <w:br/>
-        <w:t xml:space="preserve">Hver uge havde vi møde med PO, </w:t>
-      </w:r>
-      <w:r>
-        <w:t>Her var der ikke fokus på det tekniske, men derimod hvilke krav Fog havde til os som udviklere.</w:t>
-      </w:r>
-      <w:r>
-        <w:t xml:space="preserve"> </w:t>
+        <w:t xml:space="preserve">Hver uge havde vi møde med PO, Her var der ikke fokus på det tekniske, men derimod hvilke krav Fog havde til os som udviklere. </w:t>
       </w:r>
       <w:r>
         <w:br/>
@@ -11212,16 +12210,16 @@
     </w:p>
     <w:p>
       <w:pPr>
-        <w:pStyle w:val="Overskrift2"/>
-      </w:pPr>
-      <w:bookmarkStart w:id="43" w:name="_Toc532974447"/>
+        <w:pStyle w:val="Heading2"/>
+      </w:pPr>
+      <w:bookmarkStart w:id="44" w:name="_Toc532974447"/>
       <w:r>
         <w:t>Arbejdsprocessen reflekteret</w:t>
       </w:r>
       <w:r>
         <w:t xml:space="preserve"> </w:t>
       </w:r>
-      <w:bookmarkEnd w:id="43"/>
+      <w:bookmarkEnd w:id="44"/>
     </w:p>
     <w:p/>
     <w:p>
@@ -11234,13 +12232,7 @@
         <w:spacing w:line="360" w:lineRule="auto"/>
       </w:pPr>
       <w:r>
-        <w:t xml:space="preserve">Vi forsøgte os i </w:t>
-      </w:r>
-      <w:r>
-        <w:t>første uge</w:t>
-      </w:r>
-      <w:r>
-        <w:t xml:space="preserve"> med en SCRUM-master. Men dette viste sig ikke at fungere, da vi fandt det overflødigt fordi vi kun var to i gruppen. Dette ville dog ikke være tilfældet havde vi været tre eller fire. Den største faktor for at det ikke fungerede, var at vi begge to tog meget ansvar under hele projektet. F.eks. rettede vi begge to til i Taigo.io og vi aftalte i fællesskab hvilke stykker arbejde der skulle udføres og af hvem.</w:t>
+        <w:t>Vi forsøgte os i første uge med en SCRUM-master. Men dette viste sig ikke at fungere, da vi fandt det overflødigt fordi vi kun var to i gruppen. Dette ville dog ikke være tilfældet havde vi været tre eller fire. Den største faktor for at det ikke fungerede, var at vi begge to tog meget ansvar under hele projektet. F.eks. rettede vi begge to til i Taigo.io og vi aftalte i fællesskab hvilke stykker arbejde der skulle udføres og af hvem.</w:t>
       </w:r>
     </w:p>
     <w:p>
@@ -11291,15 +12283,7 @@
       </w:r>
       <w:r>
         <w:br/>
-        <w:t xml:space="preserve">For vores vedkommende, fungerede møderne rigtig godt. Vi værdsatte virkelig den hjælp vi blev tilbudt. Samtidigt med at vi ikke fik kørt ud </w:t>
-      </w:r>
-      <w:proofErr w:type="gramStart"/>
-      <w:r>
-        <w:t>af</w:t>
-      </w:r>
-      <w:proofErr w:type="gramEnd"/>
-      <w:r>
-        <w:t xml:space="preserve"> en tangent og fik lavet noget kunden ikke ønskede. Vi føler at dette var en rigtig god introduktion til hvordan det fungere i erhvervslivet.</w:t>
+        <w:t>For vores vedkommende, fungerede møderne rigtig godt. Vi værdsatte virkelig den hjælp vi blev tilbudt. Samtidigt med at vi ikke fik kørt ud af en tangent og fik lavet noget kunden ikke ønskede. Vi føler at dette var en rigtig god introduktion til hvordan det fungere i erhvervslivet.</w:t>
       </w:r>
     </w:p>
     <w:p>
@@ -11313,7 +12297,7 @@
         <w:br/>
         <w:t>Hvad angår SCRUM, kom vi aldrig ind i en rytme der passede med SCRUM, igen skyldtes dette gruppens størrelse. Arbejdsmæssigt havde vi i forvejen en rigtig god dynamik og arbejdsfordeling. Da vi har arbejdet sammen siden første semester, kendte vi hinandens styrker og svagheder. Dette medførte at vi allerede fra dag et fik udført utroligt meget. Dette kan også ses i grundigheden af vores projekt. I forhold til gruppens størrelse finder vi at vores projekt er meget omfattende.</w:t>
       </w:r>
-      <w:bookmarkStart w:id="44" w:name="_Toc532974448"/>
+      <w:bookmarkStart w:id="45" w:name="_Toc532974448"/>
     </w:p>
     <w:p>
       <w:pPr>
@@ -11345,8 +12329,6 @@
         </w:rPr>
         <w:t xml:space="preserve"> og delmål dette medførte en høj arbejdsmoral og meget få, hvis overhovedet nogle perioder med stilstand i projektet.</w:t>
       </w:r>
-      <w:bookmarkStart w:id="45" w:name="_GoBack"/>
-      <w:bookmarkEnd w:id="45"/>
       <w:r>
         <w:rPr>
           <w:rFonts w:cstheme="minorHAnsi"/>
@@ -11356,7 +12338,7 @@
     </w:p>
     <w:p>
       <w:pPr>
-        <w:pStyle w:val="Overskrift1"/>
+        <w:pStyle w:val="Heading1"/>
         <w:rPr>
           <w:rFonts w:cstheme="minorHAnsi"/>
         </w:rPr>
@@ -11368,11 +12350,11 @@
         <w:lastRenderedPageBreak/>
         <w:t>Bilag</w:t>
       </w:r>
-      <w:bookmarkEnd w:id="44"/>
-    </w:p>
-    <w:p>
-      <w:pPr>
-        <w:pStyle w:val="Overskrift2"/>
+      <w:bookmarkEnd w:id="45"/>
+    </w:p>
+    <w:p>
+      <w:pPr>
+        <w:pStyle w:val="Heading2"/>
       </w:pPr>
       <w:bookmarkStart w:id="46" w:name="_Toc532974449"/>
       <w:r>
@@ -11386,15 +12368,15 @@
     <w:p>
       <w:r>
         <w:pict w14:anchorId="019E57EA">
-          <v:shape id="_x0000_i1034" type="#_x0000_t75" style="width:481.7pt;height:205.65pt">
-            <v:imagedata r:id="rId32" o:title="Klasse Diagram (Webpages)"/>
+          <v:shape id="_x0000_i1034" type="#_x0000_t75" style="width:481.5pt;height:205.5pt">
+            <v:imagedata r:id="rId34" o:title="Klasse Diagram (Webpages)"/>
           </v:shape>
         </w:pict>
       </w:r>
     </w:p>
     <w:p>
       <w:pPr>
-        <w:pStyle w:val="Overskrift2"/>
+        <w:pStyle w:val="Heading2"/>
       </w:pPr>
       <w:bookmarkStart w:id="47" w:name="_Toc532974450"/>
       <w:r>
@@ -11426,7 +12408,7 @@
                     </pic:cNvPicPr>
                   </pic:nvPicPr>
                   <pic:blipFill>
-                    <a:blip r:embed="rId33" cstate="print">
+                    <a:blip r:embed="rId35" cstate="print">
                       <a:extLst>
                         <a:ext uri="{28A0092B-C50C-407E-A947-70E740481C1C}">
                           <a14:useLocalDpi xmlns:a14="http://schemas.microsoft.com/office/drawing/2010/main" val="0"/>
@@ -11460,7 +12442,7 @@
     </w:p>
     <w:p>
       <w:pPr>
-        <w:pStyle w:val="Overskrift2"/>
+        <w:pStyle w:val="Heading2"/>
       </w:pPr>
       <w:bookmarkStart w:id="48" w:name="_Toc532974451"/>
       <w:r>
@@ -11472,15 +12454,15 @@
     <w:p>
       <w:r>
         <w:pict w14:anchorId="28D16570">
-          <v:shape id="_x0000_i1035" type="#_x0000_t75" style="width:481.6pt;height:264.05pt">
-            <v:imagedata r:id="rId34" o:title="Klasse Diagram (Calculation system)"/>
+          <v:shape id="_x0000_i1035" type="#_x0000_t75" style="width:481.5pt;height:264pt">
+            <v:imagedata r:id="rId36" o:title="Klasse Diagram (Calculation system)"/>
           </v:shape>
         </w:pict>
       </w:r>
     </w:p>
     <w:p>
       <w:pPr>
-        <w:pStyle w:val="Overskrift2"/>
+        <w:pStyle w:val="Heading2"/>
       </w:pPr>
       <w:bookmarkStart w:id="49" w:name="_Toc532974452"/>
       <w:r>
@@ -11493,18 +12475,18 @@
       <w:r>
         <w:pict w14:anchorId="0CD6DE86">
           <v:shape id="_x0000_i1036" type="#_x0000_t75" style="width:481.5pt;height:399.75pt">
-            <v:imagedata r:id="rId35" o:title="Klasse Diagram (Database-Layer)"/>
+            <v:imagedata r:id="rId37" o:title="Klasse Diagram (Database-Layer)"/>
           </v:shape>
         </w:pict>
       </w:r>
     </w:p>
     <w:sectPr>
-      <w:headerReference w:type="even" r:id="rId36"/>
-      <w:headerReference w:type="default" r:id="rId37"/>
-      <w:footerReference w:type="even" r:id="rId38"/>
-      <w:footerReference w:type="default" r:id="rId39"/>
-      <w:headerReference w:type="first" r:id="rId40"/>
-      <w:footerReference w:type="first" r:id="rId41"/>
+      <w:headerReference w:type="even" r:id="rId38"/>
+      <w:headerReference w:type="default" r:id="rId39"/>
+      <w:footerReference w:type="even" r:id="rId40"/>
+      <w:footerReference w:type="default" r:id="rId41"/>
+      <w:headerReference w:type="first" r:id="rId42"/>
+      <w:footerReference w:type="first" r:id="rId43"/>
       <w:pgSz w:w="11906" w:h="16838"/>
       <w:pgMar w:top="1701" w:right="1134" w:bottom="1701" w:left="1134" w:header="708" w:footer="708" w:gutter="0"/>
       <w:pgNumType w:start="0"/>
@@ -11517,7 +12499,7 @@
 </file>
 
 <file path=word/endnotes.xml><?xml version="1.0" encoding="utf-8"?>
-<w:endnotes xmlns:wpc="http://schemas.microsoft.com/office/word/2010/wordprocessingCanvas" xmlns:cx="http://schemas.microsoft.com/office/drawing/2014/chartex" xmlns:cx1="http://schemas.microsoft.com/office/drawing/2015/9/8/chartex" xmlns:cx2="http://schemas.microsoft.com/office/drawing/2015/10/21/chartex" xmlns:cx3="http://schemas.microsoft.com/office/drawing/2016/5/9/chartex" xmlns:cx4="http://schemas.microsoft.com/office/drawing/2016/5/10/chartex" xmlns:cx5="http://schemas.microsoft.com/office/drawing/2016/5/11/chartex" xmlns:cx6="http://schemas.microsoft.com/office/drawing/2016/5/12/chartex" xmlns:cx7="http://schemas.microsoft.com/office/drawing/2016/5/13/chartex" xmlns:cx8="http://schemas.microsoft.com/office/drawing/2016/5/14/chartex" xmlns:mc="http://schemas.openxmlformats.org/markup-compatibility/2006" xmlns:aink="http://schemas.microsoft.com/office/drawing/2016/ink" xmlns:am3d="http://schemas.microsoft.com/office/drawing/2017/model3d" xmlns:o="urn:schemas-microsoft-com:office:office" xmlns:r="http://schemas.openxmlformats.org/officeDocument/2006/relationships" xmlns:m="http://schemas.openxmlformats.org/officeDocument/2006/math" xmlns:v="urn:schemas-microsoft-com:vml" xmlns:wp14="http://schemas.microsoft.com/office/word/2010/wordprocessingDrawing" xmlns:wp="http://schemas.openxmlformats.org/drawingml/2006/wordprocessingDrawing" xmlns:w10="urn:schemas-microsoft-com:office:word" xmlns:w="http://schemas.openxmlformats.org/wordprocessingml/2006/main" xmlns:w14="http://schemas.microsoft.com/office/word/2010/wordml" xmlns:w15="http://schemas.microsoft.com/office/word/2012/wordml" xmlns:w16cid="http://schemas.microsoft.com/office/word/2016/wordml/cid" xmlns:w16se="http://schemas.microsoft.com/office/word/2015/wordml/symex" xmlns:wpg="http://schemas.microsoft.com/office/word/2010/wordprocessingGroup" xmlns:wpi="http://schemas.microsoft.com/office/word/2010/wordprocessingInk" xmlns:wne="http://schemas.microsoft.com/office/word/2006/wordml" xmlns:wps="http://schemas.microsoft.com/office/word/2010/wordprocessingShape" mc:Ignorable="w14 w15 w16se w16cid wp14">
+<w:endnotes xmlns:wpc="http://schemas.microsoft.com/office/word/2010/wordprocessingCanvas" xmlns:mc="http://schemas.openxmlformats.org/markup-compatibility/2006" xmlns:o="urn:schemas-microsoft-com:office:office" xmlns:r="http://schemas.openxmlformats.org/officeDocument/2006/relationships" xmlns:m="http://schemas.openxmlformats.org/officeDocument/2006/math" xmlns:v="urn:schemas-microsoft-com:vml" xmlns:wp14="http://schemas.microsoft.com/office/word/2010/wordprocessingDrawing" xmlns:wp="http://schemas.openxmlformats.org/drawingml/2006/wordprocessingDrawing" xmlns:w10="urn:schemas-microsoft-com:office:word" xmlns:w="http://schemas.openxmlformats.org/wordprocessingml/2006/main" xmlns:w14="http://schemas.microsoft.com/office/word/2010/wordml" xmlns:w15="http://schemas.microsoft.com/office/word/2012/wordml" xmlns:wpg="http://schemas.microsoft.com/office/word/2010/wordprocessingGroup" xmlns:wpi="http://schemas.microsoft.com/office/word/2010/wordprocessingInk" xmlns:wne="http://schemas.microsoft.com/office/word/2006/wordml" xmlns:wps="http://schemas.microsoft.com/office/word/2010/wordprocessingShape" mc:Ignorable="w14 w15 wp14">
   <w:endnote w:type="separator" w:id="-1">
     <w:p>
       <w:pPr>
@@ -11542,17 +12524,17 @@
 </file>
 
 <file path=word/footer1.xml><?xml version="1.0" encoding="utf-8"?>
-<w:ftr xmlns:wpc="http://schemas.microsoft.com/office/word/2010/wordprocessingCanvas" xmlns:cx="http://schemas.microsoft.com/office/drawing/2014/chartex" xmlns:cx1="http://schemas.microsoft.com/office/drawing/2015/9/8/chartex" xmlns:cx2="http://schemas.microsoft.com/office/drawing/2015/10/21/chartex" xmlns:cx3="http://schemas.microsoft.com/office/drawing/2016/5/9/chartex" xmlns:cx4="http://schemas.microsoft.com/office/drawing/2016/5/10/chartex" xmlns:cx5="http://schemas.microsoft.com/office/drawing/2016/5/11/chartex" xmlns:cx6="http://schemas.microsoft.com/office/drawing/2016/5/12/chartex" xmlns:cx7="http://schemas.microsoft.com/office/drawing/2016/5/13/chartex" xmlns:cx8="http://schemas.microsoft.com/office/drawing/2016/5/14/chartex" xmlns:mc="http://schemas.openxmlformats.org/markup-compatibility/2006" xmlns:aink="http://schemas.microsoft.com/office/drawing/2016/ink" xmlns:am3d="http://schemas.microsoft.com/office/drawing/2017/model3d" xmlns:o="urn:schemas-microsoft-com:office:office" xmlns:r="http://schemas.openxmlformats.org/officeDocument/2006/relationships" xmlns:m="http://schemas.openxmlformats.org/officeDocument/2006/math" xmlns:v="urn:schemas-microsoft-com:vml" xmlns:wp14="http://schemas.microsoft.com/office/word/2010/wordprocessingDrawing" xmlns:wp="http://schemas.openxmlformats.org/drawingml/2006/wordprocessingDrawing" xmlns:w10="urn:schemas-microsoft-com:office:word" xmlns:w="http://schemas.openxmlformats.org/wordprocessingml/2006/main" xmlns:w14="http://schemas.microsoft.com/office/word/2010/wordml" xmlns:w15="http://schemas.microsoft.com/office/word/2012/wordml" xmlns:w16cid="http://schemas.microsoft.com/office/word/2016/wordml/cid" xmlns:w16se="http://schemas.microsoft.com/office/word/2015/wordml/symex" xmlns:wpg="http://schemas.microsoft.com/office/word/2010/wordprocessingGroup" xmlns:wpi="http://schemas.microsoft.com/office/word/2010/wordprocessingInk" xmlns:wne="http://schemas.microsoft.com/office/word/2006/wordml" xmlns:wps="http://schemas.microsoft.com/office/word/2010/wordprocessingShape" mc:Ignorable="w14 w15 w16se w16cid wp14">
+<w:ftr xmlns:wpc="http://schemas.microsoft.com/office/word/2010/wordprocessingCanvas" xmlns:mc="http://schemas.openxmlformats.org/markup-compatibility/2006" xmlns:o="urn:schemas-microsoft-com:office:office" xmlns:r="http://schemas.openxmlformats.org/officeDocument/2006/relationships" xmlns:m="http://schemas.openxmlformats.org/officeDocument/2006/math" xmlns:v="urn:schemas-microsoft-com:vml" xmlns:wp14="http://schemas.microsoft.com/office/word/2010/wordprocessingDrawing" xmlns:wp="http://schemas.openxmlformats.org/drawingml/2006/wordprocessingDrawing" xmlns:w10="urn:schemas-microsoft-com:office:word" xmlns:w="http://schemas.openxmlformats.org/wordprocessingml/2006/main" xmlns:w14="http://schemas.microsoft.com/office/word/2010/wordml" xmlns:w15="http://schemas.microsoft.com/office/word/2012/wordml" xmlns:wpg="http://schemas.microsoft.com/office/word/2010/wordprocessingGroup" xmlns:wpi="http://schemas.microsoft.com/office/word/2010/wordprocessingInk" xmlns:wne="http://schemas.microsoft.com/office/word/2006/wordml" xmlns:wps="http://schemas.microsoft.com/office/word/2010/wordprocessingShape" mc:Ignorable="w14 w15 wp14">
   <w:p>
     <w:pPr>
-      <w:pStyle w:val="Sidefod"/>
+      <w:pStyle w:val="Footer"/>
     </w:pPr>
   </w:p>
 </w:ftr>
 </file>
 
 <file path=word/footer2.xml><?xml version="1.0" encoding="utf-8"?>
-<w:ftr xmlns:wpc="http://schemas.microsoft.com/office/word/2010/wordprocessingCanvas" xmlns:cx="http://schemas.microsoft.com/office/drawing/2014/chartex" xmlns:cx1="http://schemas.microsoft.com/office/drawing/2015/9/8/chartex" xmlns:cx2="http://schemas.microsoft.com/office/drawing/2015/10/21/chartex" xmlns:cx3="http://schemas.microsoft.com/office/drawing/2016/5/9/chartex" xmlns:cx4="http://schemas.microsoft.com/office/drawing/2016/5/10/chartex" xmlns:cx5="http://schemas.microsoft.com/office/drawing/2016/5/11/chartex" xmlns:cx6="http://schemas.microsoft.com/office/drawing/2016/5/12/chartex" xmlns:cx7="http://schemas.microsoft.com/office/drawing/2016/5/13/chartex" xmlns:cx8="http://schemas.microsoft.com/office/drawing/2016/5/14/chartex" xmlns:mc="http://schemas.openxmlformats.org/markup-compatibility/2006" xmlns:aink="http://schemas.microsoft.com/office/drawing/2016/ink" xmlns:am3d="http://schemas.microsoft.com/office/drawing/2017/model3d" xmlns:o="urn:schemas-microsoft-com:office:office" xmlns:r="http://schemas.openxmlformats.org/officeDocument/2006/relationships" xmlns:m="http://schemas.openxmlformats.org/officeDocument/2006/math" xmlns:v="urn:schemas-microsoft-com:vml" xmlns:wp14="http://schemas.microsoft.com/office/word/2010/wordprocessingDrawing" xmlns:wp="http://schemas.openxmlformats.org/drawingml/2006/wordprocessingDrawing" xmlns:w10="urn:schemas-microsoft-com:office:word" xmlns:w="http://schemas.openxmlformats.org/wordprocessingml/2006/main" xmlns:w14="http://schemas.microsoft.com/office/word/2010/wordml" xmlns:w15="http://schemas.microsoft.com/office/word/2012/wordml" xmlns:w16cid="http://schemas.microsoft.com/office/word/2016/wordml/cid" xmlns:w16se="http://schemas.microsoft.com/office/word/2015/wordml/symex" xmlns:wpg="http://schemas.microsoft.com/office/word/2010/wordprocessingGroup" xmlns:wpi="http://schemas.microsoft.com/office/word/2010/wordprocessingInk" xmlns:wne="http://schemas.microsoft.com/office/word/2006/wordml" xmlns:wps="http://schemas.microsoft.com/office/word/2010/wordprocessingShape" mc:Ignorable="w14 w15 w16se w16cid wp14">
+<w:ftr xmlns:wpc="http://schemas.microsoft.com/office/word/2010/wordprocessingCanvas" xmlns:mc="http://schemas.openxmlformats.org/markup-compatibility/2006" xmlns:o="urn:schemas-microsoft-com:office:office" xmlns:r="http://schemas.openxmlformats.org/officeDocument/2006/relationships" xmlns:m="http://schemas.openxmlformats.org/officeDocument/2006/math" xmlns:v="urn:schemas-microsoft-com:vml" xmlns:wp14="http://schemas.microsoft.com/office/word/2010/wordprocessingDrawing" xmlns:wp="http://schemas.openxmlformats.org/drawingml/2006/wordprocessingDrawing" xmlns:w10="urn:schemas-microsoft-com:office:word" xmlns:w="http://schemas.openxmlformats.org/wordprocessingml/2006/main" xmlns:w14="http://schemas.microsoft.com/office/word/2010/wordml" xmlns:w15="http://schemas.microsoft.com/office/word/2012/wordml" xmlns:wpg="http://schemas.microsoft.com/office/word/2010/wordprocessingGroup" xmlns:wpi="http://schemas.microsoft.com/office/word/2010/wordprocessingInk" xmlns:wne="http://schemas.microsoft.com/office/word/2006/wordml" xmlns:wps="http://schemas.microsoft.com/office/word/2010/wordprocessingShape" mc:Ignorable="w14 w15 wp14">
   <w:sdt>
     <w:sdtPr>
       <w:id w:val="1267813787"/>
@@ -11561,6 +12543,7 @@
         <w:docPartUnique/>
       </w:docPartObj>
     </w:sdtPr>
+    <w:sdtEndPr/>
     <w:sdtContent>
       <w:sdt>
         <w:sdtPr>
@@ -11570,10 +12553,11 @@
             <w:docPartUnique/>
           </w:docPartObj>
         </w:sdtPr>
+        <w:sdtEndPr/>
         <w:sdtContent>
           <w:p>
             <w:pPr>
-              <w:pStyle w:val="Sidefod"/>
+              <w:pStyle w:val="Footer"/>
               <w:jc w:val="right"/>
             </w:pPr>
             <w:r>
@@ -11609,7 +12593,7 @@
                 <w:bCs/>
                 <w:noProof/>
               </w:rPr>
-              <w:t>31</w:t>
+              <w:t>29</w:t>
             </w:r>
             <w:r>
               <w:rPr>
@@ -11652,7 +12636,7 @@
                 <w:bCs/>
                 <w:noProof/>
               </w:rPr>
-              <w:t>31</w:t>
+              <w:t>36</w:t>
             </w:r>
             <w:r>
               <w:rPr>
@@ -11669,24 +12653,24 @@
   </w:sdt>
   <w:p>
     <w:pPr>
-      <w:pStyle w:val="Sidefod"/>
+      <w:pStyle w:val="Footer"/>
     </w:pPr>
   </w:p>
 </w:ftr>
 </file>
 
 <file path=word/footer3.xml><?xml version="1.0" encoding="utf-8"?>
-<w:ftr xmlns:wpc="http://schemas.microsoft.com/office/word/2010/wordprocessingCanvas" xmlns:cx="http://schemas.microsoft.com/office/drawing/2014/chartex" xmlns:cx1="http://schemas.microsoft.com/office/drawing/2015/9/8/chartex" xmlns:cx2="http://schemas.microsoft.com/office/drawing/2015/10/21/chartex" xmlns:cx3="http://schemas.microsoft.com/office/drawing/2016/5/9/chartex" xmlns:cx4="http://schemas.microsoft.com/office/drawing/2016/5/10/chartex" xmlns:cx5="http://schemas.microsoft.com/office/drawing/2016/5/11/chartex" xmlns:cx6="http://schemas.microsoft.com/office/drawing/2016/5/12/chartex" xmlns:cx7="http://schemas.microsoft.com/office/drawing/2016/5/13/chartex" xmlns:cx8="http://schemas.microsoft.com/office/drawing/2016/5/14/chartex" xmlns:mc="http://schemas.openxmlformats.org/markup-compatibility/2006" xmlns:aink="http://schemas.microsoft.com/office/drawing/2016/ink" xmlns:am3d="http://schemas.microsoft.com/office/drawing/2017/model3d" xmlns:o="urn:schemas-microsoft-com:office:office" xmlns:r="http://schemas.openxmlformats.org/officeDocument/2006/relationships" xmlns:m="http://schemas.openxmlformats.org/officeDocument/2006/math" xmlns:v="urn:schemas-microsoft-com:vml" xmlns:wp14="http://schemas.microsoft.com/office/word/2010/wordprocessingDrawing" xmlns:wp="http://schemas.openxmlformats.org/drawingml/2006/wordprocessingDrawing" xmlns:w10="urn:schemas-microsoft-com:office:word" xmlns:w="http://schemas.openxmlformats.org/wordprocessingml/2006/main" xmlns:w14="http://schemas.microsoft.com/office/word/2010/wordml" xmlns:w15="http://schemas.microsoft.com/office/word/2012/wordml" xmlns:w16cid="http://schemas.microsoft.com/office/word/2016/wordml/cid" xmlns:w16se="http://schemas.microsoft.com/office/word/2015/wordml/symex" xmlns:wpg="http://schemas.microsoft.com/office/word/2010/wordprocessingGroup" xmlns:wpi="http://schemas.microsoft.com/office/word/2010/wordprocessingInk" xmlns:wne="http://schemas.microsoft.com/office/word/2006/wordml" xmlns:wps="http://schemas.microsoft.com/office/word/2010/wordprocessingShape" mc:Ignorable="w14 w15 w16se w16cid wp14">
+<w:ftr xmlns:wpc="http://schemas.microsoft.com/office/word/2010/wordprocessingCanvas" xmlns:mc="http://schemas.openxmlformats.org/markup-compatibility/2006" xmlns:o="urn:schemas-microsoft-com:office:office" xmlns:r="http://schemas.openxmlformats.org/officeDocument/2006/relationships" xmlns:m="http://schemas.openxmlformats.org/officeDocument/2006/math" xmlns:v="urn:schemas-microsoft-com:vml" xmlns:wp14="http://schemas.microsoft.com/office/word/2010/wordprocessingDrawing" xmlns:wp="http://schemas.openxmlformats.org/drawingml/2006/wordprocessingDrawing" xmlns:w10="urn:schemas-microsoft-com:office:word" xmlns:w="http://schemas.openxmlformats.org/wordprocessingml/2006/main" xmlns:w14="http://schemas.microsoft.com/office/word/2010/wordml" xmlns:w15="http://schemas.microsoft.com/office/word/2012/wordml" xmlns:wpg="http://schemas.microsoft.com/office/word/2010/wordprocessingGroup" xmlns:wpi="http://schemas.microsoft.com/office/word/2010/wordprocessingInk" xmlns:wne="http://schemas.microsoft.com/office/word/2006/wordml" xmlns:wps="http://schemas.microsoft.com/office/word/2010/wordprocessingShape" mc:Ignorable="w14 w15 wp14">
   <w:p>
     <w:pPr>
-      <w:pStyle w:val="Sidefod"/>
+      <w:pStyle w:val="Footer"/>
     </w:pPr>
   </w:p>
 </w:ftr>
 </file>
 
 <file path=word/footnotes.xml><?xml version="1.0" encoding="utf-8"?>
-<w:footnotes xmlns:wpc="http://schemas.microsoft.com/office/word/2010/wordprocessingCanvas" xmlns:cx="http://schemas.microsoft.com/office/drawing/2014/chartex" xmlns:cx1="http://schemas.microsoft.com/office/drawing/2015/9/8/chartex" xmlns:cx2="http://schemas.microsoft.com/office/drawing/2015/10/21/chartex" xmlns:cx3="http://schemas.microsoft.com/office/drawing/2016/5/9/chartex" xmlns:cx4="http://schemas.microsoft.com/office/drawing/2016/5/10/chartex" xmlns:cx5="http://schemas.microsoft.com/office/drawing/2016/5/11/chartex" xmlns:cx6="http://schemas.microsoft.com/office/drawing/2016/5/12/chartex" xmlns:cx7="http://schemas.microsoft.com/office/drawing/2016/5/13/chartex" xmlns:cx8="http://schemas.microsoft.com/office/drawing/2016/5/14/chartex" xmlns:mc="http://schemas.openxmlformats.org/markup-compatibility/2006" xmlns:aink="http://schemas.microsoft.com/office/drawing/2016/ink" xmlns:am3d="http://schemas.microsoft.com/office/drawing/2017/model3d" xmlns:o="urn:schemas-microsoft-com:office:office" xmlns:r="http://schemas.openxmlformats.org/officeDocument/2006/relationships" xmlns:m="http://schemas.openxmlformats.org/officeDocument/2006/math" xmlns:v="urn:schemas-microsoft-com:vml" xmlns:wp14="http://schemas.microsoft.com/office/word/2010/wordprocessingDrawing" xmlns:wp="http://schemas.openxmlformats.org/drawingml/2006/wordprocessingDrawing" xmlns:w10="urn:schemas-microsoft-com:office:word" xmlns:w="http://schemas.openxmlformats.org/wordprocessingml/2006/main" xmlns:w14="http://schemas.microsoft.com/office/word/2010/wordml" xmlns:w15="http://schemas.microsoft.com/office/word/2012/wordml" xmlns:w16cid="http://schemas.microsoft.com/office/word/2016/wordml/cid" xmlns:w16se="http://schemas.microsoft.com/office/word/2015/wordml/symex" xmlns:wpg="http://schemas.microsoft.com/office/word/2010/wordprocessingGroup" xmlns:wpi="http://schemas.microsoft.com/office/word/2010/wordprocessingInk" xmlns:wne="http://schemas.microsoft.com/office/word/2006/wordml" xmlns:wps="http://schemas.microsoft.com/office/word/2010/wordprocessingShape" mc:Ignorable="w14 w15 w16se w16cid wp14">
+<w:footnotes xmlns:wpc="http://schemas.microsoft.com/office/word/2010/wordprocessingCanvas" xmlns:mc="http://schemas.openxmlformats.org/markup-compatibility/2006" xmlns:o="urn:schemas-microsoft-com:office:office" xmlns:r="http://schemas.openxmlformats.org/officeDocument/2006/relationships" xmlns:m="http://schemas.openxmlformats.org/officeDocument/2006/math" xmlns:v="urn:schemas-microsoft-com:vml" xmlns:wp14="http://schemas.microsoft.com/office/word/2010/wordprocessingDrawing" xmlns:wp="http://schemas.openxmlformats.org/drawingml/2006/wordprocessingDrawing" xmlns:w10="urn:schemas-microsoft-com:office:word" xmlns:w="http://schemas.openxmlformats.org/wordprocessingml/2006/main" xmlns:w14="http://schemas.microsoft.com/office/word/2010/wordml" xmlns:w15="http://schemas.microsoft.com/office/word/2012/wordml" xmlns:wpg="http://schemas.microsoft.com/office/word/2010/wordprocessingGroup" xmlns:wpi="http://schemas.microsoft.com/office/word/2010/wordprocessingInk" xmlns:wne="http://schemas.microsoft.com/office/word/2006/wordml" xmlns:wps="http://schemas.microsoft.com/office/word/2010/wordprocessingShape" mc:Ignorable="w14 w15 wp14">
   <w:footnote w:type="separator" w:id="-1">
     <w:p>
       <w:pPr>
@@ -11711,20 +12695,20 @@
 </file>
 
 <file path=word/header1.xml><?xml version="1.0" encoding="utf-8"?>
-<w:hdr xmlns:wpc="http://schemas.microsoft.com/office/word/2010/wordprocessingCanvas" xmlns:cx="http://schemas.microsoft.com/office/drawing/2014/chartex" xmlns:cx1="http://schemas.microsoft.com/office/drawing/2015/9/8/chartex" xmlns:cx2="http://schemas.microsoft.com/office/drawing/2015/10/21/chartex" xmlns:cx3="http://schemas.microsoft.com/office/drawing/2016/5/9/chartex" xmlns:cx4="http://schemas.microsoft.com/office/drawing/2016/5/10/chartex" xmlns:cx5="http://schemas.microsoft.com/office/drawing/2016/5/11/chartex" xmlns:cx6="http://schemas.microsoft.com/office/drawing/2016/5/12/chartex" xmlns:cx7="http://schemas.microsoft.com/office/drawing/2016/5/13/chartex" xmlns:cx8="http://schemas.microsoft.com/office/drawing/2016/5/14/chartex" xmlns:mc="http://schemas.openxmlformats.org/markup-compatibility/2006" xmlns:aink="http://schemas.microsoft.com/office/drawing/2016/ink" xmlns:am3d="http://schemas.microsoft.com/office/drawing/2017/model3d" xmlns:o="urn:schemas-microsoft-com:office:office" xmlns:r="http://schemas.openxmlformats.org/officeDocument/2006/relationships" xmlns:m="http://schemas.openxmlformats.org/officeDocument/2006/math" xmlns:v="urn:schemas-microsoft-com:vml" xmlns:wp14="http://schemas.microsoft.com/office/word/2010/wordprocessingDrawing" xmlns:wp="http://schemas.openxmlformats.org/drawingml/2006/wordprocessingDrawing" xmlns:w10="urn:schemas-microsoft-com:office:word" xmlns:w="http://schemas.openxmlformats.org/wordprocessingml/2006/main" xmlns:w14="http://schemas.microsoft.com/office/word/2010/wordml" xmlns:w15="http://schemas.microsoft.com/office/word/2012/wordml" xmlns:w16cid="http://schemas.microsoft.com/office/word/2016/wordml/cid" xmlns:w16se="http://schemas.microsoft.com/office/word/2015/wordml/symex" xmlns:wpg="http://schemas.microsoft.com/office/word/2010/wordprocessingGroup" xmlns:wpi="http://schemas.microsoft.com/office/word/2010/wordprocessingInk" xmlns:wne="http://schemas.microsoft.com/office/word/2006/wordml" xmlns:wps="http://schemas.microsoft.com/office/word/2010/wordprocessingShape" mc:Ignorable="w14 w15 w16se w16cid wp14">
+<w:hdr xmlns:wpc="http://schemas.microsoft.com/office/word/2010/wordprocessingCanvas" xmlns:mc="http://schemas.openxmlformats.org/markup-compatibility/2006" xmlns:o="urn:schemas-microsoft-com:office:office" xmlns:r="http://schemas.openxmlformats.org/officeDocument/2006/relationships" xmlns:m="http://schemas.openxmlformats.org/officeDocument/2006/math" xmlns:v="urn:schemas-microsoft-com:vml" xmlns:wp14="http://schemas.microsoft.com/office/word/2010/wordprocessingDrawing" xmlns:wp="http://schemas.openxmlformats.org/drawingml/2006/wordprocessingDrawing" xmlns:w10="urn:schemas-microsoft-com:office:word" xmlns:w="http://schemas.openxmlformats.org/wordprocessingml/2006/main" xmlns:w14="http://schemas.microsoft.com/office/word/2010/wordml" xmlns:w15="http://schemas.microsoft.com/office/word/2012/wordml" xmlns:wpg="http://schemas.microsoft.com/office/word/2010/wordprocessingGroup" xmlns:wpi="http://schemas.microsoft.com/office/word/2010/wordprocessingInk" xmlns:wne="http://schemas.microsoft.com/office/word/2006/wordml" xmlns:wps="http://schemas.microsoft.com/office/word/2010/wordprocessingShape" mc:Ignorable="w14 w15 wp14">
   <w:p>
     <w:pPr>
-      <w:pStyle w:val="Sidehoved"/>
+      <w:pStyle w:val="Header"/>
     </w:pPr>
   </w:p>
 </w:hdr>
 </file>
 
 <file path=word/header2.xml><?xml version="1.0" encoding="utf-8"?>
-<w:hdr xmlns:wpc="http://schemas.microsoft.com/office/word/2010/wordprocessingCanvas" xmlns:cx="http://schemas.microsoft.com/office/drawing/2014/chartex" xmlns:cx1="http://schemas.microsoft.com/office/drawing/2015/9/8/chartex" xmlns:cx2="http://schemas.microsoft.com/office/drawing/2015/10/21/chartex" xmlns:cx3="http://schemas.microsoft.com/office/drawing/2016/5/9/chartex" xmlns:cx4="http://schemas.microsoft.com/office/drawing/2016/5/10/chartex" xmlns:cx5="http://schemas.microsoft.com/office/drawing/2016/5/11/chartex" xmlns:cx6="http://schemas.microsoft.com/office/drawing/2016/5/12/chartex" xmlns:cx7="http://schemas.microsoft.com/office/drawing/2016/5/13/chartex" xmlns:cx8="http://schemas.microsoft.com/office/drawing/2016/5/14/chartex" xmlns:mc="http://schemas.openxmlformats.org/markup-compatibility/2006" xmlns:aink="http://schemas.microsoft.com/office/drawing/2016/ink" xmlns:am3d="http://schemas.microsoft.com/office/drawing/2017/model3d" xmlns:o="urn:schemas-microsoft-com:office:office" xmlns:r="http://schemas.openxmlformats.org/officeDocument/2006/relationships" xmlns:m="http://schemas.openxmlformats.org/officeDocument/2006/math" xmlns:v="urn:schemas-microsoft-com:vml" xmlns:wp14="http://schemas.microsoft.com/office/word/2010/wordprocessingDrawing" xmlns:wp="http://schemas.openxmlformats.org/drawingml/2006/wordprocessingDrawing" xmlns:w10="urn:schemas-microsoft-com:office:word" xmlns:w="http://schemas.openxmlformats.org/wordprocessingml/2006/main" xmlns:w14="http://schemas.microsoft.com/office/word/2010/wordml" xmlns:w15="http://schemas.microsoft.com/office/word/2012/wordml" xmlns:w16cid="http://schemas.microsoft.com/office/word/2016/wordml/cid" xmlns:w16se="http://schemas.microsoft.com/office/word/2015/wordml/symex" xmlns:wpg="http://schemas.microsoft.com/office/word/2010/wordprocessingGroup" xmlns:wpi="http://schemas.microsoft.com/office/word/2010/wordprocessingInk" xmlns:wne="http://schemas.microsoft.com/office/word/2006/wordml" xmlns:wps="http://schemas.microsoft.com/office/word/2010/wordprocessingShape" mc:Ignorable="w14 w15 w16se w16cid wp14">
+<w:hdr xmlns:wpc="http://schemas.microsoft.com/office/word/2010/wordprocessingCanvas" xmlns:mc="http://schemas.openxmlformats.org/markup-compatibility/2006" xmlns:o="urn:schemas-microsoft-com:office:office" xmlns:r="http://schemas.openxmlformats.org/officeDocument/2006/relationships" xmlns:m="http://schemas.openxmlformats.org/officeDocument/2006/math" xmlns:v="urn:schemas-microsoft-com:vml" xmlns:wp14="http://schemas.microsoft.com/office/word/2010/wordprocessingDrawing" xmlns:wp="http://schemas.openxmlformats.org/drawingml/2006/wordprocessingDrawing" xmlns:w10="urn:schemas-microsoft-com:office:word" xmlns:w="http://schemas.openxmlformats.org/wordprocessingml/2006/main" xmlns:w14="http://schemas.microsoft.com/office/word/2010/wordml" xmlns:w15="http://schemas.microsoft.com/office/word/2012/wordml" xmlns:wpg="http://schemas.microsoft.com/office/word/2010/wordprocessingGroup" xmlns:wpi="http://schemas.microsoft.com/office/word/2010/wordprocessingInk" xmlns:wne="http://schemas.microsoft.com/office/word/2006/wordml" xmlns:wps="http://schemas.microsoft.com/office/word/2010/wordprocessingShape" mc:Ignorable="w14 w15 wp14">
   <w:p>
     <w:pPr>
-      <w:pStyle w:val="Sidehoved"/>
+      <w:pStyle w:val="Header"/>
       <w:jc w:val="right"/>
       <w:rPr>
         <w:lang w:val="en-US"/>
@@ -11770,7 +12754,7 @@
   </w:p>
   <w:p>
     <w:pPr>
-      <w:pStyle w:val="Sidehoved"/>
+      <w:pStyle w:val="Header"/>
       <w:jc w:val="right"/>
       <w:rPr>
         <w:lang w:val="en-US"/>
@@ -11787,18 +12771,131 @@
 </file>
 
 <file path=word/header3.xml><?xml version="1.0" encoding="utf-8"?>
-<w:hdr xmlns:wpc="http://schemas.microsoft.com/office/word/2010/wordprocessingCanvas" xmlns:cx="http://schemas.microsoft.com/office/drawing/2014/chartex" xmlns:cx1="http://schemas.microsoft.com/office/drawing/2015/9/8/chartex" xmlns:cx2="http://schemas.microsoft.com/office/drawing/2015/10/21/chartex" xmlns:cx3="http://schemas.microsoft.com/office/drawing/2016/5/9/chartex" xmlns:cx4="http://schemas.microsoft.com/office/drawing/2016/5/10/chartex" xmlns:cx5="http://schemas.microsoft.com/office/drawing/2016/5/11/chartex" xmlns:cx6="http://schemas.microsoft.com/office/drawing/2016/5/12/chartex" xmlns:cx7="http://schemas.microsoft.com/office/drawing/2016/5/13/chartex" xmlns:cx8="http://schemas.microsoft.com/office/drawing/2016/5/14/chartex" xmlns:mc="http://schemas.openxmlformats.org/markup-compatibility/2006" xmlns:aink="http://schemas.microsoft.com/office/drawing/2016/ink" xmlns:am3d="http://schemas.microsoft.com/office/drawing/2017/model3d" xmlns:o="urn:schemas-microsoft-com:office:office" xmlns:r="http://schemas.openxmlformats.org/officeDocument/2006/relationships" xmlns:m="http://schemas.openxmlformats.org/officeDocument/2006/math" xmlns:v="urn:schemas-microsoft-com:vml" xmlns:wp14="http://schemas.microsoft.com/office/word/2010/wordprocessingDrawing" xmlns:wp="http://schemas.openxmlformats.org/drawingml/2006/wordprocessingDrawing" xmlns:w10="urn:schemas-microsoft-com:office:word" xmlns:w="http://schemas.openxmlformats.org/wordprocessingml/2006/main" xmlns:w14="http://schemas.microsoft.com/office/word/2010/wordml" xmlns:w15="http://schemas.microsoft.com/office/word/2012/wordml" xmlns:w16cid="http://schemas.microsoft.com/office/word/2016/wordml/cid" xmlns:w16se="http://schemas.microsoft.com/office/word/2015/wordml/symex" xmlns:wpg="http://schemas.microsoft.com/office/word/2010/wordprocessingGroup" xmlns:wpi="http://schemas.microsoft.com/office/word/2010/wordprocessingInk" xmlns:wne="http://schemas.microsoft.com/office/word/2006/wordml" xmlns:wps="http://schemas.microsoft.com/office/word/2010/wordprocessingShape" mc:Ignorable="w14 w15 w16se w16cid wp14">
+<w:hdr xmlns:wpc="http://schemas.microsoft.com/office/word/2010/wordprocessingCanvas" xmlns:mc="http://schemas.openxmlformats.org/markup-compatibility/2006" xmlns:o="urn:schemas-microsoft-com:office:office" xmlns:r="http://schemas.openxmlformats.org/officeDocument/2006/relationships" xmlns:m="http://schemas.openxmlformats.org/officeDocument/2006/math" xmlns:v="urn:schemas-microsoft-com:vml" xmlns:wp14="http://schemas.microsoft.com/office/word/2010/wordprocessingDrawing" xmlns:wp="http://schemas.openxmlformats.org/drawingml/2006/wordprocessingDrawing" xmlns:w10="urn:schemas-microsoft-com:office:word" xmlns:w="http://schemas.openxmlformats.org/wordprocessingml/2006/main" xmlns:w14="http://schemas.microsoft.com/office/word/2010/wordml" xmlns:w15="http://schemas.microsoft.com/office/word/2012/wordml" xmlns:wpg="http://schemas.microsoft.com/office/word/2010/wordprocessingGroup" xmlns:wpi="http://schemas.microsoft.com/office/word/2010/wordprocessingInk" xmlns:wne="http://schemas.microsoft.com/office/word/2006/wordml" xmlns:wps="http://schemas.microsoft.com/office/word/2010/wordprocessingShape" mc:Ignorable="w14 w15 wp14">
   <w:p>
     <w:pPr>
-      <w:pStyle w:val="Sidehoved"/>
+      <w:pStyle w:val="Header"/>
     </w:pPr>
   </w:p>
 </w:hdr>
 </file>
 
 <file path=word/numbering.xml><?xml version="1.0" encoding="utf-8"?>
-<w:numbering xmlns:wpc="http://schemas.microsoft.com/office/word/2010/wordprocessingCanvas" xmlns:cx="http://schemas.microsoft.com/office/drawing/2014/chartex" xmlns:cx1="http://schemas.microsoft.com/office/drawing/2015/9/8/chartex" xmlns:cx2="http://schemas.microsoft.com/office/drawing/2015/10/21/chartex" xmlns:cx3="http://schemas.microsoft.com/office/drawing/2016/5/9/chartex" xmlns:cx4="http://schemas.microsoft.com/office/drawing/2016/5/10/chartex" xmlns:cx5="http://schemas.microsoft.com/office/drawing/2016/5/11/chartex" xmlns:cx6="http://schemas.microsoft.com/office/drawing/2016/5/12/chartex" xmlns:cx7="http://schemas.microsoft.com/office/drawing/2016/5/13/chartex" xmlns:cx8="http://schemas.microsoft.com/office/drawing/2016/5/14/chartex" xmlns:mc="http://schemas.openxmlformats.org/markup-compatibility/2006" xmlns:aink="http://schemas.microsoft.com/office/drawing/2016/ink" xmlns:am3d="http://schemas.microsoft.com/office/drawing/2017/model3d" xmlns:o="urn:schemas-microsoft-com:office:office" xmlns:r="http://schemas.openxmlformats.org/officeDocument/2006/relationships" xmlns:m="http://schemas.openxmlformats.org/officeDocument/2006/math" xmlns:v="urn:schemas-microsoft-com:vml" xmlns:wp14="http://schemas.microsoft.com/office/word/2010/wordprocessingDrawing" xmlns:wp="http://schemas.openxmlformats.org/drawingml/2006/wordprocessingDrawing" xmlns:w10="urn:schemas-microsoft-com:office:word" xmlns:w="http://schemas.openxmlformats.org/wordprocessingml/2006/main" xmlns:w14="http://schemas.microsoft.com/office/word/2010/wordml" xmlns:w15="http://schemas.microsoft.com/office/word/2012/wordml" xmlns:w16cid="http://schemas.microsoft.com/office/word/2016/wordml/cid" xmlns:w16se="http://schemas.microsoft.com/office/word/2015/wordml/symex" xmlns:wpg="http://schemas.microsoft.com/office/word/2010/wordprocessingGroup" xmlns:wpi="http://schemas.microsoft.com/office/word/2010/wordprocessingInk" xmlns:wne="http://schemas.microsoft.com/office/word/2006/wordml" xmlns:wps="http://schemas.microsoft.com/office/word/2010/wordprocessingShape" mc:Ignorable="w14 w15 w16se w16cid wp14">
+<w:numbering xmlns:wpc="http://schemas.microsoft.com/office/word/2010/wordprocessingCanvas" xmlns:mc="http://schemas.openxmlformats.org/markup-compatibility/2006" xmlns:o="urn:schemas-microsoft-com:office:office" xmlns:r="http://schemas.openxmlformats.org/officeDocument/2006/relationships" xmlns:m="http://schemas.openxmlformats.org/officeDocument/2006/math" xmlns:v="urn:schemas-microsoft-com:vml" xmlns:wp14="http://schemas.microsoft.com/office/word/2010/wordprocessingDrawing" xmlns:wp="http://schemas.openxmlformats.org/drawingml/2006/wordprocessingDrawing" xmlns:w10="urn:schemas-microsoft-com:office:word" xmlns:w="http://schemas.openxmlformats.org/wordprocessingml/2006/main" xmlns:w14="http://schemas.microsoft.com/office/word/2010/wordml" xmlns:w15="http://schemas.microsoft.com/office/word/2012/wordml" xmlns:wpg="http://schemas.microsoft.com/office/word/2010/wordprocessingGroup" xmlns:wpi="http://schemas.microsoft.com/office/word/2010/wordprocessingInk" xmlns:wne="http://schemas.microsoft.com/office/word/2006/wordml" xmlns:wps="http://schemas.microsoft.com/office/word/2010/wordprocessingShape" mc:Ignorable="w14 w15 wp14">
   <w:abstractNum w:abstractNumId="0" w15:restartNumberingAfterBreak="0">
+    <w:nsid w:val="01F00EAE"/>
+    <w:multiLevelType w:val="hybridMultilevel"/>
+    <w:tmpl w:val="CD32A2C4"/>
+    <w:lvl w:ilvl="0" w:tplc="04060001">
+      <w:start w:val="1"/>
+      <w:numFmt w:val="bullet"/>
+      <w:lvlText w:val=""/>
+      <w:lvlJc w:val="left"/>
+      <w:pPr>
+        <w:ind w:left="720" w:hanging="360"/>
+      </w:pPr>
+      <w:rPr>
+        <w:rFonts w:ascii="Symbol" w:hAnsi="Symbol" w:hint="default"/>
+      </w:rPr>
+    </w:lvl>
+    <w:lvl w:ilvl="1" w:tplc="04060003" w:tentative="1">
+      <w:start w:val="1"/>
+      <w:numFmt w:val="bullet"/>
+      <w:lvlText w:val="o"/>
+      <w:lvlJc w:val="left"/>
+      <w:pPr>
+        <w:ind w:left="1440" w:hanging="360"/>
+      </w:pPr>
+      <w:rPr>
+        <w:rFonts w:ascii="Courier New" w:hAnsi="Courier New" w:cs="Courier New" w:hint="default"/>
+      </w:rPr>
+    </w:lvl>
+    <w:lvl w:ilvl="2" w:tplc="04060005" w:tentative="1">
+      <w:start w:val="1"/>
+      <w:numFmt w:val="bullet"/>
+      <w:lvlText w:val=""/>
+      <w:lvlJc w:val="left"/>
+      <w:pPr>
+        <w:ind w:left="2160" w:hanging="360"/>
+      </w:pPr>
+      <w:rPr>
+        <w:rFonts w:ascii="Wingdings" w:hAnsi="Wingdings" w:hint="default"/>
+      </w:rPr>
+    </w:lvl>
+    <w:lvl w:ilvl="3" w:tplc="04060001" w:tentative="1">
+      <w:start w:val="1"/>
+      <w:numFmt w:val="bullet"/>
+      <w:lvlText w:val=""/>
+      <w:lvlJc w:val="left"/>
+      <w:pPr>
+        <w:ind w:left="2880" w:hanging="360"/>
+      </w:pPr>
+      <w:rPr>
+        <w:rFonts w:ascii="Symbol" w:hAnsi="Symbol" w:hint="default"/>
+      </w:rPr>
+    </w:lvl>
+    <w:lvl w:ilvl="4" w:tplc="04060003" w:tentative="1">
+      <w:start w:val="1"/>
+      <w:numFmt w:val="bullet"/>
+      <w:lvlText w:val="o"/>
+      <w:lvlJc w:val="left"/>
+      <w:pPr>
+        <w:ind w:left="3600" w:hanging="360"/>
+      </w:pPr>
+      <w:rPr>
+        <w:rFonts w:ascii="Courier New" w:hAnsi="Courier New" w:cs="Courier New" w:hint="default"/>
+      </w:rPr>
+    </w:lvl>
+    <w:lvl w:ilvl="5" w:tplc="04060005" w:tentative="1">
+      <w:start w:val="1"/>
+      <w:numFmt w:val="bullet"/>
+      <w:lvlText w:val=""/>
+      <w:lvlJc w:val="left"/>
+      <w:pPr>
+        <w:ind w:left="4320" w:hanging="360"/>
+      </w:pPr>
+      <w:rPr>
+        <w:rFonts w:ascii="Wingdings" w:hAnsi="Wingdings" w:hint="default"/>
+      </w:rPr>
+    </w:lvl>
+    <w:lvl w:ilvl="6" w:tplc="04060001" w:tentative="1">
+      <w:start w:val="1"/>
+      <w:numFmt w:val="bullet"/>
+      <w:lvlText w:val=""/>
+      <w:lvlJc w:val="left"/>
+      <w:pPr>
+        <w:ind w:left="5040" w:hanging="360"/>
+      </w:pPr>
+      <w:rPr>
+        <w:rFonts w:ascii="Symbol" w:hAnsi="Symbol" w:hint="default"/>
+      </w:rPr>
+    </w:lvl>
+    <w:lvl w:ilvl="7" w:tplc="04060003" w:tentative="1">
+      <w:start w:val="1"/>
+      <w:numFmt w:val="bullet"/>
+      <w:lvlText w:val="o"/>
+      <w:lvlJc w:val="left"/>
+      <w:pPr>
+        <w:ind w:left="5760" w:hanging="360"/>
+      </w:pPr>
+      <w:rPr>
+        <w:rFonts w:ascii="Courier New" w:hAnsi="Courier New" w:cs="Courier New" w:hint="default"/>
+      </w:rPr>
+    </w:lvl>
+    <w:lvl w:ilvl="8" w:tplc="04060005" w:tentative="1">
+      <w:start w:val="1"/>
+      <w:numFmt w:val="bullet"/>
+      <w:lvlText w:val=""/>
+      <w:lvlJc w:val="left"/>
+      <w:pPr>
+        <w:ind w:left="6480" w:hanging="360"/>
+      </w:pPr>
+      <w:rPr>
+        <w:rFonts w:ascii="Wingdings" w:hAnsi="Wingdings" w:hint="default"/>
+      </w:rPr>
+    </w:lvl>
+  </w:abstractNum>
+  <w:abstractNum w:abstractNumId="1" w15:restartNumberingAfterBreak="0">
     <w:nsid w:val="022F0655"/>
     <w:multiLevelType w:val="hybridMultilevel"/>
     <w:tmpl w:val="1AFC8D34"/>
@@ -11911,7 +13008,7 @@
       </w:rPr>
     </w:lvl>
   </w:abstractNum>
-  <w:abstractNum w:abstractNumId="1" w15:restartNumberingAfterBreak="0">
+  <w:abstractNum w:abstractNumId="2" w15:restartNumberingAfterBreak="0">
     <w:nsid w:val="0F8F21FB"/>
     <w:multiLevelType w:val="hybridMultilevel"/>
     <w:tmpl w:val="95BA697A"/>
@@ -12024,7 +13121,120 @@
       </w:rPr>
     </w:lvl>
   </w:abstractNum>
-  <w:abstractNum w:abstractNumId="2" w15:restartNumberingAfterBreak="0">
+  <w:abstractNum w:abstractNumId="3" w15:restartNumberingAfterBreak="0">
+    <w:nsid w:val="11175082"/>
+    <w:multiLevelType w:val="hybridMultilevel"/>
+    <w:tmpl w:val="5A32B8A2"/>
+    <w:lvl w:ilvl="0" w:tplc="04060001">
+      <w:start w:val="1"/>
+      <w:numFmt w:val="bullet"/>
+      <w:lvlText w:val=""/>
+      <w:lvlJc w:val="left"/>
+      <w:pPr>
+        <w:ind w:left="720" w:hanging="360"/>
+      </w:pPr>
+      <w:rPr>
+        <w:rFonts w:ascii="Symbol" w:hAnsi="Symbol" w:hint="default"/>
+      </w:rPr>
+    </w:lvl>
+    <w:lvl w:ilvl="1" w:tplc="04060003" w:tentative="1">
+      <w:start w:val="1"/>
+      <w:numFmt w:val="bullet"/>
+      <w:lvlText w:val="o"/>
+      <w:lvlJc w:val="left"/>
+      <w:pPr>
+        <w:ind w:left="1440" w:hanging="360"/>
+      </w:pPr>
+      <w:rPr>
+        <w:rFonts w:ascii="Courier New" w:hAnsi="Courier New" w:cs="Courier New" w:hint="default"/>
+      </w:rPr>
+    </w:lvl>
+    <w:lvl w:ilvl="2" w:tplc="04060005" w:tentative="1">
+      <w:start w:val="1"/>
+      <w:numFmt w:val="bullet"/>
+      <w:lvlText w:val=""/>
+      <w:lvlJc w:val="left"/>
+      <w:pPr>
+        <w:ind w:left="2160" w:hanging="360"/>
+      </w:pPr>
+      <w:rPr>
+        <w:rFonts w:ascii="Wingdings" w:hAnsi="Wingdings" w:hint="default"/>
+      </w:rPr>
+    </w:lvl>
+    <w:lvl w:ilvl="3" w:tplc="04060001" w:tentative="1">
+      <w:start w:val="1"/>
+      <w:numFmt w:val="bullet"/>
+      <w:lvlText w:val=""/>
+      <w:lvlJc w:val="left"/>
+      <w:pPr>
+        <w:ind w:left="2880" w:hanging="360"/>
+      </w:pPr>
+      <w:rPr>
+        <w:rFonts w:ascii="Symbol" w:hAnsi="Symbol" w:hint="default"/>
+      </w:rPr>
+    </w:lvl>
+    <w:lvl w:ilvl="4" w:tplc="04060003" w:tentative="1">
+      <w:start w:val="1"/>
+      <w:numFmt w:val="bullet"/>
+      <w:lvlText w:val="o"/>
+      <w:lvlJc w:val="left"/>
+      <w:pPr>
+        <w:ind w:left="3600" w:hanging="360"/>
+      </w:pPr>
+      <w:rPr>
+        <w:rFonts w:ascii="Courier New" w:hAnsi="Courier New" w:cs="Courier New" w:hint="default"/>
+      </w:rPr>
+    </w:lvl>
+    <w:lvl w:ilvl="5" w:tplc="04060005" w:tentative="1">
+      <w:start w:val="1"/>
+      <w:numFmt w:val="bullet"/>
+      <w:lvlText w:val=""/>
+      <w:lvlJc w:val="left"/>
+      <w:pPr>
+        <w:ind w:left="4320" w:hanging="360"/>
+      </w:pPr>
+      <w:rPr>
+        <w:rFonts w:ascii="Wingdings" w:hAnsi="Wingdings" w:hint="default"/>
+      </w:rPr>
+    </w:lvl>
+    <w:lvl w:ilvl="6" w:tplc="04060001" w:tentative="1">
+      <w:start w:val="1"/>
+      <w:numFmt w:val="bullet"/>
+      <w:lvlText w:val=""/>
+      <w:lvlJc w:val="left"/>
+      <w:pPr>
+        <w:ind w:left="5040" w:hanging="360"/>
+      </w:pPr>
+      <w:rPr>
+        <w:rFonts w:ascii="Symbol" w:hAnsi="Symbol" w:hint="default"/>
+      </w:rPr>
+    </w:lvl>
+    <w:lvl w:ilvl="7" w:tplc="04060003" w:tentative="1">
+      <w:start w:val="1"/>
+      <w:numFmt w:val="bullet"/>
+      <w:lvlText w:val="o"/>
+      <w:lvlJc w:val="left"/>
+      <w:pPr>
+        <w:ind w:left="5760" w:hanging="360"/>
+      </w:pPr>
+      <w:rPr>
+        <w:rFonts w:ascii="Courier New" w:hAnsi="Courier New" w:cs="Courier New" w:hint="default"/>
+      </w:rPr>
+    </w:lvl>
+    <w:lvl w:ilvl="8" w:tplc="04060005" w:tentative="1">
+      <w:start w:val="1"/>
+      <w:numFmt w:val="bullet"/>
+      <w:lvlText w:val=""/>
+      <w:lvlJc w:val="left"/>
+      <w:pPr>
+        <w:ind w:left="6480" w:hanging="360"/>
+      </w:pPr>
+      <w:rPr>
+        <w:rFonts w:ascii="Wingdings" w:hAnsi="Wingdings" w:hint="default"/>
+      </w:rPr>
+    </w:lvl>
+  </w:abstractNum>
+  <w:abstractNum w:abstractNumId="4" w15:restartNumberingAfterBreak="0">
     <w:nsid w:val="11EB237E"/>
     <w:multiLevelType w:val="hybridMultilevel"/>
     <w:tmpl w:val="9ECC73C0"/>
@@ -12137,7 +13347,7 @@
       </w:rPr>
     </w:lvl>
   </w:abstractNum>
-  <w:abstractNum w:abstractNumId="3" w15:restartNumberingAfterBreak="0">
+  <w:abstractNum w:abstractNumId="5" w15:restartNumberingAfterBreak="0">
     <w:nsid w:val="1CBE5DB1"/>
     <w:multiLevelType w:val="hybridMultilevel"/>
     <w:tmpl w:val="E8385B1A"/>
@@ -12250,7 +13460,7 @@
       </w:rPr>
     </w:lvl>
   </w:abstractNum>
-  <w:abstractNum w:abstractNumId="4" w15:restartNumberingAfterBreak="0">
+  <w:abstractNum w:abstractNumId="6" w15:restartNumberingAfterBreak="0">
     <w:nsid w:val="1DF445B4"/>
     <w:multiLevelType w:val="hybridMultilevel"/>
     <w:tmpl w:val="781077F2"/>
@@ -12363,7 +13573,7 @@
       </w:rPr>
     </w:lvl>
   </w:abstractNum>
-  <w:abstractNum w:abstractNumId="5" w15:restartNumberingAfterBreak="0">
+  <w:abstractNum w:abstractNumId="7" w15:restartNumberingAfterBreak="0">
     <w:nsid w:val="2AAA74D5"/>
     <w:multiLevelType w:val="hybridMultilevel"/>
     <w:tmpl w:val="BE7EA316"/>
@@ -12476,7 +13686,7 @@
       </w:rPr>
     </w:lvl>
   </w:abstractNum>
-  <w:abstractNum w:abstractNumId="6" w15:restartNumberingAfterBreak="0">
+  <w:abstractNum w:abstractNumId="8" w15:restartNumberingAfterBreak="0">
     <w:nsid w:val="2CD47FF0"/>
     <w:multiLevelType w:val="hybridMultilevel"/>
     <w:tmpl w:val="013EFCCA"/>
@@ -12589,7 +13799,7 @@
       </w:rPr>
     </w:lvl>
   </w:abstractNum>
-  <w:abstractNum w:abstractNumId="7" w15:restartNumberingAfterBreak="0">
+  <w:abstractNum w:abstractNumId="9" w15:restartNumberingAfterBreak="0">
     <w:nsid w:val="309D21B6"/>
     <w:multiLevelType w:val="hybridMultilevel"/>
     <w:tmpl w:val="0E763720"/>
@@ -12702,7 +13912,7 @@
       </w:rPr>
     </w:lvl>
   </w:abstractNum>
-  <w:abstractNum w:abstractNumId="8" w15:restartNumberingAfterBreak="0">
+  <w:abstractNum w:abstractNumId="10" w15:restartNumberingAfterBreak="0">
     <w:nsid w:val="38B37207"/>
     <w:multiLevelType w:val="hybridMultilevel"/>
     <w:tmpl w:val="6C543BF4"/>
@@ -12815,7 +14025,7 @@
       </w:rPr>
     </w:lvl>
   </w:abstractNum>
-  <w:abstractNum w:abstractNumId="9" w15:restartNumberingAfterBreak="0">
+  <w:abstractNum w:abstractNumId="11" w15:restartNumberingAfterBreak="0">
     <w:nsid w:val="39093C83"/>
     <w:multiLevelType w:val="hybridMultilevel"/>
     <w:tmpl w:val="45E6DA96"/>
@@ -12928,7 +14138,7 @@
       </w:rPr>
     </w:lvl>
   </w:abstractNum>
-  <w:abstractNum w:abstractNumId="10" w15:restartNumberingAfterBreak="0">
+  <w:abstractNum w:abstractNumId="12" w15:restartNumberingAfterBreak="0">
     <w:nsid w:val="3B67235F"/>
     <w:multiLevelType w:val="hybridMultilevel"/>
     <w:tmpl w:val="57FE3A80"/>
@@ -13041,7 +14251,7 @@
       </w:rPr>
     </w:lvl>
   </w:abstractNum>
-  <w:abstractNum w:abstractNumId="11" w15:restartNumberingAfterBreak="0">
+  <w:abstractNum w:abstractNumId="13" w15:restartNumberingAfterBreak="0">
     <w:nsid w:val="3B905202"/>
     <w:multiLevelType w:val="hybridMultilevel"/>
     <w:tmpl w:val="C448A6F0"/>
@@ -13154,7 +14364,7 @@
       </w:rPr>
     </w:lvl>
   </w:abstractNum>
-  <w:abstractNum w:abstractNumId="12" w15:restartNumberingAfterBreak="0">
+  <w:abstractNum w:abstractNumId="14" w15:restartNumberingAfterBreak="0">
     <w:nsid w:val="3F671E1F"/>
     <w:multiLevelType w:val="hybridMultilevel"/>
     <w:tmpl w:val="84866B8E"/>
@@ -13267,7 +14477,7 @@
       </w:rPr>
     </w:lvl>
   </w:abstractNum>
-  <w:abstractNum w:abstractNumId="13" w15:restartNumberingAfterBreak="0">
+  <w:abstractNum w:abstractNumId="15" w15:restartNumberingAfterBreak="0">
     <w:nsid w:val="463701FA"/>
     <w:multiLevelType w:val="hybridMultilevel"/>
     <w:tmpl w:val="2294E7AC"/>
@@ -13380,7 +14590,7 @@
       </w:rPr>
     </w:lvl>
   </w:abstractNum>
-  <w:abstractNum w:abstractNumId="14" w15:restartNumberingAfterBreak="0">
+  <w:abstractNum w:abstractNumId="16" w15:restartNumberingAfterBreak="0">
     <w:nsid w:val="4E530E6E"/>
     <w:multiLevelType w:val="hybridMultilevel"/>
     <w:tmpl w:val="6C4AF2B4"/>
@@ -13493,7 +14703,7 @@
       </w:rPr>
     </w:lvl>
   </w:abstractNum>
-  <w:abstractNum w:abstractNumId="15" w15:restartNumberingAfterBreak="0">
+  <w:abstractNum w:abstractNumId="17" w15:restartNumberingAfterBreak="0">
     <w:nsid w:val="501632CA"/>
     <w:multiLevelType w:val="hybridMultilevel"/>
     <w:tmpl w:val="75E2D508"/>
@@ -13606,7 +14816,7 @@
       </w:rPr>
     </w:lvl>
   </w:abstractNum>
-  <w:abstractNum w:abstractNumId="16" w15:restartNumberingAfterBreak="0">
+  <w:abstractNum w:abstractNumId="18" w15:restartNumberingAfterBreak="0">
     <w:nsid w:val="52246A1E"/>
     <w:multiLevelType w:val="hybridMultilevel"/>
     <w:tmpl w:val="A5320D1A"/>
@@ -13719,7 +14929,7 @@
       </w:rPr>
     </w:lvl>
   </w:abstractNum>
-  <w:abstractNum w:abstractNumId="17" w15:restartNumberingAfterBreak="0">
+  <w:abstractNum w:abstractNumId="19" w15:restartNumberingAfterBreak="0">
     <w:nsid w:val="56914323"/>
     <w:multiLevelType w:val="hybridMultilevel"/>
     <w:tmpl w:val="68760EEA"/>
@@ -13834,7 +15044,7 @@
       </w:rPr>
     </w:lvl>
   </w:abstractNum>
-  <w:abstractNum w:abstractNumId="18" w15:restartNumberingAfterBreak="0">
+  <w:abstractNum w:abstractNumId="20" w15:restartNumberingAfterBreak="0">
     <w:nsid w:val="57F46473"/>
     <w:multiLevelType w:val="hybridMultilevel"/>
     <w:tmpl w:val="BC64EB50"/>
@@ -13947,7 +15157,7 @@
       </w:rPr>
     </w:lvl>
   </w:abstractNum>
-  <w:abstractNum w:abstractNumId="19" w15:restartNumberingAfterBreak="0">
+  <w:abstractNum w:abstractNumId="21" w15:restartNumberingAfterBreak="0">
     <w:nsid w:val="57F93380"/>
     <w:multiLevelType w:val="hybridMultilevel"/>
     <w:tmpl w:val="02CEF746"/>
@@ -14060,7 +15270,7 @@
       </w:rPr>
     </w:lvl>
   </w:abstractNum>
-  <w:abstractNum w:abstractNumId="20" w15:restartNumberingAfterBreak="0">
+  <w:abstractNum w:abstractNumId="22" w15:restartNumberingAfterBreak="0">
     <w:nsid w:val="5B2A19CB"/>
     <w:multiLevelType w:val="hybridMultilevel"/>
     <w:tmpl w:val="69346EEA"/>
@@ -14173,7 +15383,7 @@
       </w:rPr>
     </w:lvl>
   </w:abstractNum>
-  <w:abstractNum w:abstractNumId="21" w15:restartNumberingAfterBreak="0">
+  <w:abstractNum w:abstractNumId="23" w15:restartNumberingAfterBreak="0">
     <w:nsid w:val="5D2C1C0B"/>
     <w:multiLevelType w:val="hybridMultilevel"/>
     <w:tmpl w:val="FEF21E3C"/>
@@ -14286,7 +15496,120 @@
       </w:rPr>
     </w:lvl>
   </w:abstractNum>
-  <w:abstractNum w:abstractNumId="22" w15:restartNumberingAfterBreak="0">
+  <w:abstractNum w:abstractNumId="24" w15:restartNumberingAfterBreak="0">
+    <w:nsid w:val="62592A01"/>
+    <w:multiLevelType w:val="hybridMultilevel"/>
+    <w:tmpl w:val="C5EEB586"/>
+    <w:lvl w:ilvl="0" w:tplc="04060001">
+      <w:start w:val="1"/>
+      <w:numFmt w:val="bullet"/>
+      <w:lvlText w:val=""/>
+      <w:lvlJc w:val="left"/>
+      <w:pPr>
+        <w:ind w:left="720" w:hanging="360"/>
+      </w:pPr>
+      <w:rPr>
+        <w:rFonts w:ascii="Symbol" w:hAnsi="Symbol" w:hint="default"/>
+      </w:rPr>
+    </w:lvl>
+    <w:lvl w:ilvl="1" w:tplc="04060003" w:tentative="1">
+      <w:start w:val="1"/>
+      <w:numFmt w:val="bullet"/>
+      <w:lvlText w:val="o"/>
+      <w:lvlJc w:val="left"/>
+      <w:pPr>
+        <w:ind w:left="1440" w:hanging="360"/>
+      </w:pPr>
+      <w:rPr>
+        <w:rFonts w:ascii="Courier New" w:hAnsi="Courier New" w:cs="Courier New" w:hint="default"/>
+      </w:rPr>
+    </w:lvl>
+    <w:lvl w:ilvl="2" w:tplc="04060005" w:tentative="1">
+      <w:start w:val="1"/>
+      <w:numFmt w:val="bullet"/>
+      <w:lvlText w:val=""/>
+      <w:lvlJc w:val="left"/>
+      <w:pPr>
+        <w:ind w:left="2160" w:hanging="360"/>
+      </w:pPr>
+      <w:rPr>
+        <w:rFonts w:ascii="Wingdings" w:hAnsi="Wingdings" w:hint="default"/>
+      </w:rPr>
+    </w:lvl>
+    <w:lvl w:ilvl="3" w:tplc="04060001" w:tentative="1">
+      <w:start w:val="1"/>
+      <w:numFmt w:val="bullet"/>
+      <w:lvlText w:val=""/>
+      <w:lvlJc w:val="left"/>
+      <w:pPr>
+        <w:ind w:left="2880" w:hanging="360"/>
+      </w:pPr>
+      <w:rPr>
+        <w:rFonts w:ascii="Symbol" w:hAnsi="Symbol" w:hint="default"/>
+      </w:rPr>
+    </w:lvl>
+    <w:lvl w:ilvl="4" w:tplc="04060003" w:tentative="1">
+      <w:start w:val="1"/>
+      <w:numFmt w:val="bullet"/>
+      <w:lvlText w:val="o"/>
+      <w:lvlJc w:val="left"/>
+      <w:pPr>
+        <w:ind w:left="3600" w:hanging="360"/>
+      </w:pPr>
+      <w:rPr>
+        <w:rFonts w:ascii="Courier New" w:hAnsi="Courier New" w:cs="Courier New" w:hint="default"/>
+      </w:rPr>
+    </w:lvl>
+    <w:lvl w:ilvl="5" w:tplc="04060005" w:tentative="1">
+      <w:start w:val="1"/>
+      <w:numFmt w:val="bullet"/>
+      <w:lvlText w:val=""/>
+      <w:lvlJc w:val="left"/>
+      <w:pPr>
+        <w:ind w:left="4320" w:hanging="360"/>
+      </w:pPr>
+      <w:rPr>
+        <w:rFonts w:ascii="Wingdings" w:hAnsi="Wingdings" w:hint="default"/>
+      </w:rPr>
+    </w:lvl>
+    <w:lvl w:ilvl="6" w:tplc="04060001" w:tentative="1">
+      <w:start w:val="1"/>
+      <w:numFmt w:val="bullet"/>
+      <w:lvlText w:val=""/>
+      <w:lvlJc w:val="left"/>
+      <w:pPr>
+        <w:ind w:left="5040" w:hanging="360"/>
+      </w:pPr>
+      <w:rPr>
+        <w:rFonts w:ascii="Symbol" w:hAnsi="Symbol" w:hint="default"/>
+      </w:rPr>
+    </w:lvl>
+    <w:lvl w:ilvl="7" w:tplc="04060003" w:tentative="1">
+      <w:start w:val="1"/>
+      <w:numFmt w:val="bullet"/>
+      <w:lvlText w:val="o"/>
+      <w:lvlJc w:val="left"/>
+      <w:pPr>
+        <w:ind w:left="5760" w:hanging="360"/>
+      </w:pPr>
+      <w:rPr>
+        <w:rFonts w:ascii="Courier New" w:hAnsi="Courier New" w:cs="Courier New" w:hint="default"/>
+      </w:rPr>
+    </w:lvl>
+    <w:lvl w:ilvl="8" w:tplc="04060005" w:tentative="1">
+      <w:start w:val="1"/>
+      <w:numFmt w:val="bullet"/>
+      <w:lvlText w:val=""/>
+      <w:lvlJc w:val="left"/>
+      <w:pPr>
+        <w:ind w:left="6480" w:hanging="360"/>
+      </w:pPr>
+      <w:rPr>
+        <w:rFonts w:ascii="Wingdings" w:hAnsi="Wingdings" w:hint="default"/>
+      </w:rPr>
+    </w:lvl>
+  </w:abstractNum>
+  <w:abstractNum w:abstractNumId="25" w15:restartNumberingAfterBreak="0">
     <w:nsid w:val="646D79DC"/>
     <w:multiLevelType w:val="hybridMultilevel"/>
     <w:tmpl w:val="883027BE"/>
@@ -14399,7 +15722,7 @@
       </w:rPr>
     </w:lvl>
   </w:abstractNum>
-  <w:abstractNum w:abstractNumId="23" w15:restartNumberingAfterBreak="0">
+  <w:abstractNum w:abstractNumId="26" w15:restartNumberingAfterBreak="0">
     <w:nsid w:val="693438B9"/>
     <w:multiLevelType w:val="hybridMultilevel"/>
     <w:tmpl w:val="8708AF90"/>
@@ -14512,7 +15835,7 @@
       </w:rPr>
     </w:lvl>
   </w:abstractNum>
-  <w:abstractNum w:abstractNumId="24" w15:restartNumberingAfterBreak="0">
+  <w:abstractNum w:abstractNumId="27" w15:restartNumberingAfterBreak="0">
     <w:nsid w:val="69B91BF1"/>
     <w:multiLevelType w:val="hybridMultilevel"/>
     <w:tmpl w:val="6108FEF6"/>
@@ -14625,7 +15948,7 @@
       </w:rPr>
     </w:lvl>
   </w:abstractNum>
-  <w:abstractNum w:abstractNumId="25" w15:restartNumberingAfterBreak="0">
+  <w:abstractNum w:abstractNumId="28" w15:restartNumberingAfterBreak="0">
     <w:nsid w:val="700841C5"/>
     <w:multiLevelType w:val="hybridMultilevel"/>
     <w:tmpl w:val="CE763E52"/>
@@ -14738,7 +16061,7 @@
       </w:rPr>
     </w:lvl>
   </w:abstractNum>
-  <w:abstractNum w:abstractNumId="26" w15:restartNumberingAfterBreak="0">
+  <w:abstractNum w:abstractNumId="29" w15:restartNumberingAfterBreak="0">
     <w:nsid w:val="77B820A0"/>
     <w:multiLevelType w:val="hybridMultilevel"/>
     <w:tmpl w:val="8C0411A2"/>
@@ -14851,7 +16174,7 @@
       </w:rPr>
     </w:lvl>
   </w:abstractNum>
-  <w:abstractNum w:abstractNumId="27" w15:restartNumberingAfterBreak="0">
+  <w:abstractNum w:abstractNumId="30" w15:restartNumberingAfterBreak="0">
     <w:nsid w:val="7824435A"/>
     <w:multiLevelType w:val="hybridMultilevel"/>
     <w:tmpl w:val="912A8F2E"/>
@@ -14964,7 +16287,120 @@
       </w:rPr>
     </w:lvl>
   </w:abstractNum>
-  <w:abstractNum w:abstractNumId="28" w15:restartNumberingAfterBreak="0">
+  <w:abstractNum w:abstractNumId="31" w15:restartNumberingAfterBreak="0">
+    <w:nsid w:val="7BA83806"/>
+    <w:multiLevelType w:val="hybridMultilevel"/>
+    <w:tmpl w:val="0980BB78"/>
+    <w:lvl w:ilvl="0" w:tplc="04060001">
+      <w:start w:val="1"/>
+      <w:numFmt w:val="bullet"/>
+      <w:lvlText w:val=""/>
+      <w:lvlJc w:val="left"/>
+      <w:pPr>
+        <w:ind w:left="720" w:hanging="360"/>
+      </w:pPr>
+      <w:rPr>
+        <w:rFonts w:ascii="Symbol" w:hAnsi="Symbol" w:hint="default"/>
+      </w:rPr>
+    </w:lvl>
+    <w:lvl w:ilvl="1" w:tplc="04060003" w:tentative="1">
+      <w:start w:val="1"/>
+      <w:numFmt w:val="bullet"/>
+      <w:lvlText w:val="o"/>
+      <w:lvlJc w:val="left"/>
+      <w:pPr>
+        <w:ind w:left="1440" w:hanging="360"/>
+      </w:pPr>
+      <w:rPr>
+        <w:rFonts w:ascii="Courier New" w:hAnsi="Courier New" w:cs="Courier New" w:hint="default"/>
+      </w:rPr>
+    </w:lvl>
+    <w:lvl w:ilvl="2" w:tplc="04060005" w:tentative="1">
+      <w:start w:val="1"/>
+      <w:numFmt w:val="bullet"/>
+      <w:lvlText w:val=""/>
+      <w:lvlJc w:val="left"/>
+      <w:pPr>
+        <w:ind w:left="2160" w:hanging="360"/>
+      </w:pPr>
+      <w:rPr>
+        <w:rFonts w:ascii="Wingdings" w:hAnsi="Wingdings" w:hint="default"/>
+      </w:rPr>
+    </w:lvl>
+    <w:lvl w:ilvl="3" w:tplc="04060001" w:tentative="1">
+      <w:start w:val="1"/>
+      <w:numFmt w:val="bullet"/>
+      <w:lvlText w:val=""/>
+      <w:lvlJc w:val="left"/>
+      <w:pPr>
+        <w:ind w:left="2880" w:hanging="360"/>
+      </w:pPr>
+      <w:rPr>
+        <w:rFonts w:ascii="Symbol" w:hAnsi="Symbol" w:hint="default"/>
+      </w:rPr>
+    </w:lvl>
+    <w:lvl w:ilvl="4" w:tplc="04060003" w:tentative="1">
+      <w:start w:val="1"/>
+      <w:numFmt w:val="bullet"/>
+      <w:lvlText w:val="o"/>
+      <w:lvlJc w:val="left"/>
+      <w:pPr>
+        <w:ind w:left="3600" w:hanging="360"/>
+      </w:pPr>
+      <w:rPr>
+        <w:rFonts w:ascii="Courier New" w:hAnsi="Courier New" w:cs="Courier New" w:hint="default"/>
+      </w:rPr>
+    </w:lvl>
+    <w:lvl w:ilvl="5" w:tplc="04060005" w:tentative="1">
+      <w:start w:val="1"/>
+      <w:numFmt w:val="bullet"/>
+      <w:lvlText w:val=""/>
+      <w:lvlJc w:val="left"/>
+      <w:pPr>
+        <w:ind w:left="4320" w:hanging="360"/>
+      </w:pPr>
+      <w:rPr>
+        <w:rFonts w:ascii="Wingdings" w:hAnsi="Wingdings" w:hint="default"/>
+      </w:rPr>
+    </w:lvl>
+    <w:lvl w:ilvl="6" w:tplc="04060001" w:tentative="1">
+      <w:start w:val="1"/>
+      <w:numFmt w:val="bullet"/>
+      <w:lvlText w:val=""/>
+      <w:lvlJc w:val="left"/>
+      <w:pPr>
+        <w:ind w:left="5040" w:hanging="360"/>
+      </w:pPr>
+      <w:rPr>
+        <w:rFonts w:ascii="Symbol" w:hAnsi="Symbol" w:hint="default"/>
+      </w:rPr>
+    </w:lvl>
+    <w:lvl w:ilvl="7" w:tplc="04060003" w:tentative="1">
+      <w:start w:val="1"/>
+      <w:numFmt w:val="bullet"/>
+      <w:lvlText w:val="o"/>
+      <w:lvlJc w:val="left"/>
+      <w:pPr>
+        <w:ind w:left="5760" w:hanging="360"/>
+      </w:pPr>
+      <w:rPr>
+        <w:rFonts w:ascii="Courier New" w:hAnsi="Courier New" w:cs="Courier New" w:hint="default"/>
+      </w:rPr>
+    </w:lvl>
+    <w:lvl w:ilvl="8" w:tplc="04060005" w:tentative="1">
+      <w:start w:val="1"/>
+      <w:numFmt w:val="bullet"/>
+      <w:lvlText w:val=""/>
+      <w:lvlJc w:val="left"/>
+      <w:pPr>
+        <w:ind w:left="6480" w:hanging="360"/>
+      </w:pPr>
+      <w:rPr>
+        <w:rFonts w:ascii="Wingdings" w:hAnsi="Wingdings" w:hint="default"/>
+      </w:rPr>
+    </w:lvl>
+  </w:abstractNum>
+  <w:abstractNum w:abstractNumId="32" w15:restartNumberingAfterBreak="0">
     <w:nsid w:val="7E723F78"/>
     <w:multiLevelType w:val="hybridMultilevel"/>
     <w:tmpl w:val="2DDE1A3E"/>
@@ -15078,97 +16514,109 @@
     </w:lvl>
   </w:abstractNum>
   <w:num w:numId="1">
+    <w:abstractNumId w:val="2"/>
+  </w:num>
+  <w:num w:numId="2">
+    <w:abstractNumId w:val="26"/>
+  </w:num>
+  <w:num w:numId="3">
+    <w:abstractNumId w:val="8"/>
+  </w:num>
+  <w:num w:numId="4">
+    <w:abstractNumId w:val="7"/>
+  </w:num>
+  <w:num w:numId="5">
+    <w:abstractNumId w:val="32"/>
+  </w:num>
+  <w:num w:numId="6">
+    <w:abstractNumId w:val="22"/>
+  </w:num>
+  <w:num w:numId="7">
+    <w:abstractNumId w:val="12"/>
+  </w:num>
+  <w:num w:numId="8">
+    <w:abstractNumId w:val="11"/>
+  </w:num>
+  <w:num w:numId="9">
+    <w:abstractNumId w:val="9"/>
+  </w:num>
+  <w:num w:numId="10">
+    <w:abstractNumId w:val="17"/>
+  </w:num>
+  <w:num w:numId="11">
+    <w:abstractNumId w:val="29"/>
+  </w:num>
+  <w:num w:numId="12">
+    <w:abstractNumId w:val="28"/>
+  </w:num>
+  <w:num w:numId="13">
+    <w:abstractNumId w:val="16"/>
+  </w:num>
+  <w:num w:numId="14">
+    <w:abstractNumId w:val="18"/>
+  </w:num>
+  <w:num w:numId="15">
+    <w:abstractNumId w:val="4"/>
+  </w:num>
+  <w:num w:numId="16">
+    <w:abstractNumId w:val="6"/>
+  </w:num>
+  <w:num w:numId="17">
+    <w:abstractNumId w:val="20"/>
+  </w:num>
+  <w:num w:numId="18">
+    <w:abstractNumId w:val="25"/>
+  </w:num>
+  <w:num w:numId="19">
+    <w:abstractNumId w:val="27"/>
+  </w:num>
+  <w:num w:numId="20">
+    <w:abstractNumId w:val="13"/>
+  </w:num>
+  <w:num w:numId="21">
+    <w:abstractNumId w:val="21"/>
+  </w:num>
+  <w:num w:numId="22">
+    <w:abstractNumId w:val="15"/>
+  </w:num>
+  <w:num w:numId="23">
     <w:abstractNumId w:val="1"/>
   </w:num>
-  <w:num w:numId="2">
+  <w:num w:numId="24">
+    <w:abstractNumId w:val="19"/>
+  </w:num>
+  <w:num w:numId="25">
+    <w:abstractNumId w:val="5"/>
+  </w:num>
+  <w:num w:numId="26">
+    <w:abstractNumId w:val="30"/>
+  </w:num>
+  <w:num w:numId="27">
+    <w:abstractNumId w:val="14"/>
+  </w:num>
+  <w:num w:numId="28">
     <w:abstractNumId w:val="23"/>
   </w:num>
-  <w:num w:numId="3">
-    <w:abstractNumId w:val="6"/>
-  </w:num>
-  <w:num w:numId="4">
-    <w:abstractNumId w:val="5"/>
-  </w:num>
-  <w:num w:numId="5">
-    <w:abstractNumId w:val="28"/>
-  </w:num>
-  <w:num w:numId="6">
-    <w:abstractNumId w:val="20"/>
-  </w:num>
-  <w:num w:numId="7">
+  <w:num w:numId="29">
     <w:abstractNumId w:val="10"/>
   </w:num>
-  <w:num w:numId="8">
-    <w:abstractNumId w:val="9"/>
-  </w:num>
-  <w:num w:numId="9">
-    <w:abstractNumId w:val="7"/>
-  </w:num>
-  <w:num w:numId="10">
-    <w:abstractNumId w:val="15"/>
-  </w:num>
-  <w:num w:numId="11">
-    <w:abstractNumId w:val="26"/>
-  </w:num>
-  <w:num w:numId="12">
-    <w:abstractNumId w:val="25"/>
-  </w:num>
-  <w:num w:numId="13">
-    <w:abstractNumId w:val="14"/>
-  </w:num>
-  <w:num w:numId="14">
-    <w:abstractNumId w:val="16"/>
-  </w:num>
-  <w:num w:numId="15">
-    <w:abstractNumId w:val="2"/>
-  </w:num>
-  <w:num w:numId="16">
-    <w:abstractNumId w:val="4"/>
-  </w:num>
-  <w:num w:numId="17">
-    <w:abstractNumId w:val="18"/>
-  </w:num>
-  <w:num w:numId="18">
-    <w:abstractNumId w:val="22"/>
-  </w:num>
-  <w:num w:numId="19">
-    <w:abstractNumId w:val="24"/>
-  </w:num>
-  <w:num w:numId="20">
-    <w:abstractNumId w:val="11"/>
-  </w:num>
-  <w:num w:numId="21">
-    <w:abstractNumId w:val="19"/>
-  </w:num>
-  <w:num w:numId="22">
-    <w:abstractNumId w:val="13"/>
-  </w:num>
-  <w:num w:numId="23">
+  <w:num w:numId="30">
     <w:abstractNumId w:val="0"/>
   </w:num>
-  <w:num w:numId="24">
-    <w:abstractNumId w:val="17"/>
+  <w:num w:numId="31">
+    <w:abstractNumId w:val="31"/>
   </w:num>
-  <w:num w:numId="25">
+  <w:num w:numId="32">
     <w:abstractNumId w:val="3"/>
   </w:num>
-  <w:num w:numId="26">
-    <w:abstractNumId w:val="27"/>
-  </w:num>
-  <w:num w:numId="27">
-    <w:abstractNumId w:val="12"/>
-  </w:num>
-  <w:num w:numId="28">
-    <w:abstractNumId w:val="21"/>
-  </w:num>
-  <w:num w:numId="29">
-    <w:abstractNumId w:val="8"/>
+  <w:num w:numId="33">
+    <w:abstractNumId w:val="24"/>
   </w:num>
 </w:numbering>
 </file>
 
 <file path=word/styles.xml><?xml version="1.0" encoding="utf-8"?>
-<w:styles xmlns:mc="http://schemas.openxmlformats.org/markup-compatibility/2006" xmlns:r="http://schemas.openxmlformats.org/officeDocument/2006/relationships" xmlns:w="http://schemas.openxmlformats.org/wordprocessingml/2006/main" xmlns:w14="http://schemas.microsoft.com/office/word/2010/wordml" xmlns:w15="http://schemas.microsoft.com/office/word/2012/wordml" xmlns:w16cid="http://schemas.microsoft.com/office/word/2016/wordml/cid" xmlns:w16se="http://schemas.microsoft.com/office/word/2015/wordml/symex" mc:Ignorable="w14 w15 w16se w16cid">
+<w:styles xmlns:mc="http://schemas.openxmlformats.org/markup-compatibility/2006" xmlns:r="http://schemas.openxmlformats.org/officeDocument/2006/relationships" xmlns:w="http://schemas.openxmlformats.org/wordprocessingml/2006/main" xmlns:w14="http://schemas.microsoft.com/office/word/2010/wordml" xmlns:w15="http://schemas.microsoft.com/office/word/2012/wordml" mc:Ignorable="w14 w15">
   <w:docDefaults>
     <w:rPrDefault>
       <w:rPr>
@@ -15184,7 +16632,7 @@
       </w:pPr>
     </w:pPrDefault>
   </w:docDefaults>
-  <w:latentStyles w:defLockedState="0" w:defUIPriority="99" w:defSemiHidden="0" w:defUnhideWhenUsed="0" w:defQFormat="0" w:count="375">
+  <w:latentStyles w:defLockedState="0" w:defUIPriority="99" w:defSemiHidden="0" w:defUnhideWhenUsed="0" w:defQFormat="0" w:count="371">
     <w:lsdException w:name="Normal" w:uiPriority="0" w:qFormat="1"/>
     <w:lsdException w:name="heading 1" w:uiPriority="9" w:qFormat="1"/>
     <w:lsdException w:name="heading 2" w:semiHidden="1" w:uiPriority="9" w:unhideWhenUsed="1" w:qFormat="1"/>
@@ -15290,6 +16738,7 @@
     <w:lsdException w:name="HTML Sample" w:semiHidden="1" w:unhideWhenUsed="1"/>
     <w:lsdException w:name="HTML Typewriter" w:semiHidden="1" w:unhideWhenUsed="1"/>
     <w:lsdException w:name="HTML Variable" w:semiHidden="1" w:unhideWhenUsed="1"/>
+    <w:lsdException w:name="Normal Table" w:semiHidden="1" w:unhideWhenUsed="1"/>
     <w:lsdException w:name="annotation subject" w:semiHidden="1" w:unhideWhenUsed="1"/>
     <w:lsdException w:name="No List" w:semiHidden="1" w:unhideWhenUsed="1"/>
     <w:lsdException w:name="Outline List 1" w:semiHidden="1" w:unhideWhenUsed="1"/>
@@ -15333,8 +16782,10 @@
     <w:lsdException w:name="Table Elegant" w:semiHidden="1" w:unhideWhenUsed="1"/>
     <w:lsdException w:name="Table Professional" w:semiHidden="1" w:unhideWhenUsed="1"/>
     <w:lsdException w:name="Table Subtle 1" w:semiHidden="1" w:unhideWhenUsed="1"/>
+    <w:lsdException w:name="Table Subtle 2" w:semiHidden="1" w:unhideWhenUsed="1"/>
     <w:lsdException w:name="Table Web 1" w:semiHidden="1" w:unhideWhenUsed="1"/>
     <w:lsdException w:name="Table Web 2" w:semiHidden="1" w:unhideWhenUsed="1"/>
+    <w:lsdException w:name="Table Web 3" w:semiHidden="1" w:unhideWhenUsed="1"/>
     <w:lsdException w:name="Balloon Text" w:semiHidden="1" w:unhideWhenUsed="1"/>
     <w:lsdException w:name="Table Grid" w:uiPriority="39"/>
     <w:lsdException w:name="Table Theme" w:semiHidden="1" w:unhideWhenUsed="1"/>
@@ -15553,10 +17004,6 @@
     <w:lsdException w:name="List Table 5 Dark Accent 6" w:uiPriority="50"/>
     <w:lsdException w:name="List Table 6 Colorful Accent 6" w:uiPriority="51"/>
     <w:lsdException w:name="List Table 7 Colorful Accent 6" w:uiPriority="52"/>
-    <w:lsdException w:name="Mention" w:semiHidden="1" w:unhideWhenUsed="1"/>
-    <w:lsdException w:name="Smart Hyperlink" w:semiHidden="1" w:unhideWhenUsed="1"/>
-    <w:lsdException w:name="Hashtag" w:semiHidden="1" w:unhideWhenUsed="1"/>
-    <w:lsdException w:name="Unresolved Mention" w:semiHidden="1" w:unhideWhenUsed="1"/>
   </w:latentStyles>
   <w:style w:type="paragraph" w:default="1" w:styleId="Normal">
     <w:name w:val="Normal"/>
@@ -15566,11 +17013,11 @@
       <w:sz w:val="24"/>
     </w:rPr>
   </w:style>
-  <w:style w:type="paragraph" w:styleId="Overskrift1">
+  <w:style w:type="paragraph" w:styleId="Heading1">
     <w:name w:val="heading 1"/>
     <w:basedOn w:val="Normal"/>
     <w:next w:val="Normal"/>
-    <w:link w:val="Overskrift1Tegn"/>
+    <w:link w:val="Heading1Char"/>
     <w:uiPriority w:val="9"/>
     <w:qFormat/>
     <w:rsid w:val="00D32969"/>
@@ -15587,11 +17034,11 @@
       <w:szCs w:val="32"/>
     </w:rPr>
   </w:style>
-  <w:style w:type="paragraph" w:styleId="Overskrift2">
+  <w:style w:type="paragraph" w:styleId="Heading2">
     <w:name w:val="heading 2"/>
     <w:basedOn w:val="Normal"/>
     <w:next w:val="Normal"/>
-    <w:link w:val="Overskrift2Tegn"/>
+    <w:link w:val="Heading2Char"/>
     <w:uiPriority w:val="9"/>
     <w:unhideWhenUsed/>
     <w:qFormat/>
@@ -15609,11 +17056,11 @@
       <w:szCs w:val="26"/>
     </w:rPr>
   </w:style>
-  <w:style w:type="paragraph" w:styleId="Overskrift3">
+  <w:style w:type="paragraph" w:styleId="Heading3">
     <w:name w:val="heading 3"/>
     <w:basedOn w:val="Normal"/>
     <w:next w:val="Normal"/>
-    <w:link w:val="Overskrift3Tegn"/>
+    <w:link w:val="Heading3Char"/>
     <w:uiPriority w:val="9"/>
     <w:unhideWhenUsed/>
     <w:qFormat/>
@@ -15630,11 +17077,11 @@
       <w:szCs w:val="24"/>
     </w:rPr>
   </w:style>
-  <w:style w:type="paragraph" w:styleId="Overskrift4">
+  <w:style w:type="paragraph" w:styleId="Heading4">
     <w:name w:val="heading 4"/>
     <w:basedOn w:val="Normal"/>
     <w:next w:val="Normal"/>
-    <w:link w:val="Overskrift4Tegn"/>
+    <w:link w:val="Heading4Char"/>
     <w:uiPriority w:val="9"/>
     <w:unhideWhenUsed/>
     <w:qFormat/>
@@ -15652,13 +17099,13 @@
       <w:iCs/>
     </w:rPr>
   </w:style>
-  <w:style w:type="character" w:default="1" w:styleId="Standardskrifttypeiafsnit">
+  <w:style w:type="character" w:default="1" w:styleId="DefaultParagraphFont">
     <w:name w:val="Default Paragraph Font"/>
     <w:uiPriority w:val="1"/>
     <w:semiHidden/>
     <w:unhideWhenUsed/>
   </w:style>
-  <w:style w:type="table" w:default="1" w:styleId="Tabel-Normal">
+  <w:style w:type="table" w:default="1" w:styleId="TableNormal">
     <w:name w:val="Normal Table"/>
     <w:uiPriority w:val="99"/>
     <w:semiHidden/>
@@ -15673,15 +17120,15 @@
       </w:tblCellMar>
     </w:tblPr>
   </w:style>
-  <w:style w:type="numbering" w:default="1" w:styleId="Ingenoversigt">
+  <w:style w:type="numbering" w:default="1" w:styleId="NoList">
     <w:name w:val="No List"/>
     <w:uiPriority w:val="99"/>
     <w:semiHidden/>
     <w:unhideWhenUsed/>
   </w:style>
-  <w:style w:type="paragraph" w:styleId="Ingenafstand">
+  <w:style w:type="paragraph" w:styleId="NoSpacing">
     <w:name w:val="No Spacing"/>
-    <w:link w:val="IngenafstandTegn"/>
+    <w:link w:val="NoSpacingChar"/>
     <w:uiPriority w:val="1"/>
     <w:qFormat/>
     <w:rsid w:val="00D354C6"/>
@@ -15693,10 +17140,10 @@
       <w:lang w:val="en-US"/>
     </w:rPr>
   </w:style>
-  <w:style w:type="character" w:customStyle="1" w:styleId="IngenafstandTegn">
-    <w:name w:val="Ingen afstand Tegn"/>
-    <w:basedOn w:val="Standardskrifttypeiafsnit"/>
-    <w:link w:val="Ingenafstand"/>
+  <w:style w:type="character" w:customStyle="1" w:styleId="NoSpacingChar">
+    <w:name w:val="No Spacing Char"/>
+    <w:basedOn w:val="DefaultParagraphFont"/>
+    <w:link w:val="NoSpacing"/>
     <w:uiPriority w:val="1"/>
     <w:rsid w:val="00D354C6"/>
     <w:rPr>
@@ -15706,7 +17153,7 @@
   </w:style>
   <w:style w:type="character" w:styleId="Hyperlink">
     <w:name w:val="Hyperlink"/>
-    <w:basedOn w:val="Standardskrifttypeiafsnit"/>
+    <w:basedOn w:val="DefaultParagraphFont"/>
     <w:uiPriority w:val="99"/>
     <w:unhideWhenUsed/>
     <w:rsid w:val="00532079"/>
@@ -15715,10 +17162,10 @@
       <w:u w:val="single"/>
     </w:rPr>
   </w:style>
-  <w:style w:type="paragraph" w:styleId="Sidehoved">
+  <w:style w:type="paragraph" w:styleId="Header">
     <w:name w:val="header"/>
     <w:basedOn w:val="Normal"/>
-    <w:link w:val="SidehovedTegn"/>
+    <w:link w:val="HeaderChar"/>
     <w:uiPriority w:val="99"/>
     <w:unhideWhenUsed/>
     <w:rsid w:val="000B03F6"/>
@@ -15730,17 +17177,17 @@
       <w:spacing w:after="0" w:line="240" w:lineRule="auto"/>
     </w:pPr>
   </w:style>
-  <w:style w:type="character" w:customStyle="1" w:styleId="SidehovedTegn">
-    <w:name w:val="Sidehoved Tegn"/>
-    <w:basedOn w:val="Standardskrifttypeiafsnit"/>
-    <w:link w:val="Sidehoved"/>
+  <w:style w:type="character" w:customStyle="1" w:styleId="HeaderChar">
+    <w:name w:val="Header Char"/>
+    <w:basedOn w:val="DefaultParagraphFont"/>
+    <w:link w:val="Header"/>
     <w:uiPriority w:val="99"/>
     <w:rsid w:val="000B03F6"/>
   </w:style>
-  <w:style w:type="paragraph" w:styleId="Sidefod">
+  <w:style w:type="paragraph" w:styleId="Footer">
     <w:name w:val="footer"/>
     <w:basedOn w:val="Normal"/>
-    <w:link w:val="SidefodTegn"/>
+    <w:link w:val="FooterChar"/>
     <w:uiPriority w:val="99"/>
     <w:unhideWhenUsed/>
     <w:rsid w:val="000B03F6"/>
@@ -15752,17 +17199,17 @@
       <w:spacing w:after="0" w:line="240" w:lineRule="auto"/>
     </w:pPr>
   </w:style>
-  <w:style w:type="character" w:customStyle="1" w:styleId="SidefodTegn">
-    <w:name w:val="Sidefod Tegn"/>
-    <w:basedOn w:val="Standardskrifttypeiafsnit"/>
-    <w:link w:val="Sidefod"/>
+  <w:style w:type="character" w:customStyle="1" w:styleId="FooterChar">
+    <w:name w:val="Footer Char"/>
+    <w:basedOn w:val="DefaultParagraphFont"/>
+    <w:link w:val="Footer"/>
     <w:uiPriority w:val="99"/>
     <w:rsid w:val="000B03F6"/>
   </w:style>
-  <w:style w:type="character" w:customStyle="1" w:styleId="Overskrift1Tegn">
-    <w:name w:val="Overskrift 1 Tegn"/>
-    <w:basedOn w:val="Standardskrifttypeiafsnit"/>
-    <w:link w:val="Overskrift1"/>
+  <w:style w:type="character" w:customStyle="1" w:styleId="Heading1Char">
+    <w:name w:val="Heading 1 Char"/>
+    <w:basedOn w:val="DefaultParagraphFont"/>
+    <w:link w:val="Heading1"/>
     <w:uiPriority w:val="9"/>
     <w:rsid w:val="00D32969"/>
     <w:rPr>
@@ -15772,10 +17219,10 @@
       <w:szCs w:val="32"/>
     </w:rPr>
   </w:style>
-  <w:style w:type="character" w:customStyle="1" w:styleId="Overskrift2Tegn">
-    <w:name w:val="Overskrift 2 Tegn"/>
-    <w:basedOn w:val="Standardskrifttypeiafsnit"/>
-    <w:link w:val="Overskrift2"/>
+  <w:style w:type="character" w:customStyle="1" w:styleId="Heading2Char">
+    <w:name w:val="Heading 2 Char"/>
+    <w:basedOn w:val="DefaultParagraphFont"/>
+    <w:link w:val="Heading2"/>
     <w:uiPriority w:val="9"/>
     <w:rsid w:val="003D633D"/>
     <w:rPr>
@@ -15785,7 +17232,7 @@
       <w:szCs w:val="26"/>
     </w:rPr>
   </w:style>
-  <w:style w:type="paragraph" w:styleId="Listeafsnit">
+  <w:style w:type="paragraph" w:styleId="ListParagraph">
     <w:name w:val="List Paragraph"/>
     <w:basedOn w:val="Normal"/>
     <w:uiPriority w:val="34"/>
@@ -15796,9 +17243,9 @@
       <w:contextualSpacing/>
     </w:pPr>
   </w:style>
-  <w:style w:type="paragraph" w:styleId="Overskrift">
+  <w:style w:type="paragraph" w:styleId="TOCHeading">
     <w:name w:val="TOC Heading"/>
-    <w:basedOn w:val="Overskrift1"/>
+    <w:basedOn w:val="Heading1"/>
     <w:next w:val="Normal"/>
     <w:uiPriority w:val="39"/>
     <w:unhideWhenUsed/>
@@ -15812,7 +17259,7 @@
       <w:lang w:val="en-US"/>
     </w:rPr>
   </w:style>
-  <w:style w:type="paragraph" w:styleId="Indholdsfortegnelse1">
+  <w:style w:type="paragraph" w:styleId="TOC1">
     <w:name w:val="toc 1"/>
     <w:basedOn w:val="Normal"/>
     <w:next w:val="Normal"/>
@@ -15824,7 +17271,7 @@
       <w:spacing w:after="100"/>
     </w:pPr>
   </w:style>
-  <w:style w:type="paragraph" w:styleId="Indholdsfortegnelse2">
+  <w:style w:type="paragraph" w:styleId="TOC2">
     <w:name w:val="toc 2"/>
     <w:basedOn w:val="Normal"/>
     <w:next w:val="Normal"/>
@@ -15839,7 +17286,7 @@
   </w:style>
   <w:style w:type="character" w:customStyle="1" w:styleId="Ulstomtale1">
     <w:name w:val="Uløst omtale1"/>
-    <w:basedOn w:val="Standardskrifttypeiafsnit"/>
+    <w:basedOn w:val="DefaultParagraphFont"/>
     <w:uiPriority w:val="99"/>
     <w:semiHidden/>
     <w:unhideWhenUsed/>
@@ -15849,9 +17296,9 @@
       <w:shd w:val="clear" w:color="auto" w:fill="E1DFDD"/>
     </w:rPr>
   </w:style>
-  <w:style w:type="table" w:styleId="Tabel-Gitter">
+  <w:style w:type="table" w:styleId="TableGrid">
     <w:name w:val="Table Grid"/>
-    <w:basedOn w:val="Tabel-Normal"/>
+    <w:basedOn w:val="TableNormal"/>
     <w:uiPriority w:val="39"/>
     <w:rsid w:val="002415D6"/>
     <w:pPr>
@@ -15884,10 +17331,10 @@
       <w:lang w:eastAsia="da-DK"/>
     </w:rPr>
   </w:style>
-  <w:style w:type="character" w:customStyle="1" w:styleId="Overskrift3Tegn">
-    <w:name w:val="Overskrift 3 Tegn"/>
-    <w:basedOn w:val="Standardskrifttypeiafsnit"/>
-    <w:link w:val="Overskrift3"/>
+  <w:style w:type="character" w:customStyle="1" w:styleId="Heading3Char">
+    <w:name w:val="Heading 3 Char"/>
+    <w:basedOn w:val="DefaultParagraphFont"/>
+    <w:link w:val="Heading3"/>
     <w:uiPriority w:val="9"/>
     <w:rsid w:val="00BC5081"/>
     <w:rPr>
@@ -15897,10 +17344,10 @@
       <w:szCs w:val="24"/>
     </w:rPr>
   </w:style>
-  <w:style w:type="character" w:customStyle="1" w:styleId="Overskrift4Tegn">
-    <w:name w:val="Overskrift 4 Tegn"/>
-    <w:basedOn w:val="Standardskrifttypeiafsnit"/>
-    <w:link w:val="Overskrift4"/>
+  <w:style w:type="character" w:customStyle="1" w:styleId="Heading4Char">
+    <w:name w:val="Heading 4 Char"/>
+    <w:basedOn w:val="DefaultParagraphFont"/>
+    <w:link w:val="Heading4"/>
     <w:uiPriority w:val="9"/>
     <w:rsid w:val="00BC5081"/>
     <w:rPr>
@@ -15910,7 +17357,7 @@
       <w:iCs/>
     </w:rPr>
   </w:style>
-  <w:style w:type="paragraph" w:styleId="Indholdsfortegnelse3">
+  <w:style w:type="paragraph" w:styleId="TOC3">
     <w:name w:val="toc 3"/>
     <w:basedOn w:val="Normal"/>
     <w:next w:val="Normal"/>
@@ -16211,7 +17658,7 @@
 </file>
 
 <file path=customXml/itemProps2.xml><?xml version="1.0" encoding="utf-8"?>
-<ds:datastoreItem xmlns:ds="http://schemas.openxmlformats.org/officeDocument/2006/customXml" ds:itemID="{C69B62FD-2EAA-4C8D-8F01-99C84C0D2CB9}">
+<ds:datastoreItem xmlns:ds="http://schemas.openxmlformats.org/officeDocument/2006/customXml" ds:itemID="{B04C13BE-F95E-4C51-BAAB-A3FA5F53E882}">
   <ds:schemaRefs>
     <ds:schemaRef ds:uri="http://schemas.openxmlformats.org/officeDocument/2006/bibliography"/>
   </ds:schemaRefs>

</xml_diff>

<commit_message>
Updated Rapport: tests, code exsamples
</commit_message>
<xml_diff>
--- a/Rapport/Fog-Rapport.docx
+++ b/Rapport/Fog-Rapport.docx
@@ -1198,8 +1198,6 @@
             </w:rPr>
             <w:t>fortegnelse</w:t>
           </w:r>
-          <w:bookmarkStart w:id="1" w:name="_GoBack"/>
-          <w:bookmarkEnd w:id="1"/>
         </w:p>
         <w:p>
           <w:pPr>
@@ -6295,14 +6293,14 @@
           <w:rFonts w:cstheme="minorBidi"/>
         </w:rPr>
       </w:pPr>
-      <w:bookmarkStart w:id="2" w:name="_Toc533007933"/>
+      <w:bookmarkStart w:id="1" w:name="_Toc533007933"/>
       <w:r>
         <w:rPr>
           <w:rFonts w:cstheme="minorBidi"/>
         </w:rPr>
         <w:t>Indledning</w:t>
       </w:r>
-      <w:bookmarkEnd w:id="2"/>
+      <w:bookmarkEnd w:id="1"/>
     </w:p>
     <w:p>
       <w:pPr>
@@ -6338,14 +6336,14 @@
           <w:b w:val="0"/>
         </w:rPr>
       </w:pPr>
-      <w:bookmarkStart w:id="3" w:name="_Toc533007934"/>
+      <w:bookmarkStart w:id="2" w:name="_Toc533007934"/>
       <w:r>
         <w:rPr>
           <w:rFonts w:cstheme="minorBidi"/>
         </w:rPr>
         <w:t>Baggrund</w:t>
       </w:r>
-      <w:bookmarkEnd w:id="3"/>
+      <w:bookmarkEnd w:id="2"/>
     </w:p>
     <w:p>
       <w:pPr>
@@ -6405,14 +6403,14 @@
           <w:rFonts w:cstheme="minorBidi"/>
         </w:rPr>
       </w:pPr>
-      <w:bookmarkStart w:id="4" w:name="_Toc533007935"/>
+      <w:bookmarkStart w:id="3" w:name="_Toc533007935"/>
       <w:r>
         <w:rPr>
           <w:rFonts w:cstheme="minorBidi"/>
         </w:rPr>
         <w:t>Valg af teknologi</w:t>
       </w:r>
-      <w:bookmarkEnd w:id="4"/>
+      <w:bookmarkEnd w:id="3"/>
       <w:r>
         <w:rPr>
           <w:rFonts w:cstheme="minorBidi"/>
@@ -6677,21 +6675,27 @@
         <w:t xml:space="preserve">front-end framework: </w:t>
       </w:r>
       <w:r>
-        <w:t xml:space="preserve">Bootstrap 4.1.0 </w:t>
+        <w:t xml:space="preserve">Bootstrap 4.1.0. Derudover brugte vi </w:t>
+      </w:r>
+      <w:r>
+        <w:t>Code Coverage (TikiOne JaCoCoverage v. 1.5.3.2)</w:t>
+      </w:r>
+      <w:r>
+        <w:t>.</w:t>
       </w:r>
     </w:p>
     <w:p>
       <w:pPr>
         <w:pStyle w:val="Heading1"/>
       </w:pPr>
-      <w:bookmarkStart w:id="5" w:name="_Toc533007936"/>
+      <w:bookmarkStart w:id="4" w:name="_Toc533007936"/>
       <w:r>
         <w:t>Krav</w:t>
       </w:r>
       <w:r>
         <w:t xml:space="preserve"> (*)</w:t>
       </w:r>
-      <w:bookmarkEnd w:id="5"/>
+      <w:bookmarkEnd w:id="4"/>
     </w:p>
     <w:p>
       <w:pPr>
@@ -6786,56 +6790,56 @@
       <w:pPr>
         <w:pStyle w:val="Heading2"/>
       </w:pPr>
-      <w:bookmarkStart w:id="6" w:name="_Toc533007937"/>
+      <w:bookmarkStart w:id="5" w:name="_Toc533007937"/>
       <w:r>
         <w:t>Overordnet beskrivelse af virksomheden</w:t>
       </w:r>
+      <w:bookmarkEnd w:id="5"/>
+    </w:p>
+    <w:p>
+      <w:pPr>
+        <w:spacing w:after="0" w:line="360" w:lineRule="auto"/>
+      </w:pPr>
+      <w:r>
+        <w:t xml:space="preserve">Fog er et af de større byggemarkeder i Danmark, de har deres kernekompetence inden for træ og tilbehør hertil. Dog beskæftiger deres afdeling i Vordingborg sig også med salget af metal.  </w:t>
+      </w:r>
+    </w:p>
+    <w:p>
+      <w:pPr>
+        <w:spacing w:after="0" w:line="360" w:lineRule="auto"/>
+      </w:pPr>
+      <w:r>
+        <w:t>Fog har kun byggemarkeder beliggende på Sjælland, nærmere bestemt Hørsholm, Fredensborg, Kvistgård, Helsinge, Lyngby, Ølstykke, Herlev, Farum og Vordingborg.</w:t>
+      </w:r>
+    </w:p>
+    <w:p>
+      <w:pPr>
+        <w:spacing w:after="0" w:line="360" w:lineRule="auto"/>
+      </w:pPr>
+      <w:r>
+        <w:t>Ydermere har Fog også et designhus beliggende i Lyngby, hvor de sælger inventar til boligen. Virksomheden beskæftigede i 2017 459 fuldtidsansatte, og havde en omsætning på lidt over 1,2miliarder kroner.</w:t>
+      </w:r>
+    </w:p>
+    <w:p>
+      <w:pPr>
+        <w:spacing w:after="0" w:line="360" w:lineRule="auto"/>
+      </w:pPr>
+      <w:r>
+        <w:t>Fog benytter deres eget IT system til varestyring. Dog har de også behov for andre IT-løsninger, f.eks. vores, til at håndtere specifikke ordre, deres nuværende system ikke understøtter. Med hensyn til bestilling af carporte fungerer virksomheden således, at en salgsmedarbejder hjælper kunden gennem ordreprocessen. Dette sker ved en fagperson, såsom Martin Kristensen, i mellemtiden kontakter kunden omhandlende de tekniske detaljer i forbindelse med ordren. Fog ser ikke blot deres produkter, såsom brædder og skruer til byg af carporten, som værende den samlede service de sælger til kunden. De mener også, at den vejledning kunden modtager, både via ordreprocessen og samle vejledningen, er en stor del af servicen. Kunden betaler dermed ikke blot for materialer, men også for den service Fog udøver under handlen. Grundet dette er det vigtigt for Fog, at deres nye IT-system til håndtering af disse handler understøtter-, og måske endda forbedrer- denne process.</w:t>
+      </w:r>
+    </w:p>
+    <w:p>
+      <w:pPr>
+        <w:pStyle w:val="Heading2"/>
+      </w:pPr>
+      <w:bookmarkStart w:id="6" w:name="_Toc533007938"/>
+      <w:r>
+        <w:t>Arbejdsgange der skal IT-støttes</w:t>
+      </w:r>
       <w:bookmarkEnd w:id="6"/>
     </w:p>
     <w:p>
       <w:pPr>
-        <w:spacing w:after="0" w:line="360" w:lineRule="auto"/>
-      </w:pPr>
-      <w:r>
-        <w:t xml:space="preserve">Fog er et af de større byggemarkeder i Danmark, de har deres kernekompetence inden for træ og tilbehør hertil. Dog beskæftiger deres afdeling i Vordingborg sig også med salget af metal.  </w:t>
-      </w:r>
-    </w:p>
-    <w:p>
-      <w:pPr>
-        <w:spacing w:after="0" w:line="360" w:lineRule="auto"/>
-      </w:pPr>
-      <w:r>
-        <w:t>Fog har kun byggemarkeder beliggende på Sjælland, nærmere bestemt Hørsholm, Fredensborg, Kvistgård, Helsinge, Lyngby, Ølstykke, Herlev, Farum og Vordingborg.</w:t>
-      </w:r>
-    </w:p>
-    <w:p>
-      <w:pPr>
-        <w:spacing w:after="0" w:line="360" w:lineRule="auto"/>
-      </w:pPr>
-      <w:r>
-        <w:t>Ydermere har Fog også et designhus beliggende i Lyngby, hvor de sælger inventar til boligen. Virksomheden beskæftigede i 2017 459 fuldtidsansatte, og havde en omsætning på lidt over 1,2miliarder kroner.</w:t>
-      </w:r>
-    </w:p>
-    <w:p>
-      <w:pPr>
-        <w:spacing w:after="0" w:line="360" w:lineRule="auto"/>
-      </w:pPr>
-      <w:r>
-        <w:t>Fog benytter deres eget IT system til varestyring. Dog har de også behov for andre IT-løsninger, f.eks. vores, til at håndtere specifikke ordre, deres nuværende system ikke understøtter. Med hensyn til bestilling af carporte fungerer virksomheden således, at en salgsmedarbejder hjælper kunden gennem ordreprocessen. Dette sker ved en fagperson, såsom Martin Kristensen, i mellemtiden kontakter kunden omhandlende de tekniske detaljer i forbindelse med ordren. Fog ser ikke blot deres produkter, såsom brædder og skruer til byg af carporten, som værende den samlede service de sælger til kunden. De mener også, at den vejledning kunden modtager, både via ordreprocessen og samle vejledningen, er en stor del af servicen. Kunden betaler dermed ikke blot for materialer, men også for den service Fog udøver under handlen. Grundet dette er det vigtigt for Fog, at deres nye IT-system til håndtering af disse handler understøtter-, og måske endda forbedrer- denne process.</w:t>
-      </w:r>
-    </w:p>
-    <w:p>
-      <w:pPr>
-        <w:pStyle w:val="Heading2"/>
-      </w:pPr>
-      <w:bookmarkStart w:id="7" w:name="_Toc533007938"/>
-      <w:r>
-        <w:t>Arbejdsgange der skal IT-støttes</w:t>
-      </w:r>
-      <w:bookmarkEnd w:id="7"/>
-    </w:p>
-    <w:p>
-      <w:pPr>
         <w:spacing w:line="360" w:lineRule="auto"/>
       </w:pPr>
       <w:r>
@@ -6846,12 +6850,12 @@
       <w:pPr>
         <w:pStyle w:val="Heading3"/>
       </w:pPr>
-      <w:bookmarkStart w:id="8" w:name="_Toc533007939"/>
+      <w:bookmarkStart w:id="7" w:name="_Toc533007939"/>
       <w:r>
         <w:lastRenderedPageBreak/>
         <w:t>AS-IS</w:t>
       </w:r>
-      <w:bookmarkEnd w:id="8"/>
+      <w:bookmarkEnd w:id="7"/>
     </w:p>
     <w:p>
       <w:pPr>
@@ -6927,11 +6931,11 @@
       <w:pPr>
         <w:pStyle w:val="Heading3"/>
       </w:pPr>
-      <w:bookmarkStart w:id="9" w:name="_Toc533007940"/>
+      <w:bookmarkStart w:id="8" w:name="_Toc533007940"/>
       <w:r>
         <w:t>TO-BE</w:t>
       </w:r>
-      <w:bookmarkEnd w:id="9"/>
+      <w:bookmarkEnd w:id="8"/>
     </w:p>
     <w:p>
       <w:pPr>
@@ -7018,12 +7022,12 @@
       <w:pPr>
         <w:pStyle w:val="Heading2"/>
       </w:pPr>
-      <w:bookmarkStart w:id="10" w:name="_Toc533007941"/>
+      <w:bookmarkStart w:id="9" w:name="_Toc533007941"/>
       <w:r>
         <w:lastRenderedPageBreak/>
         <w:t>Scrum userstories</w:t>
       </w:r>
-      <w:bookmarkEnd w:id="10"/>
+      <w:bookmarkEnd w:id="9"/>
     </w:p>
     <w:p/>
     <w:p>
@@ -8427,7 +8431,7 @@
           <w:rFonts w:cstheme="minorBidi"/>
         </w:rPr>
       </w:pPr>
-      <w:bookmarkStart w:id="11" w:name="_Toc533007942"/>
+      <w:bookmarkStart w:id="10" w:name="_Toc533007942"/>
       <w:r>
         <w:rPr>
           <w:rFonts w:cstheme="minorBidi"/>
@@ -8465,17 +8469,17 @@
         </w:rPr>
         <w:t>mer</w:t>
       </w:r>
+      <w:bookmarkEnd w:id="10"/>
+    </w:p>
+    <w:p>
+      <w:pPr>
+        <w:pStyle w:val="Heading2"/>
+      </w:pPr>
+      <w:bookmarkStart w:id="11" w:name="_Toc533007943"/>
+      <w:r>
+        <w:t>Domæne model</w:t>
+      </w:r>
       <w:bookmarkEnd w:id="11"/>
-    </w:p>
-    <w:p>
-      <w:pPr>
-        <w:pStyle w:val="Heading2"/>
-      </w:pPr>
-      <w:bookmarkStart w:id="12" w:name="_Toc533007943"/>
-      <w:r>
-        <w:t>Domæne model</w:t>
-      </w:r>
-      <w:bookmarkEnd w:id="12"/>
     </w:p>
     <w:p>
       <w:r>
@@ -8511,540 +8515,540 @@
       <w:pPr>
         <w:pStyle w:val="Heading3"/>
       </w:pPr>
-      <w:bookmarkStart w:id="13" w:name="_Toc533007944"/>
+      <w:bookmarkStart w:id="12" w:name="_Toc533007944"/>
       <w:r>
         <w:lastRenderedPageBreak/>
         <w:t>Forklaring til domæne model</w:t>
       </w:r>
+      <w:bookmarkEnd w:id="12"/>
+    </w:p>
+    <w:p>
+      <w:r>
+        <w:t>Domænemodellen er centreret omkring ordre</w:t>
+      </w:r>
+      <w:r>
+        <w:t>n</w:t>
+      </w:r>
+      <w:r>
+        <w:t>, som er delt op i</w:t>
+      </w:r>
+      <w:r>
+        <w:t xml:space="preserve"> to </w:t>
+      </w:r>
+      <w:r>
+        <w:t>dele:</w:t>
+      </w:r>
+      <w:r>
+        <w:t xml:space="preserve"> carport og ordre.</w:t>
+      </w:r>
+      <w:r>
+        <w:t xml:space="preserve"> </w:t>
+      </w:r>
+      <w:r>
+        <w:t>C</w:t>
+      </w:r>
+      <w:r>
+        <w:t xml:space="preserve">ustomer er </w:t>
+      </w:r>
+      <w:r>
+        <w:t>op</w:t>
+      </w:r>
+      <w:r>
+        <w:t xml:space="preserve">bygget ud fra vores valg </w:t>
+      </w:r>
+      <w:r>
+        <w:t xml:space="preserve">om </w:t>
+      </w:r>
+      <w:r>
+        <w:t>at</w:t>
+      </w:r>
+      <w:r>
+        <w:t xml:space="preserve"> se</w:t>
+      </w:r>
+      <w:r>
+        <w:t xml:space="preserve">parere brugeren fra ordren. </w:t>
+      </w:r>
+      <w:r>
+        <w:t>Vi er opmærksom</w:t>
+      </w:r>
+      <w:r>
+        <w:t>me</w:t>
+      </w:r>
+      <w:r>
+        <w:t xml:space="preserve"> på, </w:t>
+      </w:r>
+      <w:r>
+        <w:t>at en customer</w:t>
+      </w:r>
+      <w:r>
+        <w:t xml:space="preserve"> højst</w:t>
+      </w:r>
+      <w:r>
+        <w:t xml:space="preserve"> </w:t>
+      </w:r>
+      <w:r>
+        <w:t>sandsynligt ikke vil købe op til flere carporte</w:t>
+      </w:r>
+      <w:r>
+        <w:t xml:space="preserve">, men </w:t>
+      </w:r>
+      <w:r>
+        <w:t>at det er enkelt</w:t>
+      </w:r>
+      <w:r>
+        <w:t xml:space="preserve"> </w:t>
+      </w:r>
+      <w:r>
+        <w:t>gangs investeringer</w:t>
+      </w:r>
+      <w:r>
+        <w:t xml:space="preserve">, </w:t>
+      </w:r>
+      <w:r>
+        <w:t xml:space="preserve">og derfor kunne vi </w:t>
+      </w:r>
+      <w:r>
+        <w:t>have valgt at slå customer og ordre sammen</w:t>
+      </w:r>
+      <w:r>
+        <w:t>. Dette ville resultere i</w:t>
+      </w:r>
+      <w:r>
+        <w:t>,</w:t>
+      </w:r>
+      <w:r>
+        <w:t xml:space="preserve"> at customer ikke vil have</w:t>
+      </w:r>
+      <w:r>
+        <w:t xml:space="preserve"> l</w:t>
+      </w:r>
+      <w:r>
+        <w:t>og-in muligheder</w:t>
+      </w:r>
+      <w:r>
+        <w:t>,</w:t>
+      </w:r>
+      <w:r>
+        <w:t xml:space="preserve"> og </w:t>
+      </w:r>
+      <w:r>
+        <w:t>at customer</w:t>
+      </w:r>
+      <w:r>
+        <w:t xml:space="preserve"> manuelt skal</w:t>
+      </w:r>
+      <w:r>
+        <w:t xml:space="preserve"> skrive sine oplysninger </w:t>
+      </w:r>
+      <w:r>
+        <w:t>ved køb af</w:t>
+      </w:r>
+      <w:r>
+        <w:t xml:space="preserve"> ordre</w:t>
+      </w:r>
+      <w:r>
+        <w:t>n</w:t>
+      </w:r>
+      <w:r>
+        <w:t>.</w:t>
+      </w:r>
+    </w:p>
+    <w:p>
+      <w:r>
+        <w:t>V</w:t>
+      </w:r>
+      <w:r>
+        <w:t>i mener</w:t>
+      </w:r>
+      <w:r>
+        <w:t xml:space="preserve"> dog</w:t>
+      </w:r>
+      <w:r>
+        <w:t>, at</w:t>
+      </w:r>
+      <w:r>
+        <w:t xml:space="preserve"> det først</w:t>
+      </w:r>
+      <w:r>
+        <w:t>nævnte</w:t>
+      </w:r>
+      <w:r>
+        <w:t xml:space="preserve"> er</w:t>
+      </w:r>
+      <w:r>
+        <w:t xml:space="preserve"> en optimeret og bedre</w:t>
+      </w:r>
+      <w:r>
+        <w:t xml:space="preserve"> </w:t>
+      </w:r>
+      <w:r>
+        <w:t>løsning for</w:t>
+      </w:r>
+      <w:r>
+        <w:t xml:space="preserve"> Johannes Fo</w:t>
+      </w:r>
+      <w:r>
+        <w:t>g</w:t>
+      </w:r>
+      <w:r>
+        <w:t>. V</w:t>
+      </w:r>
+      <w:r>
+        <w:t xml:space="preserve">ores begrundelse for dette </w:t>
+      </w:r>
+      <w:r>
+        <w:t xml:space="preserve">er, </w:t>
+      </w:r>
+      <w:r>
+        <w:t>at</w:t>
+      </w:r>
+      <w:r>
+        <w:t xml:space="preserve"> Johannes Fog langt nemmere</w:t>
+      </w:r>
+      <w:r>
+        <w:t xml:space="preserve"> vil kunne ekspandere og integrere sin forretning ind i systemet</w:t>
+      </w:r>
+      <w:r>
+        <w:t xml:space="preserve"> i fremtiden</w:t>
+      </w:r>
+      <w:r>
+        <w:t>.</w:t>
+      </w:r>
+      <w:r>
+        <w:t xml:space="preserve"> Ved valg af denne løsning</w:t>
+      </w:r>
+      <w:r>
+        <w:t xml:space="preserve"> har</w:t>
+      </w:r>
+      <w:r>
+        <w:t xml:space="preserve"> brugeren</w:t>
+      </w:r>
+      <w:r>
+        <w:t xml:space="preserve"> også mulighed for at</w:t>
+      </w:r>
+      <w:r>
+        <w:t xml:space="preserve"> </w:t>
+      </w:r>
+      <w:r>
+        <w:t>logge ind</w:t>
+      </w:r>
+      <w:r>
+        <w:t xml:space="preserve"> og navigere rundt på den personlige profil, hvor </w:t>
+      </w:r>
+      <w:r>
+        <w:t xml:space="preserve">brugeren </w:t>
+      </w:r>
+      <w:r>
+        <w:t xml:space="preserve">kan følge med i </w:t>
+      </w:r>
+      <w:r>
+        <w:t>ordre</w:t>
+      </w:r>
+      <w:r>
+        <w:t>-</w:t>
+      </w:r>
+      <w:r>
+        <w:t xml:space="preserve"> og</w:t>
+      </w:r>
+      <w:r>
+        <w:t xml:space="preserve"> afsendelse</w:t>
+      </w:r>
+      <w:r>
+        <w:t>s</w:t>
+      </w:r>
+      <w:r>
+        <w:t xml:space="preserve">status. </w:t>
+      </w:r>
+    </w:p>
+    <w:p>
+      <w:r>
+        <w:t>Medarbejderne har ikke en direkte forbindelse til ordren, men</w:t>
+      </w:r>
+      <w:r>
+        <w:t xml:space="preserve"> det er medarbejderne, som med en kritisk tilgang</w:t>
+      </w:r>
+      <w:r>
+        <w:t xml:space="preserve"> skal v</w:t>
+      </w:r>
+      <w:r>
+        <w:t>urdere brugerens indtastede dat</w:t>
+      </w:r>
+      <w:r>
+        <w:t>a</w:t>
+      </w:r>
+      <w:r>
+        <w:t xml:space="preserve"> inden, at ordren bliver sendt afsted.</w:t>
+      </w:r>
+      <w:r>
+        <w:t xml:space="preserve"> I tilfælde af at en ordre ser ukorrekt ud kan medarbejderne</w:t>
+      </w:r>
+      <w:r>
+        <w:t xml:space="preserve"> således</w:t>
+      </w:r>
+      <w:r>
+        <w:t xml:space="preserve"> kontakte brugeren gennem </w:t>
+      </w:r>
+      <w:r>
+        <w:t>deres opgiv</w:t>
+      </w:r>
+      <w:r>
+        <w:t>ne kontaktoplysninger</w:t>
+      </w:r>
+      <w:r>
+        <w:t xml:space="preserve"> og sikre </w:t>
+      </w:r>
+      <w:r>
+        <w:t>ordren</w:t>
+      </w:r>
+      <w:r>
+        <w:t>s indhold</w:t>
+      </w:r>
+      <w:r>
+        <w:t>.</w:t>
+      </w:r>
+      <w:r>
+        <w:t xml:space="preserve"> </w:t>
+      </w:r>
+      <w:r>
+        <w:t xml:space="preserve">Et </w:t>
+      </w:r>
+      <w:r>
+        <w:t>andet ønske fra Johannes F</w:t>
+      </w:r>
+      <w:r>
+        <w:t>og var</w:t>
+      </w:r>
+      <w:r>
+        <w:t>,</w:t>
+      </w:r>
+      <w:r>
+        <w:t xml:space="preserve"> at medarbejderne har adgang og mulighed</w:t>
+      </w:r>
+      <w:r>
+        <w:t xml:space="preserve"> for at opdatere, tilføje og fjerne </w:t>
+      </w:r>
+      <w:r>
+        <w:t>materialer/dele gennem websystemet</w:t>
+      </w:r>
+      <w:r>
+        <w:t xml:space="preserve">, </w:t>
+      </w:r>
+      <w:r>
+        <w:t>hvilket</w:t>
+      </w:r>
+      <w:r>
+        <w:t xml:space="preserve"> kommer til syne ved at medarbejderne har en reference til butikken.</w:t>
+      </w:r>
+      <w:r>
+        <w:t xml:space="preserve"> </w:t>
+      </w:r>
+    </w:p>
+    <w:p>
+      <w:r>
+        <w:t>Vi vil til sidst kort bemærke</w:t>
+      </w:r>
+      <w:r>
+        <w:t xml:space="preserve">, </w:t>
+      </w:r>
+      <w:r>
+        <w:t>at Storage/Sh</w:t>
+      </w:r>
+      <w:r>
+        <w:t xml:space="preserve">op er </w:t>
+      </w:r>
+      <w:r>
+        <w:t>en reference til</w:t>
+      </w:r>
+      <w:r>
+        <w:t xml:space="preserve"> fysiske</w:t>
+      </w:r>
+      <w:r>
+        <w:t xml:space="preserve"> </w:t>
+      </w:r>
+      <w:r>
+        <w:t>lagre</w:t>
+      </w:r>
+      <w:r>
+        <w:t xml:space="preserve"> og </w:t>
+      </w:r>
+      <w:r>
+        <w:t>buti</w:t>
+      </w:r>
+      <w:r>
+        <w:t>k</w:t>
+      </w:r>
+      <w:r>
+        <w:t>k</w:t>
+      </w:r>
+      <w:r>
+        <w:t>er</w:t>
+      </w:r>
+      <w:r>
+        <w:t>,</w:t>
+      </w:r>
+      <w:r>
+        <w:t xml:space="preserve"> hvor mater</w:t>
+      </w:r>
+      <w:r>
+        <w:t>ialer/</w:t>
+      </w:r>
+      <w:r>
+        <w:t>dele bliver opbevaret</w:t>
+      </w:r>
+      <w:r>
+        <w:t>,</w:t>
+      </w:r>
+      <w:r>
+        <w:t xml:space="preserve"> og</w:t>
+      </w:r>
+      <w:r>
+        <w:t xml:space="preserve"> hvor det er</w:t>
+      </w:r>
+      <w:r>
+        <w:t xml:space="preserve"> medarbejderne</w:t>
+      </w:r>
+      <w:r>
+        <w:t>,</w:t>
+      </w:r>
+      <w:r>
+        <w:t xml:space="preserve"> som</w:t>
+      </w:r>
+      <w:r>
+        <w:t xml:space="preserve"> har </w:t>
+      </w:r>
+      <w:r>
+        <w:t>kundekontakt eller interagerer</w:t>
+      </w:r>
+      <w:r>
+        <w:t xml:space="preserve"> i </w:t>
+      </w:r>
+      <w:r>
+        <w:t>websystemet.</w:t>
+      </w:r>
+    </w:p>
+    <w:p>
+      <w:pPr>
+        <w:pStyle w:val="Heading3"/>
+      </w:pPr>
+      <w:bookmarkStart w:id="13" w:name="_Toc533007945"/>
+      <w:r>
+        <w:t>B</w:t>
+      </w:r>
+      <w:r>
+        <w:t>egrunde</w:t>
+      </w:r>
+      <w:r>
+        <w:t xml:space="preserve">lse for </w:t>
+      </w:r>
+      <w:r>
+        <w:t xml:space="preserve">vores valg af 1-1 relation mellem </w:t>
+      </w:r>
+      <w:r>
+        <w:t>order</w:t>
+      </w:r>
+      <w:r>
+        <w:t xml:space="preserve"> og carport</w:t>
+      </w:r>
       <w:bookmarkEnd w:id="13"/>
     </w:p>
     <w:p>
       <w:r>
-        <w:t>Domænemodellen er centreret omkring ordre</w:t>
-      </w:r>
-      <w:r>
-        <w:t>n</w:t>
-      </w:r>
-      <w:r>
-        <w:t>, som er delt op i</w:t>
-      </w:r>
-      <w:r>
-        <w:t xml:space="preserve"> to </w:t>
-      </w:r>
-      <w:r>
-        <w:t>dele:</w:t>
-      </w:r>
-      <w:r>
-        <w:t xml:space="preserve"> carport og ordre.</w:t>
+        <w:t>Når websystemet bruger de to dele af ordren, bruges de sommetider forskel</w:t>
+      </w:r>
+      <w:r>
+        <w:t xml:space="preserve">ligt, og derfor giver </w:t>
+      </w:r>
+      <w:r>
+        <w:t>bedst mening</w:t>
+      </w:r>
+      <w:r>
+        <w:t xml:space="preserve"> i vores øjne at</w:t>
+      </w:r>
+      <w:r>
+        <w:t xml:space="preserve"> dele dem op. O</w:t>
+      </w:r>
+      <w:r>
+        <w:t xml:space="preserve">rdren indeholder de konkrete informationer fra selve ordren, der vises når brugeren følger sin tidligere ordre, og endvidere når en medarbejderne skal vurdere ordren før afsendelse. Carporten indeholder data, om hvordan den skal bygges, hvordan styklisten generes og hvordan plantegningerne tegnes. </w:t>
+      </w:r>
+      <w:r>
+        <w:t>Der havde ikke været en væsentlig forskel, hvis vi havde s</w:t>
+      </w:r>
+      <w:r>
+        <w:t>lået dem sammen, men vores tanke bag</w:t>
+      </w:r>
+      <w:r>
+        <w:t xml:space="preserve"> dette</w:t>
+      </w:r>
+      <w:r>
+        <w:t>,</w:t>
+      </w:r>
+      <w:r>
+        <w:t xml:space="preserve"> er</w:t>
+      </w:r>
+      <w:r>
+        <w:t xml:space="preserve"> igen</w:t>
+      </w:r>
+      <w:r>
+        <w:t>,</w:t>
+      </w:r>
+      <w:r>
+        <w:t xml:space="preserve"> Johannes Fogs ønske omkring at kunne integrere og ekspandere sin forretning ind</w:t>
       </w:r>
       <w:r>
         <w:t xml:space="preserve"> </w:t>
       </w:r>
       <w:r>
-        <w:t>C</w:t>
-      </w:r>
-      <w:r>
-        <w:t xml:space="preserve">ustomer er </w:t>
-      </w:r>
-      <w:r>
-        <w:t>op</w:t>
-      </w:r>
-      <w:r>
-        <w:t xml:space="preserve">bygget ud fra vores valg </w:t>
-      </w:r>
-      <w:r>
-        <w:t xml:space="preserve">om </w:t>
-      </w:r>
-      <w:r>
-        <w:t>at</w:t>
-      </w:r>
-      <w:r>
-        <w:t xml:space="preserve"> se</w:t>
-      </w:r>
-      <w:r>
-        <w:t xml:space="preserve">parere brugeren fra ordren. </w:t>
-      </w:r>
-      <w:r>
-        <w:t>Vi er opmærksom</w:t>
-      </w:r>
-      <w:r>
-        <w:t>me</w:t>
-      </w:r>
-      <w:r>
-        <w:t xml:space="preserve"> på, </w:t>
-      </w:r>
-      <w:r>
-        <w:t>at en customer</w:t>
-      </w:r>
-      <w:r>
-        <w:t xml:space="preserve"> højst</w:t>
+        <w:t>i</w:t>
+      </w:r>
+      <w:r>
+        <w:t xml:space="preserve"> systemet. I tilfælde af at han i fremtiden</w:t>
+      </w:r>
+      <w:r>
+        <w:t xml:space="preserve"> integ</w:t>
+      </w:r>
+      <w:r>
+        <w:t>r</w:t>
+      </w:r>
+      <w:r>
+        <w:t xml:space="preserve">erer en større del af hans forretning i systemet, </w:t>
+      </w:r>
+      <w:r>
+        <w:t>vil det betyde, at 1-1 relationen mellem ordre og carport vil blive 1-</w:t>
+      </w:r>
+      <w:r>
+        <w:t>1..</w:t>
+      </w:r>
+      <w:r>
+        <w:t xml:space="preserve">* relation </w:t>
+      </w:r>
+      <w:r>
+        <w:t>mellem ordre og produkt, hvor produk</w:t>
+      </w:r>
+      <w:r>
+        <w:t xml:space="preserve">t </w:t>
+      </w:r>
+      <w:r>
+        <w:t>eksempelvis</w:t>
+      </w:r>
+      <w:r>
+        <w:t xml:space="preserve"> kan indeholde en carport, </w:t>
+      </w:r>
+      <w:r>
+        <w:t>værktøj og boliginterior.</w:t>
       </w:r>
       <w:r>
         <w:t xml:space="preserve"> </w:t>
       </w:r>
-      <w:r>
-        <w:t>sandsynligt ikke vil købe op til flere carporte</w:t>
-      </w:r>
-      <w:r>
-        <w:t xml:space="preserve">, men </w:t>
-      </w:r>
-      <w:r>
-        <w:t>at det er enkelt</w:t>
-      </w:r>
-      <w:r>
-        <w:t xml:space="preserve"> </w:t>
-      </w:r>
-      <w:r>
-        <w:t>gangs investeringer</w:t>
-      </w:r>
-      <w:r>
-        <w:t xml:space="preserve">, </w:t>
-      </w:r>
-      <w:r>
-        <w:t xml:space="preserve">og derfor kunne vi </w:t>
-      </w:r>
-      <w:r>
-        <w:t>have valgt at slå customer og ordre sammen</w:t>
-      </w:r>
-      <w:r>
-        <w:t>. Dette ville resultere i</w:t>
-      </w:r>
-      <w:r>
-        <w:t>,</w:t>
-      </w:r>
-      <w:r>
-        <w:t xml:space="preserve"> at customer ikke vil have</w:t>
-      </w:r>
-      <w:r>
-        <w:t xml:space="preserve"> l</w:t>
-      </w:r>
-      <w:r>
-        <w:t>og-in muligheder</w:t>
-      </w:r>
-      <w:r>
-        <w:t>,</w:t>
-      </w:r>
-      <w:r>
-        <w:t xml:space="preserve"> og </w:t>
-      </w:r>
-      <w:r>
-        <w:t>at customer</w:t>
-      </w:r>
-      <w:r>
-        <w:t xml:space="preserve"> manuelt skal</w:t>
-      </w:r>
-      <w:r>
-        <w:t xml:space="preserve"> skrive sine oplysninger </w:t>
-      </w:r>
-      <w:r>
-        <w:t>ved køb af</w:t>
-      </w:r>
-      <w:r>
-        <w:t xml:space="preserve"> ordre</w:t>
-      </w:r>
-      <w:r>
-        <w:t>n</w:t>
-      </w:r>
-      <w:r>
-        <w:t>.</w:t>
-      </w:r>
-    </w:p>
-    <w:p>
-      <w:r>
-        <w:t>V</w:t>
-      </w:r>
-      <w:r>
-        <w:t>i mener</w:t>
-      </w:r>
-      <w:r>
-        <w:t xml:space="preserve"> dog</w:t>
-      </w:r>
-      <w:r>
-        <w:t>, at</w:t>
-      </w:r>
-      <w:r>
-        <w:t xml:space="preserve"> det først</w:t>
-      </w:r>
-      <w:r>
-        <w:t>nævnte</w:t>
-      </w:r>
-      <w:r>
-        <w:t xml:space="preserve"> er</w:t>
-      </w:r>
-      <w:r>
-        <w:t xml:space="preserve"> en optimeret og bedre</w:t>
-      </w:r>
-      <w:r>
-        <w:t xml:space="preserve"> </w:t>
-      </w:r>
-      <w:r>
-        <w:t>løsning for</w:t>
-      </w:r>
-      <w:r>
-        <w:t xml:space="preserve"> Johannes Fo</w:t>
-      </w:r>
-      <w:r>
-        <w:t>g</w:t>
-      </w:r>
-      <w:r>
-        <w:t>. V</w:t>
-      </w:r>
-      <w:r>
-        <w:t xml:space="preserve">ores begrundelse for dette </w:t>
-      </w:r>
-      <w:r>
-        <w:t xml:space="preserve">er, </w:t>
-      </w:r>
-      <w:r>
-        <w:t>at</w:t>
-      </w:r>
-      <w:r>
-        <w:t xml:space="preserve"> Johannes Fog langt nemmere</w:t>
-      </w:r>
-      <w:r>
-        <w:t xml:space="preserve"> vil kunne ekspandere og integrere sin forretning ind i systemet</w:t>
-      </w:r>
-      <w:r>
-        <w:t xml:space="preserve"> i fremtiden</w:t>
-      </w:r>
-      <w:r>
-        <w:t>.</w:t>
-      </w:r>
-      <w:r>
-        <w:t xml:space="preserve"> Ved valg af denne løsning</w:t>
-      </w:r>
-      <w:r>
-        <w:t xml:space="preserve"> har</w:t>
-      </w:r>
-      <w:r>
-        <w:t xml:space="preserve"> brugeren</w:t>
-      </w:r>
-      <w:r>
-        <w:t xml:space="preserve"> også mulighed for at</w:t>
-      </w:r>
-      <w:r>
-        <w:t xml:space="preserve"> </w:t>
-      </w:r>
-      <w:r>
-        <w:t>logge ind</w:t>
-      </w:r>
-      <w:r>
-        <w:t xml:space="preserve"> og navigere rundt på den personlige profil, hvor </w:t>
-      </w:r>
-      <w:r>
-        <w:t xml:space="preserve">brugeren </w:t>
-      </w:r>
-      <w:r>
-        <w:t xml:space="preserve">kan følge med i </w:t>
-      </w:r>
-      <w:r>
-        <w:t>ordre</w:t>
-      </w:r>
-      <w:r>
-        <w:t>-</w:t>
-      </w:r>
-      <w:r>
-        <w:t xml:space="preserve"> og</w:t>
-      </w:r>
-      <w:r>
-        <w:t xml:space="preserve"> afsendelse</w:t>
-      </w:r>
-      <w:r>
-        <w:t>s</w:t>
-      </w:r>
-      <w:r>
-        <w:t xml:space="preserve">status. </w:t>
-      </w:r>
-    </w:p>
-    <w:p>
-      <w:r>
-        <w:t>Medarbejderne har ikke en direkte forbindelse til ordren, men</w:t>
-      </w:r>
-      <w:r>
-        <w:t xml:space="preserve"> det er medarbejderne, som med en kritisk tilgang</w:t>
-      </w:r>
-      <w:r>
-        <w:t xml:space="preserve"> skal v</w:t>
-      </w:r>
-      <w:r>
-        <w:t>urdere brugerens indtastede dat</w:t>
-      </w:r>
-      <w:r>
-        <w:t>a</w:t>
-      </w:r>
-      <w:r>
-        <w:t xml:space="preserve"> inden, at ordren bliver sendt afsted.</w:t>
-      </w:r>
-      <w:r>
-        <w:t xml:space="preserve"> I tilfælde af at en ordre ser ukorrekt ud kan medarbejderne</w:t>
-      </w:r>
-      <w:r>
-        <w:t xml:space="preserve"> således</w:t>
-      </w:r>
-      <w:r>
-        <w:t xml:space="preserve"> kontakte brugeren gennem </w:t>
-      </w:r>
-      <w:r>
-        <w:t>deres opgiv</w:t>
-      </w:r>
-      <w:r>
-        <w:t>ne kontaktoplysninger</w:t>
-      </w:r>
-      <w:r>
-        <w:t xml:space="preserve"> og sikre </w:t>
-      </w:r>
-      <w:r>
-        <w:t>ordren</w:t>
-      </w:r>
-      <w:r>
-        <w:t>s indhold</w:t>
-      </w:r>
-      <w:r>
-        <w:t>.</w:t>
-      </w:r>
-      <w:r>
-        <w:t xml:space="preserve"> </w:t>
-      </w:r>
-      <w:r>
-        <w:t xml:space="preserve">Et </w:t>
-      </w:r>
-      <w:r>
-        <w:t>andet ønske fra Johannes F</w:t>
-      </w:r>
-      <w:r>
-        <w:t>og var</w:t>
-      </w:r>
-      <w:r>
-        <w:t>,</w:t>
-      </w:r>
-      <w:r>
-        <w:t xml:space="preserve"> at medarbejderne har adgang og mulighed</w:t>
-      </w:r>
-      <w:r>
-        <w:t xml:space="preserve"> for at opdatere, tilføje og fjerne </w:t>
-      </w:r>
-      <w:r>
-        <w:t>materialer/dele gennem websystemet</w:t>
-      </w:r>
-      <w:r>
-        <w:t xml:space="preserve">, </w:t>
-      </w:r>
-      <w:r>
-        <w:t>hvilket</w:t>
-      </w:r>
-      <w:r>
-        <w:t xml:space="preserve"> kommer til syne ved at medarbejderne har en reference til butikken.</w:t>
-      </w:r>
-      <w:r>
-        <w:t xml:space="preserve"> </w:t>
-      </w:r>
-    </w:p>
-    <w:p>
-      <w:r>
-        <w:t>Vi vil til sidst kort bemærke</w:t>
-      </w:r>
-      <w:r>
-        <w:t xml:space="preserve">, </w:t>
-      </w:r>
-      <w:r>
-        <w:t>at Storage/Sh</w:t>
-      </w:r>
-      <w:r>
-        <w:t xml:space="preserve">op er </w:t>
-      </w:r>
-      <w:r>
-        <w:t>en reference til</w:t>
-      </w:r>
-      <w:r>
-        <w:t xml:space="preserve"> fysiske</w:t>
-      </w:r>
-      <w:r>
-        <w:t xml:space="preserve"> </w:t>
-      </w:r>
-      <w:r>
-        <w:t>lagre</w:t>
-      </w:r>
-      <w:r>
-        <w:t xml:space="preserve"> og </w:t>
-      </w:r>
-      <w:r>
-        <w:t>buti</w:t>
-      </w:r>
-      <w:r>
-        <w:t>k</w:t>
-      </w:r>
-      <w:r>
-        <w:t>k</w:t>
-      </w:r>
-      <w:r>
-        <w:t>er</w:t>
-      </w:r>
-      <w:r>
-        <w:t>,</w:t>
-      </w:r>
-      <w:r>
-        <w:t xml:space="preserve"> hvor mater</w:t>
-      </w:r>
-      <w:r>
-        <w:t>ialer/</w:t>
-      </w:r>
-      <w:r>
-        <w:t>dele bliver opbevaret</w:t>
-      </w:r>
-      <w:r>
-        <w:t>,</w:t>
-      </w:r>
-      <w:r>
-        <w:t xml:space="preserve"> og</w:t>
-      </w:r>
-      <w:r>
-        <w:t xml:space="preserve"> hvor det er</w:t>
-      </w:r>
-      <w:r>
-        <w:t xml:space="preserve"> medarbejderne</w:t>
-      </w:r>
-      <w:r>
-        <w:t>,</w:t>
-      </w:r>
-      <w:r>
-        <w:t xml:space="preserve"> som</w:t>
-      </w:r>
-      <w:r>
-        <w:t xml:space="preserve"> har </w:t>
-      </w:r>
-      <w:r>
-        <w:t>kundekontakt eller interagerer</w:t>
-      </w:r>
-      <w:r>
-        <w:t xml:space="preserve"> i </w:t>
-      </w:r>
-      <w:r>
-        <w:t>websystemet.</w:t>
-      </w:r>
     </w:p>
     <w:p>
       <w:pPr>
         <w:pStyle w:val="Heading3"/>
       </w:pPr>
-      <w:bookmarkStart w:id="14" w:name="_Toc533007945"/>
-      <w:r>
-        <w:t>B</w:t>
-      </w:r>
-      <w:r>
-        <w:t>egrunde</w:t>
-      </w:r>
-      <w:r>
-        <w:t xml:space="preserve">lse for </w:t>
-      </w:r>
-      <w:r>
-        <w:t xml:space="preserve">vores valg af 1-1 relation mellem </w:t>
-      </w:r>
-      <w:r>
-        <w:t>order</w:t>
-      </w:r>
-      <w:r>
-        <w:t xml:space="preserve"> og carport</w:t>
+      <w:bookmarkStart w:id="14" w:name="_Toc533007946"/>
+      <w:r>
+        <w:t>Begrundelse for vores valg af 1-1 relation mellem customer og address</w:t>
       </w:r>
       <w:bookmarkEnd w:id="14"/>
-    </w:p>
-    <w:p>
-      <w:r>
-        <w:t>Når websystemet bruger de to dele af ordren, bruges de sommetider forskel</w:t>
-      </w:r>
-      <w:r>
-        <w:t xml:space="preserve">ligt, og derfor giver </w:t>
-      </w:r>
-      <w:r>
-        <w:t>bedst mening</w:t>
-      </w:r>
-      <w:r>
-        <w:t xml:space="preserve"> i vores øjne at</w:t>
-      </w:r>
-      <w:r>
-        <w:t xml:space="preserve"> dele dem op. O</w:t>
-      </w:r>
-      <w:r>
-        <w:t xml:space="preserve">rdren indeholder de konkrete informationer fra selve ordren, der vises når brugeren følger sin tidligere ordre, og endvidere når en medarbejderne skal vurdere ordren før afsendelse. Carporten indeholder data, om hvordan den skal bygges, hvordan styklisten generes og hvordan plantegningerne tegnes. </w:t>
-      </w:r>
-      <w:r>
-        <w:t>Der havde ikke været en væsentlig forskel, hvis vi havde s</w:t>
-      </w:r>
-      <w:r>
-        <w:t>lået dem sammen, men vores tanke bag</w:t>
-      </w:r>
-      <w:r>
-        <w:t xml:space="preserve"> dette</w:t>
-      </w:r>
-      <w:r>
-        <w:t>,</w:t>
-      </w:r>
-      <w:r>
-        <w:t xml:space="preserve"> er</w:t>
-      </w:r>
-      <w:r>
-        <w:t xml:space="preserve"> igen</w:t>
-      </w:r>
-      <w:r>
-        <w:t>,</w:t>
-      </w:r>
-      <w:r>
-        <w:t xml:space="preserve"> Johannes Fogs ønske omkring at kunne integrere og ekspandere sin forretning ind</w:t>
-      </w:r>
-      <w:r>
-        <w:t xml:space="preserve"> </w:t>
-      </w:r>
-      <w:r>
-        <w:t>i</w:t>
-      </w:r>
-      <w:r>
-        <w:t xml:space="preserve"> systemet. I tilfælde af at han i fremtiden</w:t>
-      </w:r>
-      <w:r>
-        <w:t xml:space="preserve"> integ</w:t>
-      </w:r>
-      <w:r>
-        <w:t>r</w:t>
-      </w:r>
-      <w:r>
-        <w:t xml:space="preserve">erer en større del af hans forretning i systemet, </w:t>
-      </w:r>
-      <w:r>
-        <w:t>vil det betyde, at 1-1 relationen mellem ordre og carport vil blive 1-</w:t>
-      </w:r>
-      <w:r>
-        <w:t>1..</w:t>
-      </w:r>
-      <w:r>
-        <w:t xml:space="preserve">* relation </w:t>
-      </w:r>
-      <w:r>
-        <w:t>mellem ordre og produkt, hvor produk</w:t>
-      </w:r>
-      <w:r>
-        <w:t xml:space="preserve">t </w:t>
-      </w:r>
-      <w:r>
-        <w:t>eksempelvis</w:t>
-      </w:r>
-      <w:r>
-        <w:t xml:space="preserve"> kan indeholde en carport, </w:t>
-      </w:r>
-      <w:r>
-        <w:t>værktøj og boliginterior.</w:t>
-      </w:r>
-      <w:r>
-        <w:t xml:space="preserve"> </w:t>
-      </w:r>
-    </w:p>
-    <w:p>
-      <w:pPr>
-        <w:pStyle w:val="Heading3"/>
-      </w:pPr>
-      <w:bookmarkStart w:id="15" w:name="_Toc533007946"/>
-      <w:r>
-        <w:t>Begrundelse for vores valg af 1-1 relation mellem customer og address</w:t>
-      </w:r>
-      <w:bookmarkEnd w:id="15"/>
     </w:p>
     <w:p>
       <w:r>
@@ -9172,74 +9176,74 @@
       <w:pPr>
         <w:pStyle w:val="Heading3"/>
       </w:pPr>
-      <w:bookmarkStart w:id="16" w:name="_Toc533007947"/>
+      <w:bookmarkStart w:id="15" w:name="_Toc533007947"/>
       <w:r>
         <w:t>Begrundelse for vores valg af 1..*-1..*</w:t>
       </w:r>
       <w:r>
         <w:t xml:space="preserve"> relation mellem storage/shop og employee</w:t>
       </w:r>
+      <w:bookmarkEnd w:id="15"/>
+    </w:p>
+    <w:p>
+      <w:r>
+        <w:t>E</w:t>
+      </w:r>
+      <w:r>
+        <w:t>n medarbejder kan være til</w:t>
+      </w:r>
+      <w:r>
+        <w:t>knyttet</w:t>
+      </w:r>
+      <w:r>
+        <w:t xml:space="preserve"> til flere lagersteder</w:t>
+      </w:r>
+      <w:r>
+        <w:t xml:space="preserve"> og butikker, da man </w:t>
+      </w:r>
+      <w:r>
+        <w:t xml:space="preserve">for eksempel </w:t>
+      </w:r>
+      <w:r>
+        <w:t>kan have en leder- eller vikariat stilling,</w:t>
+      </w:r>
+      <w:r>
+        <w:t xml:space="preserve"> eller hvis man </w:t>
+      </w:r>
+      <w:r>
+        <w:t>bliver omrokeret i de forskellige butikker</w:t>
+      </w:r>
+      <w:r>
+        <w:t>. Modsat</w:t>
+      </w:r>
+      <w:r>
+        <w:t xml:space="preserve"> skal et lager/butik også kun</w:t>
+      </w:r>
+      <w:r>
+        <w:t>ne have flere medarbejdere til en sådan</w:t>
+      </w:r>
+      <w:r>
+        <w:t xml:space="preserve"> stor virksomhed</w:t>
+      </w:r>
+      <w:r>
+        <w:t xml:space="preserve"> som Johannes Fog</w:t>
+      </w:r>
+      <w:r>
+        <w:t>.</w:t>
+      </w:r>
+    </w:p>
+    <w:p>
+      <w:pPr>
+        <w:pStyle w:val="Heading3"/>
+      </w:pPr>
+      <w:bookmarkStart w:id="16" w:name="_Toc533007948"/>
+      <w:r>
+        <w:t>Konsistentitet</w:t>
+      </w:r>
       <w:bookmarkEnd w:id="16"/>
     </w:p>
     <w:p>
       <w:r>
-        <w:t>E</w:t>
-      </w:r>
-      <w:r>
-        <w:t>n medarbejder kan være til</w:t>
-      </w:r>
-      <w:r>
-        <w:t>knyttet</w:t>
-      </w:r>
-      <w:r>
-        <w:t xml:space="preserve"> til flere lagersteder</w:t>
-      </w:r>
-      <w:r>
-        <w:t xml:space="preserve"> og butikker, da man </w:t>
-      </w:r>
-      <w:r>
-        <w:t xml:space="preserve">for eksempel </w:t>
-      </w:r>
-      <w:r>
-        <w:t>kan have en leder- eller vikariat stilling,</w:t>
-      </w:r>
-      <w:r>
-        <w:t xml:space="preserve"> eller hvis man </w:t>
-      </w:r>
-      <w:r>
-        <w:t>bliver omrokeret i de forskellige butikker</w:t>
-      </w:r>
-      <w:r>
-        <w:t>. Modsat</w:t>
-      </w:r>
-      <w:r>
-        <w:t xml:space="preserve"> skal et lager/butik også kun</w:t>
-      </w:r>
-      <w:r>
-        <w:t>ne have flere medarbejdere til en sådan</w:t>
-      </w:r>
-      <w:r>
-        <w:t xml:space="preserve"> stor virksomhed</w:t>
-      </w:r>
-      <w:r>
-        <w:t xml:space="preserve"> som Johannes Fog</w:t>
-      </w:r>
-      <w:r>
-        <w:t>.</w:t>
-      </w:r>
-    </w:p>
-    <w:p>
-      <w:pPr>
-        <w:pStyle w:val="Heading3"/>
-      </w:pPr>
-      <w:bookmarkStart w:id="17" w:name="_Toc533007948"/>
-      <w:r>
-        <w:t>Konsistentitet</w:t>
-      </w:r>
-      <w:bookmarkEnd w:id="17"/>
-    </w:p>
-    <w:p>
-      <w:r>
         <w:t>Ved første øjekast</w:t>
       </w:r>
       <w:r>
@@ -9297,7 +9301,7 @@
       <w:pPr>
         <w:pStyle w:val="Heading2"/>
       </w:pPr>
-      <w:bookmarkStart w:id="18" w:name="_Toc533007949"/>
+      <w:bookmarkStart w:id="17" w:name="_Toc533007949"/>
       <w:r>
         <w:lastRenderedPageBreak/>
         <w:t>E</w:t>
@@ -9314,7 +9318,7 @@
       <w:r>
         <w:t>iagram</w:t>
       </w:r>
-      <w:bookmarkEnd w:id="18"/>
+      <w:bookmarkEnd w:id="17"/>
     </w:p>
     <w:p>
       <w:r>
@@ -9332,14 +9336,14 @@
           <w:rFonts w:eastAsia="Calibri"/>
         </w:rPr>
       </w:pPr>
-      <w:bookmarkStart w:id="19" w:name="_Toc533007950"/>
+      <w:bookmarkStart w:id="18" w:name="_Toc533007950"/>
       <w:r>
         <w:rPr>
           <w:rFonts w:eastAsia="Calibri"/>
         </w:rPr>
         <w:t>Normalformer</w:t>
       </w:r>
-      <w:bookmarkEnd w:id="19"/>
+      <w:bookmarkEnd w:id="18"/>
     </w:p>
     <w:p>
       <w:r>
@@ -9677,14 +9681,14 @@
       <w:pPr>
         <w:pStyle w:val="Heading3"/>
       </w:pPr>
-      <w:bookmarkStart w:id="20" w:name="_Toc533007951"/>
+      <w:bookmarkStart w:id="19" w:name="_Toc533007951"/>
       <w:r>
         <w:t>Auto</w:t>
       </w:r>
       <w:r>
         <w:t>genereret id</w:t>
       </w:r>
-      <w:bookmarkEnd w:id="20"/>
+      <w:bookmarkEnd w:id="19"/>
     </w:p>
     <w:p>
       <w:r>
@@ -9803,12 +9807,12 @@
       <w:pPr>
         <w:pStyle w:val="Heading3"/>
       </w:pPr>
-      <w:bookmarkStart w:id="21" w:name="_Toc533007952"/>
+      <w:bookmarkStart w:id="20" w:name="_Toc533007952"/>
       <w:r>
         <w:lastRenderedPageBreak/>
         <w:t>Fremmednøgler og begrænsninger</w:t>
       </w:r>
-      <w:bookmarkEnd w:id="21"/>
+      <w:bookmarkEnd w:id="20"/>
     </w:p>
     <w:p>
       <w:r>
@@ -10074,11 +10078,11 @@
       <w:pPr>
         <w:pStyle w:val="Heading3"/>
       </w:pPr>
-      <w:bookmarkStart w:id="22" w:name="_Toc533007953"/>
+      <w:bookmarkStart w:id="21" w:name="_Toc533007953"/>
       <w:r>
         <w:t>Forbedringer</w:t>
       </w:r>
-      <w:bookmarkEnd w:id="22"/>
+      <w:bookmarkEnd w:id="21"/>
     </w:p>
     <w:p>
       <w:r>
@@ -10212,7 +10216,7 @@
           <w:rFonts w:eastAsia="Calibri"/>
         </w:rPr>
       </w:pPr>
-      <w:bookmarkStart w:id="23" w:name="_Toc533007954"/>
+      <w:bookmarkStart w:id="22" w:name="_Toc533007954"/>
       <w:r>
         <w:rPr>
           <w:rFonts w:eastAsia="Calibri"/>
@@ -10220,7 +10224,7 @@
         <w:lastRenderedPageBreak/>
         <w:t>Klasse diagram</w:t>
       </w:r>
-      <w:bookmarkEnd w:id="23"/>
+      <w:bookmarkEnd w:id="22"/>
     </w:p>
     <w:p>
       <w:r>
@@ -10360,11 +10364,11 @@
       <w:pPr>
         <w:pStyle w:val="Heading2"/>
       </w:pPr>
-      <w:bookmarkStart w:id="24" w:name="_Toc533007955"/>
+      <w:bookmarkStart w:id="23" w:name="_Toc533007955"/>
       <w:r>
         <w:t>Navigationsdiagram</w:t>
       </w:r>
-      <w:bookmarkEnd w:id="24"/>
+      <w:bookmarkEnd w:id="23"/>
     </w:p>
     <w:p>
       <w:r>
@@ -11015,12 +11019,12 @@
       <w:pPr>
         <w:pStyle w:val="Heading2"/>
       </w:pPr>
-      <w:bookmarkStart w:id="25" w:name="_Toc533007956"/>
+      <w:bookmarkStart w:id="24" w:name="_Toc533007956"/>
       <w:r>
         <w:lastRenderedPageBreak/>
         <w:t>Sekvens diagram</w:t>
       </w:r>
-      <w:bookmarkEnd w:id="25"/>
+      <w:bookmarkEnd w:id="24"/>
     </w:p>
     <w:p>
       <w:r>
@@ -11903,26 +11907,26 @@
           <w:rFonts w:cstheme="minorBidi"/>
         </w:rPr>
       </w:pPr>
-      <w:bookmarkStart w:id="26" w:name="_Toc533007957"/>
+      <w:bookmarkStart w:id="25" w:name="_Toc533007957"/>
       <w:r>
         <w:rPr>
           <w:rFonts w:cstheme="minorBidi"/>
         </w:rPr>
         <w:t>Særlige forhold</w:t>
       </w:r>
+      <w:bookmarkEnd w:id="25"/>
+    </w:p>
+    <w:p>
+      <w:pPr>
+        <w:pStyle w:val="Heading2"/>
+      </w:pPr>
+      <w:bookmarkStart w:id="26" w:name="_Toc532974430"/>
+      <w:bookmarkStart w:id="27" w:name="_Toc533007958"/>
+      <w:r>
+        <w:t>Session</w:t>
+      </w:r>
       <w:bookmarkEnd w:id="26"/>
-    </w:p>
-    <w:p>
-      <w:pPr>
-        <w:pStyle w:val="Heading2"/>
-      </w:pPr>
-      <w:bookmarkStart w:id="27" w:name="_Toc532974430"/>
-      <w:bookmarkStart w:id="28" w:name="_Toc533007958"/>
-      <w:r>
-        <w:t>Session</w:t>
-      </w:r>
       <w:bookmarkEnd w:id="27"/>
-      <w:bookmarkEnd w:id="28"/>
     </w:p>
     <w:p>
       <w:r>
@@ -12430,18 +12434,18 @@
       <w:pPr>
         <w:pStyle w:val="Heading2"/>
       </w:pPr>
-      <w:bookmarkStart w:id="29" w:name="_Toc532974432"/>
+      <w:bookmarkStart w:id="28" w:name="_Toc532974432"/>
     </w:p>
     <w:p>
       <w:pPr>
         <w:pStyle w:val="Heading2"/>
       </w:pPr>
-      <w:bookmarkStart w:id="30" w:name="_Toc533007959"/>
+      <w:bookmarkStart w:id="29" w:name="_Toc533007959"/>
       <w:r>
         <w:t>Brugerinput validering</w:t>
       </w:r>
+      <w:bookmarkEnd w:id="28"/>
       <w:bookmarkEnd w:id="29"/>
-      <w:bookmarkEnd w:id="30"/>
     </w:p>
     <w:p>
       <w:r>
@@ -12591,50 +12595,50 @@
       <w:pPr>
         <w:pStyle w:val="Heading2"/>
       </w:pPr>
-      <w:bookmarkStart w:id="31" w:name="_Toc532974433"/>
-      <w:bookmarkStart w:id="32" w:name="_Toc533007960"/>
+      <w:bookmarkStart w:id="30" w:name="_Toc532974433"/>
+      <w:bookmarkStart w:id="31" w:name="_Toc533007960"/>
       <w:r>
         <w:t>Sikkerhed</w:t>
       </w:r>
+      <w:bookmarkEnd w:id="30"/>
       <w:bookmarkEnd w:id="31"/>
+    </w:p>
+    <w:p>
+      <w:pPr>
+        <w:pStyle w:val="Heading3"/>
+      </w:pPr>
+      <w:bookmarkStart w:id="32" w:name="_Toc533007961"/>
+      <w:r>
+        <w:t>Prepared Statement</w:t>
+      </w:r>
       <w:bookmarkEnd w:id="32"/>
     </w:p>
     <w:p>
+      <w:r>
+        <w:t>Vi bruger Prepared Statements</w:t>
+      </w:r>
+      <w:r>
+        <w:t xml:space="preserve"> til en del</w:t>
+      </w:r>
+      <w:r>
+        <w:t xml:space="preserve"> af sikkerheden i vores system, da der tit forekommer brugerinput i systemet</w:t>
+      </w:r>
+      <w:r>
+        <w:t>s</w:t>
+      </w:r>
+      <w:r>
+        <w:t xml:space="preserve"> SQL statements. Det vil sige at uden Prepared Statements, vil der kunne forekomme SQL injection og Cross-site scripting, som ville kunne resultere i et stort brud på sikkerheden og ydermere skabe ravage i hele systemet. </w:t>
+      </w:r>
+    </w:p>
+    <w:p>
       <w:pPr>
         <w:pStyle w:val="Heading3"/>
       </w:pPr>
-      <w:bookmarkStart w:id="33" w:name="_Toc533007961"/>
-      <w:r>
-        <w:t>Prepared Statement</w:t>
+      <w:bookmarkStart w:id="33" w:name="_Toc533007962"/>
+      <w:r>
+        <w:t>Hashing</w:t>
       </w:r>
       <w:bookmarkEnd w:id="33"/>
-    </w:p>
-    <w:p>
-      <w:r>
-        <w:t>Vi bruger Prepared Statements</w:t>
-      </w:r>
-      <w:r>
-        <w:t xml:space="preserve"> til en del</w:t>
-      </w:r>
-      <w:r>
-        <w:t xml:space="preserve"> af sikkerheden i vores system, da der tit forekommer brugerinput i systemet</w:t>
-      </w:r>
-      <w:r>
-        <w:t>s</w:t>
-      </w:r>
-      <w:r>
-        <w:t xml:space="preserve"> SQL statements. Det vil sige at uden Prepared Statements, vil der kunne forekomme SQL injection og Cross-site scripting, som ville kunne resultere i et stort brud på sikkerheden og ydermere skabe ravage i hele systemet. </w:t>
-      </w:r>
-    </w:p>
-    <w:p>
-      <w:pPr>
-        <w:pStyle w:val="Heading3"/>
-      </w:pPr>
-      <w:bookmarkStart w:id="34" w:name="_Toc533007962"/>
-      <w:r>
-        <w:t>Hashing</w:t>
-      </w:r>
-      <w:bookmarkEnd w:id="34"/>
     </w:p>
     <w:p>
       <w:r>
@@ -12692,150 +12696,150 @@
       <w:pPr>
         <w:pStyle w:val="Heading3"/>
       </w:pPr>
-      <w:bookmarkStart w:id="35" w:name="_Toc533007963"/>
+      <w:bookmarkStart w:id="34" w:name="_Toc533007963"/>
       <w:r>
         <w:t>Salt</w:t>
       </w:r>
+      <w:bookmarkEnd w:id="34"/>
+    </w:p>
+    <w:p>
+      <w:r>
+        <w:t xml:space="preserve">For </w:t>
+      </w:r>
+      <w:r>
+        <w:t xml:space="preserve">at </w:t>
+      </w:r>
+      <w:r>
+        <w:t>besk</w:t>
+      </w:r>
+      <w:r>
+        <w:t>y</w:t>
+      </w:r>
+      <w:r>
+        <w:t>tt</w:t>
+      </w:r>
+      <w:r>
+        <w:t>er brugerne og medarbejderne, har vi gjort brug at salt. Salt er</w:t>
+      </w:r>
+      <w:r>
+        <w:t xml:space="preserve"> en metode</w:t>
+      </w:r>
+      <w:r>
+        <w:t xml:space="preserve">, der forhindrer hackere i at </w:t>
+      </w:r>
+      <w:r>
+        <w:t>penetrere databasen, og dermed have mulighed for at se,</w:t>
+      </w:r>
+      <w:r>
+        <w:t xml:space="preserve"> om der er flere brugere, som har det samme hashede password. Hvis to brugere har samme password, vil det nemlig blive hashet på præcis samme måde, og i sidste ende vil det se ens ud, men dette kan salt gøre noget ved. Salt </w:t>
+      </w:r>
+      <w:r>
+        <w:t>er en tilfældig genereret tekst</w:t>
+      </w:r>
+      <w:r>
+        <w:t>streng, som bliver sat sammen med brugerens password, før det bliver hashet, da dette sørger for</w:t>
+      </w:r>
+      <w:r>
+        <w:t xml:space="preserve"> at alle passwords bliver</w:t>
+      </w:r>
+      <w:r>
+        <w:t xml:space="preserve"> unikke. Der er dog stadig en minimal chance for, a</w:t>
+      </w:r>
+      <w:r>
+        <w:t>t to brugere har den samme auto</w:t>
+      </w:r>
+      <w:r>
+        <w:t>generede salt vær</w:t>
+      </w:r>
+      <w:r>
+        <w:t>di, og</w:t>
+      </w:r>
+      <w:r>
+        <w:t xml:space="preserve"> bruger det samme password. Dette kan dog ændres, hvis Johannes Fog mener, at det </w:t>
+      </w:r>
+      <w:r>
+        <w:t>er vigtigt.</w:t>
+      </w:r>
+      <w:r>
+        <w:t xml:space="preserve"> Måden hvorpå dette kan ændres, er ved at tjekke om den nye autogenereret salt, allerede findes i databasen.</w:t>
+      </w:r>
+    </w:p>
+    <w:p>
+      <w:r>
+        <w:t>Salt besk</w:t>
+      </w:r>
+      <w:r>
+        <w:t>y</w:t>
+      </w:r>
+      <w:r>
+        <w:t>tt</w:t>
+      </w:r>
+      <w:r>
+        <w:t>er brugerne og medarbejderne imod et hacker begreb kaldet ’rainbow tables’, som er en samling af knækkede hashede passwords. Dette kan udnyttes og bruges som et opslagsværk til at tjekke om en bruger, har et af de hashede password i et rainbow table.</w:t>
+      </w:r>
+    </w:p>
+    <w:p>
+      <w:pPr>
+        <w:pStyle w:val="Heading2"/>
+      </w:pPr>
+      <w:bookmarkStart w:id="35" w:name="_Toc532974434"/>
+      <w:bookmarkStart w:id="36" w:name="_Toc533007964"/>
+      <w:r>
+        <w:t>Brugertyper</w:t>
+      </w:r>
       <w:bookmarkEnd w:id="35"/>
-    </w:p>
-    <w:p>
-      <w:r>
-        <w:t xml:space="preserve">For </w:t>
-      </w:r>
-      <w:r>
-        <w:t xml:space="preserve">at </w:t>
-      </w:r>
-      <w:r>
-        <w:t>besk</w:t>
-      </w:r>
-      <w:r>
-        <w:t>y</w:t>
-      </w:r>
-      <w:r>
-        <w:t>tt</w:t>
-      </w:r>
-      <w:r>
-        <w:t>er brugerne og medarbejderne, har vi gjort brug at salt. Salt er</w:t>
-      </w:r>
-      <w:r>
-        <w:t xml:space="preserve"> en metode</w:t>
-      </w:r>
-      <w:r>
-        <w:t xml:space="preserve">, der forhindrer hackere i at </w:t>
-      </w:r>
-      <w:r>
-        <w:t>penetrere databasen, og dermed have mulighed for at se,</w:t>
-      </w:r>
-      <w:r>
-        <w:t xml:space="preserve"> om der er flere brugere, som har det samme hashede password. Hvis to brugere har samme password, vil det nemlig blive hashet på præcis samme måde, og i sidste ende vil det se ens ud, men dette kan salt gøre noget ved. Salt </w:t>
-      </w:r>
-      <w:r>
-        <w:t>er en tilfældig genereret tekst</w:t>
-      </w:r>
-      <w:r>
-        <w:t>streng, som bliver sat sammen med brugerens password, før det bliver hashet, da dette sørger for</w:t>
-      </w:r>
-      <w:r>
-        <w:t xml:space="preserve"> at alle passwords bliver</w:t>
-      </w:r>
-      <w:r>
-        <w:t xml:space="preserve"> unikke. Der er dog stadig en minimal chance for, a</w:t>
-      </w:r>
-      <w:r>
-        <w:t>t to brugere har den samme auto</w:t>
-      </w:r>
-      <w:r>
-        <w:t>generede salt vær</w:t>
-      </w:r>
-      <w:r>
-        <w:t>di, og</w:t>
-      </w:r>
-      <w:r>
-        <w:t xml:space="preserve"> bruger det samme password. Dette kan dog ændres, hvis Johannes Fog mener, at det </w:t>
-      </w:r>
-      <w:r>
-        <w:t>er vigtigt.</w:t>
-      </w:r>
-      <w:r>
-        <w:t xml:space="preserve"> Måden hvorpå dette kan ændres, er ved at tjekke om den nye autogenereret salt, allerede findes i databasen.</w:t>
-      </w:r>
-    </w:p>
-    <w:p>
-      <w:r>
-        <w:t>Salt besk</w:t>
-      </w:r>
-      <w:r>
-        <w:t>y</w:t>
-      </w:r>
-      <w:r>
-        <w:t>tt</w:t>
-      </w:r>
-      <w:r>
-        <w:t>er brugerne og medarbejderne imod et hacker begreb kaldet ’rainbow tables’, som er en samling af knækkede hashede passwords. Dette kan udnyttes og bruges som et opslagsværk til at tjekke om en bruger, har et af de hashede password i et rainbow table.</w:t>
+      <w:bookmarkEnd w:id="36"/>
+    </w:p>
+    <w:p>
+      <w:r>
+        <w:t xml:space="preserve">Dette IT-system har to brugertyper. Den første type er Johannes Fog’s kunder, som er brugerne, </w:t>
+      </w:r>
+      <w:r>
+        <w:t>dem</w:t>
+      </w:r>
+      <w:r>
+        <w:t xml:space="preserve"> refererer</w:t>
+      </w:r>
+      <w:r>
+        <w:t xml:space="preserve"> vi</w:t>
+      </w:r>
+      <w:r>
+        <w:t xml:space="preserve"> </w:t>
+      </w:r>
+      <w:r>
+        <w:t xml:space="preserve">til som </w:t>
+      </w:r>
+      <w:r>
+        <w:t xml:space="preserve">en </w:t>
+      </w:r>
+      <w:r>
+        <w:t>bruger</w:t>
+      </w:r>
+      <w:r>
+        <w:t xml:space="preserve"> eller customer. Den anden type er Johannes Fog’s ansatte, </w:t>
+      </w:r>
+      <w:r>
+        <w:t>som er  medarbejderne, dem</w:t>
+      </w:r>
+      <w:r>
+        <w:t xml:space="preserve"> refererer</w:t>
+      </w:r>
+      <w:r>
+        <w:t xml:space="preserve"> vi</w:t>
+      </w:r>
+      <w:r>
+        <w:t xml:space="preserve"> til som en medarbejder eller employee.</w:t>
       </w:r>
     </w:p>
     <w:p>
       <w:pPr>
         <w:pStyle w:val="Heading2"/>
       </w:pPr>
-      <w:bookmarkStart w:id="36" w:name="_Toc532974434"/>
-      <w:bookmarkStart w:id="37" w:name="_Toc533007964"/>
-      <w:r>
-        <w:t>Brugertyper</w:t>
-      </w:r>
-      <w:bookmarkEnd w:id="36"/>
+      <w:bookmarkStart w:id="37" w:name="_Toc533007965"/>
+      <w:r>
+        <w:t>SVG (*)</w:t>
+      </w:r>
       <w:bookmarkEnd w:id="37"/>
-    </w:p>
-    <w:p>
-      <w:r>
-        <w:t xml:space="preserve">Dette IT-system har to brugertyper. Den første type er Johannes Fog’s kunder, som er brugerne, </w:t>
-      </w:r>
-      <w:r>
-        <w:t>dem</w:t>
-      </w:r>
-      <w:r>
-        <w:t xml:space="preserve"> refererer</w:t>
-      </w:r>
-      <w:r>
-        <w:t xml:space="preserve"> vi</w:t>
-      </w:r>
-      <w:r>
-        <w:t xml:space="preserve"> </w:t>
-      </w:r>
-      <w:r>
-        <w:t xml:space="preserve">til som </w:t>
-      </w:r>
-      <w:r>
-        <w:t xml:space="preserve">en </w:t>
-      </w:r>
-      <w:r>
-        <w:t>bruger</w:t>
-      </w:r>
-      <w:r>
-        <w:t xml:space="preserve"> eller customer. Den anden type er Johannes Fog’s ansatte, </w:t>
-      </w:r>
-      <w:r>
-        <w:t>som er  medarbejderne, dem</w:t>
-      </w:r>
-      <w:r>
-        <w:t xml:space="preserve"> refererer</w:t>
-      </w:r>
-      <w:r>
-        <w:t xml:space="preserve"> vi</w:t>
-      </w:r>
-      <w:r>
-        <w:t xml:space="preserve"> til som en medarbejder eller employee.</w:t>
-      </w:r>
-    </w:p>
-    <w:p>
-      <w:pPr>
-        <w:pStyle w:val="Heading2"/>
-      </w:pPr>
-      <w:bookmarkStart w:id="38" w:name="_Toc533007965"/>
-      <w:r>
-        <w:t>SVG (*)</w:t>
-      </w:r>
-      <w:bookmarkEnd w:id="38"/>
     </w:p>
     <w:p>
       <w:r>
@@ -12849,11 +12853,11 @@
       <w:pPr>
         <w:pStyle w:val="Heading2"/>
       </w:pPr>
-      <w:bookmarkStart w:id="39" w:name="_Toc533007966"/>
+      <w:bookmarkStart w:id="38" w:name="_Toc533007966"/>
       <w:r>
         <w:t>Stykliste (*)</w:t>
       </w:r>
-      <w:bookmarkEnd w:id="39"/>
+      <w:bookmarkEnd w:id="38"/>
     </w:p>
     <w:p>
       <w:r>
@@ -12874,11 +12878,11 @@
       <w:pPr>
         <w:pStyle w:val="Heading2"/>
       </w:pPr>
-      <w:bookmarkStart w:id="40" w:name="_Toc533007967"/>
+      <w:bookmarkStart w:id="39" w:name="_Toc533007967"/>
       <w:r>
         <w:t>Arkitektur (*)</w:t>
       </w:r>
-      <w:bookmarkEnd w:id="40"/>
+      <w:bookmarkEnd w:id="39"/>
     </w:p>
     <w:p>
       <w:pPr>
@@ -12994,11 +12998,11 @@
       <w:pPr>
         <w:pStyle w:val="Heading2"/>
       </w:pPr>
-      <w:bookmarkStart w:id="41" w:name="_Toc533007968"/>
+      <w:bookmarkStart w:id="40" w:name="_Toc533007968"/>
       <w:r>
         <w:t>Exceptions (*)</w:t>
       </w:r>
-      <w:bookmarkEnd w:id="41"/>
+      <w:bookmarkEnd w:id="40"/>
     </w:p>
     <w:p>
       <w:pPr>
@@ -13137,11 +13141,11 @@
       <w:pPr>
         <w:pStyle w:val="Heading2"/>
       </w:pPr>
-      <w:bookmarkStart w:id="42" w:name="_Toc533007969"/>
+      <w:bookmarkStart w:id="41" w:name="_Toc533007969"/>
       <w:r>
         <w:t>Logging (*)</w:t>
       </w:r>
-      <w:bookmarkEnd w:id="42"/>
+      <w:bookmarkEnd w:id="41"/>
     </w:p>
     <w:p>
       <w:pPr>
@@ -13231,42 +13235,132 @@
       <w:pPr>
         <w:pStyle w:val="Heading1"/>
       </w:pPr>
-      <w:bookmarkStart w:id="43" w:name="_Toc533007970"/>
+      <w:bookmarkStart w:id="42" w:name="_Toc533007970"/>
       <w:r>
         <w:t>Udvalgte kodeeksempler</w:t>
       </w:r>
+      <w:bookmarkEnd w:id="42"/>
       <w:r>
         <w:t xml:space="preserve"> (*)</w:t>
       </w:r>
+    </w:p>
+    <w:p>
+      <w:r>
+        <w:t>Det er ikke sikkert at censor (eller eksaminator) finder alle jeres guldkorn i selve koden. Derfor er det en god ide at vælge særlige kode stumper ud og vise dem i rapporten.</w:t>
+      </w:r>
+    </w:p>
+    <w:p>
+      <w:r>
+        <w:t>De eksempler der er givet uder “særlige forhold” afsnittet kan man godt tage og illustrere med kode direkte i rapporten.</w:t>
+      </w:r>
+    </w:p>
+    <w:p>
+      <w:pPr>
+        <w:pStyle w:val="Heading2"/>
+      </w:pPr>
+      <w:r>
+        <w:t>Hash password (*)</w:t>
+      </w:r>
+    </w:p>
+    <w:p>
+      <w:r>
+        <w:t>Vi har valgt dette eksempel da det blive</w:t>
+      </w:r>
+      <w:r>
+        <w:t>r brugt i vores sekvens diagram.</w:t>
+      </w:r>
+      <w:r>
+        <w:t xml:space="preserve"> Dette er hele metoden som hasher et password.</w:t>
+      </w:r>
+    </w:p>
+    <w:p>
+      <w:r>
+        <w:pict w14:anchorId="7EB0EB58">
+          <v:shape id="_x0000_i1038" type="#_x0000_t75" style="width:481.65pt;height:122.25pt">
+            <v:imagedata r:id="rId35" o:title="ExsampelHashPassword"/>
+          </v:shape>
+        </w:pict>
+      </w:r>
+    </w:p>
+    <w:p>
+      <w:r>
+        <w:lastRenderedPageBreak/>
+        <w:t>Hvis vi tager udgang punkt i parameteret:</w:t>
+      </w:r>
+    </w:p>
+    <w:p>
+      <w:r>
+        <w:pict w14:anchorId="204A742B">
+          <v:shape id="_x0000_i1039" type="#_x0000_t75" style="width:438.05pt;height:14.25pt">
+            <v:imagedata r:id="rId36" o:title="Parameter"/>
+          </v:shape>
+        </w:pict>
+      </w:r>
+    </w:p>
+    <w:p>
+      <w:r>
+        <w:t>Denne statiske metode tager imod en streng med navnet password, som vil være det password, som skal hashes. Vi skal returnere en streng, hvilket er det hashede password i hexital, der bliver returneret. Hvis der er noget der går galt, vil der blive kastet med en FogException, i stedet for at returnere en streng.</w:t>
+      </w:r>
+    </w:p>
+    <w:p>
+      <w:r>
+        <w:t>D</w:t>
+      </w:r>
+      <w:r>
+        <w:t>et første der sker i metoden er,</w:t>
+      </w:r>
+    </w:p>
+    <w:p>
+      <w:r>
+        <w:pict w14:anchorId="56944603">
+          <v:shape id="_x0000_i1040" type="#_x0000_t75" style="width:330.8pt;height:14.25pt">
+            <v:imagedata r:id="rId37" o:title="FirstLine"/>
+          </v:shape>
+        </w:pict>
+      </w:r>
+    </w:p>
+    <w:p>
+      <w:r>
+        <w:t>At vi opretter en MassageDigest</w:t>
+      </w:r>
+      <w:r>
+        <w:t>, som er en instans af sha-1</w:t>
+      </w:r>
+      <w:r>
+        <w:t xml:space="preserve">, hvilket vi skal bruge </w:t>
+      </w:r>
+      <w:r>
+        <w:t>til at konvertere passwordet. Dette ses her,</w:t>
+      </w:r>
+    </w:p>
+    <w:p>
+      <w:r>
+        <w:pict w14:anchorId="2D4BFB4F">
+          <v:shape id="_x0000_i1041" type="#_x0000_t75" style="width:192.05pt;height:14.25pt">
+            <v:imagedata r:id="rId38" o:title="SecondLine"/>
+          </v:shape>
+        </w:pict>
+      </w:r>
+    </w:p>
+    <w:p/>
+    <w:p>
+      <w:pPr>
+        <w:pStyle w:val="Heading2"/>
+      </w:pPr>
+      <w:bookmarkStart w:id="43" w:name="_Toc533007971"/>
+      <w:r>
+        <w:t>Carport udregning (*)</w:t>
+      </w:r>
       <w:bookmarkEnd w:id="43"/>
     </w:p>
-    <w:p>
-      <w:r>
-        <w:t>Det er ikke sikkert at censor (eller eksaminator) finder alle jeres guldkorn i selve koden. Derfor er det en god ide at vælge særlige kode stumper ud og vise dem i rapporten.</w:t>
-      </w:r>
-    </w:p>
-    <w:p>
-      <w:r>
-        <w:t>De eksempler der er givet uder “særlige forhold” afsnittet kan man godt tage og illustrere med kode direkte i rapporten.</w:t>
-      </w:r>
-    </w:p>
-    <w:p>
-      <w:r>
-        <w:t>Det kommer til at virke særligt overbevisende hvis den kode man vælger ud indgår som led i et af sekvensdiagrammerne.</w:t>
-      </w:r>
-    </w:p>
-    <w:p>
-      <w:r>
-        <w:t>Der er mange af jer der vil skrive jeres ting i word eller googledocs. Vær opmærksom på hvordan i formaterer jeres kode. Man vælger ofte en lidt mindre font, en der er “monospaced” (alle bogstaver optager samme bredde). Der er også nogle der sætter små skærmbilleder fra Netbeans ind. Det er OK, men så husk at vælge et tema fra netbeans med hvid baggrund og mørke/farvede bogstaver da nogle censorer skriver rapporten ud på blækprintere som ikke gengiver lyse bogstaver på sort baggrund særligt godt.</w:t>
-      </w:r>
-    </w:p>
+    <w:p/>
     <w:p>
       <w:pPr>
         <w:pStyle w:val="Heading2"/>
       </w:pPr>
-      <w:bookmarkStart w:id="44" w:name="_Toc533007971"/>
-      <w:r>
-        <w:t>Carport udregning (*)</w:t>
+      <w:bookmarkStart w:id="44" w:name="_Toc533007972"/>
+      <w:r>
+        <w:t>Stykliste (*)</w:t>
       </w:r>
       <w:bookmarkEnd w:id="44"/>
     </w:p>
@@ -13275,23 +13369,11 @@
       <w:pPr>
         <w:pStyle w:val="Heading2"/>
       </w:pPr>
-      <w:bookmarkStart w:id="45" w:name="_Toc533007972"/>
-      <w:r>
-        <w:lastRenderedPageBreak/>
-        <w:t>Stykliste (*)</w:t>
+      <w:bookmarkStart w:id="45" w:name="_Toc533007973"/>
+      <w:r>
+        <w:t>Util (*)</w:t>
       </w:r>
       <w:bookmarkEnd w:id="45"/>
-    </w:p>
-    <w:p/>
-    <w:p>
-      <w:pPr>
-        <w:pStyle w:val="Heading2"/>
-      </w:pPr>
-      <w:bookmarkStart w:id="46" w:name="_Toc533007973"/>
-      <w:r>
-        <w:t>Util (*)</w:t>
-      </w:r>
-      <w:bookmarkEnd w:id="46"/>
     </w:p>
     <w:p>
       <w:pPr>
@@ -13307,7 +13389,7 @@
       <w:pPr>
         <w:pStyle w:val="Heading1"/>
       </w:pPr>
-      <w:bookmarkStart w:id="47" w:name="_Toc533007974"/>
+      <w:bookmarkStart w:id="46" w:name="_Toc533007974"/>
       <w:r>
         <w:rPr>
           <w:rFonts w:cstheme="minorBidi"/>
@@ -13320,7 +13402,7 @@
         </w:rPr>
         <w:t>implantation</w:t>
       </w:r>
-      <w:bookmarkEnd w:id="47"/>
+      <w:bookmarkEnd w:id="46"/>
     </w:p>
     <w:p>
       <w:pPr>
@@ -13334,14 +13416,14 @@
       <w:pPr>
         <w:spacing w:line="360" w:lineRule="auto"/>
       </w:pPr>
-      <w:bookmarkStart w:id="48" w:name="_Toc533007975"/>
+      <w:bookmarkStart w:id="47" w:name="_Toc533007975"/>
       <w:r>
         <w:rPr>
           <w:rStyle w:val="Heading2Char"/>
         </w:rPr>
         <w:t>Special tegn</w:t>
       </w:r>
-      <w:bookmarkEnd w:id="48"/>
+      <w:bookmarkEnd w:id="47"/>
       <w:r>
         <w:br/>
         <w:t>Da vores tastaturer (character encoding) i norden kører efter UTF-8 kender vi flere tegn end de gør i US-ASCII, hvilket Apache Tomcat bruger. Derfor kan vores system ikke skrive Æ, Ø og Å. Vi har grundet prioriteringer ikke implementeret UTF-8 i Tomcat for vores system.</w:t>
@@ -13351,17 +13433,21 @@
       <w:pPr>
         <w:spacing w:line="360" w:lineRule="auto"/>
       </w:pPr>
-      <w:bookmarkStart w:id="49" w:name="_Toc533007976"/>
+      <w:bookmarkStart w:id="48" w:name="_Toc533007976"/>
       <w:r>
         <w:rPr>
           <w:rStyle w:val="Heading2Char"/>
         </w:rPr>
         <w:t>JSP</w:t>
       </w:r>
-      <w:bookmarkEnd w:id="49"/>
+      <w:bookmarkEnd w:id="48"/>
       <w:r>
         <w:br/>
-        <w:t xml:space="preserve">Da vores kompetencer ikke ligger i front-end og vores prioriteringer lå i at lave et færdigt og funktionelt system. Har vi forsømt en del på JSP siderne, dette ses i form af at meget af fores kode der, er samlet med lappe løsninger. Dette kunne ville ikke være tilfældet havde vi været flere i gruppen. </w:t>
+        <w:t xml:space="preserve">Da vores kompetencer ikke ligger i front-end og vores prioriteringer lå i at lave et færdigt og funktionelt system. Har vi forsømt en del på JSP siderne, dette ses i form af at meget af fores kode der, er samlet med lappe løsninger. Dette kunne ville ikke være tilfældet havde vi været flere i </w:t>
+      </w:r>
+      <w:r>
+        <w:lastRenderedPageBreak/>
+        <w:t xml:space="preserve">gruppen. </w:t>
       </w:r>
       <w:r>
         <w:t>Eller at vi havde fokuseret mindre på at bygge en rigtig carport, med alle dele der skal bruges dertil.</w:t>
@@ -13371,14 +13457,14 @@
       <w:pPr>
         <w:spacing w:line="360" w:lineRule="auto"/>
       </w:pPr>
-      <w:bookmarkStart w:id="50" w:name="_Toc533007977"/>
+      <w:bookmarkStart w:id="49" w:name="_Toc533007977"/>
       <w:r>
         <w:rPr>
           <w:rStyle w:val="Heading2Char"/>
         </w:rPr>
         <w:t>PDF</w:t>
       </w:r>
-      <w:bookmarkEnd w:id="50"/>
+      <w:bookmarkEnd w:id="49"/>
       <w:r>
         <w:br/>
         <w:t>Grundet tidspres fik vi ikke implementeret en metode hvori en bruger kan udskrive en PDF, hvori stykliste samt SVG-tegninger indgår. Igen fokuserede vi andet steds.</w:t>
@@ -13388,7 +13474,7 @@
       <w:pPr>
         <w:spacing w:line="360" w:lineRule="auto"/>
       </w:pPr>
-      <w:bookmarkStart w:id="51" w:name="_Toc533007978"/>
+      <w:bookmarkStart w:id="50" w:name="_Toc533007978"/>
       <w:r>
         <w:rPr>
           <w:rStyle w:val="Heading2Char"/>
@@ -13407,7 +13493,7 @@
         </w:rPr>
         <w:t>system</w:t>
       </w:r>
-      <w:bookmarkEnd w:id="51"/>
+      <w:bookmarkEnd w:id="50"/>
       <w:r>
         <w:br/>
         <w:t>Vores mål fra starten var at oprette et mailsystem, dette skulle bruges til blandt andet at sende bekræftelser på køb til brugere, skabe kontakt mellem brugere og salgsmedarbejdere. Ydermere skulle en bruger også kunne resette sit password, skulle vedkommende have glemt dette. Det ny generede password skulle så sendes gennem mailsystemet til brugeren.</w:t>
@@ -13417,35 +13503,31 @@
       <w:pPr>
         <w:spacing w:line="360" w:lineRule="auto"/>
       </w:pPr>
-      <w:bookmarkStart w:id="52" w:name="_Toc533007979"/>
+      <w:bookmarkStart w:id="51" w:name="_Toc533007979"/>
       <w:r>
         <w:rPr>
           <w:rStyle w:val="Heading2Char"/>
         </w:rPr>
         <w:t>Calculator</w:t>
       </w:r>
-      <w:bookmarkEnd w:id="52"/>
+      <w:bookmarkEnd w:id="51"/>
       <w:r>
         <w:br/>
-        <w:t xml:space="preserve">For at systemet skulle være 100% færdigt, skulle vi have snakket med en specialist i carporte. Da vi </w:t>
-      </w:r>
-      <w:r>
-        <w:lastRenderedPageBreak/>
-        <w:t xml:space="preserve">kun har brugt internettet til at finde information omkring udformningen af en carport føler vi at der kan være mangler i vores konstruktion. </w:t>
+        <w:t xml:space="preserve">For at systemet skulle være 100% færdigt, skulle vi have snakket med en specialist i carporte. Da vi kun har brugt internettet til at finde information omkring udformningen af en carport føler vi at der kan være mangler i vores konstruktion. </w:t>
       </w:r>
     </w:p>
     <w:p>
       <w:pPr>
         <w:spacing w:line="360" w:lineRule="auto"/>
       </w:pPr>
-      <w:bookmarkStart w:id="53" w:name="_Toc533007980"/>
+      <w:bookmarkStart w:id="52" w:name="_Toc533007980"/>
       <w:r>
         <w:rPr>
           <w:rStyle w:val="Heading2Char"/>
         </w:rPr>
         <w:t>CRUD-metoder</w:t>
       </w:r>
-      <w:bookmarkEnd w:id="53"/>
+      <w:bookmarkEnd w:id="52"/>
       <w:r>
         <w:br/>
       </w:r>
@@ -13493,14 +13575,14 @@
       <w:pPr>
         <w:spacing w:line="360" w:lineRule="auto"/>
       </w:pPr>
-      <w:bookmarkStart w:id="54" w:name="_Toc533007981"/>
+      <w:bookmarkStart w:id="53" w:name="_Toc533007981"/>
       <w:r>
         <w:rPr>
           <w:rStyle w:val="Heading2Char"/>
         </w:rPr>
         <w:t>SVG</w:t>
       </w:r>
-      <w:bookmarkEnd w:id="54"/>
+      <w:bookmarkEnd w:id="53"/>
       <w:r>
         <w:br/>
       </w:r>
@@ -13508,7 +13590,11 @@
         <w:t>Vi har ikke nået at færdiggøre SVG tegningerne, igen blev vi overrumplet af mængden af arbejde der kom fra sprint 3. Derfor tegner vi kun én tegning, denne bliver dog generet ud fra</w:t>
       </w:r>
       <w:r>
-        <w:t xml:space="preserve"> den nævnte Util klasse. </w:t>
+        <w:t xml:space="preserve"> den nævnte </w:t>
+      </w:r>
+      <w:r>
+        <w:lastRenderedPageBreak/>
+        <w:t xml:space="preserve">Util klasse. </w:t>
       </w:r>
       <w:r>
         <w:br/>
@@ -13525,17 +13611,22 @@
       <w:pPr>
         <w:spacing w:line="360" w:lineRule="auto"/>
       </w:pPr>
-      <w:bookmarkStart w:id="55" w:name="_Toc533007982"/>
+      <w:bookmarkStart w:id="54" w:name="_Toc533007982"/>
       <w:r>
         <w:rPr>
           <w:rStyle w:val="Heading2Char"/>
         </w:rPr>
         <w:t>Styklisten</w:t>
       </w:r>
+      <w:bookmarkEnd w:id="54"/>
+      <w:r>
+        <w:br/>
+        <w:t>Vores generede stykliste har en fejl, i form af at f.eks. vil et bræt på 300cm og et bræt på 350cm blive lagt oven i hinanden, da den ikke kender forskel på længderne grundet den måde vi henter dem på i databasen. Den udregner den korrekte pris. Men vi har ikke fået løst dette pr</w:t>
+      </w:r>
+      <w:bookmarkStart w:id="55" w:name="_GoBack"/>
       <w:bookmarkEnd w:id="55"/>
       <w:r>
-        <w:br/>
-        <w:t>Vores generede stykliste har en fejl, i form af at f.eks. vil et bræt på 300cm og et bræt på 350cm blive lagt oven i hinanden, da den ikke kender forskel på længderne grundet den måde vi henter dem på i databasen. Den udregner den korrekte pris. Men vi har ikke fået løst dette problem.</w:t>
+        <w:t>oblem.</w:t>
       </w:r>
       <w:r>
         <w:br w:type="page"/>
@@ -13550,77 +13641,228 @@
         <w:lastRenderedPageBreak/>
         <w:t>Test</w:t>
       </w:r>
-      <w:r>
-        <w:t xml:space="preserve"> (*)</w:t>
-      </w:r>
       <w:bookmarkEnd w:id="56"/>
     </w:p>
     <w:p>
       <w:r>
         <w:pict w14:anchorId="1E9B7ADC">
           <v:shape id="_x0000_i1033" type="#_x0000_t75" style="width:481.45pt;height:239.1pt">
-            <v:imagedata r:id="rId35" o:title="UnitTest"/>
+            <v:imagedata r:id="rId39" o:title="UnitTest"/>
           </v:shape>
         </w:pict>
       </w:r>
     </w:p>
     <w:p>
-      <w:r>
-        <w:t>Der skal være lavet test. Du kan dokumentere tests ved at beskrive i tabel form:</w:t>
-      </w:r>
-    </w:p>
-    <w:p>
-      <w:pPr>
-        <w:pStyle w:val="ListParagraph"/>
-        <w:numPr>
-          <w:ilvl w:val="0"/>
-          <w:numId w:val="21"/>
-        </w:numPr>
-      </w:pPr>
-      <w:r>
-        <w:t>Hvilke klasser er testet</w:t>
-      </w:r>
-    </w:p>
-    <w:p>
-      <w:pPr>
-        <w:pStyle w:val="ListParagraph"/>
-        <w:numPr>
-          <w:ilvl w:val="0"/>
-          <w:numId w:val="21"/>
-        </w:numPr>
-      </w:pPr>
-      <w:r>
-        <w:t>Hvilke metoder der er testet</w:t>
-      </w:r>
-    </w:p>
-    <w:p>
-      <w:pPr>
-        <w:pStyle w:val="ListParagraph"/>
-        <w:numPr>
-          <w:ilvl w:val="0"/>
-          <w:numId w:val="21"/>
-        </w:numPr>
-      </w:pPr>
-      <w:r>
-        <w:t>Dækningsgrad af dine tests for de valgte metoder og klasser</w:t>
-      </w:r>
-    </w:p>
-    <w:p>
-      <w:r>
-        <w:t>Desuden kan du beskrive hvordan i systematisk har arbejdet med at teste koden før den er blevet gjort til en del af master branch.</w:t>
-      </w:r>
-    </w:p>
-    <w:p>
       <w:pPr>
         <w:rPr>
-          <w:rFonts w:asciiTheme="majorHAnsi" w:eastAsiaTheme="majorEastAsia" w:hAnsiTheme="majorHAnsi" w:cstheme="majorBidi"/>
-          <w:b/>
-          <w:sz w:val="32"/>
-          <w:szCs w:val="32"/>
+          <w:highlight w:val="yellow"/>
         </w:rPr>
       </w:pPr>
       <w:r>
-        <w:br w:type="page"/>
+        <w:rPr>
+          <w:highlight w:val="yellow"/>
+        </w:rPr>
+        <w:t xml:space="preserve">Det overstående billed viser hvilke klasser samt hvor meget af dem der bliver testet. </w:t>
+      </w:r>
+      <w:r>
+        <w:rPr>
+          <w:highlight w:val="yellow"/>
+        </w:rPr>
+        <w:t xml:space="preserve">Vi brugte værktøjet </w:t>
+      </w:r>
+      <w:r>
+        <w:rPr>
+          <w:highlight w:val="yellow"/>
+        </w:rPr>
+        <w:t>Code Coverage som k</w:t>
+      </w:r>
+      <w:r>
+        <w:rPr>
+          <w:highlight w:val="yellow"/>
+        </w:rPr>
+        <w:t>an fremvise dette billed.</w:t>
+      </w:r>
+      <w:r>
+        <w:rPr>
+          <w:highlight w:val="yellow"/>
+        </w:rPr>
+        <w:t xml:space="preserve"> Billedet viser alt hvad vi tester, samt den samlede procent del af hele systemet.</w:t>
+      </w:r>
+    </w:p>
+    <w:p>
+      <w:pPr>
+        <w:rPr>
+          <w:highlight w:val="yellow"/>
+        </w:rPr>
+      </w:pPr>
+      <w:r>
+        <w:rPr>
+          <w:highlight w:val="yellow"/>
+        </w:rPr>
+        <w:t xml:space="preserve">Til et af vores scrum møder med vores PO, fik vi afvide, at vi ikke skulle teste alt, men bare det mest vigtige, som beregninger og </w:t>
+      </w:r>
+      <w:r>
+        <w:rPr>
+          <w:highlight w:val="yellow"/>
+        </w:rPr>
+        <w:t>lave en integrations test. Dette tog vi til os og gik igang med at skrive test.</w:t>
+      </w:r>
+    </w:p>
+    <w:p>
+      <w:pPr>
+        <w:rPr>
+          <w:highlight w:val="yellow"/>
+        </w:rPr>
+      </w:pPr>
+      <w:r>
+        <w:rPr>
+          <w:highlight w:val="yellow"/>
+        </w:rPr>
+        <w:t xml:space="preserve">Vi har testet hele carportens udregning, som også kan ses på billedet. Der er blevet prøvet med forskellige værdier, nogen </w:t>
+      </w:r>
+      <w:r>
+        <w:rPr>
+          <w:highlight w:val="yellow"/>
+        </w:rPr>
+        <w:t xml:space="preserve">der ligger under en grænseværdi, på grænseværdien og over grænseværdien, for at sikre at systemet, virker som det skulle. </w:t>
+      </w:r>
+      <w:r>
+        <w:rPr>
+          <w:highlight w:val="yellow"/>
+        </w:rPr>
+        <w:t>Vi sørger altså for at teste de</w:t>
+      </w:r>
+      <w:r>
+        <w:rPr>
+          <w:highlight w:val="yellow"/>
+        </w:rPr>
+        <w:t xml:space="preserve"> forskellige </w:t>
+      </w:r>
+      <w:r>
+        <w:rPr>
+          <w:highlight w:val="yellow"/>
+        </w:rPr>
+        <w:t xml:space="preserve">ækvivalensklasser hele vejen igennem udregning af vores carport. </w:t>
+      </w:r>
+      <w:r>
+        <w:rPr>
+          <w:highlight w:val="yellow"/>
+        </w:rPr>
+        <w:t>På billedet kan man se at calculatorHelper ikke har hundrede procent, dette er på grund af, at vi manglene procent, ligger inden for de samme ækvivalensklasser, derfor vil det ikke give mening, at skrive test, som tester det samme, selvom de har forskelligt input, man skal sørge for at teste de foskellige ækvivalensklasser</w:t>
+      </w:r>
+      <w:r>
+        <w:rPr>
+          <w:highlight w:val="yellow"/>
+        </w:rPr>
+        <w:t>. Dette havede vi dog gjort i starten, før vores PO, gjorde os opmærksomme på det.</w:t>
+      </w:r>
+    </w:p>
+    <w:p>
+      <w:pPr>
+        <w:rPr>
+          <w:highlight w:val="yellow"/>
+        </w:rPr>
+      </w:pPr>
+      <w:r>
+        <w:rPr>
+          <w:highlight w:val="yellow"/>
+        </w:rPr>
+        <w:t xml:space="preserve">Vi har også brugt noget tid på at skulle teste, andre kerne funktioner igennem, så som </w:t>
+      </w:r>
+      <w:r>
+        <w:rPr>
+          <w:highlight w:val="yellow"/>
+        </w:rPr>
+        <w:t>PasswordComparator, som checker ved registering om to password er det samme, denne sørger og for at tjekke brugerinput først, Hashing, som genere salt værdier samt hasher passwords og ListToMap, som er klassen der konvertere et arraylist til en hashmap, dette bruger vi til vores stykliste.</w:t>
+      </w:r>
+    </w:p>
+    <w:p>
+      <w:pPr>
+        <w:rPr>
+          <w:highlight w:val="yellow"/>
+        </w:rPr>
+      </w:pPr>
+      <w:r>
+        <w:rPr>
+          <w:highlight w:val="yellow"/>
+        </w:rPr>
+        <w:t>Vi har også testet lidt p</w:t>
+      </w:r>
+      <w:r>
+        <w:rPr>
+          <w:highlight w:val="yellow"/>
+        </w:rPr>
+        <w:t>å materialerne, med at den laver korrekte exceptions, samt henter alle de korrekte materialer. Disse test er lavet for at tjekke data laget</w:t>
+      </w:r>
+      <w:r>
+        <w:rPr>
+          <w:highlight w:val="yellow"/>
+        </w:rPr>
+        <w:t>, i de forskellige ækvivalensklasser</w:t>
+      </w:r>
+      <w:r>
+        <w:rPr>
+          <w:highlight w:val="yellow"/>
+        </w:rPr>
+        <w:t>, før vores integrations test.</w:t>
+      </w:r>
+    </w:p>
+    <w:p>
+      <w:r>
+        <w:rPr>
+          <w:highlight w:val="yellow"/>
+        </w:rPr>
+        <w:lastRenderedPageBreak/>
+        <w:t xml:space="preserve">Vores integrations test, går fra logic laget til data laget, vi prøver her at lave en hel carport, og samle pris, samt styklisten. </w:t>
+      </w:r>
+      <w:r>
+        <w:rPr>
+          <w:highlight w:val="yellow"/>
+        </w:rPr>
+        <w:t>Dette prøver med så også med de forskellige ækvivalensklasser.</w:t>
+      </w:r>
+    </w:p>
+    <w:p>
+      <w:pPr>
+        <w:pStyle w:val="Heading2"/>
+      </w:pPr>
+      <w:r>
+        <w:t>Master branch</w:t>
+      </w:r>
+      <w:r>
+        <w:t xml:space="preserve"> (*)</w:t>
+      </w:r>
+    </w:p>
+    <w:p>
+      <w:r>
+        <w:rPr>
+          <w:highlight w:val="yellow"/>
+        </w:rPr>
+        <w:t xml:space="preserve">Vi fik afvide ved opstart til projektet, at master branchen altid skulle virke, altså ingen fejl overhovedet. Dette har vi sikret ved at master branch skulle </w:t>
+      </w:r>
+      <w:r>
+        <w:rPr>
+          <w:highlight w:val="yellow"/>
+        </w:rPr>
+        <w:t xml:space="preserve">have ét commit efter hvert sprint, når alle dele, der var blevet lavet, var testet igennem og virkede. Men da vi først havde nogle problemer med at lære hvordan git virkede, fik </w:t>
+      </w:r>
+      <w:r>
+        <w:rPr>
+          <w:highlight w:val="yellow"/>
+        </w:rPr>
+        <w:t xml:space="preserve">lavet et </w:t>
+      </w:r>
+      <w:r>
+        <w:rPr>
+          <w:highlight w:val="yellow"/>
+        </w:rPr>
+        <w:t xml:space="preserve">nogle fejl, hvor vi kopierede alle commits i stedet for kun det sidste. I nogle af de senere sprints, nåede vi ikke at blive helt færdigt, så vi kunne </w:t>
+      </w:r>
+      <w:r>
+        <w:rPr>
+          <w:highlight w:val="yellow"/>
+        </w:rPr>
+        <w:t>ligge ændringer over i mater branchen, så derfor blev der kun ét commit mere helt til sidst i processen.</w:t>
       </w:r>
     </w:p>
     <w:p>
@@ -13629,7 +13871,6 @@
       </w:pPr>
       <w:bookmarkStart w:id="57" w:name="_Toc533007984"/>
       <w:r>
-        <w:lastRenderedPageBreak/>
         <w:t>Proces</w:t>
       </w:r>
       <w:bookmarkEnd w:id="57"/>
@@ -13639,7 +13880,6 @@
         <w:t>Da vi under dette projekt arbejdede ud fra SCRUM metoden, vil vi her gennemgå vores proces i arbejdet.</w:t>
       </w:r>
     </w:p>
-    <w:p/>
     <w:p>
       <w:pPr>
         <w:pStyle w:val="Heading2"/>
@@ -13731,12 +13971,13 @@
       </w:r>
       <w:r>
         <w:br/>
-        <w:t xml:space="preserve">Vi var selv meget tilfredse med vores indsats og følte at mødet gik over alt forventning. PO afslørede at han ikke havde forventet at vi var kommet i mål med hele sprintet.  </w:t>
-      </w:r>
-    </w:p>
-    <w:p>
-      <w:r>
-        <w:br w:type="page"/>
+      </w:r>
+      <w:r>
+        <w:lastRenderedPageBreak/>
+        <w:t>Vi var selv meget tilfredse med vores indsats og følte at mødet gik over alt forventning. PO afslørede at han ikke havde forventet at vi var ko</w:t>
+      </w:r>
+      <w:r>
+        <w:t xml:space="preserve">mmet i mål med hele sprintet.  </w:t>
       </w:r>
     </w:p>
     <w:p>
@@ -13748,7 +13989,6 @@
         <w:rPr>
           <w:rStyle w:val="Heading2Char"/>
         </w:rPr>
-        <w:lastRenderedPageBreak/>
         <w:t xml:space="preserve">Daglige </w:t>
       </w:r>
       <w:r>
@@ -13877,7 +14117,11 @@
         <w:br/>
       </w:r>
       <w:r>
-        <w:t>Selv syntes vi at vores estimeringer holdt stik over hele projektet. Med undtagelse af Front-end. Dette skyldtes hovedsageligt at ingen af os har vores kernekompetence inden for front-end. Men vi har begge indset vigtigheden af at mestre front-end og derfor har vi sat os for at lære mere om dette i fremtiden.</w:t>
+        <w:t xml:space="preserve">Selv syntes vi at vores estimeringer holdt stik over hele projektet. Med undtagelse af Front-end. Dette skyldtes hovedsageligt at ingen af os har vores kernekompetence inden for front-end. Men </w:t>
+      </w:r>
+      <w:r>
+        <w:lastRenderedPageBreak/>
+        <w:t>vi har begge indset vigtigheden af at mestre front-end og derfor har vi sat os for at lære mere om dette i fremtiden.</w:t>
       </w:r>
     </w:p>
     <w:p>
@@ -13889,7 +14133,6 @@
         <w:rPr>
           <w:rStyle w:val="Heading3Char"/>
         </w:rPr>
-        <w:lastRenderedPageBreak/>
         <w:t>Vejledning og PO møder</w:t>
       </w:r>
       <w:bookmarkEnd w:id="69"/>
@@ -13988,7 +14231,7 @@
       <w:r>
         <w:pict w14:anchorId="019E57EA">
           <v:shape id="_x0000_i1034" type="#_x0000_t75" style="width:481.7pt;height:205.65pt">
-            <v:imagedata r:id="rId36" o:title="Klasse Diagram (Webpages)"/>
+            <v:imagedata r:id="rId40" o:title="Klasse Diagram (Webpages)"/>
           </v:shape>
         </w:pict>
       </w:r>
@@ -14027,7 +14270,7 @@
                     </pic:cNvPicPr>
                   </pic:nvPicPr>
                   <pic:blipFill>
-                    <a:blip r:embed="rId37" cstate="print">
+                    <a:blip r:embed="rId41" cstate="print">
                       <a:extLst>
                         <a:ext uri="{28A0092B-C50C-407E-A947-70E740481C1C}">
                           <a14:useLocalDpi xmlns:a14="http://schemas.microsoft.com/office/drawing/2010/main" val="0"/>
@@ -14074,7 +14317,7 @@
       <w:r>
         <w:pict w14:anchorId="28D16570">
           <v:shape id="_x0000_i1035" type="#_x0000_t75" style="width:481.6pt;height:264.05pt">
-            <v:imagedata r:id="rId38" o:title="Klasse Diagram (Calculation system)"/>
+            <v:imagedata r:id="rId42" o:title="Klasse Diagram (Calculation system)"/>
           </v:shape>
         </w:pict>
       </w:r>
@@ -14094,18 +14337,36 @@
       <w:r>
         <w:pict w14:anchorId="0CD6DE86">
           <v:shape id="_x0000_i1036" type="#_x0000_t75" style="width:481.6pt;height:399.6pt">
-            <v:imagedata r:id="rId39" o:title="Klasse Diagram (Database-Layer)"/>
+            <v:imagedata r:id="rId43" o:title="Klasse Diagram (Database-Layer)"/>
           </v:shape>
         </w:pict>
       </w:r>
     </w:p>
+    <w:p>
+      <w:pPr>
+        <w:pStyle w:val="Heading2"/>
+      </w:pPr>
+      <w:r>
+        <w:lastRenderedPageBreak/>
+        <w:t>Bilag 5 – Nuværende stykliste</w:t>
+      </w:r>
+    </w:p>
+    <w:p>
+      <w:r>
+        <w:pict w14:anchorId="29EDB365">
+          <v:shape id="_x0000_i1037" type="#_x0000_t75" style="width:481.3pt;height:267.7pt">
+            <v:imagedata r:id="rId44" o:title="NuStykliste"/>
+          </v:shape>
+        </w:pict>
+      </w:r>
+    </w:p>
     <w:sectPr>
-      <w:headerReference w:type="even" r:id="rId40"/>
-      <w:headerReference w:type="default" r:id="rId41"/>
-      <w:footerReference w:type="even" r:id="rId42"/>
-      <w:footerReference w:type="default" r:id="rId43"/>
-      <w:headerReference w:type="first" r:id="rId44"/>
-      <w:footerReference w:type="first" r:id="rId45"/>
+      <w:headerReference w:type="even" r:id="rId45"/>
+      <w:headerReference w:type="default" r:id="rId46"/>
+      <w:footerReference w:type="even" r:id="rId47"/>
+      <w:footerReference w:type="default" r:id="rId48"/>
+      <w:headerReference w:type="first" r:id="rId49"/>
+      <w:footerReference w:type="first" r:id="rId50"/>
       <w:pgSz w:w="11906" w:h="16838"/>
       <w:pgMar w:top="1701" w:right="1134" w:bottom="1701" w:left="1134" w:header="708" w:footer="708" w:gutter="0"/>
       <w:pgNumType w:start="0"/>
@@ -14210,7 +14471,7 @@
                 <w:bCs/>
                 <w:noProof/>
               </w:rPr>
-              <w:t>6</w:t>
+              <w:t>42</w:t>
             </w:r>
             <w:r>
               <w:rPr>
@@ -14253,7 +14514,7 @@
                 <w:bCs/>
                 <w:noProof/>
               </w:rPr>
-              <w:t>40</w:t>
+              <w:t>42</w:t>
             </w:r>
             <w:r>
               <w:rPr>
@@ -19623,7 +19884,7 @@
 </file>
 
 <file path=customXml/itemProps2.xml><?xml version="1.0" encoding="utf-8"?>
-<ds:datastoreItem xmlns:ds="http://schemas.openxmlformats.org/officeDocument/2006/customXml" ds:itemID="{ECBEC886-741E-405A-BE9E-BE0CA8E14D63}">
+<ds:datastoreItem xmlns:ds="http://schemas.openxmlformats.org/officeDocument/2006/customXml" ds:itemID="{0653F52A-2F7D-459E-96D3-BE614F18D42D}">
   <ds:schemaRefs>
     <ds:schemaRef ds:uri="http://schemas.openxmlformats.org/officeDocument/2006/bibliography"/>
   </ds:schemaRefs>

</xml_diff>